<commit_message>
I've added something in the first phase
</commit_message>
<xml_diff>
--- a/Metodo de la ingenieria.docx
+++ b/Metodo de la ingenieria.docx
@@ -46,8 +46,6 @@
           <w:szCs w:val="24"/>
         </w:rPr>
       </w:pPr>
-      <w:bookmarkStart w:id="0" w:name="_GoBack"/>
-      <w:bookmarkEnd w:id="0"/>
     </w:p>
     <w:p>
       <w:pPr>
@@ -70,6 +68,18 @@
         </w:rPr>
         <w:t>Fase 1: Identificación del problema</w:t>
       </w:r>
+    </w:p>
+    <w:p>
+      <w:pPr>
+        <w:spacing w:after="0" w:line="240" w:lineRule="auto"/>
+        <w:rPr>
+          <w:rFonts w:ascii="Arial" w:hAnsi="Arial" w:cs="Arial"/>
+          <w:b/>
+          <w:i/>
+          <w:sz w:val="24"/>
+          <w:szCs w:val="24"/>
+        </w:rPr>
+      </w:pPr>
     </w:p>
     <w:p>
       <w:pPr>
@@ -103,7 +113,145 @@
           <w:sz w:val="24"/>
           <w:szCs w:val="24"/>
         </w:rPr>
-        <w:t>Problema:</w:t>
+        <w:t>Contexto del p</w:t>
+      </w:r>
+      <w:r>
+        <w:rPr>
+          <w:rFonts w:ascii="Arial" w:hAnsi="Arial" w:cs="Arial"/>
+          <w:b/>
+          <w:sz w:val="24"/>
+          <w:szCs w:val="24"/>
+        </w:rPr>
+        <w:t>roblema:</w:t>
+      </w:r>
+      <w:r>
+        <w:rPr>
+          <w:rFonts w:ascii="Arial" w:hAnsi="Arial" w:cs="Arial"/>
+          <w:b/>
+          <w:sz w:val="24"/>
+          <w:szCs w:val="24"/>
+        </w:rPr>
+        <w:t xml:space="preserve"> </w:t>
+      </w:r>
+      <w:r>
+        <w:rPr>
+          <w:rFonts w:ascii="Arial" w:hAnsi="Arial" w:cs="Arial"/>
+          <w:sz w:val="24"/>
+          <w:szCs w:val="24"/>
+        </w:rPr>
+        <w:t xml:space="preserve">La universidad </w:t>
+      </w:r>
+      <w:proofErr w:type="spellStart"/>
+      <w:r>
+        <w:rPr>
+          <w:rFonts w:ascii="Arial" w:hAnsi="Arial" w:cs="Arial"/>
+          <w:sz w:val="24"/>
+          <w:szCs w:val="24"/>
+        </w:rPr>
+        <w:t>Icesi</w:t>
+      </w:r>
+      <w:proofErr w:type="spellEnd"/>
+      <w:r>
+        <w:rPr>
+          <w:rFonts w:ascii="Arial" w:hAnsi="Arial" w:cs="Arial"/>
+          <w:sz w:val="24"/>
+          <w:szCs w:val="24"/>
+        </w:rPr>
+        <w:t>, es una universidad privada sin ánimo de lucro ubicada en el suroccidente de Colombia en la ciudad de Cali, departamento del Valle del Cauca. Esta</w:t>
+      </w:r>
+      <w:r>
+        <w:rPr>
+          <w:rFonts w:ascii="Arial" w:hAnsi="Arial" w:cs="Arial"/>
+          <w:sz w:val="24"/>
+          <w:szCs w:val="24"/>
+        </w:rPr>
+        <w:t xml:space="preserve"> universidad</w:t>
+      </w:r>
+      <w:r>
+        <w:rPr>
+          <w:rFonts w:ascii="Arial" w:hAnsi="Arial" w:cs="Arial"/>
+          <w:sz w:val="24"/>
+          <w:szCs w:val="24"/>
+        </w:rPr>
+        <w:t xml:space="preserve"> cuenta con </w:t>
+      </w:r>
+      <w:r>
+        <w:rPr>
+          <w:rFonts w:ascii="Arial" w:hAnsi="Arial" w:cs="Arial"/>
+          <w:sz w:val="24"/>
+          <w:szCs w:val="24"/>
+        </w:rPr>
+        <w:t>un área</w:t>
+      </w:r>
+      <w:r>
+        <w:rPr>
+          <w:rFonts w:ascii="Arial" w:hAnsi="Arial" w:cs="Arial"/>
+          <w:sz w:val="24"/>
+          <w:szCs w:val="24"/>
+        </w:rPr>
+        <w:t xml:space="preserve"> de aproximada mente 164 mil metros cuadrados que consta de instalaciones deportivas, edificios, zonas verdes, restaurantes y parqueaderos. </w:t>
+      </w:r>
+    </w:p>
+    <w:p>
+      <w:pPr>
+        <w:pStyle w:val="Prrafodelista"/>
+        <w:spacing w:after="0" w:line="240" w:lineRule="auto"/>
+        <w:rPr>
+          <w:rFonts w:ascii="Arial" w:hAnsi="Arial" w:cs="Arial"/>
+          <w:b/>
+          <w:sz w:val="24"/>
+          <w:szCs w:val="24"/>
+        </w:rPr>
+      </w:pPr>
+      <w:r>
+        <w:rPr>
+          <w:rFonts w:ascii="Arial" w:hAnsi="Arial" w:cs="Arial"/>
+          <w:sz w:val="24"/>
+          <w:szCs w:val="24"/>
+        </w:rPr>
+        <w:t>Actualmente</w:t>
+      </w:r>
+      <w:r>
+        <w:rPr>
+          <w:rFonts w:ascii="Arial" w:hAnsi="Arial" w:cs="Arial"/>
+          <w:sz w:val="24"/>
+          <w:szCs w:val="24"/>
+        </w:rPr>
+        <w:t>,</w:t>
+      </w:r>
+      <w:r>
+        <w:rPr>
+          <w:rFonts w:ascii="Arial" w:hAnsi="Arial" w:cs="Arial"/>
+          <w:sz w:val="24"/>
+          <w:szCs w:val="24"/>
+        </w:rPr>
+        <w:t xml:space="preserve"> las personas que frecuentan en</w:t>
+      </w:r>
+      <w:r>
+        <w:rPr>
+          <w:rFonts w:ascii="Arial" w:hAnsi="Arial" w:cs="Arial"/>
+          <w:sz w:val="24"/>
+          <w:szCs w:val="24"/>
+        </w:rPr>
+        <w:t xml:space="preserve"> la universidad son estudiantes, profesores y colaboradores de la misma, algunos de estos estudiantes son microempresarios que venden comida a toda la comunidad universitaria. Para todos los mencionados anteriormente es necesario desplazarse por todo el campus universitario de manera eficiente ya que el aprendizaje activo (el cual es el modelo de enseñanza de la universidad </w:t>
+      </w:r>
+      <w:proofErr w:type="spellStart"/>
+      <w:r>
+        <w:rPr>
+          <w:rFonts w:ascii="Arial" w:hAnsi="Arial" w:cs="Arial"/>
+          <w:sz w:val="24"/>
+          <w:szCs w:val="24"/>
+        </w:rPr>
+        <w:t>Icesi</w:t>
+      </w:r>
+      <w:proofErr w:type="spellEnd"/>
+      <w:r>
+        <w:rPr>
+          <w:rFonts w:ascii="Arial" w:hAnsi="Arial" w:cs="Arial"/>
+          <w:sz w:val="24"/>
+          <w:szCs w:val="24"/>
+        </w:rPr>
+        <w:t>) les quita mucho tiempo y necesitan movilizarse de un lugar del campus a otro de manera que no les quite tanto tiempo y puedan cumplir sus labores cada uno.</w:t>
       </w:r>
     </w:p>
     <w:p>
@@ -139,6 +287,83 @@
           <w:sz w:val="24"/>
           <w:szCs w:val="24"/>
         </w:rPr>
+        <w:t>Problema:</w:t>
+      </w:r>
+      <w:r>
+        <w:rPr>
+          <w:rFonts w:ascii="Arial" w:hAnsi="Arial" w:cs="Arial"/>
+          <w:b/>
+          <w:sz w:val="24"/>
+          <w:szCs w:val="24"/>
+        </w:rPr>
+        <w:t xml:space="preserve"> </w:t>
+      </w:r>
+      <w:r>
+        <w:rPr>
+          <w:rFonts w:ascii="Arial" w:hAnsi="Arial" w:cs="Arial"/>
+          <w:sz w:val="24"/>
+          <w:szCs w:val="24"/>
+        </w:rPr>
+        <w:t xml:space="preserve">La universidad universitaria quiere implementar un programa el cual permita a sus usuarios </w:t>
+      </w:r>
+      <w:r>
+        <w:rPr>
+          <w:rFonts w:ascii="Arial" w:hAnsi="Arial" w:cs="Arial"/>
+          <w:sz w:val="24"/>
+          <w:szCs w:val="24"/>
+        </w:rPr>
+        <w:t>ver la ruta más cercana</w:t>
+      </w:r>
+      <w:r>
+        <w:rPr>
+          <w:rFonts w:ascii="Arial" w:hAnsi="Arial" w:cs="Arial"/>
+          <w:sz w:val="24"/>
+          <w:szCs w:val="24"/>
+        </w:rPr>
+        <w:t xml:space="preserve"> que hay</w:t>
+      </w:r>
+      <w:r>
+        <w:rPr>
+          <w:rFonts w:ascii="Arial" w:hAnsi="Arial" w:cs="Arial"/>
+          <w:sz w:val="24"/>
+          <w:szCs w:val="24"/>
+        </w:rPr>
+        <w:t xml:space="preserve"> de un lugar a otro en el campus, lo cual disminuiría el tiempo para llegar a su destino.</w:t>
+      </w:r>
+    </w:p>
+    <w:p>
+      <w:pPr>
+        <w:spacing w:after="0" w:line="240" w:lineRule="auto"/>
+        <w:rPr>
+          <w:rFonts w:ascii="Arial" w:hAnsi="Arial" w:cs="Arial"/>
+          <w:b/>
+          <w:sz w:val="24"/>
+          <w:szCs w:val="24"/>
+        </w:rPr>
+      </w:pPr>
+    </w:p>
+    <w:p>
+      <w:pPr>
+        <w:pStyle w:val="Prrafodelista"/>
+        <w:numPr>
+          <w:ilvl w:val="0"/>
+          <w:numId w:val="1"/>
+        </w:numPr>
+        <w:spacing w:after="0" w:line="240" w:lineRule="auto"/>
+        <w:rPr>
+          <w:rFonts w:ascii="Arial" w:hAnsi="Arial" w:cs="Arial"/>
+          <w:b/>
+          <w:sz w:val="24"/>
+          <w:szCs w:val="24"/>
+        </w:rPr>
+      </w:pPr>
+      <w:r>
+        <w:rPr>
+          <w:rFonts w:ascii="Arial" w:hAnsi="Arial" w:cs="Arial"/>
+          <w:b/>
+          <w:sz w:val="24"/>
+          <w:szCs w:val="24"/>
+        </w:rPr>
         <w:t>Requerimientos Funcionales:</w:t>
       </w:r>
     </w:p>
@@ -258,17 +483,10 @@
           <w:sz w:val="24"/>
           <w:szCs w:val="24"/>
         </w:rPr>
-        <w:t>Requerim</w:t>
-      </w:r>
-      <w:r>
-        <w:rPr>
-          <w:rFonts w:ascii="Arial" w:hAnsi="Arial" w:cs="Arial"/>
-          <w:b/>
-          <w:sz w:val="24"/>
-          <w:szCs w:val="24"/>
-        </w:rPr>
-        <w:t>iento No Funcionales:</w:t>
-      </w:r>
+        <w:t>Requerimiento No Funcionales:</w:t>
+      </w:r>
+      <w:bookmarkStart w:id="0" w:name="_GoBack"/>
+      <w:bookmarkEnd w:id="0"/>
     </w:p>
     <w:p>
       <w:pPr>
@@ -767,16 +985,7 @@
           <w:sz w:val="24"/>
           <w:szCs w:val="24"/>
         </w:rPr>
-        <w:t xml:space="preserve">Actualmente tenemos tres alternativas de solución, las cuales resuelven nuestro problema de buscar raíces, como sólo necesitamos dos alternativas, definiremos </w:t>
-      </w:r>
-      <w:r>
-        <w:rPr>
-          <w:rFonts w:ascii="Arial" w:hAnsi="Arial" w:cs="Arial"/>
-          <w:sz w:val="24"/>
-          <w:szCs w:val="24"/>
-        </w:rPr>
-        <w:lastRenderedPageBreak/>
-        <w:t>una serie de criterios que nos ayudaran a escoger las dos mejores en base al número de puntos.</w:t>
+        <w:t>Actualmente tenemos tres alternativas de solución, las cuales resuelven nuestro problema de buscar raíces, como sólo necesitamos dos alternativas, definiremos una serie de criterios que nos ayudaran a escoger las dos mejores en base al número de puntos.</w:t>
       </w:r>
     </w:p>
     <w:p>
@@ -1621,39 +1830,7 @@
           <w:sz w:val="24"/>
           <w:szCs w:val="24"/>
         </w:rPr>
-        <w:t xml:space="preserve">Con base en los resultados obtenidos vamos a descartar la alternativa 7 e implementar </w:t>
-      </w:r>
-      <w:r>
-        <w:rPr>
-          <w:rFonts w:ascii="Arial" w:hAnsi="Arial" w:cs="Arial"/>
-          <w:sz w:val="24"/>
-          <w:szCs w:val="24"/>
-        </w:rPr>
-        <w:t xml:space="preserve">las alternativas      y </w:t>
-      </w:r>
-      <w:r>
-        <w:rPr>
-          <w:rFonts w:ascii="Arial" w:hAnsi="Arial" w:cs="Arial"/>
-          <w:sz w:val="24"/>
-          <w:szCs w:val="24"/>
-        </w:rPr>
-        <w:t xml:space="preserve"> </w:t>
-      </w:r>
-      <w:r>
-        <w:rPr>
-          <w:rFonts w:ascii="Arial" w:hAnsi="Arial" w:cs="Arial"/>
-          <w:sz w:val="24"/>
-          <w:szCs w:val="24"/>
-        </w:rPr>
-        <w:t xml:space="preserve">          </w:t>
-      </w:r>
-      <w:r>
-        <w:rPr>
-          <w:rFonts w:ascii="Arial" w:hAnsi="Arial" w:cs="Arial"/>
-          <w:sz w:val="24"/>
-          <w:szCs w:val="24"/>
-        </w:rPr>
-        <w:t>para la solución de nuestro problema.</w:t>
+        <w:t>Con base en los resultados obtenidos vamos a descartar la alternativa 7 e implementar las alternativas      y            para la solución de nuestro problema.</w:t>
       </w:r>
     </w:p>
     <w:p>
@@ -1686,6 +1863,7 @@
           <w:sz w:val="24"/>
           <w:szCs w:val="24"/>
         </w:rPr>
+        <w:lastRenderedPageBreak/>
         <w:t xml:space="preserve">Paso 6: </w:t>
       </w:r>
       <w:r>
@@ -1745,15 +1923,7 @@
           <w:sz w:val="24"/>
           <w:szCs w:val="24"/>
         </w:rPr>
-        <w:t xml:space="preserve">  </w:t>
-      </w:r>
-      <w:r>
-        <w:rPr>
-          <w:rFonts w:ascii="Arial" w:hAnsi="Arial" w:cs="Arial"/>
-          <w:sz w:val="24"/>
-          <w:szCs w:val="24"/>
-        </w:rPr>
-        <w:t>,</w:t>
+        <w:t xml:space="preserve">  ,</w:t>
       </w:r>
       <w:proofErr w:type="gramEnd"/>
       <w:r>
@@ -1959,7 +2129,6 @@
                 <w:sz w:val="24"/>
                 <w:szCs w:val="24"/>
               </w:rPr>
-              <w:lastRenderedPageBreak/>
               <w:t>Caso #</w:t>
             </w:r>
           </w:p>
@@ -3192,6 +3361,7 @@
                 <w:rFonts w:ascii="Calibri" w:hAnsi="Calibri" w:cs="Calibri"/>
                 <w:color w:val="000000"/>
               </w:rPr>
+              <w:lastRenderedPageBreak/>
               <w:t>9</w:t>
             </w:r>
           </w:p>
@@ -4216,7 +4386,6 @@
                 <w:rFonts w:ascii="Calibri" w:hAnsi="Calibri" w:cs="Calibri"/>
                 <w:color w:val="000000"/>
               </w:rPr>
-              <w:lastRenderedPageBreak/>
               <w:t>25</w:t>
             </w:r>
           </w:p>
@@ -6382,7 +6551,6 @@
           <w:sz w:val="24"/>
           <w:szCs w:val="24"/>
         </w:rPr>
-        <w:lastRenderedPageBreak/>
         <w:t>Análisis de complejidad espacial</w:t>
       </w:r>
     </w:p>
@@ -6670,14 +6838,6 @@
           <w:szCs w:val="24"/>
         </w:rPr>
         <w:br/>
-      </w:r>
-      <w:r>
-        <w:rPr>
-          <w:rFonts w:ascii="Arial" w:hAnsi="Arial" w:cs="Arial"/>
-          <w:b/>
-          <w:sz w:val="24"/>
-          <w:szCs w:val="24"/>
-        </w:rPr>
         <w:t xml:space="preserve">T(n) = </w:t>
       </w:r>
       <w:r>
@@ -7239,7 +7399,7 @@
         <v:path o:extrusionok="f" gradientshapeok="t" o:connecttype="rect"/>
         <o:lock v:ext="edit" aspectratio="t"/>
       </v:shapetype>
-      <v:shape id="_x0000_i1032" type="#_x0000_t75" style="width:11.25pt;height:11.25pt" o:bullet="t">
+      <v:shape id="_x0000_i1035" type="#_x0000_t75" style="width:11.25pt;height:11.25pt" o:bullet="t">
         <v:imagedata r:id="rId1" o:title="mso166B"/>
       </v:shape>
     </w:pict>
@@ -9492,7 +9652,7 @@
 </file>
 
 <file path=customXml/itemProps1.xml><?xml version="1.0" encoding="utf-8"?>
-<ds:datastoreItem xmlns:ds="http://schemas.openxmlformats.org/officeDocument/2006/customXml" ds:itemID="{0742FFF5-E4E5-48BF-A3C8-E5FB007242C0}">
+<ds:datastoreItem xmlns:ds="http://schemas.openxmlformats.org/officeDocument/2006/customXml" ds:itemID="{2AF12268-BE3C-451D-9225-08AF28508739}">
   <ds:schemaRefs>
     <ds:schemaRef ds:uri="http://schemas.openxmlformats.org/officeDocument/2006/bibliography"/>
   </ds:schemaRefs>

</xml_diff>

<commit_message>
I added the requeriments
</commit_message>
<xml_diff>
--- a/Metodo de la ingenieria.docx
+++ b/Metodo de la ingenieria.docx
@@ -1,6 +1,6 @@
 
 <file path=word/document.xml><?xml version="1.0" encoding="utf-8"?>
-<w:document xmlns:wpc="http://schemas.microsoft.com/office/word/2010/wordprocessingCanvas" xmlns:cx="http://schemas.microsoft.com/office/drawing/2014/chartex" xmlns:cx1="http://schemas.microsoft.com/office/drawing/2015/9/8/chartex" xmlns:mc="http://schemas.openxmlformats.org/markup-compatibility/2006" xmlns:o="urn:schemas-microsoft-com:office:office" xmlns:r="http://schemas.openxmlformats.org/officeDocument/2006/relationships" xmlns:m="http://schemas.openxmlformats.org/officeDocument/2006/math" xmlns:v="urn:schemas-microsoft-com:vml" xmlns:wp14="http://schemas.microsoft.com/office/word/2010/wordprocessingDrawing" xmlns:wp="http://schemas.openxmlformats.org/drawingml/2006/wordprocessingDrawing" xmlns:w10="urn:schemas-microsoft-com:office:word" xmlns:w="http://schemas.openxmlformats.org/wordprocessingml/2006/main" xmlns:w14="http://schemas.microsoft.com/office/word/2010/wordml" xmlns:w15="http://schemas.microsoft.com/office/word/2012/wordml" xmlns:w16se="http://schemas.microsoft.com/office/word/2015/wordml/symex" xmlns:wpg="http://schemas.microsoft.com/office/word/2010/wordprocessingGroup" xmlns:wpi="http://schemas.microsoft.com/office/word/2010/wordprocessingInk" xmlns:wne="http://schemas.microsoft.com/office/word/2006/wordml" xmlns:wps="http://schemas.microsoft.com/office/word/2010/wordprocessingShape" mc:Ignorable="w14 w15 w16se wp14">
+<w:document xmlns:wpc="http://schemas.microsoft.com/office/word/2010/wordprocessingCanvas" xmlns:cx="http://schemas.microsoft.com/office/drawing/2014/chartex" xmlns:cx1="http://schemas.microsoft.com/office/drawing/2015/9/8/chartex" xmlns:cx2="http://schemas.microsoft.com/office/drawing/2015/10/21/chartex" xmlns:cx3="http://schemas.microsoft.com/office/drawing/2016/5/9/chartex" xmlns:cx4="http://schemas.microsoft.com/office/drawing/2016/5/10/chartex" xmlns:cx5="http://schemas.microsoft.com/office/drawing/2016/5/11/chartex" xmlns:cx6="http://schemas.microsoft.com/office/drawing/2016/5/12/chartex" xmlns:cx7="http://schemas.microsoft.com/office/drawing/2016/5/13/chartex" xmlns:cx8="http://schemas.microsoft.com/office/drawing/2016/5/14/chartex" xmlns:mc="http://schemas.openxmlformats.org/markup-compatibility/2006" xmlns:aink="http://schemas.microsoft.com/office/drawing/2016/ink" xmlns:am3d="http://schemas.microsoft.com/office/drawing/2017/model3d" xmlns:o="urn:schemas-microsoft-com:office:office" xmlns:r="http://schemas.openxmlformats.org/officeDocument/2006/relationships" xmlns:m="http://schemas.openxmlformats.org/officeDocument/2006/math" xmlns:v="urn:schemas-microsoft-com:vml" xmlns:wp14="http://schemas.microsoft.com/office/word/2010/wordprocessingDrawing" xmlns:wp="http://schemas.openxmlformats.org/drawingml/2006/wordprocessingDrawing" xmlns:w10="urn:schemas-microsoft-com:office:word" xmlns:w="http://schemas.openxmlformats.org/wordprocessingml/2006/main" xmlns:w14="http://schemas.microsoft.com/office/word/2010/wordml" xmlns:w15="http://schemas.microsoft.com/office/word/2012/wordml" xmlns:w16cid="http://schemas.microsoft.com/office/word/2016/wordml/cid" xmlns:w16se="http://schemas.microsoft.com/office/word/2015/wordml/symex" xmlns:wpg="http://schemas.microsoft.com/office/word/2010/wordprocessingGroup" xmlns:wpi="http://schemas.microsoft.com/office/word/2010/wordprocessingInk" xmlns:wne="http://schemas.microsoft.com/office/word/2006/wordml" xmlns:wps="http://schemas.microsoft.com/office/word/2010/wordprocessingShape" mc:Ignorable="w14 w15 w16se w16cid wp14">
   <w:body>
     <w:p>
       <w:pPr>
@@ -139,25 +139,7 @@
           <w:sz w:val="24"/>
           <w:szCs w:val="24"/>
         </w:rPr>
-        <w:t xml:space="preserve">La universidad </w:t>
-      </w:r>
-      <w:proofErr w:type="spellStart"/>
-      <w:r>
-        <w:rPr>
-          <w:rFonts w:ascii="Arial" w:hAnsi="Arial" w:cs="Arial"/>
-          <w:sz w:val="24"/>
-          <w:szCs w:val="24"/>
-        </w:rPr>
-        <w:t>Icesi</w:t>
-      </w:r>
-      <w:proofErr w:type="spellEnd"/>
-      <w:r>
-        <w:rPr>
-          <w:rFonts w:ascii="Arial" w:hAnsi="Arial" w:cs="Arial"/>
-          <w:sz w:val="24"/>
-          <w:szCs w:val="24"/>
-        </w:rPr>
-        <w:t>, es una universidad privada sin ánimo de lucro ubicada en el suroccidente de Colombia en la ciudad de Cali, departamento del Valle del Cauca. Esta</w:t>
+        <w:t>La universidad Icesi, es una universidad privada sin ánimo de lucro ubicada en el suroccidente de Colombia en la ciudad de Cali, departamento del Valle del Cauca. Esta</w:t>
       </w:r>
       <w:r>
         <w:rPr>
@@ -233,25 +215,7 @@
           <w:sz w:val="24"/>
           <w:szCs w:val="24"/>
         </w:rPr>
-        <w:t xml:space="preserve"> la universidad son estudiantes, profesores y colaboradores de la misma, algunos de estos estudiantes son microempresarios que venden comida a toda la comunidad universitaria. Para todos los mencionados anteriormente es necesario desplazarse por todo el campus universitario de manera eficiente ya que el aprendizaje activo (el cual es el modelo de enseñanza de la universidad </w:t>
-      </w:r>
-      <w:proofErr w:type="spellStart"/>
-      <w:r>
-        <w:rPr>
-          <w:rFonts w:ascii="Arial" w:hAnsi="Arial" w:cs="Arial"/>
-          <w:sz w:val="24"/>
-          <w:szCs w:val="24"/>
-        </w:rPr>
-        <w:t>Icesi</w:t>
-      </w:r>
-      <w:proofErr w:type="spellEnd"/>
-      <w:r>
-        <w:rPr>
-          <w:rFonts w:ascii="Arial" w:hAnsi="Arial" w:cs="Arial"/>
-          <w:sz w:val="24"/>
-          <w:szCs w:val="24"/>
-        </w:rPr>
-        <w:t>) les quita mucho tiempo y necesitan movilizarse de un lugar del campus a otro de manera que no les quite tanto tiempo y puedan cumplir sus labores cada uno.</w:t>
+        <w:t xml:space="preserve"> la universidad son estudiantes, profesores y colaboradores de la misma, algunos de estos estudiantes son microempresarios que venden comida a toda la comunidad universitaria. Para todos los mencionados anteriormente es necesario desplazarse por todo el campus universitario de manera eficiente ya que el aprendizaje activo (el cual es el modelo de enseñanza de la universidad Icesi) les quita mucho tiempo y necesitan movilizarse de un lugar del campus a otro de manera que no les quite tanto tiempo y puedan cumplir sus labores cada uno.</w:t>
       </w:r>
     </w:p>
     <w:p>
@@ -384,19 +348,195 @@
         <w:spacing w:after="0" w:line="240" w:lineRule="auto"/>
         <w:rPr>
           <w:rFonts w:ascii="Arial" w:hAnsi="Arial" w:cs="Arial"/>
-          <w:b/>
-          <w:sz w:val="24"/>
-          <w:szCs w:val="24"/>
-        </w:rPr>
-      </w:pPr>
-      <w:r>
-        <w:rPr>
-          <w:rFonts w:ascii="Arial" w:hAnsi="Arial" w:cs="Arial"/>
-          <w:b/>
-          <w:sz w:val="24"/>
-          <w:szCs w:val="24"/>
-        </w:rPr>
-        <w:t>Requerimiento funcional 1</w:t>
+          <w:sz w:val="24"/>
+          <w:szCs w:val="24"/>
+        </w:rPr>
+      </w:pPr>
+      <w:r>
+        <w:rPr>
+          <w:rFonts w:ascii="Arial" w:hAnsi="Arial" w:cs="Arial"/>
+          <w:b/>
+          <w:sz w:val="24"/>
+          <w:szCs w:val="24"/>
+        </w:rPr>
+        <w:t>Requerimiento funcional 1:</w:t>
+      </w:r>
+      <w:r>
+        <w:rPr>
+          <w:rFonts w:ascii="Arial" w:hAnsi="Arial" w:cs="Arial"/>
+          <w:b/>
+          <w:sz w:val="24"/>
+          <w:szCs w:val="24"/>
+        </w:rPr>
+        <w:t xml:space="preserve"> </w:t>
+      </w:r>
+      <w:r>
+        <w:rPr>
+          <w:rFonts w:ascii="Arial" w:hAnsi="Arial" w:cs="Arial"/>
+          <w:sz w:val="24"/>
+          <w:szCs w:val="24"/>
+        </w:rPr>
+        <w:t xml:space="preserve">Encontrar el camino más corto desde un </w:t>
+      </w:r>
+      <w:r>
+        <w:rPr>
+          <w:rFonts w:ascii="Arial" w:hAnsi="Arial" w:cs="Arial"/>
+          <w:sz w:val="24"/>
+          <w:szCs w:val="24"/>
+        </w:rPr>
+        <w:t>edificio</w:t>
+      </w:r>
+      <w:r>
+        <w:rPr>
+          <w:rFonts w:ascii="Arial" w:hAnsi="Arial" w:cs="Arial"/>
+          <w:sz w:val="24"/>
+          <w:szCs w:val="24"/>
+        </w:rPr>
+        <w:t xml:space="preserve"> a</w:t>
+      </w:r>
+      <w:r>
+        <w:rPr>
+          <w:rFonts w:ascii="Arial" w:hAnsi="Arial" w:cs="Arial"/>
+          <w:sz w:val="24"/>
+          <w:szCs w:val="24"/>
+        </w:rPr>
+        <w:t xml:space="preserve"> otro.</w:t>
+      </w:r>
+    </w:p>
+    <w:p>
+      <w:pPr>
+        <w:pStyle w:val="Prrafodelista"/>
+        <w:spacing w:after="0" w:line="240" w:lineRule="auto"/>
+        <w:rPr>
+          <w:rFonts w:ascii="Arial" w:hAnsi="Arial" w:cs="Arial"/>
+          <w:sz w:val="24"/>
+          <w:szCs w:val="24"/>
+        </w:rPr>
+      </w:pPr>
+      <w:r>
+        <w:rPr>
+          <w:rFonts w:ascii="Arial" w:hAnsi="Arial" w:cs="Arial"/>
+          <w:b/>
+          <w:sz w:val="24"/>
+          <w:szCs w:val="24"/>
+        </w:rPr>
+        <w:t xml:space="preserve">Entradas: </w:t>
+      </w:r>
+      <w:r>
+        <w:rPr>
+          <w:rFonts w:ascii="Arial" w:hAnsi="Arial" w:cs="Arial"/>
+          <w:sz w:val="24"/>
+          <w:szCs w:val="24"/>
+        </w:rPr>
+        <w:t xml:space="preserve">Edificio </w:t>
+      </w:r>
+      <w:r>
+        <w:rPr>
+          <w:rFonts w:ascii="Arial" w:hAnsi="Arial" w:cs="Arial"/>
+          <w:sz w:val="24"/>
+          <w:szCs w:val="24"/>
+        </w:rPr>
+        <w:t xml:space="preserve">de llegada y </w:t>
+      </w:r>
+      <w:r>
+        <w:rPr>
+          <w:rFonts w:ascii="Arial" w:hAnsi="Arial" w:cs="Arial"/>
+          <w:sz w:val="24"/>
+          <w:szCs w:val="24"/>
+        </w:rPr>
+        <w:t xml:space="preserve">edificio </w:t>
+      </w:r>
+      <w:r>
+        <w:rPr>
+          <w:rFonts w:ascii="Arial" w:hAnsi="Arial" w:cs="Arial"/>
+          <w:sz w:val="24"/>
+          <w:szCs w:val="24"/>
+        </w:rPr>
+        <w:t>de salida</w:t>
+      </w:r>
+      <w:r>
+        <w:rPr>
+          <w:rFonts w:ascii="Arial" w:hAnsi="Arial" w:cs="Arial"/>
+          <w:sz w:val="24"/>
+          <w:szCs w:val="24"/>
+        </w:rPr>
+        <w:t>.</w:t>
+      </w:r>
+    </w:p>
+    <w:p>
+      <w:pPr>
+        <w:pStyle w:val="Prrafodelista"/>
+        <w:spacing w:after="0" w:line="240" w:lineRule="auto"/>
+        <w:rPr>
+          <w:rFonts w:ascii="Arial" w:hAnsi="Arial" w:cs="Arial"/>
+          <w:sz w:val="24"/>
+          <w:szCs w:val="24"/>
+        </w:rPr>
+      </w:pPr>
+      <w:r>
+        <w:rPr>
+          <w:rFonts w:ascii="Arial" w:hAnsi="Arial" w:cs="Arial"/>
+          <w:b/>
+          <w:sz w:val="24"/>
+          <w:szCs w:val="24"/>
+        </w:rPr>
+        <w:t xml:space="preserve">Salidas: </w:t>
+      </w:r>
+      <w:r>
+        <w:rPr>
+          <w:rFonts w:ascii="Arial" w:hAnsi="Arial" w:cs="Arial"/>
+          <w:sz w:val="24"/>
+          <w:szCs w:val="24"/>
+        </w:rPr>
+        <w:t xml:space="preserve">Camino más corto entre los dos </w:t>
+      </w:r>
+      <w:r>
+        <w:rPr>
+          <w:rFonts w:ascii="Arial" w:hAnsi="Arial" w:cs="Arial"/>
+          <w:sz w:val="24"/>
+          <w:szCs w:val="24"/>
+        </w:rPr>
+        <w:t>edificios.</w:t>
+      </w:r>
+    </w:p>
+    <w:p>
+      <w:pPr>
+        <w:pStyle w:val="Prrafodelista"/>
+        <w:spacing w:after="0" w:line="240" w:lineRule="auto"/>
+        <w:rPr>
+          <w:rFonts w:ascii="Arial" w:hAnsi="Arial" w:cs="Arial"/>
+          <w:sz w:val="24"/>
+          <w:szCs w:val="24"/>
+        </w:rPr>
+      </w:pPr>
+    </w:p>
+    <w:p>
+      <w:pPr>
+        <w:pStyle w:val="Prrafodelista"/>
+        <w:spacing w:after="0" w:line="240" w:lineRule="auto"/>
+        <w:rPr>
+          <w:rFonts w:ascii="Arial" w:hAnsi="Arial" w:cs="Arial"/>
+          <w:sz w:val="24"/>
+          <w:szCs w:val="24"/>
+        </w:rPr>
+      </w:pPr>
+      <w:r>
+        <w:rPr>
+          <w:rFonts w:ascii="Arial" w:hAnsi="Arial" w:cs="Arial"/>
+          <w:b/>
+          <w:sz w:val="24"/>
+          <w:szCs w:val="24"/>
+        </w:rPr>
+        <w:t xml:space="preserve">Requerimiento funcional </w:t>
+      </w:r>
+      <w:r>
+        <w:rPr>
+          <w:rFonts w:ascii="Arial" w:hAnsi="Arial" w:cs="Arial"/>
+          <w:b/>
+          <w:sz w:val="24"/>
+          <w:szCs w:val="24"/>
+        </w:rPr>
+        <w:t>2</w:t>
       </w:r>
       <w:r>
         <w:rPr>
@@ -407,6 +547,32 @@
         </w:rPr>
         <w:t>:</w:t>
       </w:r>
+      <w:r>
+        <w:rPr>
+          <w:rFonts w:ascii="Arial" w:hAnsi="Arial" w:cs="Arial"/>
+          <w:sz w:val="24"/>
+          <w:szCs w:val="24"/>
+        </w:rPr>
+        <w:t xml:space="preserve"> Conocer </w:t>
+      </w:r>
+      <w:proofErr w:type="spellStart"/>
+      <w:r>
+        <w:rPr>
+          <w:rFonts w:ascii="Arial" w:hAnsi="Arial" w:cs="Arial"/>
+          <w:sz w:val="24"/>
+          <w:szCs w:val="24"/>
+        </w:rPr>
+        <w:t>cual</w:t>
+      </w:r>
+      <w:proofErr w:type="spellEnd"/>
+      <w:r>
+        <w:rPr>
+          <w:rFonts w:ascii="Arial" w:hAnsi="Arial" w:cs="Arial"/>
+          <w:sz w:val="24"/>
+          <w:szCs w:val="24"/>
+        </w:rPr>
+        <w:t xml:space="preserve"> es el camino más corto, el cual conecta todos los edificios de la universidad.</w:t>
+      </w:r>
     </w:p>
     <w:p>
       <w:pPr>
@@ -414,7 +580,6 @@
         <w:spacing w:after="0" w:line="240" w:lineRule="auto"/>
         <w:rPr>
           <w:rFonts w:ascii="Arial" w:hAnsi="Arial" w:cs="Arial"/>
-          <w:b/>
           <w:sz w:val="24"/>
           <w:szCs w:val="24"/>
         </w:rPr>
@@ -428,6 +593,14 @@
         </w:rPr>
         <w:t xml:space="preserve">Entradas: </w:t>
       </w:r>
+      <w:r>
+        <w:rPr>
+          <w:rFonts w:ascii="Arial" w:hAnsi="Arial" w:cs="Arial"/>
+          <w:sz w:val="24"/>
+          <w:szCs w:val="24"/>
+        </w:rPr>
+        <w:t>Edificio inicial.</w:t>
+      </w:r>
     </w:p>
     <w:p>
       <w:pPr>
@@ -435,7 +608,6 @@
         <w:spacing w:after="0" w:line="240" w:lineRule="auto"/>
         <w:rPr>
           <w:rFonts w:ascii="Arial" w:hAnsi="Arial" w:cs="Arial"/>
-          <w:b/>
           <w:sz w:val="24"/>
           <w:szCs w:val="24"/>
         </w:rPr>
@@ -448,6 +620,14 @@
           <w:szCs w:val="24"/>
         </w:rPr>
         <w:t xml:space="preserve">Salidas: </w:t>
+      </w:r>
+      <w:r>
+        <w:rPr>
+          <w:rFonts w:ascii="Arial" w:hAnsi="Arial" w:cs="Arial"/>
+          <w:sz w:val="24"/>
+          <w:szCs w:val="24"/>
+        </w:rPr>
+        <w:t>Camino más corto que conecta todos los edificios de la universidad.</w:t>
       </w:r>
     </w:p>
     <w:p>
@@ -485,8 +665,282 @@
         </w:rPr>
         <w:t>Requerimiento No Funcionales:</w:t>
       </w:r>
+    </w:p>
+    <w:p>
+      <w:pPr>
+        <w:pStyle w:val="Prrafodelista"/>
+        <w:spacing w:after="0" w:line="240" w:lineRule="auto"/>
+        <w:rPr>
+          <w:rFonts w:ascii="Arial" w:hAnsi="Arial" w:cs="Arial"/>
+          <w:b/>
+          <w:sz w:val="24"/>
+          <w:szCs w:val="24"/>
+        </w:rPr>
+      </w:pPr>
+    </w:p>
+    <w:p>
+      <w:pPr>
+        <w:pStyle w:val="Prrafodelista"/>
+        <w:spacing w:after="0" w:line="240" w:lineRule="auto"/>
+        <w:rPr>
+          <w:rFonts w:ascii="Arial" w:hAnsi="Arial" w:cs="Arial"/>
+          <w:sz w:val="24"/>
+          <w:szCs w:val="24"/>
+        </w:rPr>
+      </w:pPr>
+      <w:r>
+        <w:rPr>
+          <w:rFonts w:ascii="Arial" w:hAnsi="Arial" w:cs="Arial"/>
+          <w:b/>
+          <w:sz w:val="24"/>
+          <w:szCs w:val="24"/>
+        </w:rPr>
+        <w:t xml:space="preserve">Requerimiento </w:t>
+      </w:r>
+      <w:r>
+        <w:rPr>
+          <w:rFonts w:ascii="Arial" w:hAnsi="Arial" w:cs="Arial"/>
+          <w:b/>
+          <w:sz w:val="24"/>
+          <w:szCs w:val="24"/>
+        </w:rPr>
+        <w:t xml:space="preserve">NO </w:t>
+      </w:r>
+      <w:r>
+        <w:rPr>
+          <w:rFonts w:ascii="Arial" w:hAnsi="Arial" w:cs="Arial"/>
+          <w:b/>
+          <w:sz w:val="24"/>
+          <w:szCs w:val="24"/>
+        </w:rPr>
+        <w:t xml:space="preserve">funcional 1: </w:t>
+      </w:r>
+      <w:r>
+        <w:rPr>
+          <w:rFonts w:ascii="Arial" w:hAnsi="Arial" w:cs="Arial"/>
+          <w:sz w:val="24"/>
+          <w:szCs w:val="24"/>
+        </w:rPr>
+        <w:t>Visualizar el camino más corto entre dos edificios.</w:t>
+      </w:r>
+    </w:p>
+    <w:p>
+      <w:pPr>
+        <w:pStyle w:val="Prrafodelista"/>
+        <w:spacing w:after="0" w:line="240" w:lineRule="auto"/>
+        <w:rPr>
+          <w:rFonts w:ascii="Arial" w:hAnsi="Arial" w:cs="Arial"/>
+          <w:sz w:val="24"/>
+          <w:szCs w:val="24"/>
+        </w:rPr>
+      </w:pPr>
+      <w:r>
+        <w:rPr>
+          <w:rFonts w:ascii="Arial" w:hAnsi="Arial" w:cs="Arial"/>
+          <w:b/>
+          <w:sz w:val="24"/>
+          <w:szCs w:val="24"/>
+        </w:rPr>
+        <w:t xml:space="preserve">Entradas: </w:t>
+      </w:r>
+      <w:r>
+        <w:rPr>
+          <w:rFonts w:ascii="Arial" w:hAnsi="Arial" w:cs="Arial"/>
+          <w:sz w:val="24"/>
+          <w:szCs w:val="24"/>
+        </w:rPr>
+        <w:t>Ninguna.</w:t>
+      </w:r>
+    </w:p>
+    <w:p>
+      <w:pPr>
+        <w:pStyle w:val="Prrafodelista"/>
+        <w:spacing w:after="0" w:line="240" w:lineRule="auto"/>
+        <w:rPr>
+          <w:rFonts w:ascii="Arial" w:hAnsi="Arial" w:cs="Arial"/>
+          <w:sz w:val="24"/>
+          <w:szCs w:val="24"/>
+        </w:rPr>
+      </w:pPr>
+      <w:r>
+        <w:rPr>
+          <w:rFonts w:ascii="Arial" w:hAnsi="Arial" w:cs="Arial"/>
+          <w:b/>
+          <w:sz w:val="24"/>
+          <w:szCs w:val="24"/>
+        </w:rPr>
+        <w:t xml:space="preserve">Salidas: </w:t>
+      </w:r>
+      <w:r>
+        <w:rPr>
+          <w:rFonts w:ascii="Arial" w:hAnsi="Arial" w:cs="Arial"/>
+          <w:sz w:val="24"/>
+          <w:szCs w:val="24"/>
+        </w:rPr>
+        <w:t>Visualización del camino más corto entre dos edificios.</w:t>
+      </w:r>
+    </w:p>
+    <w:p>
+      <w:pPr>
+        <w:pStyle w:val="Prrafodelista"/>
+        <w:spacing w:after="0" w:line="240" w:lineRule="auto"/>
+        <w:rPr>
+          <w:rFonts w:ascii="Arial" w:hAnsi="Arial" w:cs="Arial"/>
+          <w:sz w:val="24"/>
+          <w:szCs w:val="24"/>
+        </w:rPr>
+      </w:pPr>
+      <w:r>
+        <w:rPr>
+          <w:rFonts w:ascii="Arial" w:hAnsi="Arial" w:cs="Arial"/>
+          <w:b/>
+          <w:sz w:val="24"/>
+          <w:szCs w:val="24"/>
+        </w:rPr>
+        <w:lastRenderedPageBreak/>
+        <w:t xml:space="preserve">Requerimiento </w:t>
+      </w:r>
+      <w:r>
+        <w:rPr>
+          <w:rFonts w:ascii="Arial" w:hAnsi="Arial" w:cs="Arial"/>
+          <w:b/>
+          <w:sz w:val="24"/>
+          <w:szCs w:val="24"/>
+        </w:rPr>
+        <w:t xml:space="preserve">NO </w:t>
+      </w:r>
+      <w:r>
+        <w:rPr>
+          <w:rFonts w:ascii="Arial" w:hAnsi="Arial" w:cs="Arial"/>
+          <w:b/>
+          <w:sz w:val="24"/>
+          <w:szCs w:val="24"/>
+        </w:rPr>
+        <w:t xml:space="preserve">funcional </w:t>
+      </w:r>
+      <w:r>
+        <w:rPr>
+          <w:rFonts w:ascii="Arial" w:hAnsi="Arial" w:cs="Arial"/>
+          <w:b/>
+          <w:sz w:val="24"/>
+          <w:szCs w:val="24"/>
+        </w:rPr>
+        <w:t>2</w:t>
+      </w:r>
+      <w:r>
+        <w:rPr>
+          <w:rFonts w:ascii="Arial" w:hAnsi="Arial" w:cs="Arial"/>
+          <w:b/>
+          <w:sz w:val="24"/>
+          <w:szCs w:val="24"/>
+        </w:rPr>
+        <w:t xml:space="preserve">: </w:t>
+      </w:r>
+      <w:r>
+        <w:rPr>
+          <w:rFonts w:ascii="Arial" w:hAnsi="Arial" w:cs="Arial"/>
+          <w:sz w:val="24"/>
+          <w:szCs w:val="24"/>
+        </w:rPr>
+        <w:t xml:space="preserve">Visualizar el camino más corto </w:t>
+      </w:r>
+      <w:r>
+        <w:rPr>
+          <w:rFonts w:ascii="Arial" w:hAnsi="Arial" w:cs="Arial"/>
+          <w:sz w:val="24"/>
+          <w:szCs w:val="24"/>
+        </w:rPr>
+        <w:t>que conecta a todos los edificios</w:t>
+      </w:r>
       <w:bookmarkStart w:id="0" w:name="_GoBack"/>
       <w:bookmarkEnd w:id="0"/>
+      <w:r>
+        <w:rPr>
+          <w:rFonts w:ascii="Arial" w:hAnsi="Arial" w:cs="Arial"/>
+          <w:sz w:val="24"/>
+          <w:szCs w:val="24"/>
+        </w:rPr>
+        <w:t>.</w:t>
+      </w:r>
+    </w:p>
+    <w:p>
+      <w:pPr>
+        <w:pStyle w:val="Prrafodelista"/>
+        <w:spacing w:after="0" w:line="240" w:lineRule="auto"/>
+        <w:rPr>
+          <w:rFonts w:ascii="Arial" w:hAnsi="Arial" w:cs="Arial"/>
+          <w:sz w:val="24"/>
+          <w:szCs w:val="24"/>
+        </w:rPr>
+      </w:pPr>
+      <w:r>
+        <w:rPr>
+          <w:rFonts w:ascii="Arial" w:hAnsi="Arial" w:cs="Arial"/>
+          <w:b/>
+          <w:sz w:val="24"/>
+          <w:szCs w:val="24"/>
+        </w:rPr>
+        <w:t xml:space="preserve">Entradas: </w:t>
+      </w:r>
+      <w:r>
+        <w:rPr>
+          <w:rFonts w:ascii="Arial" w:hAnsi="Arial" w:cs="Arial"/>
+          <w:sz w:val="24"/>
+          <w:szCs w:val="24"/>
+        </w:rPr>
+        <w:t>Ninguna.</w:t>
+      </w:r>
+    </w:p>
+    <w:p>
+      <w:pPr>
+        <w:pStyle w:val="Prrafodelista"/>
+        <w:spacing w:after="0" w:line="240" w:lineRule="auto"/>
+        <w:rPr>
+          <w:rFonts w:ascii="Arial" w:hAnsi="Arial" w:cs="Arial"/>
+          <w:sz w:val="24"/>
+          <w:szCs w:val="24"/>
+        </w:rPr>
+      </w:pPr>
+      <w:r>
+        <w:rPr>
+          <w:rFonts w:ascii="Arial" w:hAnsi="Arial" w:cs="Arial"/>
+          <w:b/>
+          <w:sz w:val="24"/>
+          <w:szCs w:val="24"/>
+        </w:rPr>
+        <w:t xml:space="preserve">Salidas: </w:t>
+      </w:r>
+      <w:r>
+        <w:rPr>
+          <w:rFonts w:ascii="Arial" w:hAnsi="Arial" w:cs="Arial"/>
+          <w:sz w:val="24"/>
+          <w:szCs w:val="24"/>
+        </w:rPr>
+        <w:t>Visualización del camino más corto entre dos edificios.</w:t>
+      </w:r>
+    </w:p>
+    <w:p>
+      <w:pPr>
+        <w:pStyle w:val="Prrafodelista"/>
+        <w:spacing w:after="0" w:line="240" w:lineRule="auto"/>
+        <w:rPr>
+          <w:rFonts w:ascii="Arial" w:hAnsi="Arial" w:cs="Arial"/>
+          <w:sz w:val="24"/>
+          <w:szCs w:val="24"/>
+        </w:rPr>
+      </w:pPr>
+    </w:p>
+    <w:p>
+      <w:pPr>
+        <w:pStyle w:val="Prrafodelista"/>
+        <w:spacing w:after="0" w:line="240" w:lineRule="auto"/>
+        <w:rPr>
+          <w:rFonts w:ascii="Arial" w:hAnsi="Arial" w:cs="Arial"/>
+          <w:b/>
+          <w:sz w:val="24"/>
+          <w:szCs w:val="24"/>
+        </w:rPr>
+      </w:pPr>
     </w:p>
     <w:p>
       <w:pPr>
@@ -1158,6 +1612,7 @@
           <w:sz w:val="24"/>
           <w:szCs w:val="24"/>
         </w:rPr>
+        <w:lastRenderedPageBreak/>
         <w:t xml:space="preserve">Criterio E: </w:t>
       </w:r>
     </w:p>
@@ -1863,7 +2318,6 @@
           <w:sz w:val="24"/>
           <w:szCs w:val="24"/>
         </w:rPr>
-        <w:lastRenderedPageBreak/>
         <w:t xml:space="preserve">Paso 6: </w:t>
       </w:r>
       <w:r>
@@ -2641,6 +3095,7 @@
           <w:sz w:val="24"/>
           <w:szCs w:val="24"/>
         </w:rPr>
+        <w:lastRenderedPageBreak/>
         <w:t xml:space="preserve">Para los diseños preliminares hemos decidido hacer el pseudocódigo de los 3 algoritmos más importantes para así podernos dar una idea de </w:t>
       </w:r>
       <w:proofErr w:type="spellStart"/>
@@ -3361,7 +3816,6 @@
                 <w:rFonts w:ascii="Calibri" w:hAnsi="Calibri" w:cs="Calibri"/>
                 <w:color w:val="000000"/>
               </w:rPr>
-              <w:lastRenderedPageBreak/>
               <w:t>9</w:t>
             </w:r>
           </w:p>
@@ -5032,6 +5486,7 @@
                 <w:rFonts w:ascii="Calibri" w:hAnsi="Calibri" w:cs="Calibri"/>
                 <w:color w:val="000000"/>
               </w:rPr>
+              <w:lastRenderedPageBreak/>
               <w:t>35</w:t>
             </w:r>
           </w:p>
@@ -6752,6 +7207,7 @@
           <w:sz w:val="24"/>
           <w:szCs w:val="24"/>
         </w:rPr>
+        <w:lastRenderedPageBreak/>
         <w:t xml:space="preserve"> </w:t>
       </w:r>
     </w:p>
@@ -7293,7 +7749,7 @@
 </file>
 
 <file path=word/endnotes.xml><?xml version="1.0" encoding="utf-8"?>
-<w:endnotes xmlns:wpc="http://schemas.microsoft.com/office/word/2010/wordprocessingCanvas" xmlns:cx="http://schemas.microsoft.com/office/drawing/2014/chartex" xmlns:cx1="http://schemas.microsoft.com/office/drawing/2015/9/8/chartex" xmlns:mc="http://schemas.openxmlformats.org/markup-compatibility/2006" xmlns:o="urn:schemas-microsoft-com:office:office" xmlns:r="http://schemas.openxmlformats.org/officeDocument/2006/relationships" xmlns:m="http://schemas.openxmlformats.org/officeDocument/2006/math" xmlns:v="urn:schemas-microsoft-com:vml" xmlns:wp14="http://schemas.microsoft.com/office/word/2010/wordprocessingDrawing" xmlns:wp="http://schemas.openxmlformats.org/drawingml/2006/wordprocessingDrawing" xmlns:w10="urn:schemas-microsoft-com:office:word" xmlns:w="http://schemas.openxmlformats.org/wordprocessingml/2006/main" xmlns:w14="http://schemas.microsoft.com/office/word/2010/wordml" xmlns:w15="http://schemas.microsoft.com/office/word/2012/wordml" xmlns:w16se="http://schemas.microsoft.com/office/word/2015/wordml/symex" xmlns:wpg="http://schemas.microsoft.com/office/word/2010/wordprocessingGroup" xmlns:wpi="http://schemas.microsoft.com/office/word/2010/wordprocessingInk" xmlns:wne="http://schemas.microsoft.com/office/word/2006/wordml" xmlns:wps="http://schemas.microsoft.com/office/word/2010/wordprocessingShape" mc:Ignorable="w14 w15 w16se wp14">
+<w:endnotes xmlns:wpc="http://schemas.microsoft.com/office/word/2010/wordprocessingCanvas" xmlns:cx="http://schemas.microsoft.com/office/drawing/2014/chartex" xmlns:cx1="http://schemas.microsoft.com/office/drawing/2015/9/8/chartex" xmlns:cx2="http://schemas.microsoft.com/office/drawing/2015/10/21/chartex" xmlns:cx3="http://schemas.microsoft.com/office/drawing/2016/5/9/chartex" xmlns:cx4="http://schemas.microsoft.com/office/drawing/2016/5/10/chartex" xmlns:cx5="http://schemas.microsoft.com/office/drawing/2016/5/11/chartex" xmlns:cx6="http://schemas.microsoft.com/office/drawing/2016/5/12/chartex" xmlns:cx7="http://schemas.microsoft.com/office/drawing/2016/5/13/chartex" xmlns:cx8="http://schemas.microsoft.com/office/drawing/2016/5/14/chartex" xmlns:mc="http://schemas.openxmlformats.org/markup-compatibility/2006" xmlns:aink="http://schemas.microsoft.com/office/drawing/2016/ink" xmlns:am3d="http://schemas.microsoft.com/office/drawing/2017/model3d" xmlns:o="urn:schemas-microsoft-com:office:office" xmlns:r="http://schemas.openxmlformats.org/officeDocument/2006/relationships" xmlns:m="http://schemas.openxmlformats.org/officeDocument/2006/math" xmlns:v="urn:schemas-microsoft-com:vml" xmlns:wp14="http://schemas.microsoft.com/office/word/2010/wordprocessingDrawing" xmlns:wp="http://schemas.openxmlformats.org/drawingml/2006/wordprocessingDrawing" xmlns:w10="urn:schemas-microsoft-com:office:word" xmlns:w="http://schemas.openxmlformats.org/wordprocessingml/2006/main" xmlns:w14="http://schemas.microsoft.com/office/word/2010/wordml" xmlns:w15="http://schemas.microsoft.com/office/word/2012/wordml" xmlns:w16cid="http://schemas.microsoft.com/office/word/2016/wordml/cid" xmlns:w16se="http://schemas.microsoft.com/office/word/2015/wordml/symex" xmlns:wpg="http://schemas.microsoft.com/office/word/2010/wordprocessingGroup" xmlns:wpi="http://schemas.microsoft.com/office/word/2010/wordprocessingInk" xmlns:wne="http://schemas.microsoft.com/office/word/2006/wordml" xmlns:wps="http://schemas.microsoft.com/office/word/2010/wordprocessingShape" mc:Ignorable="w14 w15 w16se w16cid wp14">
   <w:endnote w:type="separator" w:id="-1">
     <w:p>
       <w:pPr>
@@ -7318,7 +7774,7 @@
 </file>
 
 <file path=word/footnotes.xml><?xml version="1.0" encoding="utf-8"?>
-<w:footnotes xmlns:wpc="http://schemas.microsoft.com/office/word/2010/wordprocessingCanvas" xmlns:cx="http://schemas.microsoft.com/office/drawing/2014/chartex" xmlns:cx1="http://schemas.microsoft.com/office/drawing/2015/9/8/chartex" xmlns:mc="http://schemas.openxmlformats.org/markup-compatibility/2006" xmlns:o="urn:schemas-microsoft-com:office:office" xmlns:r="http://schemas.openxmlformats.org/officeDocument/2006/relationships" xmlns:m="http://schemas.openxmlformats.org/officeDocument/2006/math" xmlns:v="urn:schemas-microsoft-com:vml" xmlns:wp14="http://schemas.microsoft.com/office/word/2010/wordprocessingDrawing" xmlns:wp="http://schemas.openxmlformats.org/drawingml/2006/wordprocessingDrawing" xmlns:w10="urn:schemas-microsoft-com:office:word" xmlns:w="http://schemas.openxmlformats.org/wordprocessingml/2006/main" xmlns:w14="http://schemas.microsoft.com/office/word/2010/wordml" xmlns:w15="http://schemas.microsoft.com/office/word/2012/wordml" xmlns:w16se="http://schemas.microsoft.com/office/word/2015/wordml/symex" xmlns:wpg="http://schemas.microsoft.com/office/word/2010/wordprocessingGroup" xmlns:wpi="http://schemas.microsoft.com/office/word/2010/wordprocessingInk" xmlns:wne="http://schemas.microsoft.com/office/word/2006/wordml" xmlns:wps="http://schemas.microsoft.com/office/word/2010/wordprocessingShape" mc:Ignorable="w14 w15 w16se wp14">
+<w:footnotes xmlns:wpc="http://schemas.microsoft.com/office/word/2010/wordprocessingCanvas" xmlns:cx="http://schemas.microsoft.com/office/drawing/2014/chartex" xmlns:cx1="http://schemas.microsoft.com/office/drawing/2015/9/8/chartex" xmlns:cx2="http://schemas.microsoft.com/office/drawing/2015/10/21/chartex" xmlns:cx3="http://schemas.microsoft.com/office/drawing/2016/5/9/chartex" xmlns:cx4="http://schemas.microsoft.com/office/drawing/2016/5/10/chartex" xmlns:cx5="http://schemas.microsoft.com/office/drawing/2016/5/11/chartex" xmlns:cx6="http://schemas.microsoft.com/office/drawing/2016/5/12/chartex" xmlns:cx7="http://schemas.microsoft.com/office/drawing/2016/5/13/chartex" xmlns:cx8="http://schemas.microsoft.com/office/drawing/2016/5/14/chartex" xmlns:mc="http://schemas.openxmlformats.org/markup-compatibility/2006" xmlns:aink="http://schemas.microsoft.com/office/drawing/2016/ink" xmlns:am3d="http://schemas.microsoft.com/office/drawing/2017/model3d" xmlns:o="urn:schemas-microsoft-com:office:office" xmlns:r="http://schemas.openxmlformats.org/officeDocument/2006/relationships" xmlns:m="http://schemas.openxmlformats.org/officeDocument/2006/math" xmlns:v="urn:schemas-microsoft-com:vml" xmlns:wp14="http://schemas.microsoft.com/office/word/2010/wordprocessingDrawing" xmlns:wp="http://schemas.openxmlformats.org/drawingml/2006/wordprocessingDrawing" xmlns:w10="urn:schemas-microsoft-com:office:word" xmlns:w="http://schemas.openxmlformats.org/wordprocessingml/2006/main" xmlns:w14="http://schemas.microsoft.com/office/word/2010/wordml" xmlns:w15="http://schemas.microsoft.com/office/word/2012/wordml" xmlns:w16cid="http://schemas.microsoft.com/office/word/2016/wordml/cid" xmlns:w16se="http://schemas.microsoft.com/office/word/2015/wordml/symex" xmlns:wpg="http://schemas.microsoft.com/office/word/2010/wordprocessingGroup" xmlns:wpi="http://schemas.microsoft.com/office/word/2010/wordprocessingInk" xmlns:wne="http://schemas.microsoft.com/office/word/2006/wordml" xmlns:wps="http://schemas.microsoft.com/office/word/2010/wordprocessingShape" mc:Ignorable="w14 w15 w16se w16cid wp14">
   <w:footnote w:type="separator" w:id="-1">
     <w:p>
       <w:pPr>
@@ -7343,7 +7799,7 @@
 </file>
 
 <file path=word/header1.xml><?xml version="1.0" encoding="utf-8"?>
-<w:hdr xmlns:wpc="http://schemas.microsoft.com/office/word/2010/wordprocessingCanvas" xmlns:cx="http://schemas.microsoft.com/office/drawing/2014/chartex" xmlns:cx1="http://schemas.microsoft.com/office/drawing/2015/9/8/chartex" xmlns:mc="http://schemas.openxmlformats.org/markup-compatibility/2006" xmlns:o="urn:schemas-microsoft-com:office:office" xmlns:r="http://schemas.openxmlformats.org/officeDocument/2006/relationships" xmlns:m="http://schemas.openxmlformats.org/officeDocument/2006/math" xmlns:v="urn:schemas-microsoft-com:vml" xmlns:wp14="http://schemas.microsoft.com/office/word/2010/wordprocessingDrawing" xmlns:wp="http://schemas.openxmlformats.org/drawingml/2006/wordprocessingDrawing" xmlns:w10="urn:schemas-microsoft-com:office:word" xmlns:w="http://schemas.openxmlformats.org/wordprocessingml/2006/main" xmlns:w14="http://schemas.microsoft.com/office/word/2010/wordml" xmlns:w15="http://schemas.microsoft.com/office/word/2012/wordml" xmlns:w16se="http://schemas.microsoft.com/office/word/2015/wordml/symex" xmlns:wpg="http://schemas.microsoft.com/office/word/2010/wordprocessingGroup" xmlns:wpi="http://schemas.microsoft.com/office/word/2010/wordprocessingInk" xmlns:wne="http://schemas.microsoft.com/office/word/2006/wordml" xmlns:wps="http://schemas.microsoft.com/office/word/2010/wordprocessingShape" mc:Ignorable="w14 w15 w16se wp14">
+<w:hdr xmlns:wpc="http://schemas.microsoft.com/office/word/2010/wordprocessingCanvas" xmlns:cx="http://schemas.microsoft.com/office/drawing/2014/chartex" xmlns:cx1="http://schemas.microsoft.com/office/drawing/2015/9/8/chartex" xmlns:cx2="http://schemas.microsoft.com/office/drawing/2015/10/21/chartex" xmlns:cx3="http://schemas.microsoft.com/office/drawing/2016/5/9/chartex" xmlns:cx4="http://schemas.microsoft.com/office/drawing/2016/5/10/chartex" xmlns:cx5="http://schemas.microsoft.com/office/drawing/2016/5/11/chartex" xmlns:cx6="http://schemas.microsoft.com/office/drawing/2016/5/12/chartex" xmlns:cx7="http://schemas.microsoft.com/office/drawing/2016/5/13/chartex" xmlns:cx8="http://schemas.microsoft.com/office/drawing/2016/5/14/chartex" xmlns:mc="http://schemas.openxmlformats.org/markup-compatibility/2006" xmlns:aink="http://schemas.microsoft.com/office/drawing/2016/ink" xmlns:am3d="http://schemas.microsoft.com/office/drawing/2017/model3d" xmlns:o="urn:schemas-microsoft-com:office:office" xmlns:r="http://schemas.openxmlformats.org/officeDocument/2006/relationships" xmlns:m="http://schemas.openxmlformats.org/officeDocument/2006/math" xmlns:v="urn:schemas-microsoft-com:vml" xmlns:wp14="http://schemas.microsoft.com/office/word/2010/wordprocessingDrawing" xmlns:wp="http://schemas.openxmlformats.org/drawingml/2006/wordprocessingDrawing" xmlns:w10="urn:schemas-microsoft-com:office:word" xmlns:w="http://schemas.openxmlformats.org/wordprocessingml/2006/main" xmlns:w14="http://schemas.microsoft.com/office/word/2010/wordml" xmlns:w15="http://schemas.microsoft.com/office/word/2012/wordml" xmlns:w16cid="http://schemas.microsoft.com/office/word/2016/wordml/cid" xmlns:w16se="http://schemas.microsoft.com/office/word/2015/wordml/symex" xmlns:wpg="http://schemas.microsoft.com/office/word/2010/wordprocessingGroup" xmlns:wpi="http://schemas.microsoft.com/office/word/2010/wordprocessingInk" xmlns:wne="http://schemas.microsoft.com/office/word/2006/wordml" xmlns:wps="http://schemas.microsoft.com/office/word/2010/wordprocessingShape" mc:Ignorable="w14 w15 w16se w16cid wp14">
   <w:p>
     <w:pPr>
       <w:pStyle w:val="Encabezado"/>
@@ -7377,7 +7833,7 @@
 </file>
 
 <file path=word/numbering.xml><?xml version="1.0" encoding="utf-8"?>
-<w:numbering xmlns:wpc="http://schemas.microsoft.com/office/word/2010/wordprocessingCanvas" xmlns:cx="http://schemas.microsoft.com/office/drawing/2014/chartex" xmlns:cx1="http://schemas.microsoft.com/office/drawing/2015/9/8/chartex" xmlns:mc="http://schemas.openxmlformats.org/markup-compatibility/2006" xmlns:o="urn:schemas-microsoft-com:office:office" xmlns:r="http://schemas.openxmlformats.org/officeDocument/2006/relationships" xmlns:m="http://schemas.openxmlformats.org/officeDocument/2006/math" xmlns:v="urn:schemas-microsoft-com:vml" xmlns:wp14="http://schemas.microsoft.com/office/word/2010/wordprocessingDrawing" xmlns:wp="http://schemas.openxmlformats.org/drawingml/2006/wordprocessingDrawing" xmlns:w10="urn:schemas-microsoft-com:office:word" xmlns:w="http://schemas.openxmlformats.org/wordprocessingml/2006/main" xmlns:w14="http://schemas.microsoft.com/office/word/2010/wordml" xmlns:w15="http://schemas.microsoft.com/office/word/2012/wordml" xmlns:w16se="http://schemas.microsoft.com/office/word/2015/wordml/symex" xmlns:wpg="http://schemas.microsoft.com/office/word/2010/wordprocessingGroup" xmlns:wpi="http://schemas.microsoft.com/office/word/2010/wordprocessingInk" xmlns:wne="http://schemas.microsoft.com/office/word/2006/wordml" xmlns:wps="http://schemas.microsoft.com/office/word/2010/wordprocessingShape" mc:Ignorable="w14 w15 w16se wp14">
+<w:numbering xmlns:wpc="http://schemas.microsoft.com/office/word/2010/wordprocessingCanvas" xmlns:cx="http://schemas.microsoft.com/office/drawing/2014/chartex" xmlns:cx1="http://schemas.microsoft.com/office/drawing/2015/9/8/chartex" xmlns:cx2="http://schemas.microsoft.com/office/drawing/2015/10/21/chartex" xmlns:cx3="http://schemas.microsoft.com/office/drawing/2016/5/9/chartex" xmlns:cx4="http://schemas.microsoft.com/office/drawing/2016/5/10/chartex" xmlns:cx5="http://schemas.microsoft.com/office/drawing/2016/5/11/chartex" xmlns:cx6="http://schemas.microsoft.com/office/drawing/2016/5/12/chartex" xmlns:cx7="http://schemas.microsoft.com/office/drawing/2016/5/13/chartex" xmlns:cx8="http://schemas.microsoft.com/office/drawing/2016/5/14/chartex" xmlns:mc="http://schemas.openxmlformats.org/markup-compatibility/2006" xmlns:aink="http://schemas.microsoft.com/office/drawing/2016/ink" xmlns:am3d="http://schemas.microsoft.com/office/drawing/2017/model3d" xmlns:o="urn:schemas-microsoft-com:office:office" xmlns:r="http://schemas.openxmlformats.org/officeDocument/2006/relationships" xmlns:m="http://schemas.openxmlformats.org/officeDocument/2006/math" xmlns:v="urn:schemas-microsoft-com:vml" xmlns:wp14="http://schemas.microsoft.com/office/word/2010/wordprocessingDrawing" xmlns:wp="http://schemas.openxmlformats.org/drawingml/2006/wordprocessingDrawing" xmlns:w10="urn:schemas-microsoft-com:office:word" xmlns:w="http://schemas.openxmlformats.org/wordprocessingml/2006/main" xmlns:w14="http://schemas.microsoft.com/office/word/2010/wordml" xmlns:w15="http://schemas.microsoft.com/office/word/2012/wordml" xmlns:w16cid="http://schemas.microsoft.com/office/word/2016/wordml/cid" xmlns:w16se="http://schemas.microsoft.com/office/word/2015/wordml/symex" xmlns:wpg="http://schemas.microsoft.com/office/word/2010/wordprocessingGroup" xmlns:wpi="http://schemas.microsoft.com/office/word/2010/wordprocessingInk" xmlns:wne="http://schemas.microsoft.com/office/word/2006/wordml" xmlns:wps="http://schemas.microsoft.com/office/word/2010/wordprocessingShape" mc:Ignorable="w14 w15 w16se w16cid wp14">
   <w:numPicBullet w:numPicBulletId="0">
     <w:pict>
       <v:shapetype id="_x0000_t75" coordsize="21600,21600" o:spt="75" o:preferrelative="t" path="m@4@5l@4@11@9@11@9@5xe" filled="f" stroked="f">
@@ -7399,7 +7855,7 @@
         <v:path o:extrusionok="f" gradientshapeok="t" o:connecttype="rect"/>
         <o:lock v:ext="edit" aspectratio="t"/>
       </v:shapetype>
-      <v:shape id="_x0000_i1035" type="#_x0000_t75" style="width:11.25pt;height:11.25pt" o:bullet="t">
+      <v:shape id="_x0000_i1033" type="#_x0000_t75" style="width:14.4pt;height:14.4pt" o:bullet="t">
         <v:imagedata r:id="rId1" o:title="mso166B"/>
       </v:shape>
     </w:pict>
@@ -8730,7 +9186,7 @@
 </file>
 
 <file path=word/styles.xml><?xml version="1.0" encoding="utf-8"?>
-<w:styles xmlns:mc="http://schemas.openxmlformats.org/markup-compatibility/2006" xmlns:r="http://schemas.openxmlformats.org/officeDocument/2006/relationships" xmlns:w="http://schemas.openxmlformats.org/wordprocessingml/2006/main" xmlns:w14="http://schemas.microsoft.com/office/word/2010/wordml" xmlns:w15="http://schemas.microsoft.com/office/word/2012/wordml" xmlns:w16se="http://schemas.microsoft.com/office/word/2015/wordml/symex" mc:Ignorable="w14 w15 w16se">
+<w:styles xmlns:mc="http://schemas.openxmlformats.org/markup-compatibility/2006" xmlns:r="http://schemas.openxmlformats.org/officeDocument/2006/relationships" xmlns:w="http://schemas.openxmlformats.org/wordprocessingml/2006/main" xmlns:w14="http://schemas.microsoft.com/office/word/2010/wordml" xmlns:w15="http://schemas.microsoft.com/office/word/2012/wordml" xmlns:w16cid="http://schemas.microsoft.com/office/word/2016/wordml/cid" xmlns:w16se="http://schemas.microsoft.com/office/word/2015/wordml/symex" mc:Ignorable="w14 w15 w16se w16cid">
   <w:docDefaults>
     <w:rPrDefault>
       <w:rPr>
@@ -8746,7 +9202,7 @@
       </w:pPr>
     </w:pPrDefault>
   </w:docDefaults>
-  <w:latentStyles w:defLockedState="0" w:defUIPriority="99" w:defSemiHidden="0" w:defUnhideWhenUsed="0" w:defQFormat="0" w:count="371">
+  <w:latentStyles w:defLockedState="0" w:defUIPriority="99" w:defSemiHidden="0" w:defUnhideWhenUsed="0" w:defQFormat="0" w:count="376">
     <w:lsdException w:name="Normal" w:uiPriority="0" w:qFormat="1"/>
     <w:lsdException w:name="heading 1" w:uiPriority="9" w:qFormat="1"/>
     <w:lsdException w:name="heading 2" w:semiHidden="1" w:uiPriority="9" w:unhideWhenUsed="1" w:qFormat="1"/>
@@ -8852,7 +9308,6 @@
     <w:lsdException w:name="HTML Sample" w:semiHidden="1" w:unhideWhenUsed="1"/>
     <w:lsdException w:name="HTML Typewriter" w:semiHidden="1" w:unhideWhenUsed="1"/>
     <w:lsdException w:name="HTML Variable" w:semiHidden="1" w:unhideWhenUsed="1"/>
-    <w:lsdException w:name="Normal Table" w:semiHidden="1" w:unhideWhenUsed="1"/>
     <w:lsdException w:name="annotation subject" w:semiHidden="1" w:unhideWhenUsed="1"/>
     <w:lsdException w:name="No List" w:semiHidden="1" w:unhideWhenUsed="1"/>
     <w:lsdException w:name="Outline List 1" w:semiHidden="1" w:unhideWhenUsed="1"/>
@@ -8895,11 +9350,8 @@
     <w:lsdException w:name="Table Contemporary" w:semiHidden="1" w:unhideWhenUsed="1"/>
     <w:lsdException w:name="Table Elegant" w:semiHidden="1" w:unhideWhenUsed="1"/>
     <w:lsdException w:name="Table Professional" w:semiHidden="1" w:unhideWhenUsed="1"/>
-    <w:lsdException w:name="Table Subtle 1" w:semiHidden="1" w:unhideWhenUsed="1"/>
     <w:lsdException w:name="Table Subtle 2" w:semiHidden="1" w:unhideWhenUsed="1"/>
     <w:lsdException w:name="Table Web 1" w:semiHidden="1" w:unhideWhenUsed="1"/>
-    <w:lsdException w:name="Table Web 2" w:semiHidden="1" w:unhideWhenUsed="1"/>
-    <w:lsdException w:name="Table Web 3" w:semiHidden="1" w:unhideWhenUsed="1"/>
     <w:lsdException w:name="Balloon Text" w:semiHidden="1" w:unhideWhenUsed="1"/>
     <w:lsdException w:name="Table Grid" w:uiPriority="39"/>
     <w:lsdException w:name="Table Theme" w:semiHidden="1" w:unhideWhenUsed="1"/>
@@ -9118,6 +9570,11 @@
     <w:lsdException w:name="List Table 5 Dark Accent 6" w:uiPriority="50"/>
     <w:lsdException w:name="List Table 6 Colorful Accent 6" w:uiPriority="51"/>
     <w:lsdException w:name="List Table 7 Colorful Accent 6" w:uiPriority="52"/>
+    <w:lsdException w:name="Mention" w:semiHidden="1" w:unhideWhenUsed="1"/>
+    <w:lsdException w:name="Smart Hyperlink" w:semiHidden="1" w:unhideWhenUsed="1"/>
+    <w:lsdException w:name="Hashtag" w:semiHidden="1" w:unhideWhenUsed="1"/>
+    <w:lsdException w:name="Unresolved Mention" w:semiHidden="1" w:unhideWhenUsed="1"/>
+    <w:lsdException w:name="Smart Link" w:semiHidden="1" w:unhideWhenUsed="1"/>
   </w:latentStyles>
   <w:style w:type="paragraph" w:default="1" w:styleId="Normal">
     <w:name w:val="Normal"/>
@@ -9149,7 +9606,6 @@
   <w:style w:type="character" w:default="1" w:styleId="Fuentedeprrafopredeter">
     <w:name w:val="Default Paragraph Font"/>
     <w:uiPriority w:val="1"/>
-    <w:semiHidden/>
     <w:unhideWhenUsed/>
   </w:style>
   <w:style w:type="table" w:default="1" w:styleId="Tablanormal">
@@ -9652,7 +10108,7 @@
 </file>
 
 <file path=customXml/itemProps1.xml><?xml version="1.0" encoding="utf-8"?>
-<ds:datastoreItem xmlns:ds="http://schemas.openxmlformats.org/officeDocument/2006/customXml" ds:itemID="{2AF12268-BE3C-451D-9225-08AF28508739}">
+<ds:datastoreItem xmlns:ds="http://schemas.openxmlformats.org/officeDocument/2006/customXml" ds:itemID="{9C8D8300-51E6-4980-B28F-47DB7B6F56E4}">
   <ds:schemaRefs>
     <ds:schemaRef ds:uri="http://schemas.openxmlformats.org/officeDocument/2006/bibliography"/>
   </ds:schemaRefs>

</xml_diff>

<commit_message>
I've added some test desings
</commit_message>
<xml_diff>
--- a/Metodo de la ingenieria.docx
+++ b/Metodo de la ingenieria.docx
@@ -1,6 +1,6 @@
 
 <file path=word/document.xml><?xml version="1.0" encoding="utf-8"?>
-<w:document xmlns:wpc="http://schemas.microsoft.com/office/word/2010/wordprocessingCanvas" xmlns:cx="http://schemas.microsoft.com/office/drawing/2014/chartex" xmlns:cx1="http://schemas.microsoft.com/office/drawing/2015/9/8/chartex" xmlns:cx2="http://schemas.microsoft.com/office/drawing/2015/10/21/chartex" xmlns:cx3="http://schemas.microsoft.com/office/drawing/2016/5/9/chartex" xmlns:cx4="http://schemas.microsoft.com/office/drawing/2016/5/10/chartex" xmlns:cx5="http://schemas.microsoft.com/office/drawing/2016/5/11/chartex" xmlns:cx6="http://schemas.microsoft.com/office/drawing/2016/5/12/chartex" xmlns:cx7="http://schemas.microsoft.com/office/drawing/2016/5/13/chartex" xmlns:cx8="http://schemas.microsoft.com/office/drawing/2016/5/14/chartex" xmlns:mc="http://schemas.openxmlformats.org/markup-compatibility/2006" xmlns:aink="http://schemas.microsoft.com/office/drawing/2016/ink" xmlns:am3d="http://schemas.microsoft.com/office/drawing/2017/model3d" xmlns:o="urn:schemas-microsoft-com:office:office" xmlns:r="http://schemas.openxmlformats.org/officeDocument/2006/relationships" xmlns:m="http://schemas.openxmlformats.org/officeDocument/2006/math" xmlns:v="urn:schemas-microsoft-com:vml" xmlns:wp14="http://schemas.microsoft.com/office/word/2010/wordprocessingDrawing" xmlns:wp="http://schemas.openxmlformats.org/drawingml/2006/wordprocessingDrawing" xmlns:w10="urn:schemas-microsoft-com:office:word" xmlns:w="http://schemas.openxmlformats.org/wordprocessingml/2006/main" xmlns:w14="http://schemas.microsoft.com/office/word/2010/wordml" xmlns:w15="http://schemas.microsoft.com/office/word/2012/wordml" xmlns:w16cid="http://schemas.microsoft.com/office/word/2016/wordml/cid" xmlns:w16se="http://schemas.microsoft.com/office/word/2015/wordml/symex" xmlns:wpg="http://schemas.microsoft.com/office/word/2010/wordprocessingGroup" xmlns:wpi="http://schemas.microsoft.com/office/word/2010/wordprocessingInk" xmlns:wne="http://schemas.microsoft.com/office/word/2006/wordml" xmlns:wps="http://schemas.microsoft.com/office/word/2010/wordprocessingShape" mc:Ignorable="w14 w15 w16se w16cid wp14">
+<w:document xmlns:wpc="http://schemas.microsoft.com/office/word/2010/wordprocessingCanvas" xmlns:cx="http://schemas.microsoft.com/office/drawing/2014/chartex" xmlns:cx1="http://schemas.microsoft.com/office/drawing/2015/9/8/chartex" xmlns:mc="http://schemas.openxmlformats.org/markup-compatibility/2006" xmlns:o="urn:schemas-microsoft-com:office:office" xmlns:r="http://schemas.openxmlformats.org/officeDocument/2006/relationships" xmlns:m="http://schemas.openxmlformats.org/officeDocument/2006/math" xmlns:v="urn:schemas-microsoft-com:vml" xmlns:wp14="http://schemas.microsoft.com/office/word/2010/wordprocessingDrawing" xmlns:wp="http://schemas.openxmlformats.org/drawingml/2006/wordprocessingDrawing" xmlns:w10="urn:schemas-microsoft-com:office:word" xmlns:w="http://schemas.openxmlformats.org/wordprocessingml/2006/main" xmlns:w14="http://schemas.microsoft.com/office/word/2010/wordml" xmlns:w15="http://schemas.microsoft.com/office/word/2012/wordml" xmlns:w16se="http://schemas.microsoft.com/office/word/2015/wordml/symex" xmlns:wpg="http://schemas.microsoft.com/office/word/2010/wordprocessingGroup" xmlns:wpi="http://schemas.microsoft.com/office/word/2010/wordprocessingInk" xmlns:wne="http://schemas.microsoft.com/office/word/2006/wordml" xmlns:wps="http://schemas.microsoft.com/office/word/2010/wordprocessingShape" mc:Ignorable="w14 w15 w16se wp14">
   <w:body>
     <w:p>
       <w:pPr>
@@ -842,25 +842,7 @@
           <w:sz w:val="24"/>
           <w:szCs w:val="24"/>
         </w:rPr>
-        <w:t xml:space="preserve">Visualizar el camino más corto </w:t>
-      </w:r>
-      <w:r>
-        <w:rPr>
-          <w:rFonts w:ascii="Arial" w:hAnsi="Arial" w:cs="Arial"/>
-          <w:sz w:val="24"/>
-          <w:szCs w:val="24"/>
-        </w:rPr>
-        <w:t>que conecta a todos los edificios</w:t>
-      </w:r>
-      <w:bookmarkStart w:id="0" w:name="_GoBack"/>
-      <w:bookmarkEnd w:id="0"/>
-      <w:r>
-        <w:rPr>
-          <w:rFonts w:ascii="Arial" w:hAnsi="Arial" w:cs="Arial"/>
-          <w:sz w:val="24"/>
-          <w:szCs w:val="24"/>
-        </w:rPr>
-        <w:t>.</w:t>
+        <w:t>Visualizar el camino más corto que conecta a todos los edificios.</w:t>
       </w:r>
     </w:p>
     <w:p>
@@ -2368,25 +2350,15 @@
           <w:sz w:val="24"/>
           <w:szCs w:val="24"/>
         </w:rPr>
-        <w:t xml:space="preserve">Método de        </w:t>
-      </w:r>
-      <w:proofErr w:type="gramStart"/>
-      <w:r>
-        <w:rPr>
-          <w:rFonts w:ascii="Arial" w:hAnsi="Arial" w:cs="Arial"/>
-          <w:sz w:val="24"/>
-          <w:szCs w:val="24"/>
-        </w:rPr>
-        <w:t xml:space="preserve">  ,</w:t>
-      </w:r>
-      <w:proofErr w:type="gramEnd"/>
-      <w:r>
-        <w:rPr>
-          <w:rFonts w:ascii="Arial" w:hAnsi="Arial" w:cs="Arial"/>
-          <w:sz w:val="24"/>
-          <w:szCs w:val="24"/>
-        </w:rPr>
-        <w:t xml:space="preserve"> e</w:t>
+        <w:t>Método de</w:t>
+      </w:r>
+      <w:r>
+        <w:rPr>
+          <w:rFonts w:ascii="Arial" w:hAnsi="Arial" w:cs="Arial"/>
+          <w:sz w:val="24"/>
+          <w:szCs w:val="24"/>
+        </w:rPr>
+        <w:t>, e</w:t>
       </w:r>
       <w:r>
         <w:rPr>
@@ -2461,11 +2433,11 @@
         <w:tblLook w:val="04A0" w:firstRow="1" w:lastRow="0" w:firstColumn="1" w:lastColumn="0" w:noHBand="0" w:noVBand="1"/>
       </w:tblPr>
       <w:tblGrid>
-        <w:gridCol w:w="1699"/>
-        <w:gridCol w:w="1759"/>
+        <w:gridCol w:w="1724"/>
+        <w:gridCol w:w="1751"/>
         <w:gridCol w:w="1910"/>
-        <w:gridCol w:w="1720"/>
-        <w:gridCol w:w="1740"/>
+        <w:gridCol w:w="1679"/>
+        <w:gridCol w:w="1764"/>
       </w:tblGrid>
       <w:tr>
         <w:tc>
@@ -2496,7 +2468,51 @@
                 <w:sz w:val="24"/>
                 <w:szCs w:val="24"/>
               </w:rPr>
-              <w:t xml:space="preserve">Probar que el método funcione correctamente para diferentes casos de prueba </w:t>
+              <w:t>Probar que el método</w:t>
+            </w:r>
+            <w:r>
+              <w:rPr>
+                <w:rFonts w:ascii="Arial" w:hAnsi="Arial" w:cs="Arial"/>
+                <w:sz w:val="24"/>
+                <w:szCs w:val="24"/>
+              </w:rPr>
+              <w:t xml:space="preserve"> </w:t>
+            </w:r>
+            <w:proofErr w:type="spellStart"/>
+            <w:proofErr w:type="gramStart"/>
+            <w:r>
+              <w:rPr>
+                <w:rFonts w:ascii="Arial" w:hAnsi="Arial" w:cs="Arial"/>
+                <w:sz w:val="24"/>
+                <w:szCs w:val="24"/>
+              </w:rPr>
+              <w:t>instert</w:t>
+            </w:r>
+            <w:proofErr w:type="spellEnd"/>
+            <w:r>
+              <w:rPr>
+                <w:rFonts w:ascii="Arial" w:hAnsi="Arial" w:cs="Arial"/>
+                <w:sz w:val="24"/>
+                <w:szCs w:val="24"/>
+              </w:rPr>
+              <w:t>(</w:t>
+            </w:r>
+            <w:proofErr w:type="gramEnd"/>
+            <w:r>
+              <w:rPr>
+                <w:rFonts w:ascii="Arial" w:hAnsi="Arial" w:cs="Arial"/>
+                <w:sz w:val="24"/>
+                <w:szCs w:val="24"/>
+              </w:rPr>
+              <w:t>T objeto)</w:t>
+            </w:r>
+            <w:r>
+              <w:rPr>
+                <w:rFonts w:ascii="Arial" w:hAnsi="Arial" w:cs="Arial"/>
+                <w:sz w:val="24"/>
+                <w:szCs w:val="24"/>
+              </w:rPr>
+              <w:t xml:space="preserve"> funcione correctamente para diferentes casos de prueba </w:t>
             </w:r>
           </w:p>
         </w:tc>
@@ -2504,7 +2520,7 @@
       <w:tr>
         <w:tc>
           <w:tcPr>
-            <w:tcW w:w="3530" w:type="dxa"/>
+            <w:tcW w:w="3475" w:type="dxa"/>
             <w:gridSpan w:val="2"/>
           </w:tcPr>
           <w:p>
@@ -2524,11 +2540,22 @@
               </w:rPr>
               <w:t xml:space="preserve">Clase: </w:t>
             </w:r>
-          </w:p>
-        </w:tc>
-        <w:tc>
-          <w:tcPr>
-            <w:tcW w:w="5298" w:type="dxa"/>
+            <w:proofErr w:type="spellStart"/>
+            <w:r>
+              <w:rPr>
+                <w:rFonts w:ascii="Arial" w:hAnsi="Arial" w:cs="Arial"/>
+                <w:b/>
+                <w:sz w:val="24"/>
+                <w:szCs w:val="24"/>
+              </w:rPr>
+              <w:t>OurGraph</w:t>
+            </w:r>
+            <w:proofErr w:type="spellEnd"/>
+          </w:p>
+        </w:tc>
+        <w:tc>
+          <w:tcPr>
+            <w:tcW w:w="5353" w:type="dxa"/>
             <w:gridSpan w:val="3"/>
           </w:tcPr>
           <w:p>
@@ -2559,13 +2586,24 @@
               </w:rPr>
               <w:t xml:space="preserve">: </w:t>
             </w:r>
+            <w:proofErr w:type="spellStart"/>
+            <w:r>
+              <w:rPr>
+                <w:rFonts w:ascii="Arial" w:hAnsi="Arial" w:cs="Arial"/>
+                <w:b/>
+                <w:sz w:val="24"/>
+                <w:szCs w:val="24"/>
+              </w:rPr>
+              <w:t>Insert</w:t>
+            </w:r>
+            <w:proofErr w:type="spellEnd"/>
           </w:p>
         </w:tc>
       </w:tr>
       <w:tr>
         <w:tc>
           <w:tcPr>
-            <w:tcW w:w="1765" w:type="dxa"/>
+            <w:tcW w:w="1724" w:type="dxa"/>
           </w:tcPr>
           <w:p>
             <w:pPr>
@@ -2589,7 +2627,7 @@
         </w:tc>
         <w:tc>
           <w:tcPr>
-            <w:tcW w:w="1765" w:type="dxa"/>
+            <w:tcW w:w="1751" w:type="dxa"/>
           </w:tcPr>
           <w:p>
             <w:pPr>
@@ -2613,7 +2651,7 @@
         </w:tc>
         <w:tc>
           <w:tcPr>
-            <w:tcW w:w="1766" w:type="dxa"/>
+            <w:tcW w:w="1910" w:type="dxa"/>
           </w:tcPr>
           <w:p>
             <w:pPr>
@@ -2637,7 +2675,7 @@
         </w:tc>
         <w:tc>
           <w:tcPr>
-            <w:tcW w:w="1766" w:type="dxa"/>
+            <w:tcW w:w="1679" w:type="dxa"/>
           </w:tcPr>
           <w:p>
             <w:pPr>
@@ -2661,7 +2699,7 @@
         </w:tc>
         <w:tc>
           <w:tcPr>
-            <w:tcW w:w="1766" w:type="dxa"/>
+            <w:tcW w:w="1764" w:type="dxa"/>
           </w:tcPr>
           <w:p>
             <w:pPr>
@@ -2687,45 +2725,96 @@
       <w:tr>
         <w:tc>
           <w:tcPr>
-            <w:tcW w:w="1765" w:type="dxa"/>
-          </w:tcPr>
-          <w:p>
-            <w:pPr>
+            <w:tcW w:w="1724" w:type="dxa"/>
+          </w:tcPr>
+          <w:p>
+            <w:pPr>
+              <w:rPr>
+                <w:rFonts w:ascii="Arial" w:hAnsi="Arial" w:cs="Arial"/>
+                <w:sz w:val="24"/>
+                <w:szCs w:val="24"/>
+              </w:rPr>
+            </w:pPr>
+            <w:r>
               <w:rPr>
                 <w:rFonts w:ascii="Arial" w:hAnsi="Arial" w:cs="Arial"/>
                 <w:b/>
                 <w:sz w:val="24"/>
                 <w:szCs w:val="24"/>
               </w:rPr>
-            </w:pPr>
-            <w:r>
-              <w:rPr>
-                <w:rFonts w:ascii="Arial" w:hAnsi="Arial" w:cs="Arial"/>
-                <w:b/>
-                <w:sz w:val="24"/>
-                <w:szCs w:val="24"/>
-              </w:rPr>
               <w:t>1</w:t>
             </w:r>
-          </w:p>
-        </w:tc>
-        <w:tc>
-          <w:tcPr>
-            <w:tcW w:w="1765" w:type="dxa"/>
-          </w:tcPr>
-          <w:p>
-            <w:pPr>
-              <w:rPr>
-                <w:rFonts w:ascii="Arial" w:hAnsi="Arial" w:cs="Arial"/>
-                <w:sz w:val="24"/>
-                <w:szCs w:val="24"/>
-              </w:rPr>
-            </w:pPr>
-          </w:p>
-        </w:tc>
-        <w:tc>
-          <w:tcPr>
-            <w:tcW w:w="1766" w:type="dxa"/>
+            <w:r>
+              <w:rPr>
+                <w:rFonts w:ascii="Arial" w:hAnsi="Arial" w:cs="Arial"/>
+                <w:sz w:val="24"/>
+                <w:szCs w:val="24"/>
+              </w:rPr>
+              <w:t xml:space="preserve"> (Caso </w:t>
+            </w:r>
+            <w:proofErr w:type="spellStart"/>
+            <w:r>
+              <w:rPr>
+                <w:rFonts w:ascii="Arial" w:hAnsi="Arial" w:cs="Arial"/>
+                <w:sz w:val="24"/>
+                <w:szCs w:val="24"/>
+              </w:rPr>
+              <w:t>estandar</w:t>
+            </w:r>
+            <w:proofErr w:type="spellEnd"/>
+            <w:r>
+              <w:rPr>
+                <w:rFonts w:ascii="Arial" w:hAnsi="Arial" w:cs="Arial"/>
+                <w:sz w:val="24"/>
+                <w:szCs w:val="24"/>
+              </w:rPr>
+              <w:t>)</w:t>
+            </w:r>
+          </w:p>
+        </w:tc>
+        <w:tc>
+          <w:tcPr>
+            <w:tcW w:w="1751" w:type="dxa"/>
+          </w:tcPr>
+          <w:p>
+            <w:pPr>
+              <w:rPr>
+                <w:rFonts w:ascii="Arial" w:hAnsi="Arial" w:cs="Arial"/>
+                <w:sz w:val="24"/>
+                <w:szCs w:val="24"/>
+              </w:rPr>
+            </w:pPr>
+            <w:r>
+              <w:rPr>
+                <w:rFonts w:ascii="Arial" w:hAnsi="Arial" w:cs="Arial"/>
+                <w:sz w:val="24"/>
+                <w:szCs w:val="24"/>
+              </w:rPr>
+              <w:t xml:space="preserve">Se crea un grafo </w:t>
+            </w:r>
+            <w:proofErr w:type="spellStart"/>
+            <w:r>
+              <w:rPr>
+                <w:rFonts w:ascii="Arial" w:hAnsi="Arial" w:cs="Arial"/>
+                <w:sz w:val="24"/>
+                <w:szCs w:val="24"/>
+              </w:rPr>
+              <w:t>vacio</w:t>
+            </w:r>
+            <w:proofErr w:type="spellEnd"/>
+            <w:r>
+              <w:rPr>
+                <w:rFonts w:ascii="Arial" w:hAnsi="Arial" w:cs="Arial"/>
+                <w:sz w:val="24"/>
+                <w:szCs w:val="24"/>
+              </w:rPr>
+              <w:t>, en el cual sus vértices y aristas contienen enteros</w:t>
+            </w:r>
+          </w:p>
+        </w:tc>
+        <w:tc>
+          <w:tcPr>
+            <w:tcW w:w="1910" w:type="dxa"/>
           </w:tcPr>
           <w:p>
             <w:pPr>
@@ -2767,37 +2856,113 @@
         </w:tc>
         <w:tc>
           <w:tcPr>
-            <w:tcW w:w="1766" w:type="dxa"/>
-          </w:tcPr>
-          <w:p>
-            <w:pPr>
-              <w:rPr>
-                <w:rFonts w:ascii="Arial" w:hAnsi="Arial" w:cs="Arial"/>
-                <w:sz w:val="24"/>
-                <w:szCs w:val="24"/>
-              </w:rPr>
-            </w:pPr>
-          </w:p>
-        </w:tc>
-        <w:tc>
-          <w:tcPr>
-            <w:tcW w:w="1766" w:type="dxa"/>
-          </w:tcPr>
-          <w:p>
-            <w:pPr>
-              <w:rPr>
-                <w:rFonts w:ascii="Arial" w:hAnsi="Arial" w:cs="Arial"/>
-                <w:sz w:val="24"/>
-                <w:szCs w:val="24"/>
-              </w:rPr>
-            </w:pPr>
+            <w:tcW w:w="1679" w:type="dxa"/>
+          </w:tcPr>
+          <w:p>
+            <w:pPr>
+              <w:rPr>
+                <w:rFonts w:ascii="Arial" w:hAnsi="Arial" w:cs="Arial"/>
+                <w:sz w:val="24"/>
+                <w:szCs w:val="24"/>
+              </w:rPr>
+            </w:pPr>
+            <w:r>
+              <w:rPr>
+                <w:rFonts w:ascii="Arial" w:hAnsi="Arial" w:cs="Arial"/>
+                <w:sz w:val="24"/>
+                <w:szCs w:val="24"/>
+              </w:rPr>
+              <w:t xml:space="preserve">Se entregan dos vértices, uno con valor 1 y el otro con valor 2. El peso de la arista que va a ser 2, y lo </w:t>
+            </w:r>
+            <w:r>
+              <w:rPr>
+                <w:rFonts w:ascii="Arial" w:hAnsi="Arial" w:cs="Arial"/>
+                <w:sz w:val="24"/>
+                <w:szCs w:val="24"/>
+              </w:rPr>
+              <w:lastRenderedPageBreak/>
+              <w:t>que contiene la arista que será 3</w:t>
+            </w:r>
+          </w:p>
+        </w:tc>
+        <w:tc>
+          <w:tcPr>
+            <w:tcW w:w="1764" w:type="dxa"/>
+          </w:tcPr>
+          <w:p>
+            <w:pPr>
+              <w:rPr>
+                <w:rFonts w:ascii="Arial" w:hAnsi="Arial" w:cs="Arial"/>
+                <w:sz w:val="24"/>
+                <w:szCs w:val="24"/>
+              </w:rPr>
+            </w:pPr>
+            <w:r>
+              <w:rPr>
+                <w:rFonts w:ascii="Arial" w:hAnsi="Arial" w:cs="Arial"/>
+                <w:sz w:val="24"/>
+                <w:szCs w:val="24"/>
+                <w:lang w:val="es-ES"/>
+              </w:rPr>
+              <w:lastRenderedPageBreak/>
+              <w:t xml:space="preserve">El algoritmo </w:t>
+            </w:r>
+            <w:proofErr w:type="spellStart"/>
+            <w:proofErr w:type="gramStart"/>
+            <w:r>
+              <w:rPr>
+                <w:rFonts w:ascii="Arial" w:hAnsi="Arial" w:cs="Arial"/>
+                <w:sz w:val="24"/>
+                <w:szCs w:val="24"/>
+                <w:lang w:val="es-ES"/>
+              </w:rPr>
+              <w:t>insert</w:t>
+            </w:r>
+            <w:proofErr w:type="spellEnd"/>
+            <w:r>
+              <w:rPr>
+                <w:rFonts w:ascii="Arial" w:hAnsi="Arial" w:cs="Arial"/>
+                <w:sz w:val="24"/>
+                <w:szCs w:val="24"/>
+                <w:lang w:val="es-ES"/>
+              </w:rPr>
+              <w:t>(</w:t>
+            </w:r>
+            <w:proofErr w:type="gramEnd"/>
+            <w:r>
+              <w:rPr>
+                <w:rFonts w:ascii="Arial" w:hAnsi="Arial" w:cs="Arial"/>
+                <w:sz w:val="24"/>
+                <w:szCs w:val="24"/>
+                <w:lang w:val="es-ES"/>
+              </w:rPr>
+              <w:t>) debe de devolver el valor true</w:t>
+            </w:r>
+            <w:r>
+              <w:rPr>
+                <w:rFonts w:ascii="Arial" w:hAnsi="Arial" w:cs="Arial"/>
+                <w:sz w:val="24"/>
+                <w:szCs w:val="24"/>
+                <w:lang w:val="es-ES"/>
+              </w:rPr>
+              <w:t xml:space="preserve">, </w:t>
+            </w:r>
+            <w:r>
+              <w:rPr>
+                <w:rFonts w:ascii="Arial" w:hAnsi="Arial" w:cs="Arial"/>
+                <w:sz w:val="24"/>
+                <w:szCs w:val="24"/>
+                <w:lang w:val="es-ES"/>
+              </w:rPr>
+              <w:t>indicando que se insertó todo correctamente</w:t>
+            </w:r>
           </w:p>
         </w:tc>
       </w:tr>
       <w:tr>
         <w:tc>
           <w:tcPr>
-            <w:tcW w:w="1765" w:type="dxa"/>
+            <w:tcW w:w="1724" w:type="dxa"/>
           </w:tcPr>
           <w:p>
             <w:pPr>
@@ -2815,27 +2980,96 @@
                 <w:sz w:val="24"/>
                 <w:szCs w:val="24"/>
               </w:rPr>
-              <w:t>2</w:t>
-            </w:r>
-          </w:p>
-        </w:tc>
-        <w:tc>
-          <w:tcPr>
-            <w:tcW w:w="1765" w:type="dxa"/>
-          </w:tcPr>
-          <w:p>
-            <w:pPr>
-              <w:rPr>
-                <w:rFonts w:ascii="Arial" w:hAnsi="Arial" w:cs="Arial"/>
-                <w:sz w:val="24"/>
-                <w:szCs w:val="24"/>
-              </w:rPr>
-            </w:pPr>
-          </w:p>
-        </w:tc>
-        <w:tc>
-          <w:tcPr>
-            <w:tcW w:w="1766" w:type="dxa"/>
+              <w:lastRenderedPageBreak/>
+              <w:t xml:space="preserve">2 </w:t>
+            </w:r>
+            <w:r>
+              <w:rPr>
+                <w:rFonts w:ascii="Arial" w:hAnsi="Arial" w:cs="Arial"/>
+                <w:sz w:val="24"/>
+                <w:szCs w:val="24"/>
+              </w:rPr>
+              <w:t>(</w:t>
+            </w:r>
+            <w:r>
+              <w:rPr>
+                <w:rFonts w:ascii="Arial" w:hAnsi="Arial" w:cs="Arial"/>
+                <w:sz w:val="24"/>
+                <w:szCs w:val="24"/>
+              </w:rPr>
+              <w:t>Caso interesante</w:t>
+            </w:r>
+            <w:r>
+              <w:rPr>
+                <w:rFonts w:ascii="Arial" w:hAnsi="Arial" w:cs="Arial"/>
+                <w:sz w:val="24"/>
+                <w:szCs w:val="24"/>
+              </w:rPr>
+              <w:t>)</w:t>
+            </w:r>
+          </w:p>
+        </w:tc>
+        <w:tc>
+          <w:tcPr>
+            <w:tcW w:w="1751" w:type="dxa"/>
+          </w:tcPr>
+          <w:p>
+            <w:pPr>
+              <w:rPr>
+                <w:rFonts w:ascii="Arial" w:hAnsi="Arial" w:cs="Arial"/>
+                <w:sz w:val="24"/>
+                <w:szCs w:val="24"/>
+              </w:rPr>
+            </w:pPr>
+            <w:r>
+              <w:rPr>
+                <w:rFonts w:ascii="Arial" w:hAnsi="Arial" w:cs="Arial"/>
+                <w:sz w:val="24"/>
+                <w:szCs w:val="24"/>
+              </w:rPr>
+              <w:t xml:space="preserve">Se crea un grafo </w:t>
+            </w:r>
+            <w:proofErr w:type="spellStart"/>
+            <w:r>
+              <w:rPr>
+                <w:rFonts w:ascii="Arial" w:hAnsi="Arial" w:cs="Arial"/>
+                <w:sz w:val="24"/>
+                <w:szCs w:val="24"/>
+              </w:rPr>
+              <w:t>vacio</w:t>
+            </w:r>
+            <w:proofErr w:type="spellEnd"/>
+            <w:r>
+              <w:rPr>
+                <w:rFonts w:ascii="Arial" w:hAnsi="Arial" w:cs="Arial"/>
+                <w:sz w:val="24"/>
+                <w:szCs w:val="24"/>
+              </w:rPr>
+              <w:t xml:space="preserve">, en el cual sus vértices </w:t>
+            </w:r>
+            <w:r>
+              <w:rPr>
+                <w:rFonts w:ascii="Arial" w:hAnsi="Arial" w:cs="Arial"/>
+                <w:sz w:val="24"/>
+                <w:szCs w:val="24"/>
+              </w:rPr>
+              <w:t xml:space="preserve">y aristas contienen </w:t>
+            </w:r>
+            <w:proofErr w:type="spellStart"/>
+            <w:r>
+              <w:rPr>
+                <w:rFonts w:ascii="Arial" w:hAnsi="Arial" w:cs="Arial"/>
+                <w:sz w:val="24"/>
+                <w:szCs w:val="24"/>
+              </w:rPr>
+              <w:t>Strings</w:t>
+            </w:r>
+            <w:proofErr w:type="spellEnd"/>
+          </w:p>
+        </w:tc>
+        <w:tc>
+          <w:tcPr>
+            <w:tcW w:w="1910" w:type="dxa"/>
           </w:tcPr>
           <w:p>
             <w:pPr>
@@ -2877,75 +3111,180 @@
         </w:tc>
         <w:tc>
           <w:tcPr>
-            <w:tcW w:w="1766" w:type="dxa"/>
-          </w:tcPr>
-          <w:p>
-            <w:pPr>
-              <w:rPr>
-                <w:rFonts w:ascii="Arial" w:hAnsi="Arial" w:cs="Arial"/>
-                <w:sz w:val="24"/>
-                <w:szCs w:val="24"/>
-              </w:rPr>
-            </w:pPr>
-          </w:p>
-        </w:tc>
-        <w:tc>
-          <w:tcPr>
-            <w:tcW w:w="1766" w:type="dxa"/>
-          </w:tcPr>
-          <w:p>
-            <w:pPr>
-              <w:rPr>
-                <w:rFonts w:ascii="Arial" w:hAnsi="Arial" w:cs="Arial"/>
-                <w:sz w:val="24"/>
-                <w:szCs w:val="24"/>
-              </w:rPr>
-            </w:pPr>
+            <w:tcW w:w="1679" w:type="dxa"/>
+          </w:tcPr>
+          <w:p>
+            <w:pPr>
+              <w:rPr>
+                <w:rFonts w:ascii="Arial" w:hAnsi="Arial" w:cs="Arial"/>
+                <w:sz w:val="24"/>
+                <w:szCs w:val="24"/>
+              </w:rPr>
+            </w:pPr>
+            <w:r>
+              <w:rPr>
+                <w:rFonts w:ascii="Arial" w:hAnsi="Arial" w:cs="Arial"/>
+                <w:sz w:val="24"/>
+                <w:szCs w:val="24"/>
+              </w:rPr>
+              <w:t xml:space="preserve">Se entregan dos vértices, uno con </w:t>
+            </w:r>
+            <w:r>
+              <w:rPr>
+                <w:rFonts w:ascii="Arial" w:hAnsi="Arial" w:cs="Arial"/>
+                <w:sz w:val="24"/>
+                <w:szCs w:val="24"/>
+              </w:rPr>
+              <w:t>valor “Juan” y el otro con valor “</w:t>
+            </w:r>
+            <w:proofErr w:type="spellStart"/>
+            <w:r>
+              <w:rPr>
+                <w:rFonts w:ascii="Arial" w:hAnsi="Arial" w:cs="Arial"/>
+                <w:sz w:val="24"/>
+                <w:szCs w:val="24"/>
+              </w:rPr>
+              <w:t>Sebastian</w:t>
+            </w:r>
+            <w:proofErr w:type="spellEnd"/>
+            <w:r>
+              <w:rPr>
+                <w:rFonts w:ascii="Arial" w:hAnsi="Arial" w:cs="Arial"/>
+                <w:sz w:val="24"/>
+                <w:szCs w:val="24"/>
+              </w:rPr>
+              <w:t>”</w:t>
+            </w:r>
+            <w:r>
+              <w:rPr>
+                <w:rFonts w:ascii="Arial" w:hAnsi="Arial" w:cs="Arial"/>
+                <w:sz w:val="24"/>
+                <w:szCs w:val="24"/>
+              </w:rPr>
+              <w:t>. El peso de la arista que va a ser 2, y lo que contiene la arista</w:t>
+            </w:r>
+            <w:r>
+              <w:rPr>
+                <w:rFonts w:ascii="Arial" w:hAnsi="Arial" w:cs="Arial"/>
+                <w:sz w:val="24"/>
+                <w:szCs w:val="24"/>
+              </w:rPr>
+              <w:t xml:space="preserve"> que será “Puerta”</w:t>
+            </w:r>
+          </w:p>
+        </w:tc>
+        <w:tc>
+          <w:tcPr>
+            <w:tcW w:w="1764" w:type="dxa"/>
+          </w:tcPr>
+          <w:p>
+            <w:pPr>
+              <w:rPr>
+                <w:rFonts w:ascii="Arial" w:hAnsi="Arial" w:cs="Arial"/>
+                <w:sz w:val="24"/>
+                <w:szCs w:val="24"/>
+              </w:rPr>
+            </w:pPr>
+            <w:r>
+              <w:rPr>
+                <w:rFonts w:ascii="Arial" w:hAnsi="Arial" w:cs="Arial"/>
+                <w:sz w:val="24"/>
+                <w:szCs w:val="24"/>
+                <w:lang w:val="es-ES"/>
+              </w:rPr>
+              <w:t xml:space="preserve">El algoritmo </w:t>
+            </w:r>
+            <w:proofErr w:type="spellStart"/>
+            <w:proofErr w:type="gramStart"/>
+            <w:r>
+              <w:rPr>
+                <w:rFonts w:ascii="Arial" w:hAnsi="Arial" w:cs="Arial"/>
+                <w:sz w:val="24"/>
+                <w:szCs w:val="24"/>
+                <w:lang w:val="es-ES"/>
+              </w:rPr>
+              <w:t>insert</w:t>
+            </w:r>
+            <w:proofErr w:type="spellEnd"/>
+            <w:r>
+              <w:rPr>
+                <w:rFonts w:ascii="Arial" w:hAnsi="Arial" w:cs="Arial"/>
+                <w:sz w:val="24"/>
+                <w:szCs w:val="24"/>
+                <w:lang w:val="es-ES"/>
+              </w:rPr>
+              <w:t>(</w:t>
+            </w:r>
+            <w:proofErr w:type="gramEnd"/>
+            <w:r>
+              <w:rPr>
+                <w:rFonts w:ascii="Arial" w:hAnsi="Arial" w:cs="Arial"/>
+                <w:sz w:val="24"/>
+                <w:szCs w:val="24"/>
+                <w:lang w:val="es-ES"/>
+              </w:rPr>
+              <w:t>) debe de devolver el valor true, indicando que se insertó todo correctamente</w:t>
+            </w:r>
           </w:p>
         </w:tc>
       </w:tr>
       <w:tr>
         <w:tc>
           <w:tcPr>
-            <w:tcW w:w="1765" w:type="dxa"/>
-          </w:tcPr>
-          <w:p>
-            <w:pPr>
+            <w:tcW w:w="1724" w:type="dxa"/>
+          </w:tcPr>
+          <w:p>
+            <w:pPr>
+              <w:rPr>
+                <w:rFonts w:ascii="Arial" w:hAnsi="Arial" w:cs="Arial"/>
+                <w:sz w:val="24"/>
+                <w:szCs w:val="24"/>
+              </w:rPr>
+            </w:pPr>
+            <w:r>
               <w:rPr>
                 <w:rFonts w:ascii="Arial" w:hAnsi="Arial" w:cs="Arial"/>
                 <w:b/>
                 <w:sz w:val="24"/>
                 <w:szCs w:val="24"/>
               </w:rPr>
-            </w:pPr>
-            <w:r>
-              <w:rPr>
-                <w:rFonts w:ascii="Arial" w:hAnsi="Arial" w:cs="Arial"/>
-                <w:b/>
-                <w:sz w:val="24"/>
-                <w:szCs w:val="24"/>
-              </w:rPr>
-              <w:t>3</w:t>
-            </w:r>
-          </w:p>
-        </w:tc>
-        <w:tc>
-          <w:tcPr>
-            <w:tcW w:w="1765" w:type="dxa"/>
-          </w:tcPr>
-          <w:p>
-            <w:pPr>
-              <w:rPr>
-                <w:rFonts w:ascii="Arial" w:hAnsi="Arial" w:cs="Arial"/>
-                <w:sz w:val="24"/>
-                <w:szCs w:val="24"/>
-              </w:rPr>
-            </w:pPr>
-          </w:p>
-        </w:tc>
-        <w:tc>
-          <w:tcPr>
-            <w:tcW w:w="1766" w:type="dxa"/>
+              <w:t xml:space="preserve">3 </w:t>
+            </w:r>
+            <w:r>
+              <w:rPr>
+                <w:rFonts w:ascii="Arial" w:hAnsi="Arial" w:cs="Arial"/>
+                <w:sz w:val="24"/>
+                <w:szCs w:val="24"/>
+              </w:rPr>
+              <w:t>(Caso limite)</w:t>
+            </w:r>
+          </w:p>
+        </w:tc>
+        <w:tc>
+          <w:tcPr>
+            <w:tcW w:w="1751" w:type="dxa"/>
+          </w:tcPr>
+          <w:p>
+            <w:pPr>
+              <w:rPr>
+                <w:rFonts w:ascii="Arial" w:hAnsi="Arial" w:cs="Arial"/>
+                <w:sz w:val="24"/>
+                <w:szCs w:val="24"/>
+              </w:rPr>
+            </w:pPr>
+            <w:r>
+              <w:rPr>
+                <w:rFonts w:ascii="Arial" w:hAnsi="Arial" w:cs="Arial"/>
+                <w:sz w:val="24"/>
+                <w:szCs w:val="24"/>
+              </w:rPr>
+              <w:t>Se crea un grafo con vértices que representan edificios, y sus aristas son caminos</w:t>
+            </w:r>
+          </w:p>
+        </w:tc>
+        <w:tc>
+          <w:tcPr>
+            <w:tcW w:w="1910" w:type="dxa"/>
           </w:tcPr>
           <w:p>
             <w:pPr>
@@ -2987,30 +3326,2349 @@
         </w:tc>
         <w:tc>
           <w:tcPr>
-            <w:tcW w:w="1766" w:type="dxa"/>
-          </w:tcPr>
-          <w:p>
-            <w:pPr>
-              <w:rPr>
-                <w:rFonts w:ascii="Arial" w:hAnsi="Arial" w:cs="Arial"/>
-                <w:sz w:val="24"/>
-                <w:szCs w:val="24"/>
-              </w:rPr>
-            </w:pPr>
-          </w:p>
-        </w:tc>
-        <w:tc>
-          <w:tcPr>
-            <w:tcW w:w="1766" w:type="dxa"/>
-          </w:tcPr>
-          <w:p>
-            <w:pPr>
-              <w:rPr>
-                <w:rFonts w:ascii="Arial" w:hAnsi="Arial" w:cs="Arial"/>
-                <w:sz w:val="24"/>
-                <w:szCs w:val="24"/>
-              </w:rPr>
-            </w:pPr>
+            <w:tcW w:w="1679" w:type="dxa"/>
+          </w:tcPr>
+          <w:p>
+            <w:pPr>
+              <w:rPr>
+                <w:rFonts w:ascii="Arial" w:hAnsi="Arial" w:cs="Arial"/>
+                <w:sz w:val="24"/>
+                <w:szCs w:val="24"/>
+              </w:rPr>
+            </w:pPr>
+            <w:r>
+              <w:rPr>
+                <w:rFonts w:ascii="Arial" w:hAnsi="Arial" w:cs="Arial"/>
+                <w:sz w:val="24"/>
+                <w:szCs w:val="24"/>
+              </w:rPr>
+              <w:t>Se entregan dos vértices</w:t>
+            </w:r>
+            <w:r>
+              <w:rPr>
+                <w:rFonts w:ascii="Arial" w:hAnsi="Arial" w:cs="Arial"/>
+                <w:sz w:val="24"/>
+                <w:szCs w:val="24"/>
+              </w:rPr>
+              <w:t xml:space="preserve"> </w:t>
+            </w:r>
+            <w:r>
+              <w:rPr>
+                <w:rFonts w:ascii="Arial" w:hAnsi="Arial" w:cs="Arial"/>
+                <w:sz w:val="24"/>
+                <w:szCs w:val="24"/>
+              </w:rPr>
+              <w:t xml:space="preserve">uno </w:t>
+            </w:r>
+            <w:r>
+              <w:rPr>
+                <w:rFonts w:ascii="Arial" w:hAnsi="Arial" w:cs="Arial"/>
+                <w:sz w:val="24"/>
+                <w:szCs w:val="24"/>
+              </w:rPr>
+              <w:t>que representan un objeto tipo edificio</w:t>
+            </w:r>
+            <w:r>
+              <w:rPr>
+                <w:rFonts w:ascii="Arial" w:hAnsi="Arial" w:cs="Arial"/>
+                <w:sz w:val="24"/>
+                <w:szCs w:val="24"/>
+              </w:rPr>
+              <w:t xml:space="preserve"> y el </w:t>
+            </w:r>
+            <w:r>
+              <w:rPr>
+                <w:rFonts w:ascii="Arial" w:hAnsi="Arial" w:cs="Arial"/>
+                <w:sz w:val="24"/>
+                <w:szCs w:val="24"/>
+              </w:rPr>
+              <w:t>cada uno.</w:t>
+            </w:r>
+            <w:r>
+              <w:rPr>
+                <w:rFonts w:ascii="Arial" w:hAnsi="Arial" w:cs="Arial"/>
+                <w:sz w:val="24"/>
+                <w:szCs w:val="24"/>
+              </w:rPr>
+              <w:t xml:space="preserve"> El peso de la arista que va a ser 2, y lo que contiene la arista que será </w:t>
+            </w:r>
+            <w:r>
+              <w:rPr>
+                <w:rFonts w:ascii="Arial" w:hAnsi="Arial" w:cs="Arial"/>
+                <w:sz w:val="24"/>
+                <w:szCs w:val="24"/>
+              </w:rPr>
+              <w:t>un objeto de tipo camino</w:t>
+            </w:r>
+          </w:p>
+        </w:tc>
+        <w:tc>
+          <w:tcPr>
+            <w:tcW w:w="1764" w:type="dxa"/>
+          </w:tcPr>
+          <w:p>
+            <w:pPr>
+              <w:rPr>
+                <w:rFonts w:ascii="Arial" w:hAnsi="Arial" w:cs="Arial"/>
+                <w:sz w:val="24"/>
+                <w:szCs w:val="24"/>
+              </w:rPr>
+            </w:pPr>
+            <w:r>
+              <w:rPr>
+                <w:rFonts w:ascii="Arial" w:hAnsi="Arial" w:cs="Arial"/>
+                <w:sz w:val="24"/>
+                <w:szCs w:val="24"/>
+                <w:lang w:val="es-ES"/>
+              </w:rPr>
+              <w:t xml:space="preserve">El algoritmo </w:t>
+            </w:r>
+            <w:proofErr w:type="spellStart"/>
+            <w:proofErr w:type="gramStart"/>
+            <w:r>
+              <w:rPr>
+                <w:rFonts w:ascii="Arial" w:hAnsi="Arial" w:cs="Arial"/>
+                <w:sz w:val="24"/>
+                <w:szCs w:val="24"/>
+                <w:lang w:val="es-ES"/>
+              </w:rPr>
+              <w:t>insert</w:t>
+            </w:r>
+            <w:proofErr w:type="spellEnd"/>
+            <w:r>
+              <w:rPr>
+                <w:rFonts w:ascii="Arial" w:hAnsi="Arial" w:cs="Arial"/>
+                <w:sz w:val="24"/>
+                <w:szCs w:val="24"/>
+                <w:lang w:val="es-ES"/>
+              </w:rPr>
+              <w:t>(</w:t>
+            </w:r>
+            <w:proofErr w:type="gramEnd"/>
+            <w:r>
+              <w:rPr>
+                <w:rFonts w:ascii="Arial" w:hAnsi="Arial" w:cs="Arial"/>
+                <w:sz w:val="24"/>
+                <w:szCs w:val="24"/>
+                <w:lang w:val="es-ES"/>
+              </w:rPr>
+              <w:t>) debe de devolver el valor true, indicando que se insertó todo correctamente</w:t>
+            </w:r>
+          </w:p>
+        </w:tc>
+      </w:tr>
+    </w:tbl>
+    <w:p>
+      <w:pPr>
+        <w:spacing w:after="0" w:line="240" w:lineRule="auto"/>
+        <w:rPr>
+          <w:rFonts w:ascii="Arial" w:hAnsi="Arial" w:cs="Arial"/>
+          <w:sz w:val="24"/>
+          <w:szCs w:val="24"/>
+        </w:rPr>
+      </w:pPr>
+    </w:p>
+    <w:p>
+      <w:pPr>
+        <w:spacing w:after="0" w:line="240" w:lineRule="auto"/>
+        <w:rPr>
+          <w:rFonts w:ascii="Arial" w:hAnsi="Arial" w:cs="Arial"/>
+          <w:sz w:val="24"/>
+          <w:szCs w:val="24"/>
+        </w:rPr>
+      </w:pPr>
+    </w:p>
+    <w:tbl>
+      <w:tblPr>
+        <w:tblStyle w:val="Tablaconcuadrcula"/>
+        <w:tblW w:w="0" w:type="auto"/>
+        <w:tblLook w:val="04A0" w:firstRow="1" w:lastRow="0" w:firstColumn="1" w:lastColumn="0" w:noHBand="0" w:noVBand="1"/>
+      </w:tblPr>
+      <w:tblGrid>
+        <w:gridCol w:w="1724"/>
+        <w:gridCol w:w="1751"/>
+        <w:gridCol w:w="1910"/>
+        <w:gridCol w:w="1679"/>
+        <w:gridCol w:w="1764"/>
+      </w:tblGrid>
+      <w:tr>
+        <w:tc>
+          <w:tcPr>
+            <w:tcW w:w="8828" w:type="dxa"/>
+            <w:gridSpan w:val="5"/>
+          </w:tcPr>
+          <w:p>
+            <w:pPr>
+              <w:rPr>
+                <w:rFonts w:ascii="Arial" w:hAnsi="Arial" w:cs="Arial"/>
+                <w:sz w:val="24"/>
+                <w:szCs w:val="24"/>
+              </w:rPr>
+            </w:pPr>
+            <w:r>
+              <w:rPr>
+                <w:rFonts w:ascii="Arial" w:hAnsi="Arial" w:cs="Arial"/>
+                <w:b/>
+                <w:sz w:val="24"/>
+                <w:szCs w:val="24"/>
+              </w:rPr>
+              <w:t xml:space="preserve">Objetivo: </w:t>
+            </w:r>
+            <w:r>
+              <w:rPr>
+                <w:rFonts w:ascii="Arial" w:hAnsi="Arial" w:cs="Arial"/>
+                <w:sz w:val="24"/>
+                <w:szCs w:val="24"/>
+              </w:rPr>
+              <w:t>Probar que el método</w:t>
+            </w:r>
+            <w:r>
+              <w:rPr>
+                <w:rFonts w:ascii="Arial" w:hAnsi="Arial" w:cs="Arial"/>
+                <w:sz w:val="24"/>
+                <w:szCs w:val="24"/>
+              </w:rPr>
+              <w:t xml:space="preserve"> </w:t>
+            </w:r>
+            <w:proofErr w:type="spellStart"/>
+            <w:proofErr w:type="gramStart"/>
+            <w:r>
+              <w:rPr>
+                <w:rFonts w:ascii="Arial" w:hAnsi="Arial" w:cs="Arial"/>
+                <w:sz w:val="24"/>
+                <w:szCs w:val="24"/>
+              </w:rPr>
+              <w:t>Search</w:t>
+            </w:r>
+            <w:proofErr w:type="spellEnd"/>
+            <w:r>
+              <w:rPr>
+                <w:rFonts w:ascii="Arial" w:hAnsi="Arial" w:cs="Arial"/>
+                <w:sz w:val="24"/>
+                <w:szCs w:val="24"/>
+              </w:rPr>
+              <w:t>(</w:t>
+            </w:r>
+            <w:proofErr w:type="gramEnd"/>
+            <w:r>
+              <w:rPr>
+                <w:rFonts w:ascii="Arial" w:hAnsi="Arial" w:cs="Arial"/>
+                <w:sz w:val="24"/>
+                <w:szCs w:val="24"/>
+              </w:rPr>
+              <w:t>T objeto)</w:t>
+            </w:r>
+            <w:r>
+              <w:rPr>
+                <w:rFonts w:ascii="Arial" w:hAnsi="Arial" w:cs="Arial"/>
+                <w:sz w:val="24"/>
+                <w:szCs w:val="24"/>
+              </w:rPr>
+              <w:t xml:space="preserve"> funcione correctamente para diferentes casos de prueba </w:t>
+            </w:r>
+          </w:p>
+        </w:tc>
+      </w:tr>
+      <w:tr>
+        <w:tc>
+          <w:tcPr>
+            <w:tcW w:w="3475" w:type="dxa"/>
+            <w:gridSpan w:val="2"/>
+          </w:tcPr>
+          <w:p>
+            <w:pPr>
+              <w:rPr>
+                <w:rFonts w:ascii="Arial" w:hAnsi="Arial" w:cs="Arial"/>
+                <w:sz w:val="24"/>
+                <w:szCs w:val="24"/>
+              </w:rPr>
+            </w:pPr>
+            <w:r>
+              <w:rPr>
+                <w:rFonts w:ascii="Arial" w:hAnsi="Arial" w:cs="Arial"/>
+                <w:b/>
+                <w:sz w:val="24"/>
+                <w:szCs w:val="24"/>
+              </w:rPr>
+              <w:t xml:space="preserve">Clase: </w:t>
+            </w:r>
+            <w:proofErr w:type="spellStart"/>
+            <w:r>
+              <w:rPr>
+                <w:rFonts w:ascii="Arial" w:hAnsi="Arial" w:cs="Arial"/>
+                <w:b/>
+                <w:sz w:val="24"/>
+                <w:szCs w:val="24"/>
+              </w:rPr>
+              <w:t>OurGraph</w:t>
+            </w:r>
+            <w:proofErr w:type="spellEnd"/>
+          </w:p>
+        </w:tc>
+        <w:tc>
+          <w:tcPr>
+            <w:tcW w:w="5353" w:type="dxa"/>
+            <w:gridSpan w:val="3"/>
+          </w:tcPr>
+          <w:p>
+            <w:pPr>
+              <w:rPr>
+                <w:rFonts w:ascii="Arial" w:hAnsi="Arial" w:cs="Arial"/>
+                <w:sz w:val="24"/>
+                <w:szCs w:val="24"/>
+              </w:rPr>
+            </w:pPr>
+            <w:proofErr w:type="spellStart"/>
+            <w:r>
+              <w:rPr>
+                <w:rFonts w:ascii="Arial" w:hAnsi="Arial" w:cs="Arial"/>
+                <w:b/>
+                <w:sz w:val="24"/>
+                <w:szCs w:val="24"/>
+              </w:rPr>
+              <w:t>Metodo</w:t>
+            </w:r>
+            <w:proofErr w:type="spellEnd"/>
+            <w:r>
+              <w:rPr>
+                <w:rFonts w:ascii="Arial" w:hAnsi="Arial" w:cs="Arial"/>
+                <w:b/>
+                <w:sz w:val="24"/>
+                <w:szCs w:val="24"/>
+              </w:rPr>
+              <w:t xml:space="preserve">: </w:t>
+            </w:r>
+            <w:proofErr w:type="spellStart"/>
+            <w:r>
+              <w:rPr>
+                <w:rFonts w:ascii="Arial" w:hAnsi="Arial" w:cs="Arial"/>
+                <w:b/>
+                <w:sz w:val="24"/>
+                <w:szCs w:val="24"/>
+              </w:rPr>
+              <w:t>Search</w:t>
+            </w:r>
+            <w:proofErr w:type="spellEnd"/>
+          </w:p>
+        </w:tc>
+      </w:tr>
+      <w:tr>
+        <w:tc>
+          <w:tcPr>
+            <w:tcW w:w="1724" w:type="dxa"/>
+          </w:tcPr>
+          <w:p>
+            <w:pPr>
+              <w:rPr>
+                <w:rFonts w:ascii="Arial" w:hAnsi="Arial" w:cs="Arial"/>
+                <w:b/>
+                <w:sz w:val="24"/>
+                <w:szCs w:val="24"/>
+              </w:rPr>
+            </w:pPr>
+            <w:r>
+              <w:rPr>
+                <w:rFonts w:ascii="Arial" w:hAnsi="Arial" w:cs="Arial"/>
+                <w:b/>
+                <w:sz w:val="24"/>
+                <w:szCs w:val="24"/>
+              </w:rPr>
+              <w:t>Caso #</w:t>
+            </w:r>
+          </w:p>
+        </w:tc>
+        <w:tc>
+          <w:tcPr>
+            <w:tcW w:w="1751" w:type="dxa"/>
+          </w:tcPr>
+          <w:p>
+            <w:pPr>
+              <w:rPr>
+                <w:rFonts w:ascii="Arial" w:hAnsi="Arial" w:cs="Arial"/>
+                <w:b/>
+                <w:sz w:val="24"/>
+                <w:szCs w:val="24"/>
+              </w:rPr>
+            </w:pPr>
+            <w:r>
+              <w:rPr>
+                <w:rFonts w:ascii="Arial" w:hAnsi="Arial" w:cs="Arial"/>
+                <w:b/>
+                <w:sz w:val="24"/>
+                <w:szCs w:val="24"/>
+              </w:rPr>
+              <w:t>Descripción:</w:t>
+            </w:r>
+          </w:p>
+        </w:tc>
+        <w:tc>
+          <w:tcPr>
+            <w:tcW w:w="1910" w:type="dxa"/>
+          </w:tcPr>
+          <w:p>
+            <w:pPr>
+              <w:rPr>
+                <w:rFonts w:ascii="Arial" w:hAnsi="Arial" w:cs="Arial"/>
+                <w:b/>
+                <w:sz w:val="24"/>
+                <w:szCs w:val="24"/>
+              </w:rPr>
+            </w:pPr>
+            <w:r>
+              <w:rPr>
+                <w:rFonts w:ascii="Arial" w:hAnsi="Arial" w:cs="Arial"/>
+                <w:b/>
+                <w:sz w:val="24"/>
+                <w:szCs w:val="24"/>
+              </w:rPr>
+              <w:t>Escenario</w:t>
+            </w:r>
+          </w:p>
+        </w:tc>
+        <w:tc>
+          <w:tcPr>
+            <w:tcW w:w="1679" w:type="dxa"/>
+          </w:tcPr>
+          <w:p>
+            <w:pPr>
+              <w:rPr>
+                <w:rFonts w:ascii="Arial" w:hAnsi="Arial" w:cs="Arial"/>
+                <w:b/>
+                <w:sz w:val="24"/>
+                <w:szCs w:val="24"/>
+              </w:rPr>
+            </w:pPr>
+            <w:r>
+              <w:rPr>
+                <w:rFonts w:ascii="Arial" w:hAnsi="Arial" w:cs="Arial"/>
+                <w:b/>
+                <w:sz w:val="24"/>
+                <w:szCs w:val="24"/>
+              </w:rPr>
+              <w:t>Valores de entrada</w:t>
+            </w:r>
+          </w:p>
+        </w:tc>
+        <w:tc>
+          <w:tcPr>
+            <w:tcW w:w="1764" w:type="dxa"/>
+          </w:tcPr>
+          <w:p>
+            <w:pPr>
+              <w:rPr>
+                <w:rFonts w:ascii="Arial" w:hAnsi="Arial" w:cs="Arial"/>
+                <w:b/>
+                <w:sz w:val="24"/>
+                <w:szCs w:val="24"/>
+              </w:rPr>
+            </w:pPr>
+            <w:r>
+              <w:rPr>
+                <w:rFonts w:ascii="Arial" w:hAnsi="Arial" w:cs="Arial"/>
+                <w:b/>
+                <w:sz w:val="24"/>
+                <w:szCs w:val="24"/>
+              </w:rPr>
+              <w:t>Resultado</w:t>
+            </w:r>
+          </w:p>
+        </w:tc>
+      </w:tr>
+      <w:tr>
+        <w:tc>
+          <w:tcPr>
+            <w:tcW w:w="1724" w:type="dxa"/>
+          </w:tcPr>
+          <w:p>
+            <w:pPr>
+              <w:rPr>
+                <w:rFonts w:ascii="Arial" w:hAnsi="Arial" w:cs="Arial"/>
+                <w:sz w:val="24"/>
+                <w:szCs w:val="24"/>
+              </w:rPr>
+            </w:pPr>
+            <w:r>
+              <w:rPr>
+                <w:rFonts w:ascii="Arial" w:hAnsi="Arial" w:cs="Arial"/>
+                <w:b/>
+                <w:sz w:val="24"/>
+                <w:szCs w:val="24"/>
+              </w:rPr>
+              <w:t>1</w:t>
+            </w:r>
+            <w:r>
+              <w:rPr>
+                <w:rFonts w:ascii="Arial" w:hAnsi="Arial" w:cs="Arial"/>
+                <w:sz w:val="24"/>
+                <w:szCs w:val="24"/>
+              </w:rPr>
+              <w:t xml:space="preserve"> (Caso </w:t>
+            </w:r>
+            <w:proofErr w:type="spellStart"/>
+            <w:r>
+              <w:rPr>
+                <w:rFonts w:ascii="Arial" w:hAnsi="Arial" w:cs="Arial"/>
+                <w:sz w:val="24"/>
+                <w:szCs w:val="24"/>
+              </w:rPr>
+              <w:t>estandar</w:t>
+            </w:r>
+            <w:proofErr w:type="spellEnd"/>
+            <w:r>
+              <w:rPr>
+                <w:rFonts w:ascii="Arial" w:hAnsi="Arial" w:cs="Arial"/>
+                <w:sz w:val="24"/>
+                <w:szCs w:val="24"/>
+              </w:rPr>
+              <w:t>)</w:t>
+            </w:r>
+          </w:p>
+        </w:tc>
+        <w:tc>
+          <w:tcPr>
+            <w:tcW w:w="1751" w:type="dxa"/>
+          </w:tcPr>
+          <w:p>
+            <w:pPr>
+              <w:rPr>
+                <w:rFonts w:ascii="Arial" w:hAnsi="Arial" w:cs="Arial"/>
+                <w:sz w:val="24"/>
+                <w:szCs w:val="24"/>
+              </w:rPr>
+            </w:pPr>
+            <w:r>
+              <w:rPr>
+                <w:rFonts w:ascii="Arial" w:hAnsi="Arial" w:cs="Arial"/>
+                <w:sz w:val="24"/>
+                <w:szCs w:val="24"/>
+              </w:rPr>
+              <w:t xml:space="preserve">Se crea un grafo </w:t>
+            </w:r>
+            <w:proofErr w:type="spellStart"/>
+            <w:r>
+              <w:rPr>
+                <w:rFonts w:ascii="Arial" w:hAnsi="Arial" w:cs="Arial"/>
+                <w:sz w:val="24"/>
+                <w:szCs w:val="24"/>
+              </w:rPr>
+              <w:t>vacio</w:t>
+            </w:r>
+            <w:proofErr w:type="spellEnd"/>
+            <w:r>
+              <w:rPr>
+                <w:rFonts w:ascii="Arial" w:hAnsi="Arial" w:cs="Arial"/>
+                <w:sz w:val="24"/>
+                <w:szCs w:val="24"/>
+              </w:rPr>
+              <w:t>, en el cual sus vértices y aristas contienen enteros</w:t>
+            </w:r>
+          </w:p>
+        </w:tc>
+        <w:tc>
+          <w:tcPr>
+            <w:tcW w:w="1910" w:type="dxa"/>
+          </w:tcPr>
+          <w:p>
+            <w:pPr>
+              <w:rPr>
+                <w:rFonts w:ascii="Arial" w:hAnsi="Arial" w:cs="Arial"/>
+                <w:sz w:val="24"/>
+                <w:szCs w:val="24"/>
+              </w:rPr>
+            </w:pPr>
+            <w:proofErr w:type="spellStart"/>
+            <w:proofErr w:type="gramStart"/>
+            <w:r>
+              <w:rPr>
+                <w:rFonts w:ascii="Arial" w:hAnsi="Arial" w:cs="Arial"/>
+                <w:sz w:val="24"/>
+                <w:szCs w:val="24"/>
+              </w:rPr>
+              <w:t>scenarioOne</w:t>
+            </w:r>
+            <w:proofErr w:type="spellEnd"/>
+            <w:r>
+              <w:rPr>
+                <w:rFonts w:ascii="Arial" w:hAnsi="Arial" w:cs="Arial"/>
+                <w:sz w:val="24"/>
+                <w:szCs w:val="24"/>
+              </w:rPr>
+              <w:t>(</w:t>
+            </w:r>
+            <w:proofErr w:type="gramEnd"/>
+            <w:r>
+              <w:rPr>
+                <w:rFonts w:ascii="Arial" w:hAnsi="Arial" w:cs="Arial"/>
+                <w:sz w:val="24"/>
+                <w:szCs w:val="24"/>
+              </w:rPr>
+              <w:t>)</w:t>
+            </w:r>
+          </w:p>
+        </w:tc>
+        <w:tc>
+          <w:tcPr>
+            <w:tcW w:w="1679" w:type="dxa"/>
+          </w:tcPr>
+          <w:p>
+            <w:pPr>
+              <w:rPr>
+                <w:rFonts w:ascii="Arial" w:hAnsi="Arial" w:cs="Arial"/>
+                <w:sz w:val="24"/>
+                <w:szCs w:val="24"/>
+              </w:rPr>
+            </w:pPr>
+            <w:r>
+              <w:rPr>
+                <w:rFonts w:ascii="Arial" w:hAnsi="Arial" w:cs="Arial"/>
+                <w:sz w:val="24"/>
+                <w:szCs w:val="24"/>
+              </w:rPr>
+              <w:t>Se entrega un vértice a buscar con valor 1</w:t>
+            </w:r>
+          </w:p>
+        </w:tc>
+        <w:tc>
+          <w:tcPr>
+            <w:tcW w:w="1764" w:type="dxa"/>
+          </w:tcPr>
+          <w:p>
+            <w:pPr>
+              <w:rPr>
+                <w:rFonts w:ascii="Arial" w:hAnsi="Arial" w:cs="Arial"/>
+                <w:sz w:val="24"/>
+                <w:szCs w:val="24"/>
+              </w:rPr>
+            </w:pPr>
+            <w:r>
+              <w:rPr>
+                <w:rFonts w:ascii="Arial" w:hAnsi="Arial" w:cs="Arial"/>
+                <w:sz w:val="24"/>
+                <w:szCs w:val="24"/>
+                <w:lang w:val="es-ES"/>
+              </w:rPr>
+              <w:t xml:space="preserve">El algoritmo </w:t>
+            </w:r>
+            <w:proofErr w:type="spellStart"/>
+            <w:proofErr w:type="gramStart"/>
+            <w:r>
+              <w:rPr>
+                <w:rFonts w:ascii="Arial" w:hAnsi="Arial" w:cs="Arial"/>
+                <w:sz w:val="24"/>
+                <w:szCs w:val="24"/>
+                <w:lang w:val="es-ES"/>
+              </w:rPr>
+              <w:t>Search</w:t>
+            </w:r>
+            <w:proofErr w:type="spellEnd"/>
+            <w:r>
+              <w:rPr>
+                <w:rFonts w:ascii="Arial" w:hAnsi="Arial" w:cs="Arial"/>
+                <w:sz w:val="24"/>
+                <w:szCs w:val="24"/>
+                <w:lang w:val="es-ES"/>
+              </w:rPr>
+              <w:t>(</w:t>
+            </w:r>
+            <w:proofErr w:type="gramEnd"/>
+            <w:r>
+              <w:rPr>
+                <w:rFonts w:ascii="Arial" w:hAnsi="Arial" w:cs="Arial"/>
+                <w:sz w:val="24"/>
+                <w:szCs w:val="24"/>
+                <w:lang w:val="es-ES"/>
+              </w:rPr>
+              <w:t xml:space="preserve">) debe de devolver el valor </w:t>
+            </w:r>
+            <w:r>
+              <w:rPr>
+                <w:rFonts w:ascii="Arial" w:hAnsi="Arial" w:cs="Arial"/>
+                <w:sz w:val="24"/>
+                <w:szCs w:val="24"/>
+                <w:lang w:val="es-ES"/>
+              </w:rPr>
+              <w:t>1</w:t>
+            </w:r>
+            <w:r>
+              <w:rPr>
+                <w:rFonts w:ascii="Arial" w:hAnsi="Arial" w:cs="Arial"/>
+                <w:sz w:val="24"/>
+                <w:szCs w:val="24"/>
+                <w:lang w:val="es-ES"/>
+              </w:rPr>
+              <w:t xml:space="preserve">, indicando que se </w:t>
+            </w:r>
+            <w:r>
+              <w:rPr>
+                <w:rFonts w:ascii="Arial" w:hAnsi="Arial" w:cs="Arial"/>
+                <w:sz w:val="24"/>
+                <w:szCs w:val="24"/>
+                <w:lang w:val="es-ES"/>
+              </w:rPr>
+              <w:t xml:space="preserve">encontró el vértice </w:t>
+            </w:r>
+            <w:r>
+              <w:rPr>
+                <w:rFonts w:ascii="Arial" w:hAnsi="Arial" w:cs="Arial"/>
+                <w:sz w:val="24"/>
+                <w:szCs w:val="24"/>
+                <w:lang w:val="es-ES"/>
+              </w:rPr>
+              <w:t>correctamente</w:t>
+            </w:r>
+          </w:p>
+        </w:tc>
+      </w:tr>
+      <w:tr>
+        <w:tc>
+          <w:tcPr>
+            <w:tcW w:w="1724" w:type="dxa"/>
+          </w:tcPr>
+          <w:p>
+            <w:pPr>
+              <w:rPr>
+                <w:rFonts w:ascii="Arial" w:hAnsi="Arial" w:cs="Arial"/>
+                <w:b/>
+                <w:sz w:val="24"/>
+                <w:szCs w:val="24"/>
+              </w:rPr>
+            </w:pPr>
+            <w:r>
+              <w:rPr>
+                <w:rFonts w:ascii="Arial" w:hAnsi="Arial" w:cs="Arial"/>
+                <w:b/>
+                <w:sz w:val="24"/>
+                <w:szCs w:val="24"/>
+              </w:rPr>
+              <w:lastRenderedPageBreak/>
+              <w:t xml:space="preserve">2 </w:t>
+            </w:r>
+            <w:r>
+              <w:rPr>
+                <w:rFonts w:ascii="Arial" w:hAnsi="Arial" w:cs="Arial"/>
+                <w:sz w:val="24"/>
+                <w:szCs w:val="24"/>
+              </w:rPr>
+              <w:t>(</w:t>
+            </w:r>
+            <w:r>
+              <w:rPr>
+                <w:rFonts w:ascii="Arial" w:hAnsi="Arial" w:cs="Arial"/>
+                <w:sz w:val="24"/>
+                <w:szCs w:val="24"/>
+              </w:rPr>
+              <w:t>Caso interesante</w:t>
+            </w:r>
+            <w:r>
+              <w:rPr>
+                <w:rFonts w:ascii="Arial" w:hAnsi="Arial" w:cs="Arial"/>
+                <w:sz w:val="24"/>
+                <w:szCs w:val="24"/>
+              </w:rPr>
+              <w:t>)</w:t>
+            </w:r>
+          </w:p>
+        </w:tc>
+        <w:tc>
+          <w:tcPr>
+            <w:tcW w:w="1751" w:type="dxa"/>
+          </w:tcPr>
+          <w:p>
+            <w:pPr>
+              <w:rPr>
+                <w:rFonts w:ascii="Arial" w:hAnsi="Arial" w:cs="Arial"/>
+                <w:sz w:val="24"/>
+                <w:szCs w:val="24"/>
+              </w:rPr>
+            </w:pPr>
+            <w:r>
+              <w:rPr>
+                <w:rFonts w:ascii="Arial" w:hAnsi="Arial" w:cs="Arial"/>
+                <w:sz w:val="24"/>
+                <w:szCs w:val="24"/>
+              </w:rPr>
+              <w:t xml:space="preserve">Se crea un grafo </w:t>
+            </w:r>
+            <w:proofErr w:type="spellStart"/>
+            <w:r>
+              <w:rPr>
+                <w:rFonts w:ascii="Arial" w:hAnsi="Arial" w:cs="Arial"/>
+                <w:sz w:val="24"/>
+                <w:szCs w:val="24"/>
+              </w:rPr>
+              <w:t>vacio</w:t>
+            </w:r>
+            <w:proofErr w:type="spellEnd"/>
+            <w:r>
+              <w:rPr>
+                <w:rFonts w:ascii="Arial" w:hAnsi="Arial" w:cs="Arial"/>
+                <w:sz w:val="24"/>
+                <w:szCs w:val="24"/>
+              </w:rPr>
+              <w:t xml:space="preserve">, en el cual sus vértices y aristas contienen </w:t>
+            </w:r>
+            <w:proofErr w:type="spellStart"/>
+            <w:r>
+              <w:rPr>
+                <w:rFonts w:ascii="Arial" w:hAnsi="Arial" w:cs="Arial"/>
+                <w:sz w:val="24"/>
+                <w:szCs w:val="24"/>
+              </w:rPr>
+              <w:t>Strings</w:t>
+            </w:r>
+            <w:proofErr w:type="spellEnd"/>
+          </w:p>
+        </w:tc>
+        <w:tc>
+          <w:tcPr>
+            <w:tcW w:w="1910" w:type="dxa"/>
+          </w:tcPr>
+          <w:p>
+            <w:pPr>
+              <w:rPr>
+                <w:rFonts w:ascii="Arial" w:hAnsi="Arial" w:cs="Arial"/>
+                <w:sz w:val="24"/>
+                <w:szCs w:val="24"/>
+              </w:rPr>
+            </w:pPr>
+            <w:proofErr w:type="spellStart"/>
+            <w:proofErr w:type="gramStart"/>
+            <w:r>
+              <w:rPr>
+                <w:rFonts w:ascii="Arial" w:hAnsi="Arial" w:cs="Arial"/>
+                <w:sz w:val="24"/>
+                <w:szCs w:val="24"/>
+              </w:rPr>
+              <w:t>scenarioTwo</w:t>
+            </w:r>
+            <w:proofErr w:type="spellEnd"/>
+            <w:r>
+              <w:rPr>
+                <w:rFonts w:ascii="Arial" w:hAnsi="Arial" w:cs="Arial"/>
+                <w:sz w:val="24"/>
+                <w:szCs w:val="24"/>
+              </w:rPr>
+              <w:t>(</w:t>
+            </w:r>
+            <w:proofErr w:type="gramEnd"/>
+            <w:r>
+              <w:rPr>
+                <w:rFonts w:ascii="Arial" w:hAnsi="Arial" w:cs="Arial"/>
+                <w:sz w:val="24"/>
+                <w:szCs w:val="24"/>
+              </w:rPr>
+              <w:t>)</w:t>
+            </w:r>
+          </w:p>
+        </w:tc>
+        <w:tc>
+          <w:tcPr>
+            <w:tcW w:w="1679" w:type="dxa"/>
+          </w:tcPr>
+          <w:p>
+            <w:pPr>
+              <w:rPr>
+                <w:rFonts w:ascii="Arial" w:hAnsi="Arial" w:cs="Arial"/>
+                <w:sz w:val="24"/>
+                <w:szCs w:val="24"/>
+              </w:rPr>
+            </w:pPr>
+            <w:r>
+              <w:rPr>
+                <w:rFonts w:ascii="Arial" w:hAnsi="Arial" w:cs="Arial"/>
+                <w:sz w:val="24"/>
+                <w:szCs w:val="24"/>
+              </w:rPr>
+              <w:t>Se entrega un vértice a buscar de tipo cadena con valor “Juan”</w:t>
+            </w:r>
+          </w:p>
+        </w:tc>
+        <w:tc>
+          <w:tcPr>
+            <w:tcW w:w="1764" w:type="dxa"/>
+          </w:tcPr>
+          <w:p>
+            <w:pPr>
+              <w:rPr>
+                <w:rFonts w:ascii="Arial" w:hAnsi="Arial" w:cs="Arial"/>
+                <w:sz w:val="24"/>
+                <w:szCs w:val="24"/>
+              </w:rPr>
+            </w:pPr>
+            <w:r>
+              <w:rPr>
+                <w:rFonts w:ascii="Arial" w:hAnsi="Arial" w:cs="Arial"/>
+                <w:sz w:val="24"/>
+                <w:szCs w:val="24"/>
+                <w:lang w:val="es-ES"/>
+              </w:rPr>
+              <w:t xml:space="preserve">El algoritmo </w:t>
+            </w:r>
+            <w:proofErr w:type="spellStart"/>
+            <w:proofErr w:type="gramStart"/>
+            <w:r>
+              <w:rPr>
+                <w:rFonts w:ascii="Arial" w:hAnsi="Arial" w:cs="Arial"/>
+                <w:sz w:val="24"/>
+                <w:szCs w:val="24"/>
+                <w:lang w:val="es-ES"/>
+              </w:rPr>
+              <w:t>Search</w:t>
+            </w:r>
+            <w:proofErr w:type="spellEnd"/>
+            <w:r>
+              <w:rPr>
+                <w:rFonts w:ascii="Arial" w:hAnsi="Arial" w:cs="Arial"/>
+                <w:sz w:val="24"/>
+                <w:szCs w:val="24"/>
+                <w:lang w:val="es-ES"/>
+              </w:rPr>
+              <w:t>(</w:t>
+            </w:r>
+            <w:proofErr w:type="gramEnd"/>
+            <w:r>
+              <w:rPr>
+                <w:rFonts w:ascii="Arial" w:hAnsi="Arial" w:cs="Arial"/>
+                <w:sz w:val="24"/>
+                <w:szCs w:val="24"/>
+                <w:lang w:val="es-ES"/>
+              </w:rPr>
+              <w:t xml:space="preserve">) debe de devolver el valor </w:t>
+            </w:r>
+            <w:r>
+              <w:rPr>
+                <w:rFonts w:ascii="Arial" w:hAnsi="Arial" w:cs="Arial"/>
+                <w:sz w:val="24"/>
+                <w:szCs w:val="24"/>
+                <w:lang w:val="es-ES"/>
+              </w:rPr>
+              <w:t>“Juan”</w:t>
+            </w:r>
+            <w:r>
+              <w:rPr>
+                <w:rFonts w:ascii="Arial" w:hAnsi="Arial" w:cs="Arial"/>
+                <w:sz w:val="24"/>
+                <w:szCs w:val="24"/>
+                <w:lang w:val="es-ES"/>
+              </w:rPr>
+              <w:t xml:space="preserve">, </w:t>
+            </w:r>
+            <w:r>
+              <w:rPr>
+                <w:rFonts w:ascii="Arial" w:hAnsi="Arial" w:cs="Arial"/>
+                <w:sz w:val="24"/>
+                <w:szCs w:val="24"/>
+                <w:lang w:val="es-ES"/>
+              </w:rPr>
+              <w:t>indicando que se encontró</w:t>
+            </w:r>
+            <w:r>
+              <w:rPr>
+                <w:rFonts w:ascii="Arial" w:hAnsi="Arial" w:cs="Arial"/>
+                <w:sz w:val="24"/>
+                <w:szCs w:val="24"/>
+                <w:lang w:val="es-ES"/>
+              </w:rPr>
+              <w:t xml:space="preserve"> </w:t>
+            </w:r>
+            <w:r>
+              <w:rPr>
+                <w:rFonts w:ascii="Arial" w:hAnsi="Arial" w:cs="Arial"/>
+                <w:sz w:val="24"/>
+                <w:szCs w:val="24"/>
+                <w:lang w:val="es-ES"/>
+              </w:rPr>
+              <w:t xml:space="preserve">el </w:t>
+            </w:r>
+            <w:proofErr w:type="spellStart"/>
+            <w:r>
+              <w:rPr>
+                <w:rFonts w:ascii="Arial" w:hAnsi="Arial" w:cs="Arial"/>
+                <w:sz w:val="24"/>
+                <w:szCs w:val="24"/>
+                <w:lang w:val="es-ES"/>
+              </w:rPr>
+              <w:t>vertice</w:t>
+            </w:r>
+            <w:proofErr w:type="spellEnd"/>
+            <w:r>
+              <w:rPr>
+                <w:rFonts w:ascii="Arial" w:hAnsi="Arial" w:cs="Arial"/>
+                <w:sz w:val="24"/>
+                <w:szCs w:val="24"/>
+                <w:lang w:val="es-ES"/>
+              </w:rPr>
+              <w:t xml:space="preserve"> correctamente</w:t>
+            </w:r>
+          </w:p>
+        </w:tc>
+      </w:tr>
+      <w:tr>
+        <w:tc>
+          <w:tcPr>
+            <w:tcW w:w="1724" w:type="dxa"/>
+          </w:tcPr>
+          <w:p>
+            <w:pPr>
+              <w:rPr>
+                <w:rFonts w:ascii="Arial" w:hAnsi="Arial" w:cs="Arial"/>
+                <w:sz w:val="24"/>
+                <w:szCs w:val="24"/>
+              </w:rPr>
+            </w:pPr>
+            <w:r>
+              <w:rPr>
+                <w:rFonts w:ascii="Arial" w:hAnsi="Arial" w:cs="Arial"/>
+                <w:b/>
+                <w:sz w:val="24"/>
+                <w:szCs w:val="24"/>
+              </w:rPr>
+              <w:t xml:space="preserve">3 </w:t>
+            </w:r>
+            <w:r>
+              <w:rPr>
+                <w:rFonts w:ascii="Arial" w:hAnsi="Arial" w:cs="Arial"/>
+                <w:sz w:val="24"/>
+                <w:szCs w:val="24"/>
+              </w:rPr>
+              <w:t>(Caso limite)</w:t>
+            </w:r>
+          </w:p>
+        </w:tc>
+        <w:tc>
+          <w:tcPr>
+            <w:tcW w:w="1751" w:type="dxa"/>
+          </w:tcPr>
+          <w:p>
+            <w:pPr>
+              <w:rPr>
+                <w:rFonts w:ascii="Arial" w:hAnsi="Arial" w:cs="Arial"/>
+                <w:sz w:val="24"/>
+                <w:szCs w:val="24"/>
+              </w:rPr>
+            </w:pPr>
+            <w:r>
+              <w:rPr>
+                <w:rFonts w:ascii="Arial" w:hAnsi="Arial" w:cs="Arial"/>
+                <w:sz w:val="24"/>
+                <w:szCs w:val="24"/>
+              </w:rPr>
+              <w:t>Se crea un grafo con vértices que representan edificios, y sus aristas son caminos</w:t>
+            </w:r>
+          </w:p>
+        </w:tc>
+        <w:tc>
+          <w:tcPr>
+            <w:tcW w:w="1910" w:type="dxa"/>
+          </w:tcPr>
+          <w:p>
+            <w:pPr>
+              <w:rPr>
+                <w:rFonts w:ascii="Arial" w:hAnsi="Arial" w:cs="Arial"/>
+                <w:sz w:val="24"/>
+                <w:szCs w:val="24"/>
+              </w:rPr>
+            </w:pPr>
+            <w:proofErr w:type="spellStart"/>
+            <w:proofErr w:type="gramStart"/>
+            <w:r>
+              <w:rPr>
+                <w:rFonts w:ascii="Arial" w:hAnsi="Arial" w:cs="Arial"/>
+                <w:sz w:val="24"/>
+                <w:szCs w:val="24"/>
+              </w:rPr>
+              <w:t>scenarioThree</w:t>
+            </w:r>
+            <w:proofErr w:type="spellEnd"/>
+            <w:r>
+              <w:rPr>
+                <w:rFonts w:ascii="Arial" w:hAnsi="Arial" w:cs="Arial"/>
+                <w:sz w:val="24"/>
+                <w:szCs w:val="24"/>
+              </w:rPr>
+              <w:t>(</w:t>
+            </w:r>
+            <w:proofErr w:type="gramEnd"/>
+            <w:r>
+              <w:rPr>
+                <w:rFonts w:ascii="Arial" w:hAnsi="Arial" w:cs="Arial"/>
+                <w:sz w:val="24"/>
+                <w:szCs w:val="24"/>
+              </w:rPr>
+              <w:t>)</w:t>
+            </w:r>
+          </w:p>
+        </w:tc>
+        <w:tc>
+          <w:tcPr>
+            <w:tcW w:w="1679" w:type="dxa"/>
+          </w:tcPr>
+          <w:p>
+            <w:pPr>
+              <w:rPr>
+                <w:rFonts w:ascii="Arial" w:hAnsi="Arial" w:cs="Arial"/>
+                <w:sz w:val="24"/>
+                <w:szCs w:val="24"/>
+              </w:rPr>
+            </w:pPr>
+            <w:r>
+              <w:rPr>
+                <w:rFonts w:ascii="Arial" w:hAnsi="Arial" w:cs="Arial"/>
+                <w:sz w:val="24"/>
+                <w:szCs w:val="24"/>
+              </w:rPr>
+              <w:t xml:space="preserve">Se entregan </w:t>
+            </w:r>
+            <w:r>
+              <w:rPr>
+                <w:rFonts w:ascii="Arial" w:hAnsi="Arial" w:cs="Arial"/>
+                <w:sz w:val="24"/>
+                <w:szCs w:val="24"/>
+              </w:rPr>
+              <w:t xml:space="preserve">un vértice a buscar de tipo edificio con valor </w:t>
+            </w:r>
+            <w:r>
+              <w:rPr>
+                <w:rFonts w:ascii="Arial" w:hAnsi="Arial" w:cs="Arial"/>
+                <w:sz w:val="24"/>
+                <w:szCs w:val="24"/>
+                <w:highlight w:val="yellow"/>
+              </w:rPr>
+              <w:t>¿?</w:t>
+            </w:r>
+          </w:p>
+        </w:tc>
+        <w:tc>
+          <w:tcPr>
+            <w:tcW w:w="1764" w:type="dxa"/>
+          </w:tcPr>
+          <w:p>
+            <w:pPr>
+              <w:rPr>
+                <w:rFonts w:ascii="Arial" w:hAnsi="Arial" w:cs="Arial"/>
+                <w:sz w:val="24"/>
+                <w:szCs w:val="24"/>
+              </w:rPr>
+            </w:pPr>
+            <w:r>
+              <w:rPr>
+                <w:rFonts w:ascii="Arial" w:hAnsi="Arial" w:cs="Arial"/>
+                <w:sz w:val="24"/>
+                <w:szCs w:val="24"/>
+                <w:lang w:val="es-ES"/>
+              </w:rPr>
+              <w:t xml:space="preserve">El algoritmo </w:t>
+            </w:r>
+            <w:proofErr w:type="spellStart"/>
+            <w:proofErr w:type="gramStart"/>
+            <w:r>
+              <w:rPr>
+                <w:rFonts w:ascii="Arial" w:hAnsi="Arial" w:cs="Arial"/>
+                <w:sz w:val="24"/>
+                <w:szCs w:val="24"/>
+                <w:lang w:val="es-ES"/>
+              </w:rPr>
+              <w:t>Search</w:t>
+            </w:r>
+            <w:proofErr w:type="spellEnd"/>
+            <w:r>
+              <w:rPr>
+                <w:rFonts w:ascii="Arial" w:hAnsi="Arial" w:cs="Arial"/>
+                <w:sz w:val="24"/>
+                <w:szCs w:val="24"/>
+                <w:lang w:val="es-ES"/>
+              </w:rPr>
+              <w:t>(</w:t>
+            </w:r>
+            <w:proofErr w:type="gramEnd"/>
+            <w:r>
+              <w:rPr>
+                <w:rFonts w:ascii="Arial" w:hAnsi="Arial" w:cs="Arial"/>
+                <w:sz w:val="24"/>
+                <w:szCs w:val="24"/>
+                <w:lang w:val="es-ES"/>
+              </w:rPr>
+              <w:t>) debe de devolver el valor</w:t>
+            </w:r>
+            <w:r>
+              <w:rPr>
+                <w:rFonts w:ascii="Arial" w:hAnsi="Arial" w:cs="Arial"/>
+                <w:sz w:val="24"/>
+                <w:szCs w:val="24"/>
+                <w:lang w:val="es-ES"/>
+              </w:rPr>
+              <w:t xml:space="preserve"> </w:t>
+            </w:r>
+            <w:r>
+              <w:rPr>
+                <w:rFonts w:ascii="Arial" w:hAnsi="Arial" w:cs="Arial"/>
+                <w:sz w:val="24"/>
+                <w:szCs w:val="24"/>
+                <w:highlight w:val="yellow"/>
+              </w:rPr>
+              <w:t>¿?</w:t>
+            </w:r>
+            <w:r>
+              <w:rPr>
+                <w:rFonts w:ascii="Arial" w:hAnsi="Arial" w:cs="Arial"/>
+                <w:sz w:val="24"/>
+                <w:szCs w:val="24"/>
+                <w:lang w:val="es-ES"/>
+              </w:rPr>
+              <w:t xml:space="preserve">, indicando que se </w:t>
+            </w:r>
+            <w:r>
+              <w:rPr>
+                <w:rFonts w:ascii="Arial" w:hAnsi="Arial" w:cs="Arial"/>
+                <w:sz w:val="24"/>
+                <w:szCs w:val="24"/>
+                <w:lang w:val="es-ES"/>
+              </w:rPr>
+              <w:t xml:space="preserve">encontró el vértice </w:t>
+            </w:r>
+            <w:r>
+              <w:rPr>
+                <w:rFonts w:ascii="Arial" w:hAnsi="Arial" w:cs="Arial"/>
+                <w:sz w:val="24"/>
+                <w:szCs w:val="24"/>
+                <w:lang w:val="es-ES"/>
+              </w:rPr>
+              <w:t>correctamente</w:t>
+            </w:r>
+          </w:p>
+        </w:tc>
+      </w:tr>
+    </w:tbl>
+    <w:p>
+      <w:pPr>
+        <w:spacing w:after="0" w:line="240" w:lineRule="auto"/>
+        <w:rPr>
+          <w:rFonts w:ascii="Arial" w:hAnsi="Arial" w:cs="Arial"/>
+          <w:sz w:val="24"/>
+          <w:szCs w:val="24"/>
+        </w:rPr>
+      </w:pPr>
+    </w:p>
+    <w:p>
+      <w:pPr>
+        <w:spacing w:after="0" w:line="240" w:lineRule="auto"/>
+        <w:rPr>
+          <w:rFonts w:ascii="Arial" w:hAnsi="Arial" w:cs="Arial"/>
+          <w:sz w:val="24"/>
+          <w:szCs w:val="24"/>
+        </w:rPr>
+      </w:pPr>
+    </w:p>
+    <w:tbl>
+      <w:tblPr>
+        <w:tblStyle w:val="Tablaconcuadrcula"/>
+        <w:tblW w:w="0" w:type="auto"/>
+        <w:tblLook w:val="04A0" w:firstRow="1" w:lastRow="0" w:firstColumn="1" w:lastColumn="0" w:noHBand="0" w:noVBand="1"/>
+      </w:tblPr>
+      <w:tblGrid>
+        <w:gridCol w:w="1724"/>
+        <w:gridCol w:w="1751"/>
+        <w:gridCol w:w="1910"/>
+        <w:gridCol w:w="1679"/>
+        <w:gridCol w:w="1764"/>
+      </w:tblGrid>
+      <w:tr>
+        <w:tc>
+          <w:tcPr>
+            <w:tcW w:w="8828" w:type="dxa"/>
+            <w:gridSpan w:val="5"/>
+          </w:tcPr>
+          <w:p>
+            <w:pPr>
+              <w:rPr>
+                <w:rFonts w:ascii="Arial" w:hAnsi="Arial" w:cs="Arial"/>
+                <w:sz w:val="24"/>
+                <w:szCs w:val="24"/>
+              </w:rPr>
+            </w:pPr>
+            <w:r>
+              <w:rPr>
+                <w:rFonts w:ascii="Arial" w:hAnsi="Arial" w:cs="Arial"/>
+                <w:b/>
+                <w:sz w:val="24"/>
+                <w:szCs w:val="24"/>
+              </w:rPr>
+              <w:t xml:space="preserve">Objetivo: </w:t>
+            </w:r>
+            <w:r>
+              <w:rPr>
+                <w:rFonts w:ascii="Arial" w:hAnsi="Arial" w:cs="Arial"/>
+                <w:sz w:val="24"/>
+                <w:szCs w:val="24"/>
+              </w:rPr>
+              <w:t>Probar que el método</w:t>
+            </w:r>
+            <w:r>
+              <w:rPr>
+                <w:rFonts w:ascii="Arial" w:hAnsi="Arial" w:cs="Arial"/>
+                <w:sz w:val="24"/>
+                <w:szCs w:val="24"/>
+              </w:rPr>
+              <w:t xml:space="preserve"> </w:t>
+            </w:r>
+            <w:proofErr w:type="spellStart"/>
+            <w:proofErr w:type="gramStart"/>
+            <w:r>
+              <w:rPr>
+                <w:rFonts w:ascii="Arial" w:hAnsi="Arial" w:cs="Arial"/>
+                <w:sz w:val="24"/>
+                <w:szCs w:val="24"/>
+              </w:rPr>
+              <w:t>Delete</w:t>
+            </w:r>
+            <w:proofErr w:type="spellEnd"/>
+            <w:r>
+              <w:rPr>
+                <w:rFonts w:ascii="Arial" w:hAnsi="Arial" w:cs="Arial"/>
+                <w:sz w:val="24"/>
+                <w:szCs w:val="24"/>
+              </w:rPr>
+              <w:t>(</w:t>
+            </w:r>
+            <w:proofErr w:type="gramEnd"/>
+            <w:r>
+              <w:rPr>
+                <w:rFonts w:ascii="Arial" w:hAnsi="Arial" w:cs="Arial"/>
+                <w:sz w:val="24"/>
+                <w:szCs w:val="24"/>
+              </w:rPr>
+              <w:t>T objeto)</w:t>
+            </w:r>
+            <w:r>
+              <w:rPr>
+                <w:rFonts w:ascii="Arial" w:hAnsi="Arial" w:cs="Arial"/>
+                <w:sz w:val="24"/>
+                <w:szCs w:val="24"/>
+              </w:rPr>
+              <w:t xml:space="preserve"> funcione correctamente para diferentes casos de prueba </w:t>
+            </w:r>
+          </w:p>
+        </w:tc>
+      </w:tr>
+      <w:tr>
+        <w:tc>
+          <w:tcPr>
+            <w:tcW w:w="3475" w:type="dxa"/>
+            <w:gridSpan w:val="2"/>
+          </w:tcPr>
+          <w:p>
+            <w:pPr>
+              <w:rPr>
+                <w:rFonts w:ascii="Arial" w:hAnsi="Arial" w:cs="Arial"/>
+                <w:sz w:val="24"/>
+                <w:szCs w:val="24"/>
+              </w:rPr>
+            </w:pPr>
+            <w:r>
+              <w:rPr>
+                <w:rFonts w:ascii="Arial" w:hAnsi="Arial" w:cs="Arial"/>
+                <w:b/>
+                <w:sz w:val="24"/>
+                <w:szCs w:val="24"/>
+              </w:rPr>
+              <w:t xml:space="preserve">Clase: </w:t>
+            </w:r>
+            <w:proofErr w:type="spellStart"/>
+            <w:r>
+              <w:rPr>
+                <w:rFonts w:ascii="Arial" w:hAnsi="Arial" w:cs="Arial"/>
+                <w:b/>
+                <w:sz w:val="24"/>
+                <w:szCs w:val="24"/>
+              </w:rPr>
+              <w:t>OurGraph</w:t>
+            </w:r>
+            <w:proofErr w:type="spellEnd"/>
+          </w:p>
+        </w:tc>
+        <w:tc>
+          <w:tcPr>
+            <w:tcW w:w="5353" w:type="dxa"/>
+            <w:gridSpan w:val="3"/>
+          </w:tcPr>
+          <w:p>
+            <w:pPr>
+              <w:rPr>
+                <w:rFonts w:ascii="Arial" w:hAnsi="Arial" w:cs="Arial"/>
+                <w:sz w:val="24"/>
+                <w:szCs w:val="24"/>
+              </w:rPr>
+            </w:pPr>
+            <w:proofErr w:type="spellStart"/>
+            <w:r>
+              <w:rPr>
+                <w:rFonts w:ascii="Arial" w:hAnsi="Arial" w:cs="Arial"/>
+                <w:b/>
+                <w:sz w:val="24"/>
+                <w:szCs w:val="24"/>
+              </w:rPr>
+              <w:t>Metodo</w:t>
+            </w:r>
+            <w:proofErr w:type="spellEnd"/>
+            <w:r>
+              <w:rPr>
+                <w:rFonts w:ascii="Arial" w:hAnsi="Arial" w:cs="Arial"/>
+                <w:b/>
+                <w:sz w:val="24"/>
+                <w:szCs w:val="24"/>
+              </w:rPr>
+              <w:t xml:space="preserve">: </w:t>
+            </w:r>
+            <w:proofErr w:type="spellStart"/>
+            <w:r>
+              <w:rPr>
+                <w:rFonts w:ascii="Arial" w:hAnsi="Arial" w:cs="Arial"/>
+                <w:b/>
+                <w:sz w:val="24"/>
+                <w:szCs w:val="24"/>
+              </w:rPr>
+              <w:t>Delete</w:t>
+            </w:r>
+            <w:proofErr w:type="spellEnd"/>
+          </w:p>
+        </w:tc>
+      </w:tr>
+      <w:tr>
+        <w:tc>
+          <w:tcPr>
+            <w:tcW w:w="1724" w:type="dxa"/>
+          </w:tcPr>
+          <w:p>
+            <w:pPr>
+              <w:rPr>
+                <w:rFonts w:ascii="Arial" w:hAnsi="Arial" w:cs="Arial"/>
+                <w:b/>
+                <w:sz w:val="24"/>
+                <w:szCs w:val="24"/>
+              </w:rPr>
+            </w:pPr>
+            <w:r>
+              <w:rPr>
+                <w:rFonts w:ascii="Arial" w:hAnsi="Arial" w:cs="Arial"/>
+                <w:b/>
+                <w:sz w:val="24"/>
+                <w:szCs w:val="24"/>
+              </w:rPr>
+              <w:t>Caso #</w:t>
+            </w:r>
+          </w:p>
+        </w:tc>
+        <w:tc>
+          <w:tcPr>
+            <w:tcW w:w="1751" w:type="dxa"/>
+          </w:tcPr>
+          <w:p>
+            <w:pPr>
+              <w:rPr>
+                <w:rFonts w:ascii="Arial" w:hAnsi="Arial" w:cs="Arial"/>
+                <w:b/>
+                <w:sz w:val="24"/>
+                <w:szCs w:val="24"/>
+              </w:rPr>
+            </w:pPr>
+            <w:r>
+              <w:rPr>
+                <w:rFonts w:ascii="Arial" w:hAnsi="Arial" w:cs="Arial"/>
+                <w:b/>
+                <w:sz w:val="24"/>
+                <w:szCs w:val="24"/>
+              </w:rPr>
+              <w:t>Descripción:</w:t>
+            </w:r>
+          </w:p>
+        </w:tc>
+        <w:tc>
+          <w:tcPr>
+            <w:tcW w:w="1910" w:type="dxa"/>
+          </w:tcPr>
+          <w:p>
+            <w:pPr>
+              <w:rPr>
+                <w:rFonts w:ascii="Arial" w:hAnsi="Arial" w:cs="Arial"/>
+                <w:b/>
+                <w:sz w:val="24"/>
+                <w:szCs w:val="24"/>
+              </w:rPr>
+            </w:pPr>
+            <w:r>
+              <w:rPr>
+                <w:rFonts w:ascii="Arial" w:hAnsi="Arial" w:cs="Arial"/>
+                <w:b/>
+                <w:sz w:val="24"/>
+                <w:szCs w:val="24"/>
+              </w:rPr>
+              <w:t>Escenario</w:t>
+            </w:r>
+          </w:p>
+        </w:tc>
+        <w:tc>
+          <w:tcPr>
+            <w:tcW w:w="1679" w:type="dxa"/>
+          </w:tcPr>
+          <w:p>
+            <w:pPr>
+              <w:rPr>
+                <w:rFonts w:ascii="Arial" w:hAnsi="Arial" w:cs="Arial"/>
+                <w:b/>
+                <w:sz w:val="24"/>
+                <w:szCs w:val="24"/>
+              </w:rPr>
+            </w:pPr>
+            <w:r>
+              <w:rPr>
+                <w:rFonts w:ascii="Arial" w:hAnsi="Arial" w:cs="Arial"/>
+                <w:b/>
+                <w:sz w:val="24"/>
+                <w:szCs w:val="24"/>
+              </w:rPr>
+              <w:t>Valores de entrada</w:t>
+            </w:r>
+          </w:p>
+        </w:tc>
+        <w:tc>
+          <w:tcPr>
+            <w:tcW w:w="1764" w:type="dxa"/>
+          </w:tcPr>
+          <w:p>
+            <w:pPr>
+              <w:rPr>
+                <w:rFonts w:ascii="Arial" w:hAnsi="Arial" w:cs="Arial"/>
+                <w:b/>
+                <w:sz w:val="24"/>
+                <w:szCs w:val="24"/>
+              </w:rPr>
+            </w:pPr>
+            <w:r>
+              <w:rPr>
+                <w:rFonts w:ascii="Arial" w:hAnsi="Arial" w:cs="Arial"/>
+                <w:b/>
+                <w:sz w:val="24"/>
+                <w:szCs w:val="24"/>
+              </w:rPr>
+              <w:t>Resultado</w:t>
+            </w:r>
+          </w:p>
+        </w:tc>
+      </w:tr>
+      <w:tr>
+        <w:tc>
+          <w:tcPr>
+            <w:tcW w:w="1724" w:type="dxa"/>
+          </w:tcPr>
+          <w:p>
+            <w:pPr>
+              <w:rPr>
+                <w:rFonts w:ascii="Arial" w:hAnsi="Arial" w:cs="Arial"/>
+                <w:sz w:val="24"/>
+                <w:szCs w:val="24"/>
+              </w:rPr>
+            </w:pPr>
+            <w:r>
+              <w:rPr>
+                <w:rFonts w:ascii="Arial" w:hAnsi="Arial" w:cs="Arial"/>
+                <w:b/>
+                <w:sz w:val="24"/>
+                <w:szCs w:val="24"/>
+              </w:rPr>
+              <w:t>1</w:t>
+            </w:r>
+            <w:r>
+              <w:rPr>
+                <w:rFonts w:ascii="Arial" w:hAnsi="Arial" w:cs="Arial"/>
+                <w:sz w:val="24"/>
+                <w:szCs w:val="24"/>
+              </w:rPr>
+              <w:t xml:space="preserve"> (Caso </w:t>
+            </w:r>
+            <w:proofErr w:type="spellStart"/>
+            <w:r>
+              <w:rPr>
+                <w:rFonts w:ascii="Arial" w:hAnsi="Arial" w:cs="Arial"/>
+                <w:sz w:val="24"/>
+                <w:szCs w:val="24"/>
+              </w:rPr>
+              <w:t>estandar</w:t>
+            </w:r>
+            <w:proofErr w:type="spellEnd"/>
+            <w:r>
+              <w:rPr>
+                <w:rFonts w:ascii="Arial" w:hAnsi="Arial" w:cs="Arial"/>
+                <w:sz w:val="24"/>
+                <w:szCs w:val="24"/>
+              </w:rPr>
+              <w:t>)</w:t>
+            </w:r>
+          </w:p>
+        </w:tc>
+        <w:tc>
+          <w:tcPr>
+            <w:tcW w:w="1751" w:type="dxa"/>
+          </w:tcPr>
+          <w:p>
+            <w:pPr>
+              <w:rPr>
+                <w:rFonts w:ascii="Arial" w:hAnsi="Arial" w:cs="Arial"/>
+                <w:sz w:val="24"/>
+                <w:szCs w:val="24"/>
+              </w:rPr>
+            </w:pPr>
+            <w:r>
+              <w:rPr>
+                <w:rFonts w:ascii="Arial" w:hAnsi="Arial" w:cs="Arial"/>
+                <w:sz w:val="24"/>
+                <w:szCs w:val="24"/>
+              </w:rPr>
+              <w:t xml:space="preserve">Se crea un grafo </w:t>
+            </w:r>
+            <w:proofErr w:type="spellStart"/>
+            <w:r>
+              <w:rPr>
+                <w:rFonts w:ascii="Arial" w:hAnsi="Arial" w:cs="Arial"/>
+                <w:sz w:val="24"/>
+                <w:szCs w:val="24"/>
+              </w:rPr>
+              <w:t>vacio</w:t>
+            </w:r>
+            <w:proofErr w:type="spellEnd"/>
+            <w:r>
+              <w:rPr>
+                <w:rFonts w:ascii="Arial" w:hAnsi="Arial" w:cs="Arial"/>
+                <w:sz w:val="24"/>
+                <w:szCs w:val="24"/>
+              </w:rPr>
+              <w:t>, en el cual sus vértices y aristas contienen enteros</w:t>
+            </w:r>
+          </w:p>
+        </w:tc>
+        <w:tc>
+          <w:tcPr>
+            <w:tcW w:w="1910" w:type="dxa"/>
+          </w:tcPr>
+          <w:p>
+            <w:pPr>
+              <w:rPr>
+                <w:rFonts w:ascii="Arial" w:hAnsi="Arial" w:cs="Arial"/>
+                <w:sz w:val="24"/>
+                <w:szCs w:val="24"/>
+              </w:rPr>
+            </w:pPr>
+            <w:proofErr w:type="spellStart"/>
+            <w:proofErr w:type="gramStart"/>
+            <w:r>
+              <w:rPr>
+                <w:rFonts w:ascii="Arial" w:hAnsi="Arial" w:cs="Arial"/>
+                <w:sz w:val="24"/>
+                <w:szCs w:val="24"/>
+              </w:rPr>
+              <w:t>scenarioOne</w:t>
+            </w:r>
+            <w:proofErr w:type="spellEnd"/>
+            <w:r>
+              <w:rPr>
+                <w:rFonts w:ascii="Arial" w:hAnsi="Arial" w:cs="Arial"/>
+                <w:sz w:val="24"/>
+                <w:szCs w:val="24"/>
+              </w:rPr>
+              <w:t>(</w:t>
+            </w:r>
+            <w:proofErr w:type="gramEnd"/>
+            <w:r>
+              <w:rPr>
+                <w:rFonts w:ascii="Arial" w:hAnsi="Arial" w:cs="Arial"/>
+                <w:sz w:val="24"/>
+                <w:szCs w:val="24"/>
+              </w:rPr>
+              <w:t>)</w:t>
+            </w:r>
+          </w:p>
+        </w:tc>
+        <w:tc>
+          <w:tcPr>
+            <w:tcW w:w="1679" w:type="dxa"/>
+          </w:tcPr>
+          <w:p>
+            <w:pPr>
+              <w:rPr>
+                <w:rFonts w:ascii="Arial" w:hAnsi="Arial" w:cs="Arial"/>
+                <w:sz w:val="24"/>
+                <w:szCs w:val="24"/>
+              </w:rPr>
+            </w:pPr>
+            <w:r>
+              <w:rPr>
+                <w:rFonts w:ascii="Arial" w:hAnsi="Arial" w:cs="Arial"/>
+                <w:sz w:val="24"/>
+                <w:szCs w:val="24"/>
+              </w:rPr>
+              <w:t xml:space="preserve">Se entrega un vértice </w:t>
+            </w:r>
+            <w:r>
+              <w:rPr>
+                <w:rFonts w:ascii="Arial" w:hAnsi="Arial" w:cs="Arial"/>
+                <w:sz w:val="24"/>
+                <w:szCs w:val="24"/>
+              </w:rPr>
+              <w:t>a borrar</w:t>
+            </w:r>
+            <w:r>
+              <w:rPr>
+                <w:rFonts w:ascii="Arial" w:hAnsi="Arial" w:cs="Arial"/>
+                <w:sz w:val="24"/>
+                <w:szCs w:val="24"/>
+              </w:rPr>
+              <w:t xml:space="preserve"> con valor 1</w:t>
+            </w:r>
+          </w:p>
+        </w:tc>
+        <w:tc>
+          <w:tcPr>
+            <w:tcW w:w="1764" w:type="dxa"/>
+          </w:tcPr>
+          <w:p>
+            <w:pPr>
+              <w:rPr>
+                <w:rFonts w:ascii="Arial" w:hAnsi="Arial" w:cs="Arial"/>
+                <w:sz w:val="24"/>
+                <w:szCs w:val="24"/>
+              </w:rPr>
+            </w:pPr>
+            <w:r>
+              <w:rPr>
+                <w:rFonts w:ascii="Arial" w:hAnsi="Arial" w:cs="Arial"/>
+                <w:sz w:val="24"/>
+                <w:szCs w:val="24"/>
+                <w:lang w:val="es-ES"/>
+              </w:rPr>
+              <w:t xml:space="preserve">El algoritmo </w:t>
+            </w:r>
+            <w:proofErr w:type="spellStart"/>
+            <w:proofErr w:type="gramStart"/>
+            <w:r>
+              <w:rPr>
+                <w:rFonts w:ascii="Arial" w:hAnsi="Arial" w:cs="Arial"/>
+                <w:sz w:val="24"/>
+                <w:szCs w:val="24"/>
+                <w:lang w:val="es-ES"/>
+              </w:rPr>
+              <w:t>Delete</w:t>
+            </w:r>
+            <w:proofErr w:type="spellEnd"/>
+            <w:r>
+              <w:rPr>
+                <w:rFonts w:ascii="Arial" w:hAnsi="Arial" w:cs="Arial"/>
+                <w:sz w:val="24"/>
+                <w:szCs w:val="24"/>
+                <w:lang w:val="es-ES"/>
+              </w:rPr>
+              <w:t>(</w:t>
+            </w:r>
+            <w:proofErr w:type="gramEnd"/>
+            <w:r>
+              <w:rPr>
+                <w:rFonts w:ascii="Arial" w:hAnsi="Arial" w:cs="Arial"/>
+                <w:sz w:val="24"/>
+                <w:szCs w:val="24"/>
+                <w:lang w:val="es-ES"/>
+              </w:rPr>
+              <w:t xml:space="preserve">) debe de devolver el valor </w:t>
+            </w:r>
+            <w:r>
+              <w:rPr>
+                <w:rFonts w:ascii="Arial" w:hAnsi="Arial" w:cs="Arial"/>
+                <w:sz w:val="24"/>
+                <w:szCs w:val="24"/>
+                <w:lang w:val="es-ES"/>
+              </w:rPr>
+              <w:t>true</w:t>
+            </w:r>
+            <w:r>
+              <w:rPr>
+                <w:rFonts w:ascii="Arial" w:hAnsi="Arial" w:cs="Arial"/>
+                <w:sz w:val="24"/>
+                <w:szCs w:val="24"/>
+                <w:lang w:val="es-ES"/>
+              </w:rPr>
+              <w:t xml:space="preserve">, indicando que se </w:t>
+            </w:r>
+            <w:r>
+              <w:rPr>
+                <w:rFonts w:ascii="Arial" w:hAnsi="Arial" w:cs="Arial"/>
+                <w:sz w:val="24"/>
+                <w:szCs w:val="24"/>
+                <w:lang w:val="es-ES"/>
+              </w:rPr>
+              <w:t>borró</w:t>
+            </w:r>
+            <w:r>
+              <w:rPr>
+                <w:rFonts w:ascii="Arial" w:hAnsi="Arial" w:cs="Arial"/>
+                <w:sz w:val="24"/>
+                <w:szCs w:val="24"/>
+                <w:lang w:val="es-ES"/>
+              </w:rPr>
+              <w:t xml:space="preserve"> el vértice correctamente</w:t>
+            </w:r>
+          </w:p>
+        </w:tc>
+      </w:tr>
+      <w:tr>
+        <w:tc>
+          <w:tcPr>
+            <w:tcW w:w="1724" w:type="dxa"/>
+          </w:tcPr>
+          <w:p>
+            <w:pPr>
+              <w:rPr>
+                <w:rFonts w:ascii="Arial" w:hAnsi="Arial" w:cs="Arial"/>
+                <w:b/>
+                <w:sz w:val="24"/>
+                <w:szCs w:val="24"/>
+              </w:rPr>
+            </w:pPr>
+            <w:r>
+              <w:rPr>
+                <w:rFonts w:ascii="Arial" w:hAnsi="Arial" w:cs="Arial"/>
+                <w:b/>
+                <w:sz w:val="24"/>
+                <w:szCs w:val="24"/>
+              </w:rPr>
+              <w:t xml:space="preserve">2 </w:t>
+            </w:r>
+            <w:r>
+              <w:rPr>
+                <w:rFonts w:ascii="Arial" w:hAnsi="Arial" w:cs="Arial"/>
+                <w:sz w:val="24"/>
+                <w:szCs w:val="24"/>
+              </w:rPr>
+              <w:t>(</w:t>
+            </w:r>
+            <w:r>
+              <w:rPr>
+                <w:rFonts w:ascii="Arial" w:hAnsi="Arial" w:cs="Arial"/>
+                <w:sz w:val="24"/>
+                <w:szCs w:val="24"/>
+              </w:rPr>
+              <w:t>Caso interesante</w:t>
+            </w:r>
+            <w:r>
+              <w:rPr>
+                <w:rFonts w:ascii="Arial" w:hAnsi="Arial" w:cs="Arial"/>
+                <w:sz w:val="24"/>
+                <w:szCs w:val="24"/>
+              </w:rPr>
+              <w:t>)</w:t>
+            </w:r>
+          </w:p>
+        </w:tc>
+        <w:tc>
+          <w:tcPr>
+            <w:tcW w:w="1751" w:type="dxa"/>
+          </w:tcPr>
+          <w:p>
+            <w:pPr>
+              <w:rPr>
+                <w:rFonts w:ascii="Arial" w:hAnsi="Arial" w:cs="Arial"/>
+                <w:sz w:val="24"/>
+                <w:szCs w:val="24"/>
+              </w:rPr>
+            </w:pPr>
+            <w:r>
+              <w:rPr>
+                <w:rFonts w:ascii="Arial" w:hAnsi="Arial" w:cs="Arial"/>
+                <w:sz w:val="24"/>
+                <w:szCs w:val="24"/>
+              </w:rPr>
+              <w:t xml:space="preserve">Se crea un grafo </w:t>
+            </w:r>
+            <w:proofErr w:type="spellStart"/>
+            <w:r>
+              <w:rPr>
+                <w:rFonts w:ascii="Arial" w:hAnsi="Arial" w:cs="Arial"/>
+                <w:sz w:val="24"/>
+                <w:szCs w:val="24"/>
+              </w:rPr>
+              <w:t>vacio</w:t>
+            </w:r>
+            <w:proofErr w:type="spellEnd"/>
+            <w:r>
+              <w:rPr>
+                <w:rFonts w:ascii="Arial" w:hAnsi="Arial" w:cs="Arial"/>
+                <w:sz w:val="24"/>
+                <w:szCs w:val="24"/>
+              </w:rPr>
+              <w:t xml:space="preserve">, en el cual sus vértices y aristas contienen </w:t>
+            </w:r>
+            <w:proofErr w:type="spellStart"/>
+            <w:r>
+              <w:rPr>
+                <w:rFonts w:ascii="Arial" w:hAnsi="Arial" w:cs="Arial"/>
+                <w:sz w:val="24"/>
+                <w:szCs w:val="24"/>
+              </w:rPr>
+              <w:t>Strings</w:t>
+            </w:r>
+            <w:proofErr w:type="spellEnd"/>
+          </w:p>
+        </w:tc>
+        <w:tc>
+          <w:tcPr>
+            <w:tcW w:w="1910" w:type="dxa"/>
+          </w:tcPr>
+          <w:p>
+            <w:pPr>
+              <w:rPr>
+                <w:rFonts w:ascii="Arial" w:hAnsi="Arial" w:cs="Arial"/>
+                <w:sz w:val="24"/>
+                <w:szCs w:val="24"/>
+              </w:rPr>
+            </w:pPr>
+            <w:proofErr w:type="spellStart"/>
+            <w:proofErr w:type="gramStart"/>
+            <w:r>
+              <w:rPr>
+                <w:rFonts w:ascii="Arial" w:hAnsi="Arial" w:cs="Arial"/>
+                <w:sz w:val="24"/>
+                <w:szCs w:val="24"/>
+              </w:rPr>
+              <w:t>scenarioTwo</w:t>
+            </w:r>
+            <w:proofErr w:type="spellEnd"/>
+            <w:r>
+              <w:rPr>
+                <w:rFonts w:ascii="Arial" w:hAnsi="Arial" w:cs="Arial"/>
+                <w:sz w:val="24"/>
+                <w:szCs w:val="24"/>
+              </w:rPr>
+              <w:t>(</w:t>
+            </w:r>
+            <w:proofErr w:type="gramEnd"/>
+            <w:r>
+              <w:rPr>
+                <w:rFonts w:ascii="Arial" w:hAnsi="Arial" w:cs="Arial"/>
+                <w:sz w:val="24"/>
+                <w:szCs w:val="24"/>
+              </w:rPr>
+              <w:t>)</w:t>
+            </w:r>
+          </w:p>
+        </w:tc>
+        <w:tc>
+          <w:tcPr>
+            <w:tcW w:w="1679" w:type="dxa"/>
+          </w:tcPr>
+          <w:p>
+            <w:pPr>
+              <w:rPr>
+                <w:rFonts w:ascii="Arial" w:hAnsi="Arial" w:cs="Arial"/>
+                <w:sz w:val="24"/>
+                <w:szCs w:val="24"/>
+              </w:rPr>
+            </w:pPr>
+            <w:r>
+              <w:rPr>
+                <w:rFonts w:ascii="Arial" w:hAnsi="Arial" w:cs="Arial"/>
+                <w:sz w:val="24"/>
+                <w:szCs w:val="24"/>
+              </w:rPr>
+              <w:t xml:space="preserve">Se entrega un vértice </w:t>
+            </w:r>
+            <w:proofErr w:type="gramStart"/>
+            <w:r>
+              <w:rPr>
+                <w:rFonts w:ascii="Arial" w:hAnsi="Arial" w:cs="Arial"/>
+                <w:sz w:val="24"/>
+                <w:szCs w:val="24"/>
+              </w:rPr>
+              <w:t>a</w:t>
+            </w:r>
+            <w:r>
+              <w:rPr>
+                <w:rFonts w:ascii="Arial" w:hAnsi="Arial" w:cs="Arial"/>
+                <w:sz w:val="24"/>
+                <w:szCs w:val="24"/>
+              </w:rPr>
+              <w:t xml:space="preserve">  borrar</w:t>
+            </w:r>
+            <w:proofErr w:type="gramEnd"/>
+            <w:r>
+              <w:rPr>
+                <w:rFonts w:ascii="Arial" w:hAnsi="Arial" w:cs="Arial"/>
+                <w:sz w:val="24"/>
+                <w:szCs w:val="24"/>
+              </w:rPr>
+              <w:t xml:space="preserve"> de tipo cadena con valor “Juan”</w:t>
+            </w:r>
+          </w:p>
+        </w:tc>
+        <w:tc>
+          <w:tcPr>
+            <w:tcW w:w="1764" w:type="dxa"/>
+          </w:tcPr>
+          <w:p>
+            <w:pPr>
+              <w:rPr>
+                <w:rFonts w:ascii="Arial" w:hAnsi="Arial" w:cs="Arial"/>
+                <w:sz w:val="24"/>
+                <w:szCs w:val="24"/>
+              </w:rPr>
+            </w:pPr>
+            <w:r>
+              <w:rPr>
+                <w:rFonts w:ascii="Arial" w:hAnsi="Arial" w:cs="Arial"/>
+                <w:sz w:val="24"/>
+                <w:szCs w:val="24"/>
+                <w:lang w:val="es-ES"/>
+              </w:rPr>
+              <w:t xml:space="preserve">El algoritmo </w:t>
+            </w:r>
+            <w:proofErr w:type="spellStart"/>
+            <w:proofErr w:type="gramStart"/>
+            <w:r>
+              <w:rPr>
+                <w:rFonts w:ascii="Arial" w:hAnsi="Arial" w:cs="Arial"/>
+                <w:sz w:val="24"/>
+                <w:szCs w:val="24"/>
+                <w:lang w:val="es-ES"/>
+              </w:rPr>
+              <w:t>Delete</w:t>
+            </w:r>
+            <w:proofErr w:type="spellEnd"/>
+            <w:r>
+              <w:rPr>
+                <w:rFonts w:ascii="Arial" w:hAnsi="Arial" w:cs="Arial"/>
+                <w:sz w:val="24"/>
+                <w:szCs w:val="24"/>
+                <w:lang w:val="es-ES"/>
+              </w:rPr>
+              <w:t>(</w:t>
+            </w:r>
+            <w:proofErr w:type="gramEnd"/>
+            <w:r>
+              <w:rPr>
+                <w:rFonts w:ascii="Arial" w:hAnsi="Arial" w:cs="Arial"/>
+                <w:sz w:val="24"/>
+                <w:szCs w:val="24"/>
+                <w:lang w:val="es-ES"/>
+              </w:rPr>
+              <w:t xml:space="preserve">) debe de devolver el valor </w:t>
+            </w:r>
+            <w:r>
+              <w:rPr>
+                <w:rFonts w:ascii="Arial" w:hAnsi="Arial" w:cs="Arial"/>
+                <w:sz w:val="24"/>
+                <w:szCs w:val="24"/>
+                <w:lang w:val="es-ES"/>
+              </w:rPr>
+              <w:t>true</w:t>
+            </w:r>
+            <w:r>
+              <w:rPr>
+                <w:rFonts w:ascii="Arial" w:hAnsi="Arial" w:cs="Arial"/>
+                <w:sz w:val="24"/>
+                <w:szCs w:val="24"/>
+                <w:lang w:val="es-ES"/>
+              </w:rPr>
+              <w:t xml:space="preserve">, indicando que se </w:t>
+            </w:r>
+            <w:r>
+              <w:rPr>
+                <w:rFonts w:ascii="Arial" w:hAnsi="Arial" w:cs="Arial"/>
+                <w:sz w:val="24"/>
+                <w:szCs w:val="24"/>
+                <w:lang w:val="es-ES"/>
+              </w:rPr>
+              <w:t>borró</w:t>
+            </w:r>
+            <w:r>
+              <w:rPr>
+                <w:rFonts w:ascii="Arial" w:hAnsi="Arial" w:cs="Arial"/>
+                <w:sz w:val="24"/>
+                <w:szCs w:val="24"/>
+                <w:lang w:val="es-ES"/>
+              </w:rPr>
+              <w:t xml:space="preserve"> el </w:t>
+            </w:r>
+            <w:proofErr w:type="spellStart"/>
+            <w:r>
+              <w:rPr>
+                <w:rFonts w:ascii="Arial" w:hAnsi="Arial" w:cs="Arial"/>
+                <w:sz w:val="24"/>
+                <w:szCs w:val="24"/>
+                <w:lang w:val="es-ES"/>
+              </w:rPr>
+              <w:t>vertice</w:t>
+            </w:r>
+            <w:proofErr w:type="spellEnd"/>
+            <w:r>
+              <w:rPr>
+                <w:rFonts w:ascii="Arial" w:hAnsi="Arial" w:cs="Arial"/>
+                <w:sz w:val="24"/>
+                <w:szCs w:val="24"/>
+                <w:lang w:val="es-ES"/>
+              </w:rPr>
+              <w:t xml:space="preserve"> correctamente</w:t>
+            </w:r>
+          </w:p>
+        </w:tc>
+      </w:tr>
+      <w:tr>
+        <w:tc>
+          <w:tcPr>
+            <w:tcW w:w="1724" w:type="dxa"/>
+          </w:tcPr>
+          <w:p>
+            <w:pPr>
+              <w:rPr>
+                <w:rFonts w:ascii="Arial" w:hAnsi="Arial" w:cs="Arial"/>
+                <w:sz w:val="24"/>
+                <w:szCs w:val="24"/>
+              </w:rPr>
+            </w:pPr>
+            <w:r>
+              <w:rPr>
+                <w:rFonts w:ascii="Arial" w:hAnsi="Arial" w:cs="Arial"/>
+                <w:b/>
+                <w:sz w:val="24"/>
+                <w:szCs w:val="24"/>
+              </w:rPr>
+              <w:t xml:space="preserve">3 </w:t>
+            </w:r>
+            <w:r>
+              <w:rPr>
+                <w:rFonts w:ascii="Arial" w:hAnsi="Arial" w:cs="Arial"/>
+                <w:sz w:val="24"/>
+                <w:szCs w:val="24"/>
+              </w:rPr>
+              <w:t>(Caso limite)</w:t>
+            </w:r>
+          </w:p>
+        </w:tc>
+        <w:tc>
+          <w:tcPr>
+            <w:tcW w:w="1751" w:type="dxa"/>
+          </w:tcPr>
+          <w:p>
+            <w:pPr>
+              <w:rPr>
+                <w:rFonts w:ascii="Arial" w:hAnsi="Arial" w:cs="Arial"/>
+                <w:sz w:val="24"/>
+                <w:szCs w:val="24"/>
+              </w:rPr>
+            </w:pPr>
+            <w:r>
+              <w:rPr>
+                <w:rFonts w:ascii="Arial" w:hAnsi="Arial" w:cs="Arial"/>
+                <w:sz w:val="24"/>
+                <w:szCs w:val="24"/>
+              </w:rPr>
+              <w:t xml:space="preserve">Se crea un grafo con vértices que representan edificios, y </w:t>
+            </w:r>
+            <w:r>
+              <w:rPr>
+                <w:rFonts w:ascii="Arial" w:hAnsi="Arial" w:cs="Arial"/>
+                <w:sz w:val="24"/>
+                <w:szCs w:val="24"/>
+              </w:rPr>
+              <w:lastRenderedPageBreak/>
+              <w:t>sus aristas son caminos</w:t>
+            </w:r>
+          </w:p>
+        </w:tc>
+        <w:tc>
+          <w:tcPr>
+            <w:tcW w:w="1910" w:type="dxa"/>
+          </w:tcPr>
+          <w:p>
+            <w:pPr>
+              <w:rPr>
+                <w:rFonts w:ascii="Arial" w:hAnsi="Arial" w:cs="Arial"/>
+                <w:sz w:val="24"/>
+                <w:szCs w:val="24"/>
+              </w:rPr>
+            </w:pPr>
+            <w:proofErr w:type="spellStart"/>
+            <w:proofErr w:type="gramStart"/>
+            <w:r>
+              <w:rPr>
+                <w:rFonts w:ascii="Arial" w:hAnsi="Arial" w:cs="Arial"/>
+                <w:sz w:val="24"/>
+                <w:szCs w:val="24"/>
+              </w:rPr>
+              <w:lastRenderedPageBreak/>
+              <w:t>scenarioThree</w:t>
+            </w:r>
+            <w:proofErr w:type="spellEnd"/>
+            <w:r>
+              <w:rPr>
+                <w:rFonts w:ascii="Arial" w:hAnsi="Arial" w:cs="Arial"/>
+                <w:sz w:val="24"/>
+                <w:szCs w:val="24"/>
+              </w:rPr>
+              <w:t>(</w:t>
+            </w:r>
+            <w:proofErr w:type="gramEnd"/>
+            <w:r>
+              <w:rPr>
+                <w:rFonts w:ascii="Arial" w:hAnsi="Arial" w:cs="Arial"/>
+                <w:sz w:val="24"/>
+                <w:szCs w:val="24"/>
+              </w:rPr>
+              <w:t>)</w:t>
+            </w:r>
+          </w:p>
+        </w:tc>
+        <w:tc>
+          <w:tcPr>
+            <w:tcW w:w="1679" w:type="dxa"/>
+          </w:tcPr>
+          <w:p>
+            <w:pPr>
+              <w:rPr>
+                <w:rFonts w:ascii="Arial" w:hAnsi="Arial" w:cs="Arial"/>
+                <w:sz w:val="24"/>
+                <w:szCs w:val="24"/>
+              </w:rPr>
+            </w:pPr>
+            <w:r>
+              <w:rPr>
+                <w:rFonts w:ascii="Arial" w:hAnsi="Arial" w:cs="Arial"/>
+                <w:sz w:val="24"/>
+                <w:szCs w:val="24"/>
+              </w:rPr>
+              <w:t>Se entregan un vértice a b</w:t>
+            </w:r>
+            <w:r>
+              <w:rPr>
+                <w:rFonts w:ascii="Arial" w:hAnsi="Arial" w:cs="Arial"/>
+                <w:sz w:val="24"/>
+                <w:szCs w:val="24"/>
+              </w:rPr>
+              <w:t>orra</w:t>
+            </w:r>
+            <w:r>
+              <w:rPr>
+                <w:rFonts w:ascii="Arial" w:hAnsi="Arial" w:cs="Arial"/>
+                <w:sz w:val="24"/>
+                <w:szCs w:val="24"/>
+              </w:rPr>
+              <w:t xml:space="preserve">r de tipo edificio con valor </w:t>
+            </w:r>
+            <w:r>
+              <w:rPr>
+                <w:rFonts w:ascii="Arial" w:hAnsi="Arial" w:cs="Arial"/>
+                <w:sz w:val="24"/>
+                <w:szCs w:val="24"/>
+                <w:highlight w:val="yellow"/>
+              </w:rPr>
+              <w:t>¿?</w:t>
+            </w:r>
+          </w:p>
+        </w:tc>
+        <w:tc>
+          <w:tcPr>
+            <w:tcW w:w="1764" w:type="dxa"/>
+          </w:tcPr>
+          <w:p>
+            <w:pPr>
+              <w:rPr>
+                <w:rFonts w:ascii="Arial" w:hAnsi="Arial" w:cs="Arial"/>
+                <w:sz w:val="24"/>
+                <w:szCs w:val="24"/>
+              </w:rPr>
+            </w:pPr>
+            <w:r>
+              <w:rPr>
+                <w:rFonts w:ascii="Arial" w:hAnsi="Arial" w:cs="Arial"/>
+                <w:sz w:val="24"/>
+                <w:szCs w:val="24"/>
+                <w:lang w:val="es-ES"/>
+              </w:rPr>
+              <w:t xml:space="preserve">El algoritmo </w:t>
+            </w:r>
+            <w:proofErr w:type="spellStart"/>
+            <w:proofErr w:type="gramStart"/>
+            <w:r>
+              <w:rPr>
+                <w:rFonts w:ascii="Arial" w:hAnsi="Arial" w:cs="Arial"/>
+                <w:sz w:val="24"/>
+                <w:szCs w:val="24"/>
+                <w:lang w:val="es-ES"/>
+              </w:rPr>
+              <w:t>Delete</w:t>
+            </w:r>
+            <w:proofErr w:type="spellEnd"/>
+            <w:r>
+              <w:rPr>
+                <w:rFonts w:ascii="Arial" w:hAnsi="Arial" w:cs="Arial"/>
+                <w:sz w:val="24"/>
+                <w:szCs w:val="24"/>
+                <w:lang w:val="es-ES"/>
+              </w:rPr>
+              <w:t>(</w:t>
+            </w:r>
+            <w:proofErr w:type="gramEnd"/>
+            <w:r>
+              <w:rPr>
+                <w:rFonts w:ascii="Arial" w:hAnsi="Arial" w:cs="Arial"/>
+                <w:sz w:val="24"/>
+                <w:szCs w:val="24"/>
+                <w:lang w:val="es-ES"/>
+              </w:rPr>
+              <w:t xml:space="preserve">) debe de devolver el valor </w:t>
+            </w:r>
+            <w:r>
+              <w:rPr>
+                <w:rFonts w:ascii="Arial" w:hAnsi="Arial" w:cs="Arial"/>
+                <w:sz w:val="24"/>
+                <w:szCs w:val="24"/>
+                <w:highlight w:val="yellow"/>
+              </w:rPr>
+              <w:t>¿?</w:t>
+            </w:r>
+            <w:r>
+              <w:rPr>
+                <w:rFonts w:ascii="Arial" w:hAnsi="Arial" w:cs="Arial"/>
+                <w:sz w:val="24"/>
+                <w:szCs w:val="24"/>
+                <w:lang w:val="es-ES"/>
+              </w:rPr>
+              <w:t xml:space="preserve">, indicando que se </w:t>
+            </w:r>
+            <w:r>
+              <w:rPr>
+                <w:rFonts w:ascii="Arial" w:hAnsi="Arial" w:cs="Arial"/>
+                <w:sz w:val="24"/>
+                <w:szCs w:val="24"/>
+                <w:lang w:val="es-ES"/>
+              </w:rPr>
+              <w:t>borró</w:t>
+            </w:r>
+            <w:bookmarkStart w:id="0" w:name="_GoBack"/>
+            <w:bookmarkEnd w:id="0"/>
+            <w:r>
+              <w:rPr>
+                <w:rFonts w:ascii="Arial" w:hAnsi="Arial" w:cs="Arial"/>
+                <w:sz w:val="24"/>
+                <w:szCs w:val="24"/>
+                <w:lang w:val="es-ES"/>
+              </w:rPr>
+              <w:t xml:space="preserve"> el </w:t>
+            </w:r>
+            <w:r>
+              <w:rPr>
+                <w:rFonts w:ascii="Arial" w:hAnsi="Arial" w:cs="Arial"/>
+                <w:sz w:val="24"/>
+                <w:szCs w:val="24"/>
+                <w:lang w:val="es-ES"/>
+              </w:rPr>
+              <w:lastRenderedPageBreak/>
+              <w:t>vértice correctamente</w:t>
+            </w:r>
           </w:p>
         </w:tc>
       </w:tr>
@@ -3095,7 +5753,6 @@
           <w:sz w:val="24"/>
           <w:szCs w:val="24"/>
         </w:rPr>
-        <w:lastRenderedPageBreak/>
         <w:t xml:space="preserve">Para los diseños preliminares hemos decidido hacer el pseudocódigo de los 3 algoritmos más importantes para así podernos dar una idea de </w:t>
       </w:r>
       <w:proofErr w:type="spellStart"/>
@@ -5037,6 +7694,7 @@
                 <w:rFonts w:ascii="Calibri" w:hAnsi="Calibri" w:cs="Calibri"/>
                 <w:color w:val="000000"/>
               </w:rPr>
+              <w:lastRenderedPageBreak/>
               <w:t>28</w:t>
             </w:r>
           </w:p>
@@ -5486,7 +8144,6 @@
                 <w:rFonts w:ascii="Calibri" w:hAnsi="Calibri" w:cs="Calibri"/>
                 <w:color w:val="000000"/>
               </w:rPr>
-              <w:lastRenderedPageBreak/>
               <w:t>35</w:t>
             </w:r>
           </w:p>
@@ -7057,6 +9714,7 @@
           <w:sz w:val="24"/>
           <w:szCs w:val="24"/>
         </w:rPr>
+        <w:lastRenderedPageBreak/>
         <w:t xml:space="preserve">T(n) = </w:t>
       </w:r>
       <w:r>
@@ -7207,7 +9865,6 @@
           <w:sz w:val="24"/>
           <w:szCs w:val="24"/>
         </w:rPr>
-        <w:lastRenderedPageBreak/>
         <w:t xml:space="preserve"> </w:t>
       </w:r>
     </w:p>
@@ -7749,7 +10406,7 @@
 </file>
 
 <file path=word/endnotes.xml><?xml version="1.0" encoding="utf-8"?>
-<w:endnotes xmlns:wpc="http://schemas.microsoft.com/office/word/2010/wordprocessingCanvas" xmlns:cx="http://schemas.microsoft.com/office/drawing/2014/chartex" xmlns:cx1="http://schemas.microsoft.com/office/drawing/2015/9/8/chartex" xmlns:cx2="http://schemas.microsoft.com/office/drawing/2015/10/21/chartex" xmlns:cx3="http://schemas.microsoft.com/office/drawing/2016/5/9/chartex" xmlns:cx4="http://schemas.microsoft.com/office/drawing/2016/5/10/chartex" xmlns:cx5="http://schemas.microsoft.com/office/drawing/2016/5/11/chartex" xmlns:cx6="http://schemas.microsoft.com/office/drawing/2016/5/12/chartex" xmlns:cx7="http://schemas.microsoft.com/office/drawing/2016/5/13/chartex" xmlns:cx8="http://schemas.microsoft.com/office/drawing/2016/5/14/chartex" xmlns:mc="http://schemas.openxmlformats.org/markup-compatibility/2006" xmlns:aink="http://schemas.microsoft.com/office/drawing/2016/ink" xmlns:am3d="http://schemas.microsoft.com/office/drawing/2017/model3d" xmlns:o="urn:schemas-microsoft-com:office:office" xmlns:r="http://schemas.openxmlformats.org/officeDocument/2006/relationships" xmlns:m="http://schemas.openxmlformats.org/officeDocument/2006/math" xmlns:v="urn:schemas-microsoft-com:vml" xmlns:wp14="http://schemas.microsoft.com/office/word/2010/wordprocessingDrawing" xmlns:wp="http://schemas.openxmlformats.org/drawingml/2006/wordprocessingDrawing" xmlns:w10="urn:schemas-microsoft-com:office:word" xmlns:w="http://schemas.openxmlformats.org/wordprocessingml/2006/main" xmlns:w14="http://schemas.microsoft.com/office/word/2010/wordml" xmlns:w15="http://schemas.microsoft.com/office/word/2012/wordml" xmlns:w16cid="http://schemas.microsoft.com/office/word/2016/wordml/cid" xmlns:w16se="http://schemas.microsoft.com/office/word/2015/wordml/symex" xmlns:wpg="http://schemas.microsoft.com/office/word/2010/wordprocessingGroup" xmlns:wpi="http://schemas.microsoft.com/office/word/2010/wordprocessingInk" xmlns:wne="http://schemas.microsoft.com/office/word/2006/wordml" xmlns:wps="http://schemas.microsoft.com/office/word/2010/wordprocessingShape" mc:Ignorable="w14 w15 w16se w16cid wp14">
+<w:endnotes xmlns:wpc="http://schemas.microsoft.com/office/word/2010/wordprocessingCanvas" xmlns:cx="http://schemas.microsoft.com/office/drawing/2014/chartex" xmlns:cx1="http://schemas.microsoft.com/office/drawing/2015/9/8/chartex" xmlns:mc="http://schemas.openxmlformats.org/markup-compatibility/2006" xmlns:o="urn:schemas-microsoft-com:office:office" xmlns:r="http://schemas.openxmlformats.org/officeDocument/2006/relationships" xmlns:m="http://schemas.openxmlformats.org/officeDocument/2006/math" xmlns:v="urn:schemas-microsoft-com:vml" xmlns:wp14="http://schemas.microsoft.com/office/word/2010/wordprocessingDrawing" xmlns:wp="http://schemas.openxmlformats.org/drawingml/2006/wordprocessingDrawing" xmlns:w10="urn:schemas-microsoft-com:office:word" xmlns:w="http://schemas.openxmlformats.org/wordprocessingml/2006/main" xmlns:w14="http://schemas.microsoft.com/office/word/2010/wordml" xmlns:w15="http://schemas.microsoft.com/office/word/2012/wordml" xmlns:w16se="http://schemas.microsoft.com/office/word/2015/wordml/symex" xmlns:wpg="http://schemas.microsoft.com/office/word/2010/wordprocessingGroup" xmlns:wpi="http://schemas.microsoft.com/office/word/2010/wordprocessingInk" xmlns:wne="http://schemas.microsoft.com/office/word/2006/wordml" xmlns:wps="http://schemas.microsoft.com/office/word/2010/wordprocessingShape" mc:Ignorable="w14 w15 w16se wp14">
   <w:endnote w:type="separator" w:id="-1">
     <w:p>
       <w:pPr>
@@ -7774,7 +10431,7 @@
 </file>
 
 <file path=word/footnotes.xml><?xml version="1.0" encoding="utf-8"?>
-<w:footnotes xmlns:wpc="http://schemas.microsoft.com/office/word/2010/wordprocessingCanvas" xmlns:cx="http://schemas.microsoft.com/office/drawing/2014/chartex" xmlns:cx1="http://schemas.microsoft.com/office/drawing/2015/9/8/chartex" xmlns:cx2="http://schemas.microsoft.com/office/drawing/2015/10/21/chartex" xmlns:cx3="http://schemas.microsoft.com/office/drawing/2016/5/9/chartex" xmlns:cx4="http://schemas.microsoft.com/office/drawing/2016/5/10/chartex" xmlns:cx5="http://schemas.microsoft.com/office/drawing/2016/5/11/chartex" xmlns:cx6="http://schemas.microsoft.com/office/drawing/2016/5/12/chartex" xmlns:cx7="http://schemas.microsoft.com/office/drawing/2016/5/13/chartex" xmlns:cx8="http://schemas.microsoft.com/office/drawing/2016/5/14/chartex" xmlns:mc="http://schemas.openxmlformats.org/markup-compatibility/2006" xmlns:aink="http://schemas.microsoft.com/office/drawing/2016/ink" xmlns:am3d="http://schemas.microsoft.com/office/drawing/2017/model3d" xmlns:o="urn:schemas-microsoft-com:office:office" xmlns:r="http://schemas.openxmlformats.org/officeDocument/2006/relationships" xmlns:m="http://schemas.openxmlformats.org/officeDocument/2006/math" xmlns:v="urn:schemas-microsoft-com:vml" xmlns:wp14="http://schemas.microsoft.com/office/word/2010/wordprocessingDrawing" xmlns:wp="http://schemas.openxmlformats.org/drawingml/2006/wordprocessingDrawing" xmlns:w10="urn:schemas-microsoft-com:office:word" xmlns:w="http://schemas.openxmlformats.org/wordprocessingml/2006/main" xmlns:w14="http://schemas.microsoft.com/office/word/2010/wordml" xmlns:w15="http://schemas.microsoft.com/office/word/2012/wordml" xmlns:w16cid="http://schemas.microsoft.com/office/word/2016/wordml/cid" xmlns:w16se="http://schemas.microsoft.com/office/word/2015/wordml/symex" xmlns:wpg="http://schemas.microsoft.com/office/word/2010/wordprocessingGroup" xmlns:wpi="http://schemas.microsoft.com/office/word/2010/wordprocessingInk" xmlns:wne="http://schemas.microsoft.com/office/word/2006/wordml" xmlns:wps="http://schemas.microsoft.com/office/word/2010/wordprocessingShape" mc:Ignorable="w14 w15 w16se w16cid wp14">
+<w:footnotes xmlns:wpc="http://schemas.microsoft.com/office/word/2010/wordprocessingCanvas" xmlns:cx="http://schemas.microsoft.com/office/drawing/2014/chartex" xmlns:cx1="http://schemas.microsoft.com/office/drawing/2015/9/8/chartex" xmlns:mc="http://schemas.openxmlformats.org/markup-compatibility/2006" xmlns:o="urn:schemas-microsoft-com:office:office" xmlns:r="http://schemas.openxmlformats.org/officeDocument/2006/relationships" xmlns:m="http://schemas.openxmlformats.org/officeDocument/2006/math" xmlns:v="urn:schemas-microsoft-com:vml" xmlns:wp14="http://schemas.microsoft.com/office/word/2010/wordprocessingDrawing" xmlns:wp="http://schemas.openxmlformats.org/drawingml/2006/wordprocessingDrawing" xmlns:w10="urn:schemas-microsoft-com:office:word" xmlns:w="http://schemas.openxmlformats.org/wordprocessingml/2006/main" xmlns:w14="http://schemas.microsoft.com/office/word/2010/wordml" xmlns:w15="http://schemas.microsoft.com/office/word/2012/wordml" xmlns:w16se="http://schemas.microsoft.com/office/word/2015/wordml/symex" xmlns:wpg="http://schemas.microsoft.com/office/word/2010/wordprocessingGroup" xmlns:wpi="http://schemas.microsoft.com/office/word/2010/wordprocessingInk" xmlns:wne="http://schemas.microsoft.com/office/word/2006/wordml" xmlns:wps="http://schemas.microsoft.com/office/word/2010/wordprocessingShape" mc:Ignorable="w14 w15 w16se wp14">
   <w:footnote w:type="separator" w:id="-1">
     <w:p>
       <w:pPr>
@@ -7799,7 +10456,7 @@
 </file>
 
 <file path=word/header1.xml><?xml version="1.0" encoding="utf-8"?>
-<w:hdr xmlns:wpc="http://schemas.microsoft.com/office/word/2010/wordprocessingCanvas" xmlns:cx="http://schemas.microsoft.com/office/drawing/2014/chartex" xmlns:cx1="http://schemas.microsoft.com/office/drawing/2015/9/8/chartex" xmlns:cx2="http://schemas.microsoft.com/office/drawing/2015/10/21/chartex" xmlns:cx3="http://schemas.microsoft.com/office/drawing/2016/5/9/chartex" xmlns:cx4="http://schemas.microsoft.com/office/drawing/2016/5/10/chartex" xmlns:cx5="http://schemas.microsoft.com/office/drawing/2016/5/11/chartex" xmlns:cx6="http://schemas.microsoft.com/office/drawing/2016/5/12/chartex" xmlns:cx7="http://schemas.microsoft.com/office/drawing/2016/5/13/chartex" xmlns:cx8="http://schemas.microsoft.com/office/drawing/2016/5/14/chartex" xmlns:mc="http://schemas.openxmlformats.org/markup-compatibility/2006" xmlns:aink="http://schemas.microsoft.com/office/drawing/2016/ink" xmlns:am3d="http://schemas.microsoft.com/office/drawing/2017/model3d" xmlns:o="urn:schemas-microsoft-com:office:office" xmlns:r="http://schemas.openxmlformats.org/officeDocument/2006/relationships" xmlns:m="http://schemas.openxmlformats.org/officeDocument/2006/math" xmlns:v="urn:schemas-microsoft-com:vml" xmlns:wp14="http://schemas.microsoft.com/office/word/2010/wordprocessingDrawing" xmlns:wp="http://schemas.openxmlformats.org/drawingml/2006/wordprocessingDrawing" xmlns:w10="urn:schemas-microsoft-com:office:word" xmlns:w="http://schemas.openxmlformats.org/wordprocessingml/2006/main" xmlns:w14="http://schemas.microsoft.com/office/word/2010/wordml" xmlns:w15="http://schemas.microsoft.com/office/word/2012/wordml" xmlns:w16cid="http://schemas.microsoft.com/office/word/2016/wordml/cid" xmlns:w16se="http://schemas.microsoft.com/office/word/2015/wordml/symex" xmlns:wpg="http://schemas.microsoft.com/office/word/2010/wordprocessingGroup" xmlns:wpi="http://schemas.microsoft.com/office/word/2010/wordprocessingInk" xmlns:wne="http://schemas.microsoft.com/office/word/2006/wordml" xmlns:wps="http://schemas.microsoft.com/office/word/2010/wordprocessingShape" mc:Ignorable="w14 w15 w16se w16cid wp14">
+<w:hdr xmlns:wpc="http://schemas.microsoft.com/office/word/2010/wordprocessingCanvas" xmlns:cx="http://schemas.microsoft.com/office/drawing/2014/chartex" xmlns:cx1="http://schemas.microsoft.com/office/drawing/2015/9/8/chartex" xmlns:mc="http://schemas.openxmlformats.org/markup-compatibility/2006" xmlns:o="urn:schemas-microsoft-com:office:office" xmlns:r="http://schemas.openxmlformats.org/officeDocument/2006/relationships" xmlns:m="http://schemas.openxmlformats.org/officeDocument/2006/math" xmlns:v="urn:schemas-microsoft-com:vml" xmlns:wp14="http://schemas.microsoft.com/office/word/2010/wordprocessingDrawing" xmlns:wp="http://schemas.openxmlformats.org/drawingml/2006/wordprocessingDrawing" xmlns:w10="urn:schemas-microsoft-com:office:word" xmlns:w="http://schemas.openxmlformats.org/wordprocessingml/2006/main" xmlns:w14="http://schemas.microsoft.com/office/word/2010/wordml" xmlns:w15="http://schemas.microsoft.com/office/word/2012/wordml" xmlns:w16se="http://schemas.microsoft.com/office/word/2015/wordml/symex" xmlns:wpg="http://schemas.microsoft.com/office/word/2010/wordprocessingGroup" xmlns:wpi="http://schemas.microsoft.com/office/word/2010/wordprocessingInk" xmlns:wne="http://schemas.microsoft.com/office/word/2006/wordml" xmlns:wps="http://schemas.microsoft.com/office/word/2010/wordprocessingShape" mc:Ignorable="w14 w15 w16se wp14">
   <w:p>
     <w:pPr>
       <w:pStyle w:val="Encabezado"/>
@@ -7833,7 +10490,7 @@
 </file>
 
 <file path=word/numbering.xml><?xml version="1.0" encoding="utf-8"?>
-<w:numbering xmlns:wpc="http://schemas.microsoft.com/office/word/2010/wordprocessingCanvas" xmlns:cx="http://schemas.microsoft.com/office/drawing/2014/chartex" xmlns:cx1="http://schemas.microsoft.com/office/drawing/2015/9/8/chartex" xmlns:cx2="http://schemas.microsoft.com/office/drawing/2015/10/21/chartex" xmlns:cx3="http://schemas.microsoft.com/office/drawing/2016/5/9/chartex" xmlns:cx4="http://schemas.microsoft.com/office/drawing/2016/5/10/chartex" xmlns:cx5="http://schemas.microsoft.com/office/drawing/2016/5/11/chartex" xmlns:cx6="http://schemas.microsoft.com/office/drawing/2016/5/12/chartex" xmlns:cx7="http://schemas.microsoft.com/office/drawing/2016/5/13/chartex" xmlns:cx8="http://schemas.microsoft.com/office/drawing/2016/5/14/chartex" xmlns:mc="http://schemas.openxmlformats.org/markup-compatibility/2006" xmlns:aink="http://schemas.microsoft.com/office/drawing/2016/ink" xmlns:am3d="http://schemas.microsoft.com/office/drawing/2017/model3d" xmlns:o="urn:schemas-microsoft-com:office:office" xmlns:r="http://schemas.openxmlformats.org/officeDocument/2006/relationships" xmlns:m="http://schemas.openxmlformats.org/officeDocument/2006/math" xmlns:v="urn:schemas-microsoft-com:vml" xmlns:wp14="http://schemas.microsoft.com/office/word/2010/wordprocessingDrawing" xmlns:wp="http://schemas.openxmlformats.org/drawingml/2006/wordprocessingDrawing" xmlns:w10="urn:schemas-microsoft-com:office:word" xmlns:w="http://schemas.openxmlformats.org/wordprocessingml/2006/main" xmlns:w14="http://schemas.microsoft.com/office/word/2010/wordml" xmlns:w15="http://schemas.microsoft.com/office/word/2012/wordml" xmlns:w16cid="http://schemas.microsoft.com/office/word/2016/wordml/cid" xmlns:w16se="http://schemas.microsoft.com/office/word/2015/wordml/symex" xmlns:wpg="http://schemas.microsoft.com/office/word/2010/wordprocessingGroup" xmlns:wpi="http://schemas.microsoft.com/office/word/2010/wordprocessingInk" xmlns:wne="http://schemas.microsoft.com/office/word/2006/wordml" xmlns:wps="http://schemas.microsoft.com/office/word/2010/wordprocessingShape" mc:Ignorable="w14 w15 w16se w16cid wp14">
+<w:numbering xmlns:wpc="http://schemas.microsoft.com/office/word/2010/wordprocessingCanvas" xmlns:cx="http://schemas.microsoft.com/office/drawing/2014/chartex" xmlns:cx1="http://schemas.microsoft.com/office/drawing/2015/9/8/chartex" xmlns:mc="http://schemas.openxmlformats.org/markup-compatibility/2006" xmlns:o="urn:schemas-microsoft-com:office:office" xmlns:r="http://schemas.openxmlformats.org/officeDocument/2006/relationships" xmlns:m="http://schemas.openxmlformats.org/officeDocument/2006/math" xmlns:v="urn:schemas-microsoft-com:vml" xmlns:wp14="http://schemas.microsoft.com/office/word/2010/wordprocessingDrawing" xmlns:wp="http://schemas.openxmlformats.org/drawingml/2006/wordprocessingDrawing" xmlns:w10="urn:schemas-microsoft-com:office:word" xmlns:w="http://schemas.openxmlformats.org/wordprocessingml/2006/main" xmlns:w14="http://schemas.microsoft.com/office/word/2010/wordml" xmlns:w15="http://schemas.microsoft.com/office/word/2012/wordml" xmlns:w16se="http://schemas.microsoft.com/office/word/2015/wordml/symex" xmlns:wpg="http://schemas.microsoft.com/office/word/2010/wordprocessingGroup" xmlns:wpi="http://schemas.microsoft.com/office/word/2010/wordprocessingInk" xmlns:wne="http://schemas.microsoft.com/office/word/2006/wordml" xmlns:wps="http://schemas.microsoft.com/office/word/2010/wordprocessingShape" mc:Ignorable="w14 w15 w16se wp14">
   <w:numPicBullet w:numPicBulletId="0">
     <w:pict>
       <v:shapetype id="_x0000_t75" coordsize="21600,21600" o:spt="75" o:preferrelative="t" path="m@4@5l@4@11@9@11@9@5xe" filled="f" stroked="f">
@@ -7855,7 +10512,7 @@
         <v:path o:extrusionok="f" gradientshapeok="t" o:connecttype="rect"/>
         <o:lock v:ext="edit" aspectratio="t"/>
       </v:shapetype>
-      <v:shape id="_x0000_i1033" type="#_x0000_t75" style="width:14.4pt;height:14.4pt" o:bullet="t">
+      <v:shape id="_x0000_i1032" type="#_x0000_t75" style="width:14.5pt;height:14.5pt" o:bullet="t">
         <v:imagedata r:id="rId1" o:title="mso166B"/>
       </v:shape>
     </w:pict>
@@ -9186,7 +11843,7 @@
 </file>
 
 <file path=word/styles.xml><?xml version="1.0" encoding="utf-8"?>
-<w:styles xmlns:mc="http://schemas.openxmlformats.org/markup-compatibility/2006" xmlns:r="http://schemas.openxmlformats.org/officeDocument/2006/relationships" xmlns:w="http://schemas.openxmlformats.org/wordprocessingml/2006/main" xmlns:w14="http://schemas.microsoft.com/office/word/2010/wordml" xmlns:w15="http://schemas.microsoft.com/office/word/2012/wordml" xmlns:w16cid="http://schemas.microsoft.com/office/word/2016/wordml/cid" xmlns:w16se="http://schemas.microsoft.com/office/word/2015/wordml/symex" mc:Ignorable="w14 w15 w16se w16cid">
+<w:styles xmlns:mc="http://schemas.openxmlformats.org/markup-compatibility/2006" xmlns:r="http://schemas.openxmlformats.org/officeDocument/2006/relationships" xmlns:w="http://schemas.openxmlformats.org/wordprocessingml/2006/main" xmlns:w14="http://schemas.microsoft.com/office/word/2010/wordml" xmlns:w15="http://schemas.microsoft.com/office/word/2012/wordml" xmlns:w16se="http://schemas.microsoft.com/office/word/2015/wordml/symex" mc:Ignorable="w14 w15 w16se">
   <w:docDefaults>
     <w:rPrDefault>
       <w:rPr>
@@ -9202,7 +11859,7 @@
       </w:pPr>
     </w:pPrDefault>
   </w:docDefaults>
-  <w:latentStyles w:defLockedState="0" w:defUIPriority="99" w:defSemiHidden="0" w:defUnhideWhenUsed="0" w:defQFormat="0" w:count="376">
+  <w:latentStyles w:defLockedState="0" w:defUIPriority="99" w:defSemiHidden="0" w:defUnhideWhenUsed="0" w:defQFormat="0" w:count="371">
     <w:lsdException w:name="Normal" w:uiPriority="0" w:qFormat="1"/>
     <w:lsdException w:name="heading 1" w:uiPriority="9" w:qFormat="1"/>
     <w:lsdException w:name="heading 2" w:semiHidden="1" w:uiPriority="9" w:unhideWhenUsed="1" w:qFormat="1"/>
@@ -9308,6 +11965,7 @@
     <w:lsdException w:name="HTML Sample" w:semiHidden="1" w:unhideWhenUsed="1"/>
     <w:lsdException w:name="HTML Typewriter" w:semiHidden="1" w:unhideWhenUsed="1"/>
     <w:lsdException w:name="HTML Variable" w:semiHidden="1" w:unhideWhenUsed="1"/>
+    <w:lsdException w:name="Normal Table" w:semiHidden="1" w:unhideWhenUsed="1"/>
     <w:lsdException w:name="annotation subject" w:semiHidden="1" w:unhideWhenUsed="1"/>
     <w:lsdException w:name="No List" w:semiHidden="1" w:unhideWhenUsed="1"/>
     <w:lsdException w:name="Outline List 1" w:semiHidden="1" w:unhideWhenUsed="1"/>
@@ -9350,8 +12008,11 @@
     <w:lsdException w:name="Table Contemporary" w:semiHidden="1" w:unhideWhenUsed="1"/>
     <w:lsdException w:name="Table Elegant" w:semiHidden="1" w:unhideWhenUsed="1"/>
     <w:lsdException w:name="Table Professional" w:semiHidden="1" w:unhideWhenUsed="1"/>
+    <w:lsdException w:name="Table Subtle 1" w:semiHidden="1" w:unhideWhenUsed="1"/>
     <w:lsdException w:name="Table Subtle 2" w:semiHidden="1" w:unhideWhenUsed="1"/>
     <w:lsdException w:name="Table Web 1" w:semiHidden="1" w:unhideWhenUsed="1"/>
+    <w:lsdException w:name="Table Web 2" w:semiHidden="1" w:unhideWhenUsed="1"/>
+    <w:lsdException w:name="Table Web 3" w:semiHidden="1" w:unhideWhenUsed="1"/>
     <w:lsdException w:name="Balloon Text" w:semiHidden="1" w:unhideWhenUsed="1"/>
     <w:lsdException w:name="Table Grid" w:uiPriority="39"/>
     <w:lsdException w:name="Table Theme" w:semiHidden="1" w:unhideWhenUsed="1"/>
@@ -9570,11 +12231,6 @@
     <w:lsdException w:name="List Table 5 Dark Accent 6" w:uiPriority="50"/>
     <w:lsdException w:name="List Table 6 Colorful Accent 6" w:uiPriority="51"/>
     <w:lsdException w:name="List Table 7 Colorful Accent 6" w:uiPriority="52"/>
-    <w:lsdException w:name="Mention" w:semiHidden="1" w:unhideWhenUsed="1"/>
-    <w:lsdException w:name="Smart Hyperlink" w:semiHidden="1" w:unhideWhenUsed="1"/>
-    <w:lsdException w:name="Hashtag" w:semiHidden="1" w:unhideWhenUsed="1"/>
-    <w:lsdException w:name="Unresolved Mention" w:semiHidden="1" w:unhideWhenUsed="1"/>
-    <w:lsdException w:name="Smart Link" w:semiHidden="1" w:unhideWhenUsed="1"/>
   </w:latentStyles>
   <w:style w:type="paragraph" w:default="1" w:styleId="Normal">
     <w:name w:val="Normal"/>
@@ -9606,6 +12262,7 @@
   <w:style w:type="character" w:default="1" w:styleId="Fuentedeprrafopredeter">
     <w:name w:val="Default Paragraph Font"/>
     <w:uiPriority w:val="1"/>
+    <w:semiHidden/>
     <w:unhideWhenUsed/>
   </w:style>
   <w:style w:type="table" w:default="1" w:styleId="Tablanormal">
@@ -10108,7 +12765,7 @@
 </file>
 
 <file path=customXml/itemProps1.xml><?xml version="1.0" encoding="utf-8"?>
-<ds:datastoreItem xmlns:ds="http://schemas.openxmlformats.org/officeDocument/2006/customXml" ds:itemID="{9C8D8300-51E6-4980-B28F-47DB7B6F56E4}">
+<ds:datastoreItem xmlns:ds="http://schemas.openxmlformats.org/officeDocument/2006/customXml" ds:itemID="{ABD73377-002A-4E51-BBDE-2D7A756B312A}">
   <ds:schemaRefs>
     <ds:schemaRef ds:uri="http://schemas.openxmlformats.org/officeDocument/2006/bibliography"/>
   </ds:schemaRefs>

</xml_diff>

<commit_message>
I added the unit tests of some methods and corrected the TADs of the methods
</commit_message>
<xml_diff>
--- a/Metodo de la ingenieria.docx
+++ b/Metodo de la ingenieria.docx
@@ -1,6 +1,6 @@
 
 <file path=word/document.xml><?xml version="1.0" encoding="utf-8"?>
-<w:document xmlns:wpc="http://schemas.microsoft.com/office/word/2010/wordprocessingCanvas" xmlns:cx="http://schemas.microsoft.com/office/drawing/2014/chartex" xmlns:cx1="http://schemas.microsoft.com/office/drawing/2015/9/8/chartex" xmlns:mc="http://schemas.openxmlformats.org/markup-compatibility/2006" xmlns:o="urn:schemas-microsoft-com:office:office" xmlns:r="http://schemas.openxmlformats.org/officeDocument/2006/relationships" xmlns:m="http://schemas.openxmlformats.org/officeDocument/2006/math" xmlns:v="urn:schemas-microsoft-com:vml" xmlns:wp14="http://schemas.microsoft.com/office/word/2010/wordprocessingDrawing" xmlns:wp="http://schemas.openxmlformats.org/drawingml/2006/wordprocessingDrawing" xmlns:w10="urn:schemas-microsoft-com:office:word" xmlns:w="http://schemas.openxmlformats.org/wordprocessingml/2006/main" xmlns:w14="http://schemas.microsoft.com/office/word/2010/wordml" xmlns:w15="http://schemas.microsoft.com/office/word/2012/wordml" xmlns:w16se="http://schemas.microsoft.com/office/word/2015/wordml/symex" xmlns:wpg="http://schemas.microsoft.com/office/word/2010/wordprocessingGroup" xmlns:wpi="http://schemas.microsoft.com/office/word/2010/wordprocessingInk" xmlns:wne="http://schemas.microsoft.com/office/word/2006/wordml" xmlns:wps="http://schemas.microsoft.com/office/word/2010/wordprocessingShape" mc:Ignorable="w14 w15 w16se wp14">
+<w:document xmlns:wpc="http://schemas.microsoft.com/office/word/2010/wordprocessingCanvas" xmlns:cx="http://schemas.microsoft.com/office/drawing/2014/chartex" xmlns:cx1="http://schemas.microsoft.com/office/drawing/2015/9/8/chartex" xmlns:cx2="http://schemas.microsoft.com/office/drawing/2015/10/21/chartex" xmlns:cx3="http://schemas.microsoft.com/office/drawing/2016/5/9/chartex" xmlns:cx4="http://schemas.microsoft.com/office/drawing/2016/5/10/chartex" xmlns:cx5="http://schemas.microsoft.com/office/drawing/2016/5/11/chartex" xmlns:cx6="http://schemas.microsoft.com/office/drawing/2016/5/12/chartex" xmlns:cx7="http://schemas.microsoft.com/office/drawing/2016/5/13/chartex" xmlns:cx8="http://schemas.microsoft.com/office/drawing/2016/5/14/chartex" xmlns:mc="http://schemas.openxmlformats.org/markup-compatibility/2006" xmlns:aink="http://schemas.microsoft.com/office/drawing/2016/ink" xmlns:am3d="http://schemas.microsoft.com/office/drawing/2017/model3d" xmlns:o="urn:schemas-microsoft-com:office:office" xmlns:r="http://schemas.openxmlformats.org/officeDocument/2006/relationships" xmlns:m="http://schemas.openxmlformats.org/officeDocument/2006/math" xmlns:v="urn:schemas-microsoft-com:vml" xmlns:wp14="http://schemas.microsoft.com/office/word/2010/wordprocessingDrawing" xmlns:wp="http://schemas.openxmlformats.org/drawingml/2006/wordprocessingDrawing" xmlns:w10="urn:schemas-microsoft-com:office:word" xmlns:w="http://schemas.openxmlformats.org/wordprocessingml/2006/main" xmlns:w14="http://schemas.microsoft.com/office/word/2010/wordml" xmlns:w15="http://schemas.microsoft.com/office/word/2012/wordml" xmlns:w16cid="http://schemas.microsoft.com/office/word/2016/wordml/cid" xmlns:w16se="http://schemas.microsoft.com/office/word/2015/wordml/symex" xmlns:wpg="http://schemas.microsoft.com/office/word/2010/wordprocessingGroup" xmlns:wpi="http://schemas.microsoft.com/office/word/2010/wordprocessingInk" xmlns:wne="http://schemas.microsoft.com/office/word/2006/wordml" xmlns:wps="http://schemas.microsoft.com/office/word/2010/wordprocessingShape" mc:Ignorable="w14 w15 w16se w16cid wp14">
   <w:body>
     <w:p>
       <w:pPr>
@@ -2374,40 +2374,6 @@
         <w:spacing w:after="0" w:line="240" w:lineRule="auto"/>
         <w:rPr>
           <w:rFonts w:ascii="Arial" w:hAnsi="Arial" w:cs="Arial"/>
-          <w:sz w:val="24"/>
-          <w:szCs w:val="24"/>
-        </w:rPr>
-      </w:pPr>
-    </w:p>
-    <w:p>
-      <w:pPr>
-        <w:spacing w:after="0" w:line="240" w:lineRule="auto"/>
-        <w:rPr>
-          <w:rFonts w:ascii="Arial" w:hAnsi="Arial" w:cs="Arial"/>
-          <w:b/>
-          <w:i/>
-          <w:sz w:val="24"/>
-          <w:szCs w:val="24"/>
-        </w:rPr>
-      </w:pPr>
-    </w:p>
-    <w:p>
-      <w:pPr>
-        <w:spacing w:after="0" w:line="240" w:lineRule="auto"/>
-        <w:rPr>
-          <w:rFonts w:ascii="Arial" w:hAnsi="Arial" w:cs="Arial"/>
-          <w:b/>
-          <w:i/>
-          <w:sz w:val="24"/>
-          <w:szCs w:val="24"/>
-        </w:rPr>
-      </w:pPr>
-    </w:p>
-    <w:p>
-      <w:pPr>
-        <w:spacing w:after="0" w:line="240" w:lineRule="auto"/>
-        <w:rPr>
-          <w:rFonts w:ascii="Arial" w:hAnsi="Arial" w:cs="Arial"/>
           <w:b/>
           <w:i/>
           <w:sz w:val="24"/>
@@ -2566,17 +2532,15 @@
                 <w:szCs w:val="24"/>
               </w:rPr>
             </w:pPr>
-            <w:proofErr w:type="spellStart"/>
-            <w:r>
-              <w:rPr>
-                <w:rFonts w:ascii="Arial" w:hAnsi="Arial" w:cs="Arial"/>
-                <w:b/>
-                <w:sz w:val="24"/>
-                <w:szCs w:val="24"/>
-              </w:rPr>
-              <w:t>Metodo</w:t>
-            </w:r>
-            <w:proofErr w:type="spellEnd"/>
+            <w:r>
+              <w:rPr>
+                <w:rFonts w:ascii="Arial" w:hAnsi="Arial" w:cs="Arial"/>
+                <w:b/>
+                <w:sz w:val="24"/>
+                <w:szCs w:val="24"/>
+              </w:rPr>
+              <w:t>Método</w:t>
+            </w:r>
             <w:r>
               <w:rPr>
                 <w:rFonts w:ascii="Arial" w:hAnsi="Arial" w:cs="Arial"/>
@@ -2604,9 +2568,11 @@
         <w:tc>
           <w:tcPr>
             <w:tcW w:w="1724" w:type="dxa"/>
-          </w:tcPr>
-          <w:p>
-            <w:pPr>
+            <w:vAlign w:val="center"/>
+          </w:tcPr>
+          <w:p>
+            <w:pPr>
+              <w:jc w:val="center"/>
               <w:rPr>
                 <w:rFonts w:ascii="Arial" w:hAnsi="Arial" w:cs="Arial"/>
                 <w:b/>
@@ -2628,9 +2594,11 @@
         <w:tc>
           <w:tcPr>
             <w:tcW w:w="1751" w:type="dxa"/>
-          </w:tcPr>
-          <w:p>
-            <w:pPr>
+            <w:vAlign w:val="center"/>
+          </w:tcPr>
+          <w:p>
+            <w:pPr>
+              <w:jc w:val="center"/>
               <w:rPr>
                 <w:rFonts w:ascii="Arial" w:hAnsi="Arial" w:cs="Arial"/>
                 <w:b/>
@@ -2652,9 +2620,11 @@
         <w:tc>
           <w:tcPr>
             <w:tcW w:w="1910" w:type="dxa"/>
-          </w:tcPr>
-          <w:p>
-            <w:pPr>
+            <w:vAlign w:val="center"/>
+          </w:tcPr>
+          <w:p>
+            <w:pPr>
+              <w:jc w:val="center"/>
               <w:rPr>
                 <w:rFonts w:ascii="Arial" w:hAnsi="Arial" w:cs="Arial"/>
                 <w:b/>
@@ -2676,9 +2646,11 @@
         <w:tc>
           <w:tcPr>
             <w:tcW w:w="1679" w:type="dxa"/>
-          </w:tcPr>
-          <w:p>
-            <w:pPr>
+            <w:vAlign w:val="center"/>
+          </w:tcPr>
+          <w:p>
+            <w:pPr>
+              <w:jc w:val="center"/>
               <w:rPr>
                 <w:rFonts w:ascii="Arial" w:hAnsi="Arial" w:cs="Arial"/>
                 <w:b/>
@@ -2700,9 +2672,11 @@
         <w:tc>
           <w:tcPr>
             <w:tcW w:w="1764" w:type="dxa"/>
-          </w:tcPr>
-          <w:p>
-            <w:pPr>
+            <w:vAlign w:val="center"/>
+          </w:tcPr>
+          <w:p>
+            <w:pPr>
+              <w:jc w:val="center"/>
               <w:rPr>
                 <w:rFonts w:ascii="Arial" w:hAnsi="Arial" w:cs="Arial"/>
                 <w:b/>
@@ -2726,9 +2700,11 @@
         <w:tc>
           <w:tcPr>
             <w:tcW w:w="1724" w:type="dxa"/>
-          </w:tcPr>
-          <w:p>
-            <w:pPr>
+            <w:vAlign w:val="center"/>
+          </w:tcPr>
+          <w:p>
+            <w:pPr>
+              <w:jc w:val="center"/>
               <w:rPr>
                 <w:rFonts w:ascii="Arial" w:hAnsi="Arial" w:cs="Arial"/>
                 <w:sz w:val="24"/>
@@ -2750,7 +2726,25 @@
                 <w:sz w:val="24"/>
                 <w:szCs w:val="24"/>
               </w:rPr>
-              <w:t xml:space="preserve"> (Caso </w:t>
+              <w:t xml:space="preserve"> </w:t>
+            </w:r>
+          </w:p>
+          <w:p>
+            <w:pPr>
+              <w:jc w:val="center"/>
+              <w:rPr>
+                <w:rFonts w:ascii="Arial" w:hAnsi="Arial" w:cs="Arial"/>
+                <w:sz w:val="24"/>
+                <w:szCs w:val="24"/>
+              </w:rPr>
+            </w:pPr>
+            <w:r>
+              <w:rPr>
+                <w:rFonts w:ascii="Arial" w:hAnsi="Arial" w:cs="Arial"/>
+                <w:sz w:val="24"/>
+                <w:szCs w:val="24"/>
+              </w:rPr>
+              <w:t xml:space="preserve">(Caso </w:t>
             </w:r>
             <w:proofErr w:type="spellStart"/>
             <w:r>
@@ -2815,9 +2809,11 @@
         <w:tc>
           <w:tcPr>
             <w:tcW w:w="1910" w:type="dxa"/>
-          </w:tcPr>
-          <w:p>
-            <w:pPr>
+            <w:vAlign w:val="center"/>
+          </w:tcPr>
+          <w:p>
+            <w:pPr>
+              <w:jc w:val="center"/>
               <w:rPr>
                 <w:rFonts w:ascii="Arial" w:hAnsi="Arial" w:cs="Arial"/>
                 <w:sz w:val="24"/>
@@ -2872,16 +2868,7 @@
                 <w:sz w:val="24"/>
                 <w:szCs w:val="24"/>
               </w:rPr>
-              <w:t xml:space="preserve">Se entregan dos vértices, uno con valor 1 y el otro con valor 2. El peso de la arista que va a ser 2, y lo </w:t>
-            </w:r>
-            <w:r>
-              <w:rPr>
-                <w:rFonts w:ascii="Arial" w:hAnsi="Arial" w:cs="Arial"/>
-                <w:sz w:val="24"/>
-                <w:szCs w:val="24"/>
-              </w:rPr>
-              <w:lastRenderedPageBreak/>
-              <w:t>que contiene la arista que será 3</w:t>
+              <w:t>Se entregan dos vértices, uno con valor 1 y el otro con valor 2. El peso de la arista que va a ser 2, y lo que contiene la arista que será 3</w:t>
             </w:r>
           </w:p>
         </w:tc>
@@ -2904,7 +2891,6 @@
                 <w:szCs w:val="24"/>
                 <w:lang w:val="es-ES"/>
               </w:rPr>
-              <w:lastRenderedPageBreak/>
               <w:t xml:space="preserve">El algoritmo </w:t>
             </w:r>
             <w:proofErr w:type="spellStart"/>
@@ -2963,9 +2949,11 @@
         <w:tc>
           <w:tcPr>
             <w:tcW w:w="1724" w:type="dxa"/>
-          </w:tcPr>
-          <w:p>
-            <w:pPr>
+            <w:vAlign w:val="center"/>
+          </w:tcPr>
+          <w:p>
+            <w:pPr>
+              <w:jc w:val="center"/>
               <w:rPr>
                 <w:rFonts w:ascii="Arial" w:hAnsi="Arial" w:cs="Arial"/>
                 <w:b/>
@@ -2983,6 +2971,17 @@
               <w:lastRenderedPageBreak/>
               <w:t xml:space="preserve">2 </w:t>
             </w:r>
+          </w:p>
+          <w:p>
+            <w:pPr>
+              <w:jc w:val="center"/>
+              <w:rPr>
+                <w:rFonts w:ascii="Arial" w:hAnsi="Arial" w:cs="Arial"/>
+                <w:b/>
+                <w:sz w:val="24"/>
+                <w:szCs w:val="24"/>
+              </w:rPr>
+            </w:pPr>
             <w:r>
               <w:rPr>
                 <w:rFonts w:ascii="Arial" w:hAnsi="Arial" w:cs="Arial"/>
@@ -3045,15 +3044,7 @@
                 <w:sz w:val="24"/>
                 <w:szCs w:val="24"/>
               </w:rPr>
-              <w:t xml:space="preserve">, en el cual sus vértices </w:t>
-            </w:r>
-            <w:r>
-              <w:rPr>
-                <w:rFonts w:ascii="Arial" w:hAnsi="Arial" w:cs="Arial"/>
-                <w:sz w:val="24"/>
-                <w:szCs w:val="24"/>
-              </w:rPr>
-              <w:t xml:space="preserve">y aristas contienen </w:t>
+              <w:t xml:space="preserve">, en el cual sus vértices y aristas contienen </w:t>
             </w:r>
             <w:proofErr w:type="spellStart"/>
             <w:r>
@@ -3070,9 +3061,11 @@
         <w:tc>
           <w:tcPr>
             <w:tcW w:w="1910" w:type="dxa"/>
-          </w:tcPr>
-          <w:p>
-            <w:pPr>
+            <w:vAlign w:val="center"/>
+          </w:tcPr>
+          <w:p>
+            <w:pPr>
+              <w:jc w:val="center"/>
               <w:rPr>
                 <w:rFonts w:ascii="Arial" w:hAnsi="Arial" w:cs="Arial"/>
                 <w:sz w:val="24"/>
@@ -3127,15 +3120,7 @@
                 <w:sz w:val="24"/>
                 <w:szCs w:val="24"/>
               </w:rPr>
-              <w:t xml:space="preserve">Se entregan dos vértices, uno con </w:t>
-            </w:r>
-            <w:r>
-              <w:rPr>
-                <w:rFonts w:ascii="Arial" w:hAnsi="Arial" w:cs="Arial"/>
-                <w:sz w:val="24"/>
-                <w:szCs w:val="24"/>
-              </w:rPr>
-              <w:t>valor “Juan” y el otro con valor “</w:t>
+              <w:t>Se entregan dos vértices, uno con valor “Juan” y el otro con valor “</w:t>
             </w:r>
             <w:proofErr w:type="spellStart"/>
             <w:r>
@@ -3153,23 +3138,7 @@
                 <w:sz w:val="24"/>
                 <w:szCs w:val="24"/>
               </w:rPr>
-              <w:t>”</w:t>
-            </w:r>
-            <w:r>
-              <w:rPr>
-                <w:rFonts w:ascii="Arial" w:hAnsi="Arial" w:cs="Arial"/>
-                <w:sz w:val="24"/>
-                <w:szCs w:val="24"/>
-              </w:rPr>
-              <w:t>. El peso de la arista que va a ser 2, y lo que contiene la arista</w:t>
-            </w:r>
-            <w:r>
-              <w:rPr>
-                <w:rFonts w:ascii="Arial" w:hAnsi="Arial" w:cs="Arial"/>
-                <w:sz w:val="24"/>
-                <w:szCs w:val="24"/>
-              </w:rPr>
-              <w:t xml:space="preserve"> que será “Puerta”</w:t>
+              <w:t>”. El peso de la arista que va a ser 2, y lo que contiene la arista que será “Puerta”</w:t>
             </w:r>
           </w:p>
         </w:tc>
@@ -3232,11 +3201,14 @@
         <w:tc>
           <w:tcPr>
             <w:tcW w:w="1724" w:type="dxa"/>
-          </w:tcPr>
-          <w:p>
-            <w:pPr>
-              <w:rPr>
-                <w:rFonts w:ascii="Arial" w:hAnsi="Arial" w:cs="Arial"/>
+            <w:vAlign w:val="center"/>
+          </w:tcPr>
+          <w:p>
+            <w:pPr>
+              <w:jc w:val="center"/>
+              <w:rPr>
+                <w:rFonts w:ascii="Arial" w:hAnsi="Arial" w:cs="Arial"/>
+                <w:b/>
                 <w:sz w:val="24"/>
                 <w:szCs w:val="24"/>
               </w:rPr>
@@ -3250,6 +3222,16 @@
               </w:rPr>
               <w:t xml:space="preserve">3 </w:t>
             </w:r>
+          </w:p>
+          <w:p>
+            <w:pPr>
+              <w:jc w:val="center"/>
+              <w:rPr>
+                <w:rFonts w:ascii="Arial" w:hAnsi="Arial" w:cs="Arial"/>
+                <w:sz w:val="24"/>
+                <w:szCs w:val="24"/>
+              </w:rPr>
+            </w:pPr>
             <w:r>
               <w:rPr>
                 <w:rFonts w:ascii="Arial" w:hAnsi="Arial" w:cs="Arial"/>
@@ -3285,9 +3267,11 @@
         <w:tc>
           <w:tcPr>
             <w:tcW w:w="1910" w:type="dxa"/>
-          </w:tcPr>
-          <w:p>
-            <w:pPr>
+            <w:vAlign w:val="center"/>
+          </w:tcPr>
+          <w:p>
+            <w:pPr>
+              <w:jc w:val="center"/>
               <w:rPr>
                 <w:rFonts w:ascii="Arial" w:hAnsi="Arial" w:cs="Arial"/>
                 <w:sz w:val="24"/>
@@ -3342,63 +3326,7 @@
                 <w:sz w:val="24"/>
                 <w:szCs w:val="24"/>
               </w:rPr>
-              <w:t>Se entregan dos vértices</w:t>
-            </w:r>
-            <w:r>
-              <w:rPr>
-                <w:rFonts w:ascii="Arial" w:hAnsi="Arial" w:cs="Arial"/>
-                <w:sz w:val="24"/>
-                <w:szCs w:val="24"/>
-              </w:rPr>
-              <w:t xml:space="preserve"> </w:t>
-            </w:r>
-            <w:r>
-              <w:rPr>
-                <w:rFonts w:ascii="Arial" w:hAnsi="Arial" w:cs="Arial"/>
-                <w:sz w:val="24"/>
-                <w:szCs w:val="24"/>
-              </w:rPr>
-              <w:t xml:space="preserve">uno </w:t>
-            </w:r>
-            <w:r>
-              <w:rPr>
-                <w:rFonts w:ascii="Arial" w:hAnsi="Arial" w:cs="Arial"/>
-                <w:sz w:val="24"/>
-                <w:szCs w:val="24"/>
-              </w:rPr>
-              <w:t>que representan un objeto tipo edificio</w:t>
-            </w:r>
-            <w:r>
-              <w:rPr>
-                <w:rFonts w:ascii="Arial" w:hAnsi="Arial" w:cs="Arial"/>
-                <w:sz w:val="24"/>
-                <w:szCs w:val="24"/>
-              </w:rPr>
-              <w:t xml:space="preserve"> y el </w:t>
-            </w:r>
-            <w:r>
-              <w:rPr>
-                <w:rFonts w:ascii="Arial" w:hAnsi="Arial" w:cs="Arial"/>
-                <w:sz w:val="24"/>
-                <w:szCs w:val="24"/>
-              </w:rPr>
-              <w:t>cada uno.</w:t>
-            </w:r>
-            <w:r>
-              <w:rPr>
-                <w:rFonts w:ascii="Arial" w:hAnsi="Arial" w:cs="Arial"/>
-                <w:sz w:val="24"/>
-                <w:szCs w:val="24"/>
-              </w:rPr>
-              <w:t xml:space="preserve"> El peso de la arista que va a ser 2, y lo que contiene la arista que será </w:t>
-            </w:r>
-            <w:r>
-              <w:rPr>
-                <w:rFonts w:ascii="Arial" w:hAnsi="Arial" w:cs="Arial"/>
-                <w:sz w:val="24"/>
-                <w:szCs w:val="24"/>
-              </w:rPr>
-              <w:t>un objeto de tipo camino</w:t>
+              <w:t>Se entregan dos vértices uno que representan un objeto tipo edificio y el cada uno. El peso de la arista que va a ser 2, y lo que contiene la arista que será un objeto de tipo camino</w:t>
             </w:r>
           </w:p>
         </w:tc>
@@ -3618,17 +3546,15 @@
                 <w:szCs w:val="24"/>
               </w:rPr>
             </w:pPr>
-            <w:proofErr w:type="spellStart"/>
-            <w:r>
-              <w:rPr>
-                <w:rFonts w:ascii="Arial" w:hAnsi="Arial" w:cs="Arial"/>
-                <w:b/>
-                <w:sz w:val="24"/>
-                <w:szCs w:val="24"/>
-              </w:rPr>
-              <w:t>Metodo</w:t>
-            </w:r>
-            <w:proofErr w:type="spellEnd"/>
+            <w:r>
+              <w:rPr>
+                <w:rFonts w:ascii="Arial" w:hAnsi="Arial" w:cs="Arial"/>
+                <w:b/>
+                <w:sz w:val="24"/>
+                <w:szCs w:val="24"/>
+              </w:rPr>
+              <w:t>Método</w:t>
+            </w:r>
             <w:r>
               <w:rPr>
                 <w:rFonts w:ascii="Arial" w:hAnsi="Arial" w:cs="Arial"/>
@@ -3656,9 +3582,11 @@
         <w:tc>
           <w:tcPr>
             <w:tcW w:w="1724" w:type="dxa"/>
-          </w:tcPr>
-          <w:p>
-            <w:pPr>
+            <w:vAlign w:val="center"/>
+          </w:tcPr>
+          <w:p>
+            <w:pPr>
+              <w:jc w:val="center"/>
               <w:rPr>
                 <w:rFonts w:ascii="Arial" w:hAnsi="Arial" w:cs="Arial"/>
                 <w:b/>
@@ -3680,9 +3608,11 @@
         <w:tc>
           <w:tcPr>
             <w:tcW w:w="1751" w:type="dxa"/>
-          </w:tcPr>
-          <w:p>
-            <w:pPr>
+            <w:vAlign w:val="center"/>
+          </w:tcPr>
+          <w:p>
+            <w:pPr>
+              <w:jc w:val="center"/>
               <w:rPr>
                 <w:rFonts w:ascii="Arial" w:hAnsi="Arial" w:cs="Arial"/>
                 <w:b/>
@@ -3704,9 +3634,11 @@
         <w:tc>
           <w:tcPr>
             <w:tcW w:w="1910" w:type="dxa"/>
-          </w:tcPr>
-          <w:p>
-            <w:pPr>
+            <w:vAlign w:val="center"/>
+          </w:tcPr>
+          <w:p>
+            <w:pPr>
+              <w:jc w:val="center"/>
               <w:rPr>
                 <w:rFonts w:ascii="Arial" w:hAnsi="Arial" w:cs="Arial"/>
                 <w:b/>
@@ -3728,9 +3660,11 @@
         <w:tc>
           <w:tcPr>
             <w:tcW w:w="1679" w:type="dxa"/>
-          </w:tcPr>
-          <w:p>
-            <w:pPr>
+            <w:vAlign w:val="center"/>
+          </w:tcPr>
+          <w:p>
+            <w:pPr>
+              <w:jc w:val="center"/>
               <w:rPr>
                 <w:rFonts w:ascii="Arial" w:hAnsi="Arial" w:cs="Arial"/>
                 <w:b/>
@@ -3752,9 +3686,11 @@
         <w:tc>
           <w:tcPr>
             <w:tcW w:w="1764" w:type="dxa"/>
-          </w:tcPr>
-          <w:p>
-            <w:pPr>
+            <w:vAlign w:val="center"/>
+          </w:tcPr>
+          <w:p>
+            <w:pPr>
+              <w:jc w:val="center"/>
               <w:rPr>
                 <w:rFonts w:ascii="Arial" w:hAnsi="Arial" w:cs="Arial"/>
                 <w:b/>
@@ -3778,9 +3714,11 @@
         <w:tc>
           <w:tcPr>
             <w:tcW w:w="1724" w:type="dxa"/>
-          </w:tcPr>
-          <w:p>
-            <w:pPr>
+            <w:vAlign w:val="center"/>
+          </w:tcPr>
+          <w:p>
+            <w:pPr>
+              <w:jc w:val="center"/>
               <w:rPr>
                 <w:rFonts w:ascii="Arial" w:hAnsi="Arial" w:cs="Arial"/>
                 <w:sz w:val="24"/>
@@ -3802,7 +3740,25 @@
                 <w:sz w:val="24"/>
                 <w:szCs w:val="24"/>
               </w:rPr>
-              <w:t xml:space="preserve"> (Caso </w:t>
+              <w:t xml:space="preserve"> </w:t>
+            </w:r>
+          </w:p>
+          <w:p>
+            <w:pPr>
+              <w:jc w:val="center"/>
+              <w:rPr>
+                <w:rFonts w:ascii="Arial" w:hAnsi="Arial" w:cs="Arial"/>
+                <w:sz w:val="24"/>
+                <w:szCs w:val="24"/>
+              </w:rPr>
+            </w:pPr>
+            <w:r>
+              <w:rPr>
+                <w:rFonts w:ascii="Arial" w:hAnsi="Arial" w:cs="Arial"/>
+                <w:sz w:val="24"/>
+                <w:szCs w:val="24"/>
+              </w:rPr>
+              <w:t xml:space="preserve">(Caso </w:t>
             </w:r>
             <w:proofErr w:type="spellStart"/>
             <w:r>
@@ -3867,9 +3823,11 @@
         <w:tc>
           <w:tcPr>
             <w:tcW w:w="1910" w:type="dxa"/>
-          </w:tcPr>
-          <w:p>
-            <w:pPr>
+            <w:vAlign w:val="center"/>
+          </w:tcPr>
+          <w:p>
+            <w:pPr>
+              <w:jc w:val="center"/>
               <w:rPr>
                 <w:rFonts w:ascii="Arial" w:hAnsi="Arial" w:cs="Arial"/>
                 <w:sz w:val="24"/>
@@ -4023,71 +3981,110 @@
         <w:tc>
           <w:tcPr>
             <w:tcW w:w="1724" w:type="dxa"/>
-          </w:tcPr>
-          <w:p>
-            <w:pPr>
-              <w:rPr>
-                <w:rFonts w:ascii="Arial" w:hAnsi="Arial" w:cs="Arial"/>
-                <w:b/>
-                <w:sz w:val="24"/>
-                <w:szCs w:val="24"/>
-              </w:rPr>
-            </w:pPr>
-            <w:r>
-              <w:rPr>
-                <w:rFonts w:ascii="Arial" w:hAnsi="Arial" w:cs="Arial"/>
-                <w:b/>
+            <w:vAlign w:val="center"/>
+          </w:tcPr>
+          <w:p>
+            <w:pPr>
+              <w:jc w:val="center"/>
+              <w:rPr>
+                <w:rFonts w:ascii="Arial" w:hAnsi="Arial" w:cs="Arial"/>
+                <w:b/>
+                <w:sz w:val="24"/>
+                <w:szCs w:val="24"/>
+              </w:rPr>
+            </w:pPr>
+            <w:r>
+              <w:rPr>
+                <w:rFonts w:ascii="Arial" w:hAnsi="Arial" w:cs="Arial"/>
+                <w:b/>
+                <w:sz w:val="24"/>
+                <w:szCs w:val="24"/>
+              </w:rPr>
+              <w:t xml:space="preserve">2 </w:t>
+            </w:r>
+          </w:p>
+          <w:p>
+            <w:pPr>
+              <w:jc w:val="center"/>
+              <w:rPr>
+                <w:rFonts w:ascii="Arial" w:hAnsi="Arial" w:cs="Arial"/>
+                <w:b/>
+                <w:sz w:val="24"/>
+                <w:szCs w:val="24"/>
+              </w:rPr>
+            </w:pPr>
+            <w:r>
+              <w:rPr>
+                <w:rFonts w:ascii="Arial" w:hAnsi="Arial" w:cs="Arial"/>
+                <w:sz w:val="24"/>
+                <w:szCs w:val="24"/>
+              </w:rPr>
+              <w:t>(</w:t>
+            </w:r>
+            <w:r>
+              <w:rPr>
+                <w:rFonts w:ascii="Arial" w:hAnsi="Arial" w:cs="Arial"/>
+                <w:sz w:val="24"/>
+                <w:szCs w:val="24"/>
+              </w:rPr>
+              <w:t>Caso interesante</w:t>
+            </w:r>
+            <w:r>
+              <w:rPr>
+                <w:rFonts w:ascii="Arial" w:hAnsi="Arial" w:cs="Arial"/>
+                <w:sz w:val="24"/>
+                <w:szCs w:val="24"/>
+              </w:rPr>
+              <w:t>)</w:t>
+            </w:r>
+          </w:p>
+        </w:tc>
+        <w:tc>
+          <w:tcPr>
+            <w:tcW w:w="1751" w:type="dxa"/>
+          </w:tcPr>
+          <w:p>
+            <w:pPr>
+              <w:rPr>
+                <w:rFonts w:ascii="Arial" w:hAnsi="Arial" w:cs="Arial"/>
+                <w:sz w:val="24"/>
+                <w:szCs w:val="24"/>
+              </w:rPr>
+            </w:pPr>
+            <w:r>
+              <w:rPr>
+                <w:rFonts w:ascii="Arial" w:hAnsi="Arial" w:cs="Arial"/>
+                <w:sz w:val="24"/>
+                <w:szCs w:val="24"/>
+              </w:rPr>
+              <w:t xml:space="preserve">Se crea un grafo </w:t>
+            </w:r>
+            <w:proofErr w:type="spellStart"/>
+            <w:r>
+              <w:rPr>
+                <w:rFonts w:ascii="Arial" w:hAnsi="Arial" w:cs="Arial"/>
+                <w:sz w:val="24"/>
+                <w:szCs w:val="24"/>
+              </w:rPr>
+              <w:t>vacio</w:t>
+            </w:r>
+            <w:proofErr w:type="spellEnd"/>
+            <w:r>
+              <w:rPr>
+                <w:rFonts w:ascii="Arial" w:hAnsi="Arial" w:cs="Arial"/>
+                <w:sz w:val="24"/>
+                <w:szCs w:val="24"/>
+              </w:rPr>
+              <w:t xml:space="preserve">, en el cual sus </w:t>
+            </w:r>
+            <w:r>
+              <w:rPr>
+                <w:rFonts w:ascii="Arial" w:hAnsi="Arial" w:cs="Arial"/>
                 <w:sz w:val="24"/>
                 <w:szCs w:val="24"/>
               </w:rPr>
               <w:lastRenderedPageBreak/>
-              <w:t xml:space="preserve">2 </w:t>
-            </w:r>
-            <w:r>
-              <w:rPr>
-                <w:rFonts w:ascii="Arial" w:hAnsi="Arial" w:cs="Arial"/>
-                <w:sz w:val="24"/>
-                <w:szCs w:val="24"/>
-              </w:rPr>
-              <w:t>(</w:t>
-            </w:r>
-            <w:r>
-              <w:rPr>
-                <w:rFonts w:ascii="Arial" w:hAnsi="Arial" w:cs="Arial"/>
-                <w:sz w:val="24"/>
-                <w:szCs w:val="24"/>
-              </w:rPr>
-              <w:t>Caso interesante</w:t>
-            </w:r>
-            <w:r>
-              <w:rPr>
-                <w:rFonts w:ascii="Arial" w:hAnsi="Arial" w:cs="Arial"/>
-                <w:sz w:val="24"/>
-                <w:szCs w:val="24"/>
-              </w:rPr>
-              <w:t>)</w:t>
-            </w:r>
-          </w:p>
-        </w:tc>
-        <w:tc>
-          <w:tcPr>
-            <w:tcW w:w="1751" w:type="dxa"/>
-          </w:tcPr>
-          <w:p>
-            <w:pPr>
-              <w:rPr>
-                <w:rFonts w:ascii="Arial" w:hAnsi="Arial" w:cs="Arial"/>
-                <w:sz w:val="24"/>
-                <w:szCs w:val="24"/>
-              </w:rPr>
-            </w:pPr>
-            <w:r>
-              <w:rPr>
-                <w:rFonts w:ascii="Arial" w:hAnsi="Arial" w:cs="Arial"/>
-                <w:sz w:val="24"/>
-                <w:szCs w:val="24"/>
-              </w:rPr>
-              <w:t xml:space="preserve">Se crea un grafo </w:t>
+              <w:t xml:space="preserve">vértices y aristas contienen </w:t>
             </w:r>
             <w:proofErr w:type="spellStart"/>
             <w:r>
@@ -4096,35 +4093,19 @@
                 <w:sz w:val="24"/>
                 <w:szCs w:val="24"/>
               </w:rPr>
-              <w:t>vacio</w:t>
+              <w:t>Strings</w:t>
             </w:r>
             <w:proofErr w:type="spellEnd"/>
-            <w:r>
-              <w:rPr>
-                <w:rFonts w:ascii="Arial" w:hAnsi="Arial" w:cs="Arial"/>
-                <w:sz w:val="24"/>
-                <w:szCs w:val="24"/>
-              </w:rPr>
-              <w:t xml:space="preserve">, en el cual sus vértices y aristas contienen </w:t>
-            </w:r>
-            <w:proofErr w:type="spellStart"/>
-            <w:r>
-              <w:rPr>
-                <w:rFonts w:ascii="Arial" w:hAnsi="Arial" w:cs="Arial"/>
-                <w:sz w:val="24"/>
-                <w:szCs w:val="24"/>
-              </w:rPr>
-              <w:t>Strings</w:t>
-            </w:r>
-            <w:proofErr w:type="spellEnd"/>
           </w:p>
         </w:tc>
         <w:tc>
           <w:tcPr>
             <w:tcW w:w="1910" w:type="dxa"/>
-          </w:tcPr>
-          <w:p>
-            <w:pPr>
+            <w:vAlign w:val="center"/>
+          </w:tcPr>
+          <w:p>
+            <w:pPr>
+              <w:jc w:val="center"/>
               <w:rPr>
                 <w:rFonts w:ascii="Arial" w:hAnsi="Arial" w:cs="Arial"/>
                 <w:sz w:val="24"/>
@@ -4139,6 +4120,7 @@
                 <w:sz w:val="24"/>
                 <w:szCs w:val="24"/>
               </w:rPr>
+              <w:lastRenderedPageBreak/>
               <w:t>scenarioTwo</w:t>
             </w:r>
             <w:proofErr w:type="spellEnd"/>
@@ -4179,7 +4161,16 @@
                 <w:sz w:val="24"/>
                 <w:szCs w:val="24"/>
               </w:rPr>
-              <w:t>Se entrega un vértice a buscar de tipo cadena con valor “Juan”</w:t>
+              <w:t xml:space="preserve">Se entrega un vértice a buscar de </w:t>
+            </w:r>
+            <w:r>
+              <w:rPr>
+                <w:rFonts w:ascii="Arial" w:hAnsi="Arial" w:cs="Arial"/>
+                <w:sz w:val="24"/>
+                <w:szCs w:val="24"/>
+              </w:rPr>
+              <w:lastRenderedPageBreak/>
+              <w:t>tipo cadena con valor “Juan”</w:t>
             </w:r>
           </w:p>
         </w:tc>
@@ -4202,6 +4193,7 @@
                 <w:szCs w:val="24"/>
                 <w:lang w:val="es-ES"/>
               </w:rPr>
+              <w:lastRenderedPageBreak/>
               <w:t xml:space="preserve">El algoritmo </w:t>
             </w:r>
             <w:proofErr w:type="spellStart"/>
@@ -4233,7 +4225,17 @@
                 <w:szCs w:val="24"/>
                 <w:lang w:val="es-ES"/>
               </w:rPr>
-              <w:t xml:space="preserve">) debe de devolver el valor </w:t>
+              <w:t xml:space="preserve">) debe de devolver el </w:t>
+            </w:r>
+            <w:r>
+              <w:rPr>
+                <w:rFonts w:ascii="Arial" w:hAnsi="Arial" w:cs="Arial"/>
+                <w:sz w:val="24"/>
+                <w:szCs w:val="24"/>
+                <w:lang w:val="es-ES"/>
+              </w:rPr>
+              <w:lastRenderedPageBreak/>
+              <w:t xml:space="preserve">valor </w:t>
             </w:r>
             <w:r>
               <w:rPr>
@@ -4307,24 +4309,38 @@
         <w:tc>
           <w:tcPr>
             <w:tcW w:w="1724" w:type="dxa"/>
-          </w:tcPr>
-          <w:p>
-            <w:pPr>
-              <w:rPr>
-                <w:rFonts w:ascii="Arial" w:hAnsi="Arial" w:cs="Arial"/>
-                <w:sz w:val="24"/>
-                <w:szCs w:val="24"/>
-              </w:rPr>
-            </w:pPr>
-            <w:r>
-              <w:rPr>
-                <w:rFonts w:ascii="Arial" w:hAnsi="Arial" w:cs="Arial"/>
-                <w:b/>
-                <w:sz w:val="24"/>
-                <w:szCs w:val="24"/>
-              </w:rPr>
+            <w:vAlign w:val="center"/>
+          </w:tcPr>
+          <w:p>
+            <w:pPr>
+              <w:jc w:val="center"/>
+              <w:rPr>
+                <w:rFonts w:ascii="Arial" w:hAnsi="Arial" w:cs="Arial"/>
+                <w:b/>
+                <w:sz w:val="24"/>
+                <w:szCs w:val="24"/>
+              </w:rPr>
+            </w:pPr>
+            <w:r>
+              <w:rPr>
+                <w:rFonts w:ascii="Arial" w:hAnsi="Arial" w:cs="Arial"/>
+                <w:b/>
+                <w:sz w:val="24"/>
+                <w:szCs w:val="24"/>
+              </w:rPr>
+              <w:lastRenderedPageBreak/>
               <w:t xml:space="preserve">3 </w:t>
             </w:r>
+          </w:p>
+          <w:p>
+            <w:pPr>
+              <w:jc w:val="center"/>
+              <w:rPr>
+                <w:rFonts w:ascii="Arial" w:hAnsi="Arial" w:cs="Arial"/>
+                <w:sz w:val="24"/>
+                <w:szCs w:val="24"/>
+              </w:rPr>
+            </w:pPr>
             <w:r>
               <w:rPr>
                 <w:rFonts w:ascii="Arial" w:hAnsi="Arial" w:cs="Arial"/>
@@ -4360,9 +4376,11 @@
         <w:tc>
           <w:tcPr>
             <w:tcW w:w="1910" w:type="dxa"/>
-          </w:tcPr>
-          <w:p>
-            <w:pPr>
+            <w:vAlign w:val="center"/>
+          </w:tcPr>
+          <w:p>
+            <w:pPr>
+              <w:jc w:val="center"/>
               <w:rPr>
                 <w:rFonts w:ascii="Arial" w:hAnsi="Arial" w:cs="Arial"/>
                 <w:sz w:val="24"/>
@@ -4699,17 +4717,15 @@
                 <w:szCs w:val="24"/>
               </w:rPr>
             </w:pPr>
-            <w:proofErr w:type="spellStart"/>
-            <w:r>
-              <w:rPr>
-                <w:rFonts w:ascii="Arial" w:hAnsi="Arial" w:cs="Arial"/>
-                <w:b/>
-                <w:sz w:val="24"/>
-                <w:szCs w:val="24"/>
-              </w:rPr>
-              <w:t>Metodo</w:t>
-            </w:r>
-            <w:proofErr w:type="spellEnd"/>
+            <w:r>
+              <w:rPr>
+                <w:rFonts w:ascii="Arial" w:hAnsi="Arial" w:cs="Arial"/>
+                <w:b/>
+                <w:sz w:val="24"/>
+                <w:szCs w:val="24"/>
+              </w:rPr>
+              <w:t>Método</w:t>
+            </w:r>
             <w:r>
               <w:rPr>
                 <w:rFonts w:ascii="Arial" w:hAnsi="Arial" w:cs="Arial"/>
@@ -4737,9 +4753,11 @@
         <w:tc>
           <w:tcPr>
             <w:tcW w:w="1724" w:type="dxa"/>
-          </w:tcPr>
-          <w:p>
-            <w:pPr>
+            <w:vAlign w:val="center"/>
+          </w:tcPr>
+          <w:p>
+            <w:pPr>
+              <w:jc w:val="center"/>
               <w:rPr>
                 <w:rFonts w:ascii="Arial" w:hAnsi="Arial" w:cs="Arial"/>
                 <w:b/>
@@ -4761,9 +4779,11 @@
         <w:tc>
           <w:tcPr>
             <w:tcW w:w="1751" w:type="dxa"/>
-          </w:tcPr>
-          <w:p>
-            <w:pPr>
+            <w:vAlign w:val="center"/>
+          </w:tcPr>
+          <w:p>
+            <w:pPr>
+              <w:jc w:val="center"/>
               <w:rPr>
                 <w:rFonts w:ascii="Arial" w:hAnsi="Arial" w:cs="Arial"/>
                 <w:b/>
@@ -4785,9 +4805,11 @@
         <w:tc>
           <w:tcPr>
             <w:tcW w:w="1910" w:type="dxa"/>
-          </w:tcPr>
-          <w:p>
-            <w:pPr>
+            <w:vAlign w:val="center"/>
+          </w:tcPr>
+          <w:p>
+            <w:pPr>
+              <w:jc w:val="center"/>
               <w:rPr>
                 <w:rFonts w:ascii="Arial" w:hAnsi="Arial" w:cs="Arial"/>
                 <w:b/>
@@ -4809,9 +4831,11 @@
         <w:tc>
           <w:tcPr>
             <w:tcW w:w="1679" w:type="dxa"/>
-          </w:tcPr>
-          <w:p>
-            <w:pPr>
+            <w:vAlign w:val="center"/>
+          </w:tcPr>
+          <w:p>
+            <w:pPr>
+              <w:jc w:val="center"/>
               <w:rPr>
                 <w:rFonts w:ascii="Arial" w:hAnsi="Arial" w:cs="Arial"/>
                 <w:b/>
@@ -4833,9 +4857,11 @@
         <w:tc>
           <w:tcPr>
             <w:tcW w:w="1764" w:type="dxa"/>
-          </w:tcPr>
-          <w:p>
-            <w:pPr>
+            <w:vAlign w:val="center"/>
+          </w:tcPr>
+          <w:p>
+            <w:pPr>
+              <w:jc w:val="center"/>
               <w:rPr>
                 <w:rFonts w:ascii="Arial" w:hAnsi="Arial" w:cs="Arial"/>
                 <w:b/>
@@ -4859,9 +4885,11 @@
         <w:tc>
           <w:tcPr>
             <w:tcW w:w="1724" w:type="dxa"/>
-          </w:tcPr>
-          <w:p>
-            <w:pPr>
+            <w:vAlign w:val="center"/>
+          </w:tcPr>
+          <w:p>
+            <w:pPr>
+              <w:jc w:val="center"/>
               <w:rPr>
                 <w:rFonts w:ascii="Arial" w:hAnsi="Arial" w:cs="Arial"/>
                 <w:sz w:val="24"/>
@@ -4883,7 +4911,25 @@
                 <w:sz w:val="24"/>
                 <w:szCs w:val="24"/>
               </w:rPr>
-              <w:t xml:space="preserve"> (Caso </w:t>
+              <w:t xml:space="preserve"> </w:t>
+            </w:r>
+          </w:p>
+          <w:p>
+            <w:pPr>
+              <w:jc w:val="center"/>
+              <w:rPr>
+                <w:rFonts w:ascii="Arial" w:hAnsi="Arial" w:cs="Arial"/>
+                <w:sz w:val="24"/>
+                <w:szCs w:val="24"/>
+              </w:rPr>
+            </w:pPr>
+            <w:r>
+              <w:rPr>
+                <w:rFonts w:ascii="Arial" w:hAnsi="Arial" w:cs="Arial"/>
+                <w:sz w:val="24"/>
+                <w:szCs w:val="24"/>
+              </w:rPr>
+              <w:t xml:space="preserve">(Caso </w:t>
             </w:r>
             <w:proofErr w:type="spellStart"/>
             <w:r>
@@ -4948,9 +4994,11 @@
         <w:tc>
           <w:tcPr>
             <w:tcW w:w="1910" w:type="dxa"/>
-          </w:tcPr>
-          <w:p>
-            <w:pPr>
+            <w:vAlign w:val="center"/>
+          </w:tcPr>
+          <w:p>
+            <w:pPr>
+              <w:jc w:val="center"/>
               <w:rPr>
                 <w:rFonts w:ascii="Arial" w:hAnsi="Arial" w:cs="Arial"/>
                 <w:sz w:val="24"/>
@@ -5005,23 +5053,7 @@
                 <w:sz w:val="24"/>
                 <w:szCs w:val="24"/>
               </w:rPr>
-              <w:t xml:space="preserve">Se entrega un vértice </w:t>
-            </w:r>
-            <w:r>
-              <w:rPr>
-                <w:rFonts w:ascii="Arial" w:hAnsi="Arial" w:cs="Arial"/>
-                <w:sz w:val="24"/>
-                <w:szCs w:val="24"/>
-              </w:rPr>
-              <w:t>a borrar</w:t>
-            </w:r>
-            <w:r>
-              <w:rPr>
-                <w:rFonts w:ascii="Arial" w:hAnsi="Arial" w:cs="Arial"/>
-                <w:sz w:val="24"/>
-                <w:szCs w:val="24"/>
-              </w:rPr>
-              <w:t xml:space="preserve"> con valor 1</w:t>
+              <w:t>Se entrega un vértice a borrar con valor 1</w:t>
             </w:r>
           </w:p>
         </w:tc>
@@ -5075,43 +5107,7 @@
                 <w:szCs w:val="24"/>
                 <w:lang w:val="es-ES"/>
               </w:rPr>
-              <w:t xml:space="preserve">) debe de devolver el valor </w:t>
-            </w:r>
-            <w:r>
-              <w:rPr>
-                <w:rFonts w:ascii="Arial" w:hAnsi="Arial" w:cs="Arial"/>
-                <w:sz w:val="24"/>
-                <w:szCs w:val="24"/>
-                <w:lang w:val="es-ES"/>
-              </w:rPr>
-              <w:t>true</w:t>
-            </w:r>
-            <w:r>
-              <w:rPr>
-                <w:rFonts w:ascii="Arial" w:hAnsi="Arial" w:cs="Arial"/>
-                <w:sz w:val="24"/>
-                <w:szCs w:val="24"/>
-                <w:lang w:val="es-ES"/>
-              </w:rPr>
-              <w:t xml:space="preserve">, indicando que se </w:t>
-            </w:r>
-            <w:r>
-              <w:rPr>
-                <w:rFonts w:ascii="Arial" w:hAnsi="Arial" w:cs="Arial"/>
-                <w:sz w:val="24"/>
-                <w:szCs w:val="24"/>
-                <w:lang w:val="es-ES"/>
-              </w:rPr>
-              <w:t>borró</w:t>
-            </w:r>
-            <w:r>
-              <w:rPr>
-                <w:rFonts w:ascii="Arial" w:hAnsi="Arial" w:cs="Arial"/>
-                <w:sz w:val="24"/>
-                <w:szCs w:val="24"/>
-                <w:lang w:val="es-ES"/>
-              </w:rPr>
-              <w:t xml:space="preserve"> el vértice correctamente</w:t>
+              <w:t>) debe de devolver el valor true, indicando que se borró el vértice correctamente</w:t>
             </w:r>
           </w:p>
         </w:tc>
@@ -5120,9 +5116,11 @@
         <w:tc>
           <w:tcPr>
             <w:tcW w:w="1724" w:type="dxa"/>
-          </w:tcPr>
-          <w:p>
-            <w:pPr>
+            <w:vAlign w:val="center"/>
+          </w:tcPr>
+          <w:p>
+            <w:pPr>
+              <w:jc w:val="center"/>
               <w:rPr>
                 <w:rFonts w:ascii="Arial" w:hAnsi="Arial" w:cs="Arial"/>
                 <w:b/>
@@ -5139,6 +5137,17 @@
               </w:rPr>
               <w:t xml:space="preserve">2 </w:t>
             </w:r>
+          </w:p>
+          <w:p>
+            <w:pPr>
+              <w:jc w:val="center"/>
+              <w:rPr>
+                <w:rFonts w:ascii="Arial" w:hAnsi="Arial" w:cs="Arial"/>
+                <w:b/>
+                <w:sz w:val="24"/>
+                <w:szCs w:val="24"/>
+              </w:rPr>
+            </w:pPr>
             <w:r>
               <w:rPr>
                 <w:rFonts w:ascii="Arial" w:hAnsi="Arial" w:cs="Arial"/>
@@ -5218,9 +5227,11 @@
         <w:tc>
           <w:tcPr>
             <w:tcW w:w="1910" w:type="dxa"/>
-          </w:tcPr>
-          <w:p>
-            <w:pPr>
+            <w:vAlign w:val="center"/>
+          </w:tcPr>
+          <w:p>
+            <w:pPr>
+              <w:jc w:val="center"/>
               <w:rPr>
                 <w:rFonts w:ascii="Arial" w:hAnsi="Arial" w:cs="Arial"/>
                 <w:sz w:val="24"/>
@@ -5277,24 +5288,14 @@
               </w:rPr>
               <w:t xml:space="preserve">Se entrega un vértice </w:t>
             </w:r>
-            <w:proofErr w:type="gramStart"/>
-            <w:r>
-              <w:rPr>
-                <w:rFonts w:ascii="Arial" w:hAnsi="Arial" w:cs="Arial"/>
-                <w:sz w:val="24"/>
-                <w:szCs w:val="24"/>
-              </w:rPr>
-              <w:t>a</w:t>
-            </w:r>
-            <w:r>
-              <w:rPr>
-                <w:rFonts w:ascii="Arial" w:hAnsi="Arial" w:cs="Arial"/>
-                <w:sz w:val="24"/>
-                <w:szCs w:val="24"/>
-              </w:rPr>
-              <w:t xml:space="preserve">  borrar</w:t>
-            </w:r>
-            <w:proofErr w:type="gramEnd"/>
+            <w:r>
+              <w:rPr>
+                <w:rFonts w:ascii="Arial" w:hAnsi="Arial" w:cs="Arial"/>
+                <w:sz w:val="24"/>
+                <w:szCs w:val="24"/>
+              </w:rPr>
+              <w:t>a borrar</w:t>
+            </w:r>
             <w:r>
               <w:rPr>
                 <w:rFonts w:ascii="Arial" w:hAnsi="Arial" w:cs="Arial"/>
@@ -5355,43 +5356,7 @@
                 <w:szCs w:val="24"/>
                 <w:lang w:val="es-ES"/>
               </w:rPr>
-              <w:t xml:space="preserve">) debe de devolver el valor </w:t>
-            </w:r>
-            <w:r>
-              <w:rPr>
-                <w:rFonts w:ascii="Arial" w:hAnsi="Arial" w:cs="Arial"/>
-                <w:sz w:val="24"/>
-                <w:szCs w:val="24"/>
-                <w:lang w:val="es-ES"/>
-              </w:rPr>
-              <w:t>true</w:t>
-            </w:r>
-            <w:r>
-              <w:rPr>
-                <w:rFonts w:ascii="Arial" w:hAnsi="Arial" w:cs="Arial"/>
-                <w:sz w:val="24"/>
-                <w:szCs w:val="24"/>
-                <w:lang w:val="es-ES"/>
-              </w:rPr>
-              <w:t xml:space="preserve">, indicando que se </w:t>
-            </w:r>
-            <w:r>
-              <w:rPr>
-                <w:rFonts w:ascii="Arial" w:hAnsi="Arial" w:cs="Arial"/>
-                <w:sz w:val="24"/>
-                <w:szCs w:val="24"/>
-                <w:lang w:val="es-ES"/>
-              </w:rPr>
-              <w:t>borró</w:t>
-            </w:r>
-            <w:r>
-              <w:rPr>
-                <w:rFonts w:ascii="Arial" w:hAnsi="Arial" w:cs="Arial"/>
-                <w:sz w:val="24"/>
-                <w:szCs w:val="24"/>
-                <w:lang w:val="es-ES"/>
-              </w:rPr>
-              <w:t xml:space="preserve"> el </w:t>
+              <w:t xml:space="preserve">) debe de devolver el valor true, indicando que se borró el </w:t>
             </w:r>
             <w:proofErr w:type="spellStart"/>
             <w:r>
@@ -5420,11 +5385,14 @@
         <w:tc>
           <w:tcPr>
             <w:tcW w:w="1724" w:type="dxa"/>
-          </w:tcPr>
-          <w:p>
-            <w:pPr>
-              <w:rPr>
-                <w:rFonts w:ascii="Arial" w:hAnsi="Arial" w:cs="Arial"/>
+            <w:vAlign w:val="center"/>
+          </w:tcPr>
+          <w:p>
+            <w:pPr>
+              <w:jc w:val="center"/>
+              <w:rPr>
+                <w:rFonts w:ascii="Arial" w:hAnsi="Arial" w:cs="Arial"/>
+                <w:b/>
                 <w:sz w:val="24"/>
                 <w:szCs w:val="24"/>
               </w:rPr>
@@ -5438,6 +5406,16 @@
               </w:rPr>
               <w:t xml:space="preserve">3 </w:t>
             </w:r>
+          </w:p>
+          <w:p>
+            <w:pPr>
+              <w:jc w:val="center"/>
+              <w:rPr>
+                <w:rFonts w:ascii="Arial" w:hAnsi="Arial" w:cs="Arial"/>
+                <w:sz w:val="24"/>
+                <w:szCs w:val="24"/>
+              </w:rPr>
+            </w:pPr>
             <w:r>
               <w:rPr>
                 <w:rFonts w:ascii="Arial" w:hAnsi="Arial" w:cs="Arial"/>
@@ -5466,25 +5444,18 @@
                 <w:sz w:val="24"/>
                 <w:szCs w:val="24"/>
               </w:rPr>
-              <w:t xml:space="preserve">Se crea un grafo con vértices que representan edificios, y </w:t>
-            </w:r>
-            <w:r>
-              <w:rPr>
-                <w:rFonts w:ascii="Arial" w:hAnsi="Arial" w:cs="Arial"/>
-                <w:sz w:val="24"/>
-                <w:szCs w:val="24"/>
-              </w:rPr>
-              <w:lastRenderedPageBreak/>
-              <w:t>sus aristas son caminos</w:t>
+              <w:t>Se crea un grafo con vértices que representan edificios, y sus aristas son caminos</w:t>
             </w:r>
           </w:p>
         </w:tc>
         <w:tc>
           <w:tcPr>
             <w:tcW w:w="1910" w:type="dxa"/>
-          </w:tcPr>
-          <w:p>
-            <w:pPr>
+            <w:vAlign w:val="center"/>
+          </w:tcPr>
+          <w:p>
+            <w:pPr>
+              <w:jc w:val="center"/>
               <w:rPr>
                 <w:rFonts w:ascii="Arial" w:hAnsi="Arial" w:cs="Arial"/>
                 <w:sz w:val="24"/>
@@ -5499,7 +5470,6 @@
                 <w:sz w:val="24"/>
                 <w:szCs w:val="24"/>
               </w:rPr>
-              <w:lastRenderedPageBreak/>
               <w:t>scenarioThree</w:t>
             </w:r>
             <w:proofErr w:type="spellEnd"/>
@@ -5540,23 +5510,7 @@
                 <w:sz w:val="24"/>
                 <w:szCs w:val="24"/>
               </w:rPr>
-              <w:t>Se entregan un vértice a b</w:t>
-            </w:r>
-            <w:r>
-              <w:rPr>
-                <w:rFonts w:ascii="Arial" w:hAnsi="Arial" w:cs="Arial"/>
-                <w:sz w:val="24"/>
-                <w:szCs w:val="24"/>
-              </w:rPr>
-              <w:t>orra</w:t>
-            </w:r>
-            <w:r>
-              <w:rPr>
-                <w:rFonts w:ascii="Arial" w:hAnsi="Arial" w:cs="Arial"/>
-                <w:sz w:val="24"/>
-                <w:szCs w:val="24"/>
-              </w:rPr>
-              <w:t xml:space="preserve">r de tipo edificio con valor </w:t>
+              <w:t xml:space="preserve">Se entregan un vértice a borrar de tipo edificio con valor </w:t>
             </w:r>
             <w:r>
               <w:rPr>
@@ -5637,16 +5591,529 @@
                 <w:szCs w:val="24"/>
                 <w:lang w:val="es-ES"/>
               </w:rPr>
-              <w:t xml:space="preserve">, indicando que se </w:t>
-            </w:r>
-            <w:r>
-              <w:rPr>
-                <w:rFonts w:ascii="Arial" w:hAnsi="Arial" w:cs="Arial"/>
-                <w:sz w:val="24"/>
-                <w:szCs w:val="24"/>
-                <w:lang w:val="es-ES"/>
-              </w:rPr>
-              <w:t>borró</w:t>
+              <w:t>, indicando que se borró el vértice correctamente</w:t>
+            </w:r>
+          </w:p>
+        </w:tc>
+      </w:tr>
+    </w:tbl>
+    <w:p>
+      <w:pPr>
+        <w:spacing w:after="0" w:line="240" w:lineRule="auto"/>
+        <w:rPr>
+          <w:rFonts w:ascii="Arial" w:hAnsi="Arial" w:cs="Arial"/>
+          <w:sz w:val="24"/>
+          <w:szCs w:val="24"/>
+        </w:rPr>
+      </w:pPr>
+    </w:p>
+    <w:tbl>
+      <w:tblPr>
+        <w:tblStyle w:val="Tablaconcuadrcula"/>
+        <w:tblW w:w="0" w:type="auto"/>
+        <w:tblLook w:val="04A0" w:firstRow="1" w:lastRow="0" w:firstColumn="1" w:lastColumn="0" w:noHBand="0" w:noVBand="1"/>
+      </w:tblPr>
+      <w:tblGrid>
+        <w:gridCol w:w="1724"/>
+        <w:gridCol w:w="1751"/>
+        <w:gridCol w:w="1910"/>
+        <w:gridCol w:w="1679"/>
+        <w:gridCol w:w="1764"/>
+      </w:tblGrid>
+      <w:tr>
+        <w:tc>
+          <w:tcPr>
+            <w:tcW w:w="8828" w:type="dxa"/>
+            <w:gridSpan w:val="5"/>
+          </w:tcPr>
+          <w:p>
+            <w:pPr>
+              <w:rPr>
+                <w:rFonts w:ascii="Arial" w:hAnsi="Arial" w:cs="Arial"/>
+                <w:sz w:val="24"/>
+                <w:szCs w:val="24"/>
+              </w:rPr>
+            </w:pPr>
+            <w:r>
+              <w:rPr>
+                <w:rFonts w:ascii="Arial" w:hAnsi="Arial" w:cs="Arial"/>
+                <w:b/>
+                <w:sz w:val="24"/>
+                <w:szCs w:val="24"/>
+              </w:rPr>
+              <w:lastRenderedPageBreak/>
+              <w:t xml:space="preserve">Objetivo: </w:t>
+            </w:r>
+            <w:r>
+              <w:rPr>
+                <w:rFonts w:ascii="Arial" w:hAnsi="Arial" w:cs="Arial"/>
+                <w:sz w:val="24"/>
+                <w:szCs w:val="24"/>
+              </w:rPr>
+              <w:t>Probar el correcto funcionamiento del método de búsqueda de amplitud BFS</w:t>
+            </w:r>
+          </w:p>
+        </w:tc>
+      </w:tr>
+      <w:tr>
+        <w:tc>
+          <w:tcPr>
+            <w:tcW w:w="3475" w:type="dxa"/>
+            <w:gridSpan w:val="2"/>
+          </w:tcPr>
+          <w:p>
+            <w:pPr>
+              <w:rPr>
+                <w:rFonts w:ascii="Arial" w:hAnsi="Arial" w:cs="Arial"/>
+                <w:sz w:val="24"/>
+                <w:szCs w:val="24"/>
+              </w:rPr>
+            </w:pPr>
+            <w:r>
+              <w:rPr>
+                <w:rFonts w:ascii="Arial" w:hAnsi="Arial" w:cs="Arial"/>
+                <w:b/>
+                <w:sz w:val="24"/>
+                <w:szCs w:val="24"/>
+              </w:rPr>
+              <w:t xml:space="preserve">Clase: </w:t>
+            </w:r>
+            <w:proofErr w:type="spellStart"/>
+            <w:r>
+              <w:rPr>
+                <w:rFonts w:ascii="Arial" w:hAnsi="Arial" w:cs="Arial"/>
+                <w:b/>
+                <w:sz w:val="24"/>
+                <w:szCs w:val="24"/>
+              </w:rPr>
+              <w:t>OurGraph</w:t>
+            </w:r>
+            <w:proofErr w:type="spellEnd"/>
+          </w:p>
+        </w:tc>
+        <w:tc>
+          <w:tcPr>
+            <w:tcW w:w="5353" w:type="dxa"/>
+            <w:gridSpan w:val="3"/>
+          </w:tcPr>
+          <w:p>
+            <w:pPr>
+              <w:rPr>
+                <w:rFonts w:ascii="Arial" w:hAnsi="Arial" w:cs="Arial"/>
+                <w:sz w:val="24"/>
+                <w:szCs w:val="24"/>
+              </w:rPr>
+            </w:pPr>
+            <w:r>
+              <w:rPr>
+                <w:rFonts w:ascii="Arial" w:hAnsi="Arial" w:cs="Arial"/>
+                <w:b/>
+                <w:sz w:val="24"/>
+                <w:szCs w:val="24"/>
+              </w:rPr>
+              <w:t>Método</w:t>
+            </w:r>
+            <w:r>
+              <w:rPr>
+                <w:rFonts w:ascii="Arial" w:hAnsi="Arial" w:cs="Arial"/>
+                <w:b/>
+                <w:sz w:val="24"/>
+                <w:szCs w:val="24"/>
+              </w:rPr>
+              <w:t xml:space="preserve">: </w:t>
+            </w:r>
+            <w:r>
+              <w:rPr>
+                <w:rFonts w:ascii="Arial" w:hAnsi="Arial" w:cs="Arial"/>
+                <w:b/>
+                <w:sz w:val="24"/>
+                <w:szCs w:val="24"/>
+              </w:rPr>
+              <w:t>BFS(</w:t>
+            </w:r>
+            <w:r>
+              <w:rPr>
+                <w:rFonts w:ascii="Arial" w:hAnsi="Arial" w:cs="Arial"/>
+                <w:b/>
+                <w:sz w:val="24"/>
+                <w:szCs w:val="24"/>
+              </w:rPr>
+              <w:t>Vértice</w:t>
+            </w:r>
+            <w:r>
+              <w:rPr>
+                <w:rFonts w:ascii="Arial" w:hAnsi="Arial" w:cs="Arial"/>
+                <w:b/>
+                <w:sz w:val="24"/>
+                <w:szCs w:val="24"/>
+              </w:rPr>
+              <w:t>)</w:t>
+            </w:r>
+          </w:p>
+        </w:tc>
+      </w:tr>
+      <w:tr>
+        <w:tc>
+          <w:tcPr>
+            <w:tcW w:w="1724" w:type="dxa"/>
+            <w:vAlign w:val="center"/>
+          </w:tcPr>
+          <w:p>
+            <w:pPr>
+              <w:jc w:val="center"/>
+              <w:rPr>
+                <w:rFonts w:ascii="Arial" w:hAnsi="Arial" w:cs="Arial"/>
+                <w:b/>
+                <w:sz w:val="24"/>
+                <w:szCs w:val="24"/>
+              </w:rPr>
+            </w:pPr>
+            <w:r>
+              <w:rPr>
+                <w:rFonts w:ascii="Arial" w:hAnsi="Arial" w:cs="Arial"/>
+                <w:b/>
+                <w:sz w:val="24"/>
+                <w:szCs w:val="24"/>
+              </w:rPr>
+              <w:t>Caso #</w:t>
+            </w:r>
+          </w:p>
+        </w:tc>
+        <w:tc>
+          <w:tcPr>
+            <w:tcW w:w="1751" w:type="dxa"/>
+            <w:vAlign w:val="center"/>
+          </w:tcPr>
+          <w:p>
+            <w:pPr>
+              <w:jc w:val="center"/>
+              <w:rPr>
+                <w:rFonts w:ascii="Arial" w:hAnsi="Arial" w:cs="Arial"/>
+                <w:b/>
+                <w:sz w:val="24"/>
+                <w:szCs w:val="24"/>
+              </w:rPr>
+            </w:pPr>
+            <w:r>
+              <w:rPr>
+                <w:rFonts w:ascii="Arial" w:hAnsi="Arial" w:cs="Arial"/>
+                <w:b/>
+                <w:sz w:val="24"/>
+                <w:szCs w:val="24"/>
+              </w:rPr>
+              <w:t>Descripción:</w:t>
+            </w:r>
+          </w:p>
+        </w:tc>
+        <w:tc>
+          <w:tcPr>
+            <w:tcW w:w="1910" w:type="dxa"/>
+            <w:vAlign w:val="center"/>
+          </w:tcPr>
+          <w:p>
+            <w:pPr>
+              <w:jc w:val="center"/>
+              <w:rPr>
+                <w:rFonts w:ascii="Arial" w:hAnsi="Arial" w:cs="Arial"/>
+                <w:b/>
+                <w:sz w:val="24"/>
+                <w:szCs w:val="24"/>
+              </w:rPr>
+            </w:pPr>
+            <w:r>
+              <w:rPr>
+                <w:rFonts w:ascii="Arial" w:hAnsi="Arial" w:cs="Arial"/>
+                <w:b/>
+                <w:sz w:val="24"/>
+                <w:szCs w:val="24"/>
+              </w:rPr>
+              <w:t>Escenario</w:t>
+            </w:r>
+          </w:p>
+        </w:tc>
+        <w:tc>
+          <w:tcPr>
+            <w:tcW w:w="1679" w:type="dxa"/>
+            <w:vAlign w:val="center"/>
+          </w:tcPr>
+          <w:p>
+            <w:pPr>
+              <w:jc w:val="center"/>
+              <w:rPr>
+                <w:rFonts w:ascii="Arial" w:hAnsi="Arial" w:cs="Arial"/>
+                <w:b/>
+                <w:sz w:val="24"/>
+                <w:szCs w:val="24"/>
+              </w:rPr>
+            </w:pPr>
+            <w:r>
+              <w:rPr>
+                <w:rFonts w:ascii="Arial" w:hAnsi="Arial" w:cs="Arial"/>
+                <w:b/>
+                <w:sz w:val="24"/>
+                <w:szCs w:val="24"/>
+              </w:rPr>
+              <w:t>Valores de entrada</w:t>
+            </w:r>
+          </w:p>
+        </w:tc>
+        <w:tc>
+          <w:tcPr>
+            <w:tcW w:w="1764" w:type="dxa"/>
+            <w:vAlign w:val="center"/>
+          </w:tcPr>
+          <w:p>
+            <w:pPr>
+              <w:jc w:val="center"/>
+              <w:rPr>
+                <w:rFonts w:ascii="Arial" w:hAnsi="Arial" w:cs="Arial"/>
+                <w:b/>
+                <w:sz w:val="24"/>
+                <w:szCs w:val="24"/>
+              </w:rPr>
+            </w:pPr>
+            <w:r>
+              <w:rPr>
+                <w:rFonts w:ascii="Arial" w:hAnsi="Arial" w:cs="Arial"/>
+                <w:b/>
+                <w:sz w:val="24"/>
+                <w:szCs w:val="24"/>
+              </w:rPr>
+              <w:t>Resultado</w:t>
+            </w:r>
+          </w:p>
+        </w:tc>
+      </w:tr>
+      <w:tr>
+        <w:tc>
+          <w:tcPr>
+            <w:tcW w:w="1724" w:type="dxa"/>
+            <w:vAlign w:val="center"/>
+          </w:tcPr>
+          <w:p>
+            <w:pPr>
+              <w:jc w:val="center"/>
+              <w:rPr>
+                <w:rFonts w:ascii="Arial" w:hAnsi="Arial" w:cs="Arial"/>
+                <w:sz w:val="24"/>
+                <w:szCs w:val="24"/>
+              </w:rPr>
+            </w:pPr>
+            <w:r>
+              <w:rPr>
+                <w:rFonts w:ascii="Arial" w:hAnsi="Arial" w:cs="Arial"/>
+                <w:sz w:val="24"/>
+                <w:szCs w:val="24"/>
+              </w:rPr>
+              <w:t>1</w:t>
+            </w:r>
+          </w:p>
+        </w:tc>
+        <w:tc>
+          <w:tcPr>
+            <w:tcW w:w="1751" w:type="dxa"/>
+          </w:tcPr>
+          <w:p>
+            <w:pPr>
+              <w:rPr>
+                <w:rFonts w:ascii="Arial" w:hAnsi="Arial" w:cs="Arial"/>
+                <w:sz w:val="24"/>
+                <w:szCs w:val="24"/>
+              </w:rPr>
+            </w:pPr>
+            <w:r>
+              <w:rPr>
+                <w:rFonts w:ascii="Arial" w:hAnsi="Arial" w:cs="Arial"/>
+                <w:sz w:val="24"/>
+                <w:szCs w:val="24"/>
+              </w:rPr>
+              <w:t>Se crea un grafo</w:t>
+            </w:r>
+            <w:r>
+              <w:rPr>
+                <w:rFonts w:ascii="Arial" w:hAnsi="Arial" w:cs="Arial"/>
+                <w:sz w:val="24"/>
+                <w:szCs w:val="24"/>
+              </w:rPr>
+              <w:t>, el cual sus vértices contendrán edificios y sus aristas contendrán caminos</w:t>
+            </w:r>
+          </w:p>
+        </w:tc>
+        <w:tc>
+          <w:tcPr>
+            <w:tcW w:w="1910" w:type="dxa"/>
+            <w:vAlign w:val="center"/>
+          </w:tcPr>
+          <w:p>
+            <w:pPr>
+              <w:jc w:val="center"/>
+              <w:rPr>
+                <w:rFonts w:ascii="Arial" w:hAnsi="Arial" w:cs="Arial"/>
+                <w:sz w:val="24"/>
+                <w:szCs w:val="24"/>
+              </w:rPr>
+            </w:pPr>
+            <w:proofErr w:type="spellStart"/>
+            <w:proofErr w:type="gramStart"/>
+            <w:r>
+              <w:rPr>
+                <w:rFonts w:ascii="Arial" w:hAnsi="Arial" w:cs="Arial"/>
+                <w:sz w:val="24"/>
+                <w:szCs w:val="24"/>
+              </w:rPr>
+              <w:t>scenarioFour</w:t>
+            </w:r>
+            <w:proofErr w:type="spellEnd"/>
+            <w:r>
+              <w:rPr>
+                <w:rFonts w:ascii="Arial" w:hAnsi="Arial" w:cs="Arial"/>
+                <w:sz w:val="24"/>
+                <w:szCs w:val="24"/>
+              </w:rPr>
+              <w:t>(</w:t>
+            </w:r>
+            <w:proofErr w:type="gramEnd"/>
+            <w:r>
+              <w:rPr>
+                <w:rFonts w:ascii="Arial" w:hAnsi="Arial" w:cs="Arial"/>
+                <w:sz w:val="24"/>
+                <w:szCs w:val="24"/>
+              </w:rPr>
+              <w:t>)</w:t>
+            </w:r>
+          </w:p>
+        </w:tc>
+        <w:tc>
+          <w:tcPr>
+            <w:tcW w:w="1679" w:type="dxa"/>
+          </w:tcPr>
+          <w:p>
+            <w:pPr>
+              <w:rPr>
+                <w:rFonts w:ascii="Arial" w:hAnsi="Arial" w:cs="Arial"/>
+                <w:sz w:val="24"/>
+                <w:szCs w:val="24"/>
+              </w:rPr>
+            </w:pPr>
+            <w:r>
+              <w:rPr>
+                <w:rFonts w:ascii="Arial" w:hAnsi="Arial" w:cs="Arial"/>
+                <w:sz w:val="24"/>
+                <w:szCs w:val="24"/>
+              </w:rPr>
+              <w:t xml:space="preserve">El método </w:t>
+            </w:r>
+            <w:r>
+              <w:rPr>
+                <w:rFonts w:ascii="Arial" w:hAnsi="Arial" w:cs="Arial"/>
+                <w:sz w:val="24"/>
+                <w:szCs w:val="24"/>
+              </w:rPr>
+              <w:t>recibirá</w:t>
+            </w:r>
+            <w:r>
+              <w:rPr>
+                <w:rFonts w:ascii="Arial" w:hAnsi="Arial" w:cs="Arial"/>
+                <w:sz w:val="24"/>
+                <w:szCs w:val="24"/>
+              </w:rPr>
+              <w:t xml:space="preserve"> un vértice, el cual será la raíz del </w:t>
+            </w:r>
+            <w:r>
+              <w:rPr>
+                <w:rFonts w:ascii="Arial" w:hAnsi="Arial" w:cs="Arial"/>
+                <w:sz w:val="24"/>
+                <w:szCs w:val="24"/>
+              </w:rPr>
+              <w:t>árbol</w:t>
+            </w:r>
+          </w:p>
+        </w:tc>
+        <w:tc>
+          <w:tcPr>
+            <w:tcW w:w="1764" w:type="dxa"/>
+          </w:tcPr>
+          <w:p>
+            <w:pPr>
+              <w:rPr>
+                <w:rFonts w:ascii="Arial" w:hAnsi="Arial" w:cs="Arial"/>
+                <w:sz w:val="24"/>
+                <w:szCs w:val="24"/>
+              </w:rPr>
+            </w:pPr>
+            <w:r>
+              <w:rPr>
+                <w:rFonts w:ascii="Arial" w:hAnsi="Arial" w:cs="Arial"/>
+                <w:sz w:val="24"/>
+                <w:szCs w:val="24"/>
+              </w:rPr>
+              <w:t>Se espera que el resultado sea un árbol cuya raíz sea el vértice pasado como parámetro y cuyo recorrido sea en amplitud</w:t>
+            </w:r>
+          </w:p>
+        </w:tc>
+      </w:tr>
+    </w:tbl>
+    <w:p>
+      <w:pPr>
+        <w:spacing w:after="0" w:line="240" w:lineRule="auto"/>
+        <w:rPr>
+          <w:rFonts w:ascii="Arial" w:hAnsi="Arial" w:cs="Arial"/>
+          <w:sz w:val="24"/>
+          <w:szCs w:val="24"/>
+        </w:rPr>
+      </w:pPr>
+    </w:p>
+    <w:tbl>
+      <w:tblPr>
+        <w:tblStyle w:val="Tablaconcuadrcula"/>
+        <w:tblW w:w="0" w:type="auto"/>
+        <w:tblLook w:val="04A0" w:firstRow="1" w:lastRow="0" w:firstColumn="1" w:lastColumn="0" w:noHBand="0" w:noVBand="1"/>
+      </w:tblPr>
+      <w:tblGrid>
+        <w:gridCol w:w="1724"/>
+        <w:gridCol w:w="1751"/>
+        <w:gridCol w:w="1910"/>
+        <w:gridCol w:w="1679"/>
+        <w:gridCol w:w="1764"/>
+      </w:tblGrid>
+      <w:tr>
+        <w:tc>
+          <w:tcPr>
+            <w:tcW w:w="8828" w:type="dxa"/>
+            <w:gridSpan w:val="5"/>
+          </w:tcPr>
+          <w:p>
+            <w:pPr>
+              <w:rPr>
+                <w:rFonts w:ascii="Arial" w:hAnsi="Arial" w:cs="Arial"/>
+                <w:sz w:val="24"/>
+                <w:szCs w:val="24"/>
+              </w:rPr>
+            </w:pPr>
+            <w:r>
+              <w:rPr>
+                <w:rFonts w:ascii="Arial" w:hAnsi="Arial" w:cs="Arial"/>
+                <w:b/>
+                <w:sz w:val="24"/>
+                <w:szCs w:val="24"/>
+              </w:rPr>
+              <w:t xml:space="preserve">Objetivo: </w:t>
+            </w:r>
+            <w:r>
+              <w:rPr>
+                <w:rFonts w:ascii="Arial" w:hAnsi="Arial" w:cs="Arial"/>
+                <w:sz w:val="24"/>
+                <w:szCs w:val="24"/>
+              </w:rPr>
+              <w:t xml:space="preserve">Probar el correcto funcionamiento del método de búsqueda de amplitud </w:t>
+            </w:r>
+            <w:r>
+              <w:rPr>
+                <w:rFonts w:ascii="Arial" w:hAnsi="Arial" w:cs="Arial"/>
+                <w:sz w:val="24"/>
+                <w:szCs w:val="24"/>
+              </w:rPr>
+              <w:t>D</w:t>
             </w:r>
             <w:bookmarkStart w:id="0" w:name="_GoBack"/>
             <w:bookmarkEnd w:id="0"/>
@@ -5655,19 +6122,364 @@
                 <w:rFonts w:ascii="Arial" w:hAnsi="Arial" w:cs="Arial"/>
                 <w:sz w:val="24"/>
                 <w:szCs w:val="24"/>
-                <w:lang w:val="es-ES"/>
-              </w:rPr>
-              <w:t xml:space="preserve"> el </w:t>
-            </w:r>
-            <w:r>
-              <w:rPr>
-                <w:rFonts w:ascii="Arial" w:hAnsi="Arial" w:cs="Arial"/>
-                <w:sz w:val="24"/>
-                <w:szCs w:val="24"/>
-                <w:lang w:val="es-ES"/>
-              </w:rPr>
-              <w:lastRenderedPageBreak/>
-              <w:t>vértice correctamente</w:t>
+              </w:rPr>
+              <w:t>FS</w:t>
+            </w:r>
+          </w:p>
+        </w:tc>
+      </w:tr>
+      <w:tr>
+        <w:tc>
+          <w:tcPr>
+            <w:tcW w:w="3475" w:type="dxa"/>
+            <w:gridSpan w:val="2"/>
+          </w:tcPr>
+          <w:p>
+            <w:pPr>
+              <w:rPr>
+                <w:rFonts w:ascii="Arial" w:hAnsi="Arial" w:cs="Arial"/>
+                <w:sz w:val="24"/>
+                <w:szCs w:val="24"/>
+              </w:rPr>
+            </w:pPr>
+            <w:r>
+              <w:rPr>
+                <w:rFonts w:ascii="Arial" w:hAnsi="Arial" w:cs="Arial"/>
+                <w:b/>
+                <w:sz w:val="24"/>
+                <w:szCs w:val="24"/>
+              </w:rPr>
+              <w:t xml:space="preserve">Clase: </w:t>
+            </w:r>
+            <w:proofErr w:type="spellStart"/>
+            <w:r>
+              <w:rPr>
+                <w:rFonts w:ascii="Arial" w:hAnsi="Arial" w:cs="Arial"/>
+                <w:b/>
+                <w:sz w:val="24"/>
+                <w:szCs w:val="24"/>
+              </w:rPr>
+              <w:t>OurGraph</w:t>
+            </w:r>
+            <w:proofErr w:type="spellEnd"/>
+          </w:p>
+        </w:tc>
+        <w:tc>
+          <w:tcPr>
+            <w:tcW w:w="5353" w:type="dxa"/>
+            <w:gridSpan w:val="3"/>
+          </w:tcPr>
+          <w:p>
+            <w:pPr>
+              <w:rPr>
+                <w:rFonts w:ascii="Arial" w:hAnsi="Arial" w:cs="Arial"/>
+                <w:sz w:val="24"/>
+                <w:szCs w:val="24"/>
+              </w:rPr>
+            </w:pPr>
+            <w:r>
+              <w:rPr>
+                <w:rFonts w:ascii="Arial" w:hAnsi="Arial" w:cs="Arial"/>
+                <w:b/>
+                <w:sz w:val="24"/>
+                <w:szCs w:val="24"/>
+              </w:rPr>
+              <w:t xml:space="preserve">Método: </w:t>
+            </w:r>
+            <w:r>
+              <w:rPr>
+                <w:rFonts w:ascii="Arial" w:hAnsi="Arial" w:cs="Arial"/>
+                <w:b/>
+                <w:sz w:val="24"/>
+                <w:szCs w:val="24"/>
+              </w:rPr>
+              <w:t>DFS(</w:t>
+            </w:r>
+            <w:r>
+              <w:rPr>
+                <w:rFonts w:ascii="Arial" w:hAnsi="Arial" w:cs="Arial"/>
+                <w:b/>
+                <w:sz w:val="24"/>
+                <w:szCs w:val="24"/>
+              </w:rPr>
+              <w:t>Vértice</w:t>
+            </w:r>
+            <w:r>
+              <w:rPr>
+                <w:rFonts w:ascii="Arial" w:hAnsi="Arial" w:cs="Arial"/>
+                <w:b/>
+                <w:sz w:val="24"/>
+                <w:szCs w:val="24"/>
+              </w:rPr>
+              <w:t>)</w:t>
+            </w:r>
+          </w:p>
+        </w:tc>
+      </w:tr>
+      <w:tr>
+        <w:tc>
+          <w:tcPr>
+            <w:tcW w:w="1724" w:type="dxa"/>
+            <w:vAlign w:val="center"/>
+          </w:tcPr>
+          <w:p>
+            <w:pPr>
+              <w:jc w:val="center"/>
+              <w:rPr>
+                <w:rFonts w:ascii="Arial" w:hAnsi="Arial" w:cs="Arial"/>
+                <w:b/>
+                <w:sz w:val="24"/>
+                <w:szCs w:val="24"/>
+              </w:rPr>
+            </w:pPr>
+            <w:r>
+              <w:rPr>
+                <w:rFonts w:ascii="Arial" w:hAnsi="Arial" w:cs="Arial"/>
+                <w:b/>
+                <w:sz w:val="24"/>
+                <w:szCs w:val="24"/>
+              </w:rPr>
+              <w:t>Caso #</w:t>
+            </w:r>
+          </w:p>
+        </w:tc>
+        <w:tc>
+          <w:tcPr>
+            <w:tcW w:w="1751" w:type="dxa"/>
+            <w:vAlign w:val="center"/>
+          </w:tcPr>
+          <w:p>
+            <w:pPr>
+              <w:jc w:val="center"/>
+              <w:rPr>
+                <w:rFonts w:ascii="Arial" w:hAnsi="Arial" w:cs="Arial"/>
+                <w:b/>
+                <w:sz w:val="24"/>
+                <w:szCs w:val="24"/>
+              </w:rPr>
+            </w:pPr>
+            <w:r>
+              <w:rPr>
+                <w:rFonts w:ascii="Arial" w:hAnsi="Arial" w:cs="Arial"/>
+                <w:b/>
+                <w:sz w:val="24"/>
+                <w:szCs w:val="24"/>
+              </w:rPr>
+              <w:t>Descripción:</w:t>
+            </w:r>
+          </w:p>
+        </w:tc>
+        <w:tc>
+          <w:tcPr>
+            <w:tcW w:w="1910" w:type="dxa"/>
+            <w:vAlign w:val="center"/>
+          </w:tcPr>
+          <w:p>
+            <w:pPr>
+              <w:jc w:val="center"/>
+              <w:rPr>
+                <w:rFonts w:ascii="Arial" w:hAnsi="Arial" w:cs="Arial"/>
+                <w:b/>
+                <w:sz w:val="24"/>
+                <w:szCs w:val="24"/>
+              </w:rPr>
+            </w:pPr>
+            <w:r>
+              <w:rPr>
+                <w:rFonts w:ascii="Arial" w:hAnsi="Arial" w:cs="Arial"/>
+                <w:b/>
+                <w:sz w:val="24"/>
+                <w:szCs w:val="24"/>
+              </w:rPr>
+              <w:t>Escenario</w:t>
+            </w:r>
+          </w:p>
+        </w:tc>
+        <w:tc>
+          <w:tcPr>
+            <w:tcW w:w="1679" w:type="dxa"/>
+            <w:vAlign w:val="center"/>
+          </w:tcPr>
+          <w:p>
+            <w:pPr>
+              <w:jc w:val="center"/>
+              <w:rPr>
+                <w:rFonts w:ascii="Arial" w:hAnsi="Arial" w:cs="Arial"/>
+                <w:b/>
+                <w:sz w:val="24"/>
+                <w:szCs w:val="24"/>
+              </w:rPr>
+            </w:pPr>
+            <w:r>
+              <w:rPr>
+                <w:rFonts w:ascii="Arial" w:hAnsi="Arial" w:cs="Arial"/>
+                <w:b/>
+                <w:sz w:val="24"/>
+                <w:szCs w:val="24"/>
+              </w:rPr>
+              <w:t>Valores de entrada</w:t>
+            </w:r>
+          </w:p>
+        </w:tc>
+        <w:tc>
+          <w:tcPr>
+            <w:tcW w:w="1764" w:type="dxa"/>
+            <w:vAlign w:val="center"/>
+          </w:tcPr>
+          <w:p>
+            <w:pPr>
+              <w:jc w:val="center"/>
+              <w:rPr>
+                <w:rFonts w:ascii="Arial" w:hAnsi="Arial" w:cs="Arial"/>
+                <w:b/>
+                <w:sz w:val="24"/>
+                <w:szCs w:val="24"/>
+              </w:rPr>
+            </w:pPr>
+            <w:r>
+              <w:rPr>
+                <w:rFonts w:ascii="Arial" w:hAnsi="Arial" w:cs="Arial"/>
+                <w:b/>
+                <w:sz w:val="24"/>
+                <w:szCs w:val="24"/>
+              </w:rPr>
+              <w:t>Resultado</w:t>
+            </w:r>
+          </w:p>
+        </w:tc>
+      </w:tr>
+      <w:tr>
+        <w:tc>
+          <w:tcPr>
+            <w:tcW w:w="1724" w:type="dxa"/>
+            <w:vAlign w:val="center"/>
+          </w:tcPr>
+          <w:p>
+            <w:pPr>
+              <w:jc w:val="center"/>
+              <w:rPr>
+                <w:rFonts w:ascii="Arial" w:hAnsi="Arial" w:cs="Arial"/>
+                <w:sz w:val="24"/>
+                <w:szCs w:val="24"/>
+              </w:rPr>
+            </w:pPr>
+            <w:r>
+              <w:rPr>
+                <w:rFonts w:ascii="Arial" w:hAnsi="Arial" w:cs="Arial"/>
+                <w:sz w:val="24"/>
+                <w:szCs w:val="24"/>
+              </w:rPr>
+              <w:t>1</w:t>
+            </w:r>
+          </w:p>
+        </w:tc>
+        <w:tc>
+          <w:tcPr>
+            <w:tcW w:w="1751" w:type="dxa"/>
+          </w:tcPr>
+          <w:p>
+            <w:pPr>
+              <w:rPr>
+                <w:rFonts w:ascii="Arial" w:hAnsi="Arial" w:cs="Arial"/>
+                <w:sz w:val="24"/>
+                <w:szCs w:val="24"/>
+              </w:rPr>
+            </w:pPr>
+            <w:r>
+              <w:rPr>
+                <w:rFonts w:ascii="Arial" w:hAnsi="Arial" w:cs="Arial"/>
+                <w:sz w:val="24"/>
+                <w:szCs w:val="24"/>
+              </w:rPr>
+              <w:t>Se crea un grafo, el cual sus vértices contendrán edificios y sus aristas contendrán caminos</w:t>
+            </w:r>
+          </w:p>
+        </w:tc>
+        <w:tc>
+          <w:tcPr>
+            <w:tcW w:w="1910" w:type="dxa"/>
+            <w:vAlign w:val="center"/>
+          </w:tcPr>
+          <w:p>
+            <w:pPr>
+              <w:jc w:val="center"/>
+              <w:rPr>
+                <w:rFonts w:ascii="Arial" w:hAnsi="Arial" w:cs="Arial"/>
+                <w:sz w:val="24"/>
+                <w:szCs w:val="24"/>
+              </w:rPr>
+            </w:pPr>
+            <w:proofErr w:type="spellStart"/>
+            <w:proofErr w:type="gramStart"/>
+            <w:r>
+              <w:rPr>
+                <w:rFonts w:ascii="Arial" w:hAnsi="Arial" w:cs="Arial"/>
+                <w:sz w:val="24"/>
+                <w:szCs w:val="24"/>
+              </w:rPr>
+              <w:t>scenarioFour</w:t>
+            </w:r>
+            <w:proofErr w:type="spellEnd"/>
+            <w:r>
+              <w:rPr>
+                <w:rFonts w:ascii="Arial" w:hAnsi="Arial" w:cs="Arial"/>
+                <w:sz w:val="24"/>
+                <w:szCs w:val="24"/>
+              </w:rPr>
+              <w:t>(</w:t>
+            </w:r>
+            <w:proofErr w:type="gramEnd"/>
+            <w:r>
+              <w:rPr>
+                <w:rFonts w:ascii="Arial" w:hAnsi="Arial" w:cs="Arial"/>
+                <w:sz w:val="24"/>
+                <w:szCs w:val="24"/>
+              </w:rPr>
+              <w:t>)</w:t>
+            </w:r>
+          </w:p>
+        </w:tc>
+        <w:tc>
+          <w:tcPr>
+            <w:tcW w:w="1679" w:type="dxa"/>
+          </w:tcPr>
+          <w:p>
+            <w:pPr>
+              <w:rPr>
+                <w:rFonts w:ascii="Arial" w:hAnsi="Arial" w:cs="Arial"/>
+                <w:sz w:val="24"/>
+                <w:szCs w:val="24"/>
+              </w:rPr>
+            </w:pPr>
+            <w:r>
+              <w:rPr>
+                <w:rFonts w:ascii="Arial" w:hAnsi="Arial" w:cs="Arial"/>
+                <w:sz w:val="24"/>
+                <w:szCs w:val="24"/>
+              </w:rPr>
+              <w:t>El método recibirá un vértice, el cual será la raíz del árbol</w:t>
+            </w:r>
+          </w:p>
+        </w:tc>
+        <w:tc>
+          <w:tcPr>
+            <w:tcW w:w="1764" w:type="dxa"/>
+          </w:tcPr>
+          <w:p>
+            <w:pPr>
+              <w:rPr>
+                <w:rFonts w:ascii="Arial" w:hAnsi="Arial" w:cs="Arial"/>
+                <w:sz w:val="24"/>
+                <w:szCs w:val="24"/>
+              </w:rPr>
+            </w:pPr>
+            <w:r>
+              <w:rPr>
+                <w:rFonts w:ascii="Arial" w:hAnsi="Arial" w:cs="Arial"/>
+                <w:sz w:val="24"/>
+                <w:szCs w:val="24"/>
+              </w:rPr>
+              <w:t>Se espera que el resultado sea un árbol cuya raíz sea el vértice pasado como parámetro y cuyo recorrido sea en profundidad</w:t>
             </w:r>
           </w:p>
         </w:tc>
@@ -5683,6 +6495,1897 @@
         </w:rPr>
       </w:pPr>
     </w:p>
+    <w:p>
+      <w:pPr>
+        <w:spacing w:after="0" w:line="240" w:lineRule="auto"/>
+        <w:rPr>
+          <w:rFonts w:ascii="Arial" w:hAnsi="Arial" w:cs="Arial"/>
+          <w:sz w:val="24"/>
+          <w:szCs w:val="24"/>
+        </w:rPr>
+      </w:pPr>
+    </w:p>
+    <w:p>
+      <w:pPr>
+        <w:spacing w:after="0" w:line="240" w:lineRule="auto"/>
+        <w:rPr>
+          <w:rFonts w:ascii="Arial" w:hAnsi="Arial" w:cs="Arial"/>
+          <w:sz w:val="24"/>
+          <w:szCs w:val="24"/>
+        </w:rPr>
+      </w:pPr>
+    </w:p>
+    <w:p>
+      <w:pPr>
+        <w:spacing w:after="0" w:line="240" w:lineRule="auto"/>
+        <w:rPr>
+          <w:rFonts w:ascii="Arial" w:hAnsi="Arial" w:cs="Arial"/>
+          <w:sz w:val="24"/>
+          <w:szCs w:val="24"/>
+        </w:rPr>
+      </w:pPr>
+    </w:p>
+    <w:p>
+      <w:pPr>
+        <w:spacing w:after="0" w:line="240" w:lineRule="auto"/>
+        <w:rPr>
+          <w:rFonts w:ascii="Arial" w:hAnsi="Arial" w:cs="Arial"/>
+          <w:sz w:val="24"/>
+          <w:szCs w:val="24"/>
+        </w:rPr>
+      </w:pPr>
+    </w:p>
+    <w:p>
+      <w:pPr>
+        <w:spacing w:after="0" w:line="240" w:lineRule="auto"/>
+        <w:rPr>
+          <w:rFonts w:ascii="Arial" w:hAnsi="Arial" w:cs="Arial"/>
+          <w:sz w:val="24"/>
+          <w:szCs w:val="24"/>
+        </w:rPr>
+      </w:pPr>
+    </w:p>
+    <w:p>
+      <w:pPr>
+        <w:spacing w:after="0" w:line="240" w:lineRule="auto"/>
+        <w:rPr>
+          <w:rFonts w:ascii="Arial" w:hAnsi="Arial" w:cs="Arial"/>
+          <w:sz w:val="24"/>
+          <w:szCs w:val="24"/>
+        </w:rPr>
+      </w:pPr>
+    </w:p>
+    <w:p>
+      <w:pPr>
+        <w:spacing w:after="0" w:line="240" w:lineRule="auto"/>
+        <w:rPr>
+          <w:rFonts w:ascii="Arial" w:hAnsi="Arial" w:cs="Arial"/>
+          <w:sz w:val="24"/>
+          <w:szCs w:val="24"/>
+        </w:rPr>
+      </w:pPr>
+    </w:p>
+    <w:p>
+      <w:pPr>
+        <w:spacing w:after="0" w:line="240" w:lineRule="auto"/>
+        <w:rPr>
+          <w:rFonts w:ascii="Arial" w:hAnsi="Arial" w:cs="Arial"/>
+          <w:sz w:val="24"/>
+          <w:szCs w:val="24"/>
+        </w:rPr>
+      </w:pPr>
+    </w:p>
+    <w:p>
+      <w:pPr>
+        <w:spacing w:after="0" w:line="240" w:lineRule="auto"/>
+        <w:rPr>
+          <w:rFonts w:ascii="Arial" w:hAnsi="Arial" w:cs="Arial"/>
+          <w:sz w:val="24"/>
+          <w:szCs w:val="24"/>
+        </w:rPr>
+      </w:pPr>
+    </w:p>
+    <w:p>
+      <w:pPr>
+        <w:spacing w:after="0" w:line="240" w:lineRule="auto"/>
+        <w:rPr>
+          <w:rFonts w:ascii="Arial" w:hAnsi="Arial" w:cs="Arial"/>
+          <w:sz w:val="24"/>
+          <w:szCs w:val="24"/>
+        </w:rPr>
+      </w:pPr>
+    </w:p>
+    <w:p>
+      <w:pPr>
+        <w:spacing w:after="0" w:line="240" w:lineRule="auto"/>
+        <w:rPr>
+          <w:rFonts w:ascii="Arial" w:hAnsi="Arial" w:cs="Arial"/>
+          <w:sz w:val="24"/>
+          <w:szCs w:val="24"/>
+        </w:rPr>
+      </w:pPr>
+    </w:p>
+    <w:tbl>
+      <w:tblPr>
+        <w:tblStyle w:val="Tablaconcuadrcula"/>
+        <w:tblW w:w="0" w:type="auto"/>
+        <w:tblLook w:val="04A0" w:firstRow="1" w:lastRow="0" w:firstColumn="1" w:lastColumn="0" w:noHBand="0" w:noVBand="1"/>
+      </w:tblPr>
+      <w:tblGrid>
+        <w:gridCol w:w="1724"/>
+        <w:gridCol w:w="1751"/>
+        <w:gridCol w:w="1910"/>
+        <w:gridCol w:w="1679"/>
+        <w:gridCol w:w="1764"/>
+      </w:tblGrid>
+      <w:tr>
+        <w:tc>
+          <w:tcPr>
+            <w:tcW w:w="8828" w:type="dxa"/>
+            <w:gridSpan w:val="5"/>
+          </w:tcPr>
+          <w:p>
+            <w:pPr>
+              <w:rPr>
+                <w:rFonts w:ascii="Arial" w:hAnsi="Arial" w:cs="Arial"/>
+                <w:sz w:val="24"/>
+                <w:szCs w:val="24"/>
+              </w:rPr>
+            </w:pPr>
+            <w:r>
+              <w:rPr>
+                <w:rFonts w:ascii="Arial" w:hAnsi="Arial" w:cs="Arial"/>
+                <w:b/>
+                <w:sz w:val="24"/>
+                <w:szCs w:val="24"/>
+              </w:rPr>
+              <w:lastRenderedPageBreak/>
+              <w:t xml:space="preserve">Objetivo: </w:t>
+            </w:r>
+            <w:r>
+              <w:rPr>
+                <w:rFonts w:ascii="Arial" w:hAnsi="Arial" w:cs="Arial"/>
+                <w:sz w:val="24"/>
+                <w:szCs w:val="24"/>
+              </w:rPr>
+              <w:t xml:space="preserve">Probar el correcto funcionamiento del método </w:t>
+            </w:r>
+            <w:r>
+              <w:rPr>
+                <w:rFonts w:ascii="Arial" w:hAnsi="Arial" w:cs="Arial"/>
+                <w:sz w:val="24"/>
+                <w:szCs w:val="24"/>
+              </w:rPr>
+              <w:t>Dijkstra</w:t>
+            </w:r>
+          </w:p>
+        </w:tc>
+      </w:tr>
+      <w:tr>
+        <w:tc>
+          <w:tcPr>
+            <w:tcW w:w="3475" w:type="dxa"/>
+            <w:gridSpan w:val="2"/>
+          </w:tcPr>
+          <w:p>
+            <w:pPr>
+              <w:rPr>
+                <w:rFonts w:ascii="Arial" w:hAnsi="Arial" w:cs="Arial"/>
+                <w:sz w:val="24"/>
+                <w:szCs w:val="24"/>
+              </w:rPr>
+            </w:pPr>
+            <w:r>
+              <w:rPr>
+                <w:rFonts w:ascii="Arial" w:hAnsi="Arial" w:cs="Arial"/>
+                <w:b/>
+                <w:sz w:val="24"/>
+                <w:szCs w:val="24"/>
+              </w:rPr>
+              <w:t xml:space="preserve">Clase: </w:t>
+            </w:r>
+            <w:proofErr w:type="spellStart"/>
+            <w:r>
+              <w:rPr>
+                <w:rFonts w:ascii="Arial" w:hAnsi="Arial" w:cs="Arial"/>
+                <w:b/>
+                <w:sz w:val="24"/>
+                <w:szCs w:val="24"/>
+              </w:rPr>
+              <w:t>OurGraph</w:t>
+            </w:r>
+            <w:proofErr w:type="spellEnd"/>
+          </w:p>
+        </w:tc>
+        <w:tc>
+          <w:tcPr>
+            <w:tcW w:w="5353" w:type="dxa"/>
+            <w:gridSpan w:val="3"/>
+          </w:tcPr>
+          <w:p>
+            <w:pPr>
+              <w:rPr>
+                <w:rFonts w:ascii="Arial" w:hAnsi="Arial" w:cs="Arial"/>
+                <w:sz w:val="24"/>
+                <w:szCs w:val="24"/>
+              </w:rPr>
+            </w:pPr>
+            <w:r>
+              <w:rPr>
+                <w:rFonts w:ascii="Arial" w:hAnsi="Arial" w:cs="Arial"/>
+                <w:b/>
+                <w:sz w:val="24"/>
+                <w:szCs w:val="24"/>
+              </w:rPr>
+              <w:t xml:space="preserve">Método: </w:t>
+            </w:r>
+            <w:r>
+              <w:rPr>
+                <w:rFonts w:ascii="Arial" w:hAnsi="Arial" w:cs="Arial"/>
+                <w:b/>
+                <w:sz w:val="24"/>
+                <w:szCs w:val="24"/>
+              </w:rPr>
+              <w:t>Dijkstra (</w:t>
+            </w:r>
+            <w:r>
+              <w:rPr>
+                <w:rFonts w:ascii="Arial" w:hAnsi="Arial" w:cs="Arial"/>
+                <w:b/>
+                <w:sz w:val="24"/>
+                <w:szCs w:val="24"/>
+              </w:rPr>
+              <w:t>Vértice</w:t>
+            </w:r>
+            <w:r>
+              <w:rPr>
+                <w:rFonts w:ascii="Arial" w:hAnsi="Arial" w:cs="Arial"/>
+                <w:b/>
+                <w:sz w:val="24"/>
+                <w:szCs w:val="24"/>
+              </w:rPr>
+              <w:t>)</w:t>
+            </w:r>
+          </w:p>
+        </w:tc>
+      </w:tr>
+      <w:tr>
+        <w:tc>
+          <w:tcPr>
+            <w:tcW w:w="1724" w:type="dxa"/>
+            <w:vAlign w:val="center"/>
+          </w:tcPr>
+          <w:p>
+            <w:pPr>
+              <w:jc w:val="center"/>
+              <w:rPr>
+                <w:rFonts w:ascii="Arial" w:hAnsi="Arial" w:cs="Arial"/>
+                <w:b/>
+                <w:sz w:val="24"/>
+                <w:szCs w:val="24"/>
+              </w:rPr>
+            </w:pPr>
+            <w:r>
+              <w:rPr>
+                <w:rFonts w:ascii="Arial" w:hAnsi="Arial" w:cs="Arial"/>
+                <w:b/>
+                <w:sz w:val="24"/>
+                <w:szCs w:val="24"/>
+              </w:rPr>
+              <w:t>Caso #</w:t>
+            </w:r>
+          </w:p>
+        </w:tc>
+        <w:tc>
+          <w:tcPr>
+            <w:tcW w:w="1751" w:type="dxa"/>
+            <w:vAlign w:val="center"/>
+          </w:tcPr>
+          <w:p>
+            <w:pPr>
+              <w:jc w:val="center"/>
+              <w:rPr>
+                <w:rFonts w:ascii="Arial" w:hAnsi="Arial" w:cs="Arial"/>
+                <w:b/>
+                <w:sz w:val="24"/>
+                <w:szCs w:val="24"/>
+              </w:rPr>
+            </w:pPr>
+            <w:r>
+              <w:rPr>
+                <w:rFonts w:ascii="Arial" w:hAnsi="Arial" w:cs="Arial"/>
+                <w:b/>
+                <w:sz w:val="24"/>
+                <w:szCs w:val="24"/>
+              </w:rPr>
+              <w:t>Descripción:</w:t>
+            </w:r>
+          </w:p>
+        </w:tc>
+        <w:tc>
+          <w:tcPr>
+            <w:tcW w:w="1910" w:type="dxa"/>
+            <w:vAlign w:val="center"/>
+          </w:tcPr>
+          <w:p>
+            <w:pPr>
+              <w:jc w:val="center"/>
+              <w:rPr>
+                <w:rFonts w:ascii="Arial" w:hAnsi="Arial" w:cs="Arial"/>
+                <w:b/>
+                <w:sz w:val="24"/>
+                <w:szCs w:val="24"/>
+              </w:rPr>
+            </w:pPr>
+            <w:r>
+              <w:rPr>
+                <w:rFonts w:ascii="Arial" w:hAnsi="Arial" w:cs="Arial"/>
+                <w:b/>
+                <w:sz w:val="24"/>
+                <w:szCs w:val="24"/>
+              </w:rPr>
+              <w:t>Escenario</w:t>
+            </w:r>
+          </w:p>
+        </w:tc>
+        <w:tc>
+          <w:tcPr>
+            <w:tcW w:w="1679" w:type="dxa"/>
+            <w:vAlign w:val="center"/>
+          </w:tcPr>
+          <w:p>
+            <w:pPr>
+              <w:jc w:val="center"/>
+              <w:rPr>
+                <w:rFonts w:ascii="Arial" w:hAnsi="Arial" w:cs="Arial"/>
+                <w:b/>
+                <w:sz w:val="24"/>
+                <w:szCs w:val="24"/>
+              </w:rPr>
+            </w:pPr>
+            <w:r>
+              <w:rPr>
+                <w:rFonts w:ascii="Arial" w:hAnsi="Arial" w:cs="Arial"/>
+                <w:b/>
+                <w:sz w:val="24"/>
+                <w:szCs w:val="24"/>
+              </w:rPr>
+              <w:t>Valores de entrada</w:t>
+            </w:r>
+          </w:p>
+        </w:tc>
+        <w:tc>
+          <w:tcPr>
+            <w:tcW w:w="1764" w:type="dxa"/>
+            <w:vAlign w:val="center"/>
+          </w:tcPr>
+          <w:p>
+            <w:pPr>
+              <w:jc w:val="center"/>
+              <w:rPr>
+                <w:rFonts w:ascii="Arial" w:hAnsi="Arial" w:cs="Arial"/>
+                <w:b/>
+                <w:sz w:val="24"/>
+                <w:szCs w:val="24"/>
+              </w:rPr>
+            </w:pPr>
+            <w:r>
+              <w:rPr>
+                <w:rFonts w:ascii="Arial" w:hAnsi="Arial" w:cs="Arial"/>
+                <w:b/>
+                <w:sz w:val="24"/>
+                <w:szCs w:val="24"/>
+              </w:rPr>
+              <w:t>Resultado</w:t>
+            </w:r>
+          </w:p>
+        </w:tc>
+      </w:tr>
+      <w:tr>
+        <w:tc>
+          <w:tcPr>
+            <w:tcW w:w="1724" w:type="dxa"/>
+            <w:vAlign w:val="center"/>
+          </w:tcPr>
+          <w:p>
+            <w:pPr>
+              <w:jc w:val="center"/>
+              <w:rPr>
+                <w:rFonts w:ascii="Arial" w:hAnsi="Arial" w:cs="Arial"/>
+                <w:sz w:val="24"/>
+                <w:szCs w:val="24"/>
+              </w:rPr>
+            </w:pPr>
+            <w:r>
+              <w:rPr>
+                <w:rFonts w:ascii="Arial" w:hAnsi="Arial" w:cs="Arial"/>
+                <w:sz w:val="24"/>
+                <w:szCs w:val="24"/>
+              </w:rPr>
+              <w:t>1</w:t>
+            </w:r>
+          </w:p>
+        </w:tc>
+        <w:tc>
+          <w:tcPr>
+            <w:tcW w:w="1751" w:type="dxa"/>
+          </w:tcPr>
+          <w:p>
+            <w:pPr>
+              <w:rPr>
+                <w:rFonts w:ascii="Arial" w:hAnsi="Arial" w:cs="Arial"/>
+                <w:sz w:val="24"/>
+                <w:szCs w:val="24"/>
+              </w:rPr>
+            </w:pPr>
+            <w:r>
+              <w:rPr>
+                <w:rFonts w:ascii="Arial" w:hAnsi="Arial" w:cs="Arial"/>
+                <w:sz w:val="24"/>
+                <w:szCs w:val="24"/>
+              </w:rPr>
+              <w:t>Se crea un grafo, el cual sus vértices contendrán edificios y sus aristas contendrán caminos</w:t>
+            </w:r>
+          </w:p>
+        </w:tc>
+        <w:tc>
+          <w:tcPr>
+            <w:tcW w:w="1910" w:type="dxa"/>
+            <w:vAlign w:val="center"/>
+          </w:tcPr>
+          <w:p>
+            <w:pPr>
+              <w:jc w:val="center"/>
+              <w:rPr>
+                <w:rFonts w:ascii="Arial" w:hAnsi="Arial" w:cs="Arial"/>
+                <w:sz w:val="24"/>
+                <w:szCs w:val="24"/>
+              </w:rPr>
+            </w:pPr>
+            <w:proofErr w:type="spellStart"/>
+            <w:proofErr w:type="gramStart"/>
+            <w:r>
+              <w:rPr>
+                <w:rFonts w:ascii="Arial" w:hAnsi="Arial" w:cs="Arial"/>
+                <w:sz w:val="24"/>
+                <w:szCs w:val="24"/>
+              </w:rPr>
+              <w:t>scenarioFour</w:t>
+            </w:r>
+            <w:proofErr w:type="spellEnd"/>
+            <w:r>
+              <w:rPr>
+                <w:rFonts w:ascii="Arial" w:hAnsi="Arial" w:cs="Arial"/>
+                <w:sz w:val="24"/>
+                <w:szCs w:val="24"/>
+              </w:rPr>
+              <w:t>(</w:t>
+            </w:r>
+            <w:proofErr w:type="gramEnd"/>
+            <w:r>
+              <w:rPr>
+                <w:rFonts w:ascii="Arial" w:hAnsi="Arial" w:cs="Arial"/>
+                <w:sz w:val="24"/>
+                <w:szCs w:val="24"/>
+              </w:rPr>
+              <w:t>)</w:t>
+            </w:r>
+          </w:p>
+        </w:tc>
+        <w:tc>
+          <w:tcPr>
+            <w:tcW w:w="1679" w:type="dxa"/>
+          </w:tcPr>
+          <w:p>
+            <w:pPr>
+              <w:rPr>
+                <w:rFonts w:ascii="Arial" w:hAnsi="Arial" w:cs="Arial"/>
+                <w:sz w:val="24"/>
+                <w:szCs w:val="24"/>
+              </w:rPr>
+            </w:pPr>
+            <w:r>
+              <w:rPr>
+                <w:rFonts w:ascii="Arial" w:hAnsi="Arial" w:cs="Arial"/>
+                <w:sz w:val="24"/>
+                <w:szCs w:val="24"/>
+              </w:rPr>
+              <w:t xml:space="preserve">El método recibirá un vértice, el cual contendrá un edificio </w:t>
+            </w:r>
+          </w:p>
+        </w:tc>
+        <w:tc>
+          <w:tcPr>
+            <w:tcW w:w="1764" w:type="dxa"/>
+          </w:tcPr>
+          <w:p>
+            <w:pPr>
+              <w:rPr>
+                <w:rFonts w:ascii="Arial" w:hAnsi="Arial" w:cs="Arial"/>
+                <w:sz w:val="24"/>
+                <w:szCs w:val="24"/>
+              </w:rPr>
+            </w:pPr>
+            <w:r>
+              <w:rPr>
+                <w:rFonts w:ascii="Arial" w:hAnsi="Arial" w:cs="Arial"/>
+                <w:sz w:val="24"/>
+                <w:szCs w:val="24"/>
+              </w:rPr>
+              <w:t>Se espera que el método devuelva un arreglo de enteros con las distancias más cortas del vértice pasado como parámetro hacia todos los demás</w:t>
+            </w:r>
+          </w:p>
+        </w:tc>
+      </w:tr>
+    </w:tbl>
+    <w:p>
+      <w:pPr>
+        <w:spacing w:after="0" w:line="240" w:lineRule="auto"/>
+        <w:rPr>
+          <w:rFonts w:ascii="Arial" w:hAnsi="Arial" w:cs="Arial"/>
+          <w:sz w:val="24"/>
+          <w:szCs w:val="24"/>
+        </w:rPr>
+      </w:pPr>
+    </w:p>
+    <w:tbl>
+      <w:tblPr>
+        <w:tblStyle w:val="Tablaconcuadrcula"/>
+        <w:tblW w:w="0" w:type="auto"/>
+        <w:tblLook w:val="04A0" w:firstRow="1" w:lastRow="0" w:firstColumn="1" w:lastColumn="0" w:noHBand="0" w:noVBand="1"/>
+      </w:tblPr>
+      <w:tblGrid>
+        <w:gridCol w:w="1724"/>
+        <w:gridCol w:w="1751"/>
+        <w:gridCol w:w="1910"/>
+        <w:gridCol w:w="1679"/>
+        <w:gridCol w:w="1764"/>
+      </w:tblGrid>
+      <w:tr>
+        <w:tc>
+          <w:tcPr>
+            <w:tcW w:w="8828" w:type="dxa"/>
+            <w:gridSpan w:val="5"/>
+          </w:tcPr>
+          <w:p>
+            <w:pPr>
+              <w:rPr>
+                <w:rFonts w:ascii="Arial" w:hAnsi="Arial" w:cs="Arial"/>
+                <w:sz w:val="24"/>
+                <w:szCs w:val="24"/>
+              </w:rPr>
+            </w:pPr>
+            <w:r>
+              <w:rPr>
+                <w:rFonts w:ascii="Arial" w:hAnsi="Arial" w:cs="Arial"/>
+                <w:b/>
+                <w:sz w:val="24"/>
+                <w:szCs w:val="24"/>
+              </w:rPr>
+              <w:t xml:space="preserve">Objetivo: </w:t>
+            </w:r>
+            <w:r>
+              <w:rPr>
+                <w:rFonts w:ascii="Arial" w:hAnsi="Arial" w:cs="Arial"/>
+                <w:sz w:val="24"/>
+                <w:szCs w:val="24"/>
+              </w:rPr>
+              <w:t xml:space="preserve">Probar el correcto funcionamiento del método </w:t>
+            </w:r>
+            <w:r>
+              <w:rPr>
+                <w:rFonts w:ascii="Arial" w:hAnsi="Arial" w:cs="Arial"/>
+                <w:sz w:val="24"/>
+                <w:szCs w:val="24"/>
+              </w:rPr>
+              <w:t>Floyd-</w:t>
+            </w:r>
+            <w:proofErr w:type="spellStart"/>
+            <w:r>
+              <w:rPr>
+                <w:rFonts w:ascii="Arial" w:hAnsi="Arial" w:cs="Arial"/>
+                <w:sz w:val="24"/>
+                <w:szCs w:val="24"/>
+              </w:rPr>
+              <w:t>Warshall</w:t>
+            </w:r>
+            <w:proofErr w:type="spellEnd"/>
+          </w:p>
+        </w:tc>
+      </w:tr>
+      <w:tr>
+        <w:tc>
+          <w:tcPr>
+            <w:tcW w:w="3475" w:type="dxa"/>
+            <w:gridSpan w:val="2"/>
+          </w:tcPr>
+          <w:p>
+            <w:pPr>
+              <w:rPr>
+                <w:rFonts w:ascii="Arial" w:hAnsi="Arial" w:cs="Arial"/>
+                <w:sz w:val="24"/>
+                <w:szCs w:val="24"/>
+              </w:rPr>
+            </w:pPr>
+            <w:r>
+              <w:rPr>
+                <w:rFonts w:ascii="Arial" w:hAnsi="Arial" w:cs="Arial"/>
+                <w:b/>
+                <w:sz w:val="24"/>
+                <w:szCs w:val="24"/>
+              </w:rPr>
+              <w:t xml:space="preserve">Clase: </w:t>
+            </w:r>
+            <w:proofErr w:type="spellStart"/>
+            <w:r>
+              <w:rPr>
+                <w:rFonts w:ascii="Arial" w:hAnsi="Arial" w:cs="Arial"/>
+                <w:b/>
+                <w:sz w:val="24"/>
+                <w:szCs w:val="24"/>
+              </w:rPr>
+              <w:t>OurGraph</w:t>
+            </w:r>
+            <w:proofErr w:type="spellEnd"/>
+          </w:p>
+        </w:tc>
+        <w:tc>
+          <w:tcPr>
+            <w:tcW w:w="5353" w:type="dxa"/>
+            <w:gridSpan w:val="3"/>
+          </w:tcPr>
+          <w:p>
+            <w:pPr>
+              <w:rPr>
+                <w:rFonts w:ascii="Arial" w:hAnsi="Arial" w:cs="Arial"/>
+                <w:sz w:val="24"/>
+                <w:szCs w:val="24"/>
+              </w:rPr>
+            </w:pPr>
+            <w:r>
+              <w:rPr>
+                <w:rFonts w:ascii="Arial" w:hAnsi="Arial" w:cs="Arial"/>
+                <w:b/>
+                <w:sz w:val="24"/>
+                <w:szCs w:val="24"/>
+              </w:rPr>
+              <w:t xml:space="preserve">Método: </w:t>
+            </w:r>
+            <w:r>
+              <w:rPr>
+                <w:rFonts w:ascii="Arial" w:hAnsi="Arial" w:cs="Arial"/>
+                <w:b/>
+                <w:sz w:val="24"/>
+                <w:szCs w:val="24"/>
+              </w:rPr>
+              <w:t>Floyd-</w:t>
+            </w:r>
+            <w:proofErr w:type="spellStart"/>
+            <w:r>
+              <w:rPr>
+                <w:rFonts w:ascii="Arial" w:hAnsi="Arial" w:cs="Arial"/>
+                <w:b/>
+                <w:sz w:val="24"/>
+                <w:szCs w:val="24"/>
+              </w:rPr>
+              <w:t>Warshall</w:t>
+            </w:r>
+            <w:proofErr w:type="spellEnd"/>
+            <w:r>
+              <w:rPr>
+                <w:rFonts w:ascii="Arial" w:hAnsi="Arial" w:cs="Arial"/>
+                <w:b/>
+                <w:sz w:val="24"/>
+                <w:szCs w:val="24"/>
+              </w:rPr>
+              <w:t xml:space="preserve"> (Matriz de adyacencia)</w:t>
+            </w:r>
+          </w:p>
+        </w:tc>
+      </w:tr>
+      <w:tr>
+        <w:tc>
+          <w:tcPr>
+            <w:tcW w:w="1724" w:type="dxa"/>
+            <w:vAlign w:val="center"/>
+          </w:tcPr>
+          <w:p>
+            <w:pPr>
+              <w:jc w:val="center"/>
+              <w:rPr>
+                <w:rFonts w:ascii="Arial" w:hAnsi="Arial" w:cs="Arial"/>
+                <w:b/>
+                <w:sz w:val="24"/>
+                <w:szCs w:val="24"/>
+              </w:rPr>
+            </w:pPr>
+            <w:r>
+              <w:rPr>
+                <w:rFonts w:ascii="Arial" w:hAnsi="Arial" w:cs="Arial"/>
+                <w:b/>
+                <w:sz w:val="24"/>
+                <w:szCs w:val="24"/>
+              </w:rPr>
+              <w:t>Caso #</w:t>
+            </w:r>
+          </w:p>
+        </w:tc>
+        <w:tc>
+          <w:tcPr>
+            <w:tcW w:w="1751" w:type="dxa"/>
+            <w:vAlign w:val="center"/>
+          </w:tcPr>
+          <w:p>
+            <w:pPr>
+              <w:jc w:val="center"/>
+              <w:rPr>
+                <w:rFonts w:ascii="Arial" w:hAnsi="Arial" w:cs="Arial"/>
+                <w:b/>
+                <w:sz w:val="24"/>
+                <w:szCs w:val="24"/>
+              </w:rPr>
+            </w:pPr>
+            <w:r>
+              <w:rPr>
+                <w:rFonts w:ascii="Arial" w:hAnsi="Arial" w:cs="Arial"/>
+                <w:b/>
+                <w:sz w:val="24"/>
+                <w:szCs w:val="24"/>
+              </w:rPr>
+              <w:t>Descripción:</w:t>
+            </w:r>
+          </w:p>
+        </w:tc>
+        <w:tc>
+          <w:tcPr>
+            <w:tcW w:w="1910" w:type="dxa"/>
+            <w:vAlign w:val="center"/>
+          </w:tcPr>
+          <w:p>
+            <w:pPr>
+              <w:jc w:val="center"/>
+              <w:rPr>
+                <w:rFonts w:ascii="Arial" w:hAnsi="Arial" w:cs="Arial"/>
+                <w:b/>
+                <w:sz w:val="24"/>
+                <w:szCs w:val="24"/>
+              </w:rPr>
+            </w:pPr>
+            <w:r>
+              <w:rPr>
+                <w:rFonts w:ascii="Arial" w:hAnsi="Arial" w:cs="Arial"/>
+                <w:b/>
+                <w:sz w:val="24"/>
+                <w:szCs w:val="24"/>
+              </w:rPr>
+              <w:t>Escenario</w:t>
+            </w:r>
+          </w:p>
+        </w:tc>
+        <w:tc>
+          <w:tcPr>
+            <w:tcW w:w="1679" w:type="dxa"/>
+            <w:vAlign w:val="center"/>
+          </w:tcPr>
+          <w:p>
+            <w:pPr>
+              <w:jc w:val="center"/>
+              <w:rPr>
+                <w:rFonts w:ascii="Arial" w:hAnsi="Arial" w:cs="Arial"/>
+                <w:b/>
+                <w:sz w:val="24"/>
+                <w:szCs w:val="24"/>
+              </w:rPr>
+            </w:pPr>
+            <w:r>
+              <w:rPr>
+                <w:rFonts w:ascii="Arial" w:hAnsi="Arial" w:cs="Arial"/>
+                <w:b/>
+                <w:sz w:val="24"/>
+                <w:szCs w:val="24"/>
+              </w:rPr>
+              <w:t>Valores de entrada</w:t>
+            </w:r>
+          </w:p>
+        </w:tc>
+        <w:tc>
+          <w:tcPr>
+            <w:tcW w:w="1764" w:type="dxa"/>
+            <w:vAlign w:val="center"/>
+          </w:tcPr>
+          <w:p>
+            <w:pPr>
+              <w:jc w:val="center"/>
+              <w:rPr>
+                <w:rFonts w:ascii="Arial" w:hAnsi="Arial" w:cs="Arial"/>
+                <w:b/>
+                <w:sz w:val="24"/>
+                <w:szCs w:val="24"/>
+              </w:rPr>
+            </w:pPr>
+            <w:r>
+              <w:rPr>
+                <w:rFonts w:ascii="Arial" w:hAnsi="Arial" w:cs="Arial"/>
+                <w:b/>
+                <w:sz w:val="24"/>
+                <w:szCs w:val="24"/>
+              </w:rPr>
+              <w:t>Resultado</w:t>
+            </w:r>
+          </w:p>
+        </w:tc>
+      </w:tr>
+      <w:tr>
+        <w:tc>
+          <w:tcPr>
+            <w:tcW w:w="1724" w:type="dxa"/>
+            <w:vAlign w:val="center"/>
+          </w:tcPr>
+          <w:p>
+            <w:pPr>
+              <w:jc w:val="center"/>
+              <w:rPr>
+                <w:rFonts w:ascii="Arial" w:hAnsi="Arial" w:cs="Arial"/>
+                <w:sz w:val="24"/>
+                <w:szCs w:val="24"/>
+              </w:rPr>
+            </w:pPr>
+            <w:r>
+              <w:rPr>
+                <w:rFonts w:ascii="Arial" w:hAnsi="Arial" w:cs="Arial"/>
+                <w:sz w:val="24"/>
+                <w:szCs w:val="24"/>
+              </w:rPr>
+              <w:t>1</w:t>
+            </w:r>
+          </w:p>
+        </w:tc>
+        <w:tc>
+          <w:tcPr>
+            <w:tcW w:w="1751" w:type="dxa"/>
+          </w:tcPr>
+          <w:p>
+            <w:pPr>
+              <w:rPr>
+                <w:rFonts w:ascii="Arial" w:hAnsi="Arial" w:cs="Arial"/>
+                <w:sz w:val="24"/>
+                <w:szCs w:val="24"/>
+              </w:rPr>
+            </w:pPr>
+            <w:r>
+              <w:rPr>
+                <w:rFonts w:ascii="Arial" w:hAnsi="Arial" w:cs="Arial"/>
+                <w:sz w:val="24"/>
+                <w:szCs w:val="24"/>
+              </w:rPr>
+              <w:t>Se crea un grafo, el cual sus vértices contendrán edificios y sus aristas contendrán caminos</w:t>
+            </w:r>
+          </w:p>
+        </w:tc>
+        <w:tc>
+          <w:tcPr>
+            <w:tcW w:w="1910" w:type="dxa"/>
+            <w:vAlign w:val="center"/>
+          </w:tcPr>
+          <w:p>
+            <w:pPr>
+              <w:jc w:val="center"/>
+              <w:rPr>
+                <w:rFonts w:ascii="Arial" w:hAnsi="Arial" w:cs="Arial"/>
+                <w:sz w:val="24"/>
+                <w:szCs w:val="24"/>
+              </w:rPr>
+            </w:pPr>
+            <w:proofErr w:type="spellStart"/>
+            <w:proofErr w:type="gramStart"/>
+            <w:r>
+              <w:rPr>
+                <w:rFonts w:ascii="Arial" w:hAnsi="Arial" w:cs="Arial"/>
+                <w:sz w:val="24"/>
+                <w:szCs w:val="24"/>
+              </w:rPr>
+              <w:t>scenarioFour</w:t>
+            </w:r>
+            <w:proofErr w:type="spellEnd"/>
+            <w:r>
+              <w:rPr>
+                <w:rFonts w:ascii="Arial" w:hAnsi="Arial" w:cs="Arial"/>
+                <w:sz w:val="24"/>
+                <w:szCs w:val="24"/>
+              </w:rPr>
+              <w:t>(</w:t>
+            </w:r>
+            <w:proofErr w:type="gramEnd"/>
+            <w:r>
+              <w:rPr>
+                <w:rFonts w:ascii="Arial" w:hAnsi="Arial" w:cs="Arial"/>
+                <w:sz w:val="24"/>
+                <w:szCs w:val="24"/>
+              </w:rPr>
+              <w:t>)</w:t>
+            </w:r>
+          </w:p>
+        </w:tc>
+        <w:tc>
+          <w:tcPr>
+            <w:tcW w:w="1679" w:type="dxa"/>
+          </w:tcPr>
+          <w:p>
+            <w:pPr>
+              <w:rPr>
+                <w:rFonts w:ascii="Arial" w:hAnsi="Arial" w:cs="Arial"/>
+                <w:sz w:val="24"/>
+                <w:szCs w:val="24"/>
+              </w:rPr>
+            </w:pPr>
+            <w:r>
+              <w:rPr>
+                <w:rFonts w:ascii="Arial" w:hAnsi="Arial" w:cs="Arial"/>
+                <w:sz w:val="24"/>
+                <w:szCs w:val="24"/>
+              </w:rPr>
+              <w:t>El método recibirá una matriz de adyacencia, la cual representa todos los caminos que hay de la universidad para llegar a cualquier edificio</w:t>
+            </w:r>
+          </w:p>
+        </w:tc>
+        <w:tc>
+          <w:tcPr>
+            <w:tcW w:w="1764" w:type="dxa"/>
+          </w:tcPr>
+          <w:p>
+            <w:pPr>
+              <w:rPr>
+                <w:rFonts w:ascii="Arial" w:hAnsi="Arial" w:cs="Arial"/>
+                <w:sz w:val="24"/>
+                <w:szCs w:val="24"/>
+              </w:rPr>
+            </w:pPr>
+            <w:r>
+              <w:rPr>
+                <w:rFonts w:ascii="Arial" w:hAnsi="Arial" w:cs="Arial"/>
+                <w:sz w:val="24"/>
+                <w:szCs w:val="24"/>
+              </w:rPr>
+              <w:t xml:space="preserve">Se espera que el método devuelva una matriz de adyacencia con los caminos más cortos que hay de un vértice a los </w:t>
+            </w:r>
+            <w:r>
+              <w:rPr>
+                <w:rFonts w:ascii="Arial" w:hAnsi="Arial" w:cs="Arial"/>
+                <w:sz w:val="24"/>
+                <w:szCs w:val="24"/>
+              </w:rPr>
+              <w:t>demás</w:t>
+            </w:r>
+            <w:r>
+              <w:rPr>
+                <w:rFonts w:ascii="Arial" w:hAnsi="Arial" w:cs="Arial"/>
+                <w:sz w:val="24"/>
+                <w:szCs w:val="24"/>
+              </w:rPr>
+              <w:t>.</w:t>
+            </w:r>
+          </w:p>
+        </w:tc>
+      </w:tr>
+    </w:tbl>
+    <w:p>
+      <w:pPr>
+        <w:spacing w:after="0" w:line="240" w:lineRule="auto"/>
+        <w:rPr>
+          <w:rFonts w:ascii="Arial" w:hAnsi="Arial" w:cs="Arial"/>
+          <w:sz w:val="24"/>
+          <w:szCs w:val="24"/>
+        </w:rPr>
+      </w:pPr>
+    </w:p>
+    <w:p>
+      <w:pPr>
+        <w:spacing w:after="0" w:line="240" w:lineRule="auto"/>
+        <w:rPr>
+          <w:rFonts w:ascii="Arial" w:hAnsi="Arial" w:cs="Arial"/>
+          <w:sz w:val="24"/>
+          <w:szCs w:val="24"/>
+        </w:rPr>
+      </w:pPr>
+    </w:p>
+    <w:p>
+      <w:pPr>
+        <w:spacing w:after="0" w:line="240" w:lineRule="auto"/>
+        <w:rPr>
+          <w:rFonts w:ascii="Arial" w:hAnsi="Arial" w:cs="Arial"/>
+          <w:sz w:val="24"/>
+          <w:szCs w:val="24"/>
+        </w:rPr>
+      </w:pPr>
+    </w:p>
+    <w:p>
+      <w:pPr>
+        <w:spacing w:after="0" w:line="240" w:lineRule="auto"/>
+        <w:rPr>
+          <w:rFonts w:ascii="Arial" w:hAnsi="Arial" w:cs="Arial"/>
+          <w:sz w:val="24"/>
+          <w:szCs w:val="24"/>
+        </w:rPr>
+      </w:pPr>
+    </w:p>
+    <w:p>
+      <w:pPr>
+        <w:spacing w:after="0" w:line="240" w:lineRule="auto"/>
+        <w:rPr>
+          <w:rFonts w:ascii="Arial" w:hAnsi="Arial" w:cs="Arial"/>
+          <w:sz w:val="24"/>
+          <w:szCs w:val="24"/>
+        </w:rPr>
+      </w:pPr>
+    </w:p>
+    <w:p>
+      <w:pPr>
+        <w:spacing w:after="0" w:line="240" w:lineRule="auto"/>
+        <w:rPr>
+          <w:rFonts w:ascii="Arial" w:hAnsi="Arial" w:cs="Arial"/>
+          <w:sz w:val="24"/>
+          <w:szCs w:val="24"/>
+        </w:rPr>
+      </w:pPr>
+    </w:p>
+    <w:p>
+      <w:pPr>
+        <w:spacing w:after="0" w:line="240" w:lineRule="auto"/>
+        <w:rPr>
+          <w:rFonts w:ascii="Arial" w:hAnsi="Arial" w:cs="Arial"/>
+          <w:sz w:val="24"/>
+          <w:szCs w:val="24"/>
+        </w:rPr>
+      </w:pPr>
+    </w:p>
+    <w:tbl>
+      <w:tblPr>
+        <w:tblStyle w:val="Tablaconcuadrcula"/>
+        <w:tblW w:w="0" w:type="auto"/>
+        <w:tblLook w:val="04A0" w:firstRow="1" w:lastRow="0" w:firstColumn="1" w:lastColumn="0" w:noHBand="0" w:noVBand="1"/>
+      </w:tblPr>
+      <w:tblGrid>
+        <w:gridCol w:w="1724"/>
+        <w:gridCol w:w="1751"/>
+        <w:gridCol w:w="1910"/>
+        <w:gridCol w:w="1679"/>
+        <w:gridCol w:w="1764"/>
+      </w:tblGrid>
+      <w:tr>
+        <w:tc>
+          <w:tcPr>
+            <w:tcW w:w="8828" w:type="dxa"/>
+            <w:gridSpan w:val="5"/>
+          </w:tcPr>
+          <w:p>
+            <w:pPr>
+              <w:rPr>
+                <w:rFonts w:ascii="Arial" w:hAnsi="Arial" w:cs="Arial"/>
+                <w:sz w:val="24"/>
+                <w:szCs w:val="24"/>
+              </w:rPr>
+            </w:pPr>
+            <w:r>
+              <w:rPr>
+                <w:rFonts w:ascii="Arial" w:hAnsi="Arial" w:cs="Arial"/>
+                <w:b/>
+                <w:sz w:val="24"/>
+                <w:szCs w:val="24"/>
+              </w:rPr>
+              <w:t xml:space="preserve">Objetivo: </w:t>
+            </w:r>
+            <w:r>
+              <w:rPr>
+                <w:rFonts w:ascii="Arial" w:hAnsi="Arial" w:cs="Arial"/>
+                <w:sz w:val="24"/>
+                <w:szCs w:val="24"/>
+              </w:rPr>
+              <w:t xml:space="preserve">Probar el correcto funcionamiento del método que encuentra el </w:t>
+            </w:r>
+            <w:r>
+              <w:rPr>
+                <w:rFonts w:ascii="Arial" w:hAnsi="Arial" w:cs="Arial"/>
+                <w:sz w:val="24"/>
+                <w:szCs w:val="24"/>
+              </w:rPr>
+              <w:t>árbol</w:t>
+            </w:r>
+            <w:r>
+              <w:rPr>
+                <w:rFonts w:ascii="Arial" w:hAnsi="Arial" w:cs="Arial"/>
+                <w:sz w:val="24"/>
+                <w:szCs w:val="24"/>
+              </w:rPr>
+              <w:t xml:space="preserve"> de mínima expansión </w:t>
+            </w:r>
+            <w:r>
+              <w:rPr>
+                <w:rFonts w:ascii="Arial" w:hAnsi="Arial" w:cs="Arial"/>
+                <w:sz w:val="24"/>
+                <w:szCs w:val="24"/>
+              </w:rPr>
+              <w:t>Prim</w:t>
+            </w:r>
+          </w:p>
+        </w:tc>
+      </w:tr>
+      <w:tr>
+        <w:tc>
+          <w:tcPr>
+            <w:tcW w:w="3475" w:type="dxa"/>
+            <w:gridSpan w:val="2"/>
+          </w:tcPr>
+          <w:p>
+            <w:pPr>
+              <w:rPr>
+                <w:rFonts w:ascii="Arial" w:hAnsi="Arial" w:cs="Arial"/>
+                <w:sz w:val="24"/>
+                <w:szCs w:val="24"/>
+              </w:rPr>
+            </w:pPr>
+            <w:r>
+              <w:rPr>
+                <w:rFonts w:ascii="Arial" w:hAnsi="Arial" w:cs="Arial"/>
+                <w:b/>
+                <w:sz w:val="24"/>
+                <w:szCs w:val="24"/>
+              </w:rPr>
+              <w:t xml:space="preserve">Clase: </w:t>
+            </w:r>
+            <w:proofErr w:type="spellStart"/>
+            <w:r>
+              <w:rPr>
+                <w:rFonts w:ascii="Arial" w:hAnsi="Arial" w:cs="Arial"/>
+                <w:b/>
+                <w:sz w:val="24"/>
+                <w:szCs w:val="24"/>
+              </w:rPr>
+              <w:t>OurGraph</w:t>
+            </w:r>
+            <w:proofErr w:type="spellEnd"/>
+          </w:p>
+        </w:tc>
+        <w:tc>
+          <w:tcPr>
+            <w:tcW w:w="5353" w:type="dxa"/>
+            <w:gridSpan w:val="3"/>
+          </w:tcPr>
+          <w:p>
+            <w:pPr>
+              <w:rPr>
+                <w:rFonts w:ascii="Arial" w:hAnsi="Arial" w:cs="Arial"/>
+                <w:sz w:val="24"/>
+                <w:szCs w:val="24"/>
+              </w:rPr>
+            </w:pPr>
+            <w:r>
+              <w:rPr>
+                <w:rFonts w:ascii="Arial" w:hAnsi="Arial" w:cs="Arial"/>
+                <w:b/>
+                <w:sz w:val="24"/>
+                <w:szCs w:val="24"/>
+              </w:rPr>
+              <w:t xml:space="preserve">Método: </w:t>
+            </w:r>
+            <w:r>
+              <w:rPr>
+                <w:rFonts w:ascii="Arial" w:hAnsi="Arial" w:cs="Arial"/>
+                <w:b/>
+                <w:sz w:val="24"/>
+                <w:szCs w:val="24"/>
+              </w:rPr>
+              <w:t>Prim (Vértice)</w:t>
+            </w:r>
+          </w:p>
+        </w:tc>
+      </w:tr>
+      <w:tr>
+        <w:tc>
+          <w:tcPr>
+            <w:tcW w:w="1724" w:type="dxa"/>
+            <w:vAlign w:val="center"/>
+          </w:tcPr>
+          <w:p>
+            <w:pPr>
+              <w:jc w:val="center"/>
+              <w:rPr>
+                <w:rFonts w:ascii="Arial" w:hAnsi="Arial" w:cs="Arial"/>
+                <w:b/>
+                <w:sz w:val="24"/>
+                <w:szCs w:val="24"/>
+              </w:rPr>
+            </w:pPr>
+            <w:r>
+              <w:rPr>
+                <w:rFonts w:ascii="Arial" w:hAnsi="Arial" w:cs="Arial"/>
+                <w:b/>
+                <w:sz w:val="24"/>
+                <w:szCs w:val="24"/>
+              </w:rPr>
+              <w:lastRenderedPageBreak/>
+              <w:t>Caso #</w:t>
+            </w:r>
+          </w:p>
+        </w:tc>
+        <w:tc>
+          <w:tcPr>
+            <w:tcW w:w="1751" w:type="dxa"/>
+            <w:vAlign w:val="center"/>
+          </w:tcPr>
+          <w:p>
+            <w:pPr>
+              <w:jc w:val="center"/>
+              <w:rPr>
+                <w:rFonts w:ascii="Arial" w:hAnsi="Arial" w:cs="Arial"/>
+                <w:b/>
+                <w:sz w:val="24"/>
+                <w:szCs w:val="24"/>
+              </w:rPr>
+            </w:pPr>
+            <w:r>
+              <w:rPr>
+                <w:rFonts w:ascii="Arial" w:hAnsi="Arial" w:cs="Arial"/>
+                <w:b/>
+                <w:sz w:val="24"/>
+                <w:szCs w:val="24"/>
+              </w:rPr>
+              <w:t>Descripción:</w:t>
+            </w:r>
+          </w:p>
+        </w:tc>
+        <w:tc>
+          <w:tcPr>
+            <w:tcW w:w="1910" w:type="dxa"/>
+            <w:vAlign w:val="center"/>
+          </w:tcPr>
+          <w:p>
+            <w:pPr>
+              <w:jc w:val="center"/>
+              <w:rPr>
+                <w:rFonts w:ascii="Arial" w:hAnsi="Arial" w:cs="Arial"/>
+                <w:b/>
+                <w:sz w:val="24"/>
+                <w:szCs w:val="24"/>
+              </w:rPr>
+            </w:pPr>
+            <w:r>
+              <w:rPr>
+                <w:rFonts w:ascii="Arial" w:hAnsi="Arial" w:cs="Arial"/>
+                <w:b/>
+                <w:sz w:val="24"/>
+                <w:szCs w:val="24"/>
+              </w:rPr>
+              <w:t>Escenario</w:t>
+            </w:r>
+          </w:p>
+        </w:tc>
+        <w:tc>
+          <w:tcPr>
+            <w:tcW w:w="1679" w:type="dxa"/>
+            <w:vAlign w:val="center"/>
+          </w:tcPr>
+          <w:p>
+            <w:pPr>
+              <w:jc w:val="center"/>
+              <w:rPr>
+                <w:rFonts w:ascii="Arial" w:hAnsi="Arial" w:cs="Arial"/>
+                <w:b/>
+                <w:sz w:val="24"/>
+                <w:szCs w:val="24"/>
+              </w:rPr>
+            </w:pPr>
+            <w:r>
+              <w:rPr>
+                <w:rFonts w:ascii="Arial" w:hAnsi="Arial" w:cs="Arial"/>
+                <w:b/>
+                <w:sz w:val="24"/>
+                <w:szCs w:val="24"/>
+              </w:rPr>
+              <w:t>Valores de entrada</w:t>
+            </w:r>
+          </w:p>
+        </w:tc>
+        <w:tc>
+          <w:tcPr>
+            <w:tcW w:w="1764" w:type="dxa"/>
+            <w:vAlign w:val="center"/>
+          </w:tcPr>
+          <w:p>
+            <w:pPr>
+              <w:jc w:val="center"/>
+              <w:rPr>
+                <w:rFonts w:ascii="Arial" w:hAnsi="Arial" w:cs="Arial"/>
+                <w:b/>
+                <w:sz w:val="24"/>
+                <w:szCs w:val="24"/>
+              </w:rPr>
+            </w:pPr>
+            <w:r>
+              <w:rPr>
+                <w:rFonts w:ascii="Arial" w:hAnsi="Arial" w:cs="Arial"/>
+                <w:b/>
+                <w:sz w:val="24"/>
+                <w:szCs w:val="24"/>
+              </w:rPr>
+              <w:t>Resultado</w:t>
+            </w:r>
+          </w:p>
+        </w:tc>
+      </w:tr>
+      <w:tr>
+        <w:tc>
+          <w:tcPr>
+            <w:tcW w:w="1724" w:type="dxa"/>
+            <w:vAlign w:val="center"/>
+          </w:tcPr>
+          <w:p>
+            <w:pPr>
+              <w:jc w:val="center"/>
+              <w:rPr>
+                <w:rFonts w:ascii="Arial" w:hAnsi="Arial" w:cs="Arial"/>
+                <w:sz w:val="24"/>
+                <w:szCs w:val="24"/>
+              </w:rPr>
+            </w:pPr>
+            <w:r>
+              <w:rPr>
+                <w:rFonts w:ascii="Arial" w:hAnsi="Arial" w:cs="Arial"/>
+                <w:sz w:val="24"/>
+                <w:szCs w:val="24"/>
+              </w:rPr>
+              <w:t>1</w:t>
+            </w:r>
+          </w:p>
+        </w:tc>
+        <w:tc>
+          <w:tcPr>
+            <w:tcW w:w="1751" w:type="dxa"/>
+          </w:tcPr>
+          <w:p>
+            <w:pPr>
+              <w:rPr>
+                <w:rFonts w:ascii="Arial" w:hAnsi="Arial" w:cs="Arial"/>
+                <w:sz w:val="24"/>
+                <w:szCs w:val="24"/>
+              </w:rPr>
+            </w:pPr>
+            <w:r>
+              <w:rPr>
+                <w:rFonts w:ascii="Arial" w:hAnsi="Arial" w:cs="Arial"/>
+                <w:sz w:val="24"/>
+                <w:szCs w:val="24"/>
+              </w:rPr>
+              <w:t>Se crea un grafo, el cual sus vértices contendrán edificios y sus aristas contendrán caminos</w:t>
+            </w:r>
+          </w:p>
+        </w:tc>
+        <w:tc>
+          <w:tcPr>
+            <w:tcW w:w="1910" w:type="dxa"/>
+            <w:vAlign w:val="center"/>
+          </w:tcPr>
+          <w:p>
+            <w:pPr>
+              <w:jc w:val="center"/>
+              <w:rPr>
+                <w:rFonts w:ascii="Arial" w:hAnsi="Arial" w:cs="Arial"/>
+                <w:sz w:val="24"/>
+                <w:szCs w:val="24"/>
+              </w:rPr>
+            </w:pPr>
+            <w:proofErr w:type="spellStart"/>
+            <w:proofErr w:type="gramStart"/>
+            <w:r>
+              <w:rPr>
+                <w:rFonts w:ascii="Arial" w:hAnsi="Arial" w:cs="Arial"/>
+                <w:sz w:val="24"/>
+                <w:szCs w:val="24"/>
+              </w:rPr>
+              <w:t>scenarioFour</w:t>
+            </w:r>
+            <w:proofErr w:type="spellEnd"/>
+            <w:r>
+              <w:rPr>
+                <w:rFonts w:ascii="Arial" w:hAnsi="Arial" w:cs="Arial"/>
+                <w:sz w:val="24"/>
+                <w:szCs w:val="24"/>
+              </w:rPr>
+              <w:t>(</w:t>
+            </w:r>
+            <w:proofErr w:type="gramEnd"/>
+            <w:r>
+              <w:rPr>
+                <w:rFonts w:ascii="Arial" w:hAnsi="Arial" w:cs="Arial"/>
+                <w:sz w:val="24"/>
+                <w:szCs w:val="24"/>
+              </w:rPr>
+              <w:t>)</w:t>
+            </w:r>
+          </w:p>
+        </w:tc>
+        <w:tc>
+          <w:tcPr>
+            <w:tcW w:w="1679" w:type="dxa"/>
+          </w:tcPr>
+          <w:p>
+            <w:pPr>
+              <w:rPr>
+                <w:rFonts w:ascii="Arial" w:hAnsi="Arial" w:cs="Arial"/>
+                <w:sz w:val="24"/>
+                <w:szCs w:val="24"/>
+              </w:rPr>
+            </w:pPr>
+            <w:r>
+              <w:rPr>
+                <w:rFonts w:ascii="Arial" w:hAnsi="Arial" w:cs="Arial"/>
+                <w:sz w:val="24"/>
+                <w:szCs w:val="24"/>
+              </w:rPr>
+              <w:t xml:space="preserve">El método recibirá </w:t>
+            </w:r>
+            <w:r>
+              <w:rPr>
+                <w:rFonts w:ascii="Arial" w:hAnsi="Arial" w:cs="Arial"/>
+                <w:sz w:val="24"/>
+                <w:szCs w:val="24"/>
+              </w:rPr>
+              <w:t>un vértice como parámetro, el cual será la raíz del árbol</w:t>
+            </w:r>
+          </w:p>
+        </w:tc>
+        <w:tc>
+          <w:tcPr>
+            <w:tcW w:w="1764" w:type="dxa"/>
+          </w:tcPr>
+          <w:p>
+            <w:pPr>
+              <w:rPr>
+                <w:rFonts w:ascii="Arial" w:hAnsi="Arial" w:cs="Arial"/>
+                <w:sz w:val="24"/>
+                <w:szCs w:val="24"/>
+              </w:rPr>
+            </w:pPr>
+            <w:r>
+              <w:rPr>
+                <w:rFonts w:ascii="Arial" w:hAnsi="Arial" w:cs="Arial"/>
+                <w:sz w:val="24"/>
+                <w:szCs w:val="24"/>
+              </w:rPr>
+              <w:t xml:space="preserve">Se espera que el resultado sea un árbol cuya raíz sea el vértice pasado como parámetro y </w:t>
+            </w:r>
+            <w:r>
+              <w:rPr>
+                <w:rFonts w:ascii="Arial" w:hAnsi="Arial" w:cs="Arial"/>
+                <w:sz w:val="24"/>
+                <w:szCs w:val="24"/>
+              </w:rPr>
+              <w:t>que contenga todos los vértices</w:t>
+            </w:r>
+          </w:p>
+        </w:tc>
+      </w:tr>
+    </w:tbl>
+    <w:p>
+      <w:pPr>
+        <w:spacing w:after="0" w:line="240" w:lineRule="auto"/>
+        <w:rPr>
+          <w:rFonts w:ascii="Arial" w:hAnsi="Arial" w:cs="Arial"/>
+          <w:sz w:val="24"/>
+          <w:szCs w:val="24"/>
+        </w:rPr>
+      </w:pPr>
+    </w:p>
+    <w:tbl>
+      <w:tblPr>
+        <w:tblStyle w:val="Tablaconcuadrcula"/>
+        <w:tblW w:w="0" w:type="auto"/>
+        <w:tblLook w:val="04A0" w:firstRow="1" w:lastRow="0" w:firstColumn="1" w:lastColumn="0" w:noHBand="0" w:noVBand="1"/>
+      </w:tblPr>
+      <w:tblGrid>
+        <w:gridCol w:w="1724"/>
+        <w:gridCol w:w="1751"/>
+        <w:gridCol w:w="1910"/>
+        <w:gridCol w:w="1679"/>
+        <w:gridCol w:w="1764"/>
+      </w:tblGrid>
+      <w:tr>
+        <w:tc>
+          <w:tcPr>
+            <w:tcW w:w="8828" w:type="dxa"/>
+            <w:gridSpan w:val="5"/>
+          </w:tcPr>
+          <w:p>
+            <w:pPr>
+              <w:rPr>
+                <w:rFonts w:ascii="Arial" w:hAnsi="Arial" w:cs="Arial"/>
+                <w:sz w:val="24"/>
+                <w:szCs w:val="24"/>
+              </w:rPr>
+            </w:pPr>
+            <w:r>
+              <w:rPr>
+                <w:rFonts w:ascii="Arial" w:hAnsi="Arial" w:cs="Arial"/>
+                <w:b/>
+                <w:sz w:val="24"/>
+                <w:szCs w:val="24"/>
+              </w:rPr>
+              <w:t xml:space="preserve">Objetivo: </w:t>
+            </w:r>
+            <w:r>
+              <w:rPr>
+                <w:rFonts w:ascii="Arial" w:hAnsi="Arial" w:cs="Arial"/>
+                <w:sz w:val="24"/>
+                <w:szCs w:val="24"/>
+              </w:rPr>
+              <w:t xml:space="preserve">Probar el correcto funcionamiento del método </w:t>
+            </w:r>
+            <w:r>
+              <w:rPr>
+                <w:rFonts w:ascii="Arial" w:hAnsi="Arial" w:cs="Arial"/>
+                <w:sz w:val="24"/>
+                <w:szCs w:val="24"/>
+              </w:rPr>
+              <w:t>que encuentra el árbol de mínima expansión Kruskal</w:t>
+            </w:r>
+          </w:p>
+        </w:tc>
+      </w:tr>
+      <w:tr>
+        <w:tc>
+          <w:tcPr>
+            <w:tcW w:w="3475" w:type="dxa"/>
+            <w:gridSpan w:val="2"/>
+          </w:tcPr>
+          <w:p>
+            <w:pPr>
+              <w:rPr>
+                <w:rFonts w:ascii="Arial" w:hAnsi="Arial" w:cs="Arial"/>
+                <w:sz w:val="24"/>
+                <w:szCs w:val="24"/>
+              </w:rPr>
+            </w:pPr>
+            <w:r>
+              <w:rPr>
+                <w:rFonts w:ascii="Arial" w:hAnsi="Arial" w:cs="Arial"/>
+                <w:b/>
+                <w:sz w:val="24"/>
+                <w:szCs w:val="24"/>
+              </w:rPr>
+              <w:t xml:space="preserve">Clase: </w:t>
+            </w:r>
+            <w:proofErr w:type="spellStart"/>
+            <w:r>
+              <w:rPr>
+                <w:rFonts w:ascii="Arial" w:hAnsi="Arial" w:cs="Arial"/>
+                <w:b/>
+                <w:sz w:val="24"/>
+                <w:szCs w:val="24"/>
+              </w:rPr>
+              <w:t>OurGraph</w:t>
+            </w:r>
+            <w:proofErr w:type="spellEnd"/>
+          </w:p>
+        </w:tc>
+        <w:tc>
+          <w:tcPr>
+            <w:tcW w:w="5353" w:type="dxa"/>
+            <w:gridSpan w:val="3"/>
+          </w:tcPr>
+          <w:p>
+            <w:pPr>
+              <w:rPr>
+                <w:rFonts w:ascii="Arial" w:hAnsi="Arial" w:cs="Arial"/>
+                <w:sz w:val="24"/>
+                <w:szCs w:val="24"/>
+              </w:rPr>
+            </w:pPr>
+            <w:r>
+              <w:rPr>
+                <w:rFonts w:ascii="Arial" w:hAnsi="Arial" w:cs="Arial"/>
+                <w:b/>
+                <w:sz w:val="24"/>
+                <w:szCs w:val="24"/>
+              </w:rPr>
+              <w:t xml:space="preserve">Método: </w:t>
+            </w:r>
+            <w:r>
+              <w:rPr>
+                <w:rFonts w:ascii="Arial" w:hAnsi="Arial" w:cs="Arial"/>
+                <w:b/>
+                <w:sz w:val="24"/>
+                <w:szCs w:val="24"/>
+              </w:rPr>
+              <w:t>Kruskal (</w:t>
+            </w:r>
+            <w:r>
+              <w:rPr>
+                <w:rFonts w:ascii="Arial" w:hAnsi="Arial" w:cs="Arial"/>
+                <w:b/>
+                <w:sz w:val="24"/>
+                <w:szCs w:val="24"/>
+              </w:rPr>
+              <w:t>Vértice)</w:t>
+            </w:r>
+          </w:p>
+        </w:tc>
+      </w:tr>
+      <w:tr>
+        <w:tc>
+          <w:tcPr>
+            <w:tcW w:w="1724" w:type="dxa"/>
+            <w:vAlign w:val="center"/>
+          </w:tcPr>
+          <w:p>
+            <w:pPr>
+              <w:jc w:val="center"/>
+              <w:rPr>
+                <w:rFonts w:ascii="Arial" w:hAnsi="Arial" w:cs="Arial"/>
+                <w:b/>
+                <w:sz w:val="24"/>
+                <w:szCs w:val="24"/>
+              </w:rPr>
+            </w:pPr>
+            <w:r>
+              <w:rPr>
+                <w:rFonts w:ascii="Arial" w:hAnsi="Arial" w:cs="Arial"/>
+                <w:b/>
+                <w:sz w:val="24"/>
+                <w:szCs w:val="24"/>
+              </w:rPr>
+              <w:t>Caso #</w:t>
+            </w:r>
+          </w:p>
+        </w:tc>
+        <w:tc>
+          <w:tcPr>
+            <w:tcW w:w="1751" w:type="dxa"/>
+            <w:vAlign w:val="center"/>
+          </w:tcPr>
+          <w:p>
+            <w:pPr>
+              <w:jc w:val="center"/>
+              <w:rPr>
+                <w:rFonts w:ascii="Arial" w:hAnsi="Arial" w:cs="Arial"/>
+                <w:b/>
+                <w:sz w:val="24"/>
+                <w:szCs w:val="24"/>
+              </w:rPr>
+            </w:pPr>
+            <w:r>
+              <w:rPr>
+                <w:rFonts w:ascii="Arial" w:hAnsi="Arial" w:cs="Arial"/>
+                <w:b/>
+                <w:sz w:val="24"/>
+                <w:szCs w:val="24"/>
+              </w:rPr>
+              <w:t>Descripción:</w:t>
+            </w:r>
+          </w:p>
+        </w:tc>
+        <w:tc>
+          <w:tcPr>
+            <w:tcW w:w="1910" w:type="dxa"/>
+            <w:vAlign w:val="center"/>
+          </w:tcPr>
+          <w:p>
+            <w:pPr>
+              <w:jc w:val="center"/>
+              <w:rPr>
+                <w:rFonts w:ascii="Arial" w:hAnsi="Arial" w:cs="Arial"/>
+                <w:b/>
+                <w:sz w:val="24"/>
+                <w:szCs w:val="24"/>
+              </w:rPr>
+            </w:pPr>
+            <w:r>
+              <w:rPr>
+                <w:rFonts w:ascii="Arial" w:hAnsi="Arial" w:cs="Arial"/>
+                <w:b/>
+                <w:sz w:val="24"/>
+                <w:szCs w:val="24"/>
+              </w:rPr>
+              <w:t>Escenario</w:t>
+            </w:r>
+          </w:p>
+        </w:tc>
+        <w:tc>
+          <w:tcPr>
+            <w:tcW w:w="1679" w:type="dxa"/>
+            <w:vAlign w:val="center"/>
+          </w:tcPr>
+          <w:p>
+            <w:pPr>
+              <w:jc w:val="center"/>
+              <w:rPr>
+                <w:rFonts w:ascii="Arial" w:hAnsi="Arial" w:cs="Arial"/>
+                <w:b/>
+                <w:sz w:val="24"/>
+                <w:szCs w:val="24"/>
+              </w:rPr>
+            </w:pPr>
+            <w:r>
+              <w:rPr>
+                <w:rFonts w:ascii="Arial" w:hAnsi="Arial" w:cs="Arial"/>
+                <w:b/>
+                <w:sz w:val="24"/>
+                <w:szCs w:val="24"/>
+              </w:rPr>
+              <w:t>Valores de entrada</w:t>
+            </w:r>
+          </w:p>
+        </w:tc>
+        <w:tc>
+          <w:tcPr>
+            <w:tcW w:w="1764" w:type="dxa"/>
+            <w:vAlign w:val="center"/>
+          </w:tcPr>
+          <w:p>
+            <w:pPr>
+              <w:jc w:val="center"/>
+              <w:rPr>
+                <w:rFonts w:ascii="Arial" w:hAnsi="Arial" w:cs="Arial"/>
+                <w:b/>
+                <w:sz w:val="24"/>
+                <w:szCs w:val="24"/>
+              </w:rPr>
+            </w:pPr>
+            <w:r>
+              <w:rPr>
+                <w:rFonts w:ascii="Arial" w:hAnsi="Arial" w:cs="Arial"/>
+                <w:b/>
+                <w:sz w:val="24"/>
+                <w:szCs w:val="24"/>
+              </w:rPr>
+              <w:t>Resultado</w:t>
+            </w:r>
+          </w:p>
+        </w:tc>
+      </w:tr>
+      <w:tr>
+        <w:tc>
+          <w:tcPr>
+            <w:tcW w:w="1724" w:type="dxa"/>
+            <w:vAlign w:val="center"/>
+          </w:tcPr>
+          <w:p>
+            <w:pPr>
+              <w:jc w:val="center"/>
+              <w:rPr>
+                <w:rFonts w:ascii="Arial" w:hAnsi="Arial" w:cs="Arial"/>
+                <w:sz w:val="24"/>
+                <w:szCs w:val="24"/>
+              </w:rPr>
+            </w:pPr>
+            <w:r>
+              <w:rPr>
+                <w:rFonts w:ascii="Arial" w:hAnsi="Arial" w:cs="Arial"/>
+                <w:sz w:val="24"/>
+                <w:szCs w:val="24"/>
+              </w:rPr>
+              <w:t>1</w:t>
+            </w:r>
+          </w:p>
+        </w:tc>
+        <w:tc>
+          <w:tcPr>
+            <w:tcW w:w="1751" w:type="dxa"/>
+          </w:tcPr>
+          <w:p>
+            <w:pPr>
+              <w:rPr>
+                <w:rFonts w:ascii="Arial" w:hAnsi="Arial" w:cs="Arial"/>
+                <w:sz w:val="24"/>
+                <w:szCs w:val="24"/>
+              </w:rPr>
+            </w:pPr>
+            <w:r>
+              <w:rPr>
+                <w:rFonts w:ascii="Arial" w:hAnsi="Arial" w:cs="Arial"/>
+                <w:sz w:val="24"/>
+                <w:szCs w:val="24"/>
+              </w:rPr>
+              <w:t>Se crea un grafo, el cual sus vértices contendrán edificios y sus aristas contendrán caminos</w:t>
+            </w:r>
+          </w:p>
+        </w:tc>
+        <w:tc>
+          <w:tcPr>
+            <w:tcW w:w="1910" w:type="dxa"/>
+            <w:vAlign w:val="center"/>
+          </w:tcPr>
+          <w:p>
+            <w:pPr>
+              <w:jc w:val="center"/>
+              <w:rPr>
+                <w:rFonts w:ascii="Arial" w:hAnsi="Arial" w:cs="Arial"/>
+                <w:sz w:val="24"/>
+                <w:szCs w:val="24"/>
+              </w:rPr>
+            </w:pPr>
+            <w:proofErr w:type="spellStart"/>
+            <w:proofErr w:type="gramStart"/>
+            <w:r>
+              <w:rPr>
+                <w:rFonts w:ascii="Arial" w:hAnsi="Arial" w:cs="Arial"/>
+                <w:sz w:val="24"/>
+                <w:szCs w:val="24"/>
+              </w:rPr>
+              <w:t>scenarioFour</w:t>
+            </w:r>
+            <w:proofErr w:type="spellEnd"/>
+            <w:r>
+              <w:rPr>
+                <w:rFonts w:ascii="Arial" w:hAnsi="Arial" w:cs="Arial"/>
+                <w:sz w:val="24"/>
+                <w:szCs w:val="24"/>
+              </w:rPr>
+              <w:t>(</w:t>
+            </w:r>
+            <w:proofErr w:type="gramEnd"/>
+            <w:r>
+              <w:rPr>
+                <w:rFonts w:ascii="Arial" w:hAnsi="Arial" w:cs="Arial"/>
+                <w:sz w:val="24"/>
+                <w:szCs w:val="24"/>
+              </w:rPr>
+              <w:t>)</w:t>
+            </w:r>
+          </w:p>
+        </w:tc>
+        <w:tc>
+          <w:tcPr>
+            <w:tcW w:w="1679" w:type="dxa"/>
+          </w:tcPr>
+          <w:p>
+            <w:pPr>
+              <w:rPr>
+                <w:rFonts w:ascii="Arial" w:hAnsi="Arial" w:cs="Arial"/>
+                <w:sz w:val="24"/>
+                <w:szCs w:val="24"/>
+              </w:rPr>
+            </w:pPr>
+            <w:r>
+              <w:rPr>
+                <w:rFonts w:ascii="Arial" w:hAnsi="Arial" w:cs="Arial"/>
+                <w:sz w:val="24"/>
+                <w:szCs w:val="24"/>
+              </w:rPr>
+              <w:t>El método recibirá un vértice como parámetro, el cual será la raíz del árbol</w:t>
+            </w:r>
+          </w:p>
+        </w:tc>
+        <w:tc>
+          <w:tcPr>
+            <w:tcW w:w="1764" w:type="dxa"/>
+          </w:tcPr>
+          <w:p>
+            <w:pPr>
+              <w:rPr>
+                <w:rFonts w:ascii="Arial" w:hAnsi="Arial" w:cs="Arial"/>
+                <w:sz w:val="24"/>
+                <w:szCs w:val="24"/>
+              </w:rPr>
+            </w:pPr>
+            <w:r>
+              <w:rPr>
+                <w:rFonts w:ascii="Arial" w:hAnsi="Arial" w:cs="Arial"/>
+                <w:sz w:val="24"/>
+                <w:szCs w:val="24"/>
+              </w:rPr>
+              <w:t xml:space="preserve">Se espera que el resultado sea un árbol cuya raíz sea el vértice pasado como parámetro y que contenga todos los </w:t>
+            </w:r>
+            <w:r>
+              <w:rPr>
+                <w:rFonts w:ascii="Arial" w:hAnsi="Arial" w:cs="Arial"/>
+                <w:sz w:val="24"/>
+                <w:szCs w:val="24"/>
+              </w:rPr>
+              <w:t>vértices</w:t>
+            </w:r>
+          </w:p>
+        </w:tc>
+      </w:tr>
+    </w:tbl>
     <w:p>
       <w:pPr>
         <w:spacing w:after="0" w:line="240" w:lineRule="auto"/>
@@ -5755,16 +8458,14 @@
         </w:rPr>
         <w:t xml:space="preserve">Para los diseños preliminares hemos decidido hacer el pseudocódigo de los 3 algoritmos más importantes para así podernos dar una idea de </w:t>
       </w:r>
-      <w:proofErr w:type="spellStart"/>
       <w:r>
         <w:rPr>
           <w:rFonts w:ascii="Arial" w:hAnsi="Arial" w:cs="Arial"/>
           <w:sz w:val="24"/>
           <w:szCs w:val="24"/>
         </w:rPr>
-        <w:t>como</w:t>
+        <w:t>cómo</w:t>
       </w:r>
-      <w:proofErr w:type="spellEnd"/>
       <w:r>
         <w:rPr>
           <w:rFonts w:ascii="Arial" w:hAnsi="Arial" w:cs="Arial"/>
@@ -6008,6 +8709,7 @@
                 <w:rFonts w:ascii="Calibri" w:hAnsi="Calibri" w:cs="Calibri"/>
                 <w:color w:val="000000"/>
               </w:rPr>
+              <w:lastRenderedPageBreak/>
               <w:t>2</w:t>
             </w:r>
           </w:p>
@@ -7694,7 +10396,6 @@
                 <w:rFonts w:ascii="Calibri" w:hAnsi="Calibri" w:cs="Calibri"/>
                 <w:color w:val="000000"/>
               </w:rPr>
-              <w:lastRenderedPageBreak/>
               <w:t>28</w:t>
             </w:r>
           </w:p>
@@ -8732,6 +11433,7 @@
                 <w:rFonts w:ascii="Calibri" w:hAnsi="Calibri" w:cs="Calibri"/>
                 <w:color w:val="000000"/>
               </w:rPr>
+              <w:lastRenderedPageBreak/>
               <w:t>4</w:t>
             </w:r>
           </w:p>
@@ -9714,7 +12416,6 @@
           <w:sz w:val="24"/>
           <w:szCs w:val="24"/>
         </w:rPr>
-        <w:lastRenderedPageBreak/>
         <w:t xml:space="preserve">T(n) = </w:t>
       </w:r>
       <w:r>
@@ -10158,6 +12859,7 @@
           <w:sz w:val="24"/>
           <w:szCs w:val="24"/>
         </w:rPr>
+        <w:lastRenderedPageBreak/>
         <w:t>La implementación de la solución se encuentra en el</w:t>
       </w:r>
       <w:r>
@@ -10406,7 +13108,7 @@
 </file>
 
 <file path=word/endnotes.xml><?xml version="1.0" encoding="utf-8"?>
-<w:endnotes xmlns:wpc="http://schemas.microsoft.com/office/word/2010/wordprocessingCanvas" xmlns:cx="http://schemas.microsoft.com/office/drawing/2014/chartex" xmlns:cx1="http://schemas.microsoft.com/office/drawing/2015/9/8/chartex" xmlns:mc="http://schemas.openxmlformats.org/markup-compatibility/2006" xmlns:o="urn:schemas-microsoft-com:office:office" xmlns:r="http://schemas.openxmlformats.org/officeDocument/2006/relationships" xmlns:m="http://schemas.openxmlformats.org/officeDocument/2006/math" xmlns:v="urn:schemas-microsoft-com:vml" xmlns:wp14="http://schemas.microsoft.com/office/word/2010/wordprocessingDrawing" xmlns:wp="http://schemas.openxmlformats.org/drawingml/2006/wordprocessingDrawing" xmlns:w10="urn:schemas-microsoft-com:office:word" xmlns:w="http://schemas.openxmlformats.org/wordprocessingml/2006/main" xmlns:w14="http://schemas.microsoft.com/office/word/2010/wordml" xmlns:w15="http://schemas.microsoft.com/office/word/2012/wordml" xmlns:w16se="http://schemas.microsoft.com/office/word/2015/wordml/symex" xmlns:wpg="http://schemas.microsoft.com/office/word/2010/wordprocessingGroup" xmlns:wpi="http://schemas.microsoft.com/office/word/2010/wordprocessingInk" xmlns:wne="http://schemas.microsoft.com/office/word/2006/wordml" xmlns:wps="http://schemas.microsoft.com/office/word/2010/wordprocessingShape" mc:Ignorable="w14 w15 w16se wp14">
+<w:endnotes xmlns:wpc="http://schemas.microsoft.com/office/word/2010/wordprocessingCanvas" xmlns:cx="http://schemas.microsoft.com/office/drawing/2014/chartex" xmlns:cx1="http://schemas.microsoft.com/office/drawing/2015/9/8/chartex" xmlns:cx2="http://schemas.microsoft.com/office/drawing/2015/10/21/chartex" xmlns:cx3="http://schemas.microsoft.com/office/drawing/2016/5/9/chartex" xmlns:cx4="http://schemas.microsoft.com/office/drawing/2016/5/10/chartex" xmlns:cx5="http://schemas.microsoft.com/office/drawing/2016/5/11/chartex" xmlns:cx6="http://schemas.microsoft.com/office/drawing/2016/5/12/chartex" xmlns:cx7="http://schemas.microsoft.com/office/drawing/2016/5/13/chartex" xmlns:cx8="http://schemas.microsoft.com/office/drawing/2016/5/14/chartex" xmlns:mc="http://schemas.openxmlformats.org/markup-compatibility/2006" xmlns:aink="http://schemas.microsoft.com/office/drawing/2016/ink" xmlns:am3d="http://schemas.microsoft.com/office/drawing/2017/model3d" xmlns:o="urn:schemas-microsoft-com:office:office" xmlns:r="http://schemas.openxmlformats.org/officeDocument/2006/relationships" xmlns:m="http://schemas.openxmlformats.org/officeDocument/2006/math" xmlns:v="urn:schemas-microsoft-com:vml" xmlns:wp14="http://schemas.microsoft.com/office/word/2010/wordprocessingDrawing" xmlns:wp="http://schemas.openxmlformats.org/drawingml/2006/wordprocessingDrawing" xmlns:w10="urn:schemas-microsoft-com:office:word" xmlns:w="http://schemas.openxmlformats.org/wordprocessingml/2006/main" xmlns:w14="http://schemas.microsoft.com/office/word/2010/wordml" xmlns:w15="http://schemas.microsoft.com/office/word/2012/wordml" xmlns:w16cid="http://schemas.microsoft.com/office/word/2016/wordml/cid" xmlns:w16se="http://schemas.microsoft.com/office/word/2015/wordml/symex" xmlns:wpg="http://schemas.microsoft.com/office/word/2010/wordprocessingGroup" xmlns:wpi="http://schemas.microsoft.com/office/word/2010/wordprocessingInk" xmlns:wne="http://schemas.microsoft.com/office/word/2006/wordml" xmlns:wps="http://schemas.microsoft.com/office/word/2010/wordprocessingShape" mc:Ignorable="w14 w15 w16se w16cid wp14">
   <w:endnote w:type="separator" w:id="-1">
     <w:p>
       <w:pPr>
@@ -10431,7 +13133,7 @@
 </file>
 
 <file path=word/footnotes.xml><?xml version="1.0" encoding="utf-8"?>
-<w:footnotes xmlns:wpc="http://schemas.microsoft.com/office/word/2010/wordprocessingCanvas" xmlns:cx="http://schemas.microsoft.com/office/drawing/2014/chartex" xmlns:cx1="http://schemas.microsoft.com/office/drawing/2015/9/8/chartex" xmlns:mc="http://schemas.openxmlformats.org/markup-compatibility/2006" xmlns:o="urn:schemas-microsoft-com:office:office" xmlns:r="http://schemas.openxmlformats.org/officeDocument/2006/relationships" xmlns:m="http://schemas.openxmlformats.org/officeDocument/2006/math" xmlns:v="urn:schemas-microsoft-com:vml" xmlns:wp14="http://schemas.microsoft.com/office/word/2010/wordprocessingDrawing" xmlns:wp="http://schemas.openxmlformats.org/drawingml/2006/wordprocessingDrawing" xmlns:w10="urn:schemas-microsoft-com:office:word" xmlns:w="http://schemas.openxmlformats.org/wordprocessingml/2006/main" xmlns:w14="http://schemas.microsoft.com/office/word/2010/wordml" xmlns:w15="http://schemas.microsoft.com/office/word/2012/wordml" xmlns:w16se="http://schemas.microsoft.com/office/word/2015/wordml/symex" xmlns:wpg="http://schemas.microsoft.com/office/word/2010/wordprocessingGroup" xmlns:wpi="http://schemas.microsoft.com/office/word/2010/wordprocessingInk" xmlns:wne="http://schemas.microsoft.com/office/word/2006/wordml" xmlns:wps="http://schemas.microsoft.com/office/word/2010/wordprocessingShape" mc:Ignorable="w14 w15 w16se wp14">
+<w:footnotes xmlns:wpc="http://schemas.microsoft.com/office/word/2010/wordprocessingCanvas" xmlns:cx="http://schemas.microsoft.com/office/drawing/2014/chartex" xmlns:cx1="http://schemas.microsoft.com/office/drawing/2015/9/8/chartex" xmlns:cx2="http://schemas.microsoft.com/office/drawing/2015/10/21/chartex" xmlns:cx3="http://schemas.microsoft.com/office/drawing/2016/5/9/chartex" xmlns:cx4="http://schemas.microsoft.com/office/drawing/2016/5/10/chartex" xmlns:cx5="http://schemas.microsoft.com/office/drawing/2016/5/11/chartex" xmlns:cx6="http://schemas.microsoft.com/office/drawing/2016/5/12/chartex" xmlns:cx7="http://schemas.microsoft.com/office/drawing/2016/5/13/chartex" xmlns:cx8="http://schemas.microsoft.com/office/drawing/2016/5/14/chartex" xmlns:mc="http://schemas.openxmlformats.org/markup-compatibility/2006" xmlns:aink="http://schemas.microsoft.com/office/drawing/2016/ink" xmlns:am3d="http://schemas.microsoft.com/office/drawing/2017/model3d" xmlns:o="urn:schemas-microsoft-com:office:office" xmlns:r="http://schemas.openxmlformats.org/officeDocument/2006/relationships" xmlns:m="http://schemas.openxmlformats.org/officeDocument/2006/math" xmlns:v="urn:schemas-microsoft-com:vml" xmlns:wp14="http://schemas.microsoft.com/office/word/2010/wordprocessingDrawing" xmlns:wp="http://schemas.openxmlformats.org/drawingml/2006/wordprocessingDrawing" xmlns:w10="urn:schemas-microsoft-com:office:word" xmlns:w="http://schemas.openxmlformats.org/wordprocessingml/2006/main" xmlns:w14="http://schemas.microsoft.com/office/word/2010/wordml" xmlns:w15="http://schemas.microsoft.com/office/word/2012/wordml" xmlns:w16cid="http://schemas.microsoft.com/office/word/2016/wordml/cid" xmlns:w16se="http://schemas.microsoft.com/office/word/2015/wordml/symex" xmlns:wpg="http://schemas.microsoft.com/office/word/2010/wordprocessingGroup" xmlns:wpi="http://schemas.microsoft.com/office/word/2010/wordprocessingInk" xmlns:wne="http://schemas.microsoft.com/office/word/2006/wordml" xmlns:wps="http://schemas.microsoft.com/office/word/2010/wordprocessingShape" mc:Ignorable="w14 w15 w16se w16cid wp14">
   <w:footnote w:type="separator" w:id="-1">
     <w:p>
       <w:pPr>
@@ -10456,7 +13158,7 @@
 </file>
 
 <file path=word/header1.xml><?xml version="1.0" encoding="utf-8"?>
-<w:hdr xmlns:wpc="http://schemas.microsoft.com/office/word/2010/wordprocessingCanvas" xmlns:cx="http://schemas.microsoft.com/office/drawing/2014/chartex" xmlns:cx1="http://schemas.microsoft.com/office/drawing/2015/9/8/chartex" xmlns:mc="http://schemas.openxmlformats.org/markup-compatibility/2006" xmlns:o="urn:schemas-microsoft-com:office:office" xmlns:r="http://schemas.openxmlformats.org/officeDocument/2006/relationships" xmlns:m="http://schemas.openxmlformats.org/officeDocument/2006/math" xmlns:v="urn:schemas-microsoft-com:vml" xmlns:wp14="http://schemas.microsoft.com/office/word/2010/wordprocessingDrawing" xmlns:wp="http://schemas.openxmlformats.org/drawingml/2006/wordprocessingDrawing" xmlns:w10="urn:schemas-microsoft-com:office:word" xmlns:w="http://schemas.openxmlformats.org/wordprocessingml/2006/main" xmlns:w14="http://schemas.microsoft.com/office/word/2010/wordml" xmlns:w15="http://schemas.microsoft.com/office/word/2012/wordml" xmlns:w16se="http://schemas.microsoft.com/office/word/2015/wordml/symex" xmlns:wpg="http://schemas.microsoft.com/office/word/2010/wordprocessingGroup" xmlns:wpi="http://schemas.microsoft.com/office/word/2010/wordprocessingInk" xmlns:wne="http://schemas.microsoft.com/office/word/2006/wordml" xmlns:wps="http://schemas.microsoft.com/office/word/2010/wordprocessingShape" mc:Ignorable="w14 w15 w16se wp14">
+<w:hdr xmlns:wpc="http://schemas.microsoft.com/office/word/2010/wordprocessingCanvas" xmlns:cx="http://schemas.microsoft.com/office/drawing/2014/chartex" xmlns:cx1="http://schemas.microsoft.com/office/drawing/2015/9/8/chartex" xmlns:cx2="http://schemas.microsoft.com/office/drawing/2015/10/21/chartex" xmlns:cx3="http://schemas.microsoft.com/office/drawing/2016/5/9/chartex" xmlns:cx4="http://schemas.microsoft.com/office/drawing/2016/5/10/chartex" xmlns:cx5="http://schemas.microsoft.com/office/drawing/2016/5/11/chartex" xmlns:cx6="http://schemas.microsoft.com/office/drawing/2016/5/12/chartex" xmlns:cx7="http://schemas.microsoft.com/office/drawing/2016/5/13/chartex" xmlns:cx8="http://schemas.microsoft.com/office/drawing/2016/5/14/chartex" xmlns:mc="http://schemas.openxmlformats.org/markup-compatibility/2006" xmlns:aink="http://schemas.microsoft.com/office/drawing/2016/ink" xmlns:am3d="http://schemas.microsoft.com/office/drawing/2017/model3d" xmlns:o="urn:schemas-microsoft-com:office:office" xmlns:r="http://schemas.openxmlformats.org/officeDocument/2006/relationships" xmlns:m="http://schemas.openxmlformats.org/officeDocument/2006/math" xmlns:v="urn:schemas-microsoft-com:vml" xmlns:wp14="http://schemas.microsoft.com/office/word/2010/wordprocessingDrawing" xmlns:wp="http://schemas.openxmlformats.org/drawingml/2006/wordprocessingDrawing" xmlns:w10="urn:schemas-microsoft-com:office:word" xmlns:w="http://schemas.openxmlformats.org/wordprocessingml/2006/main" xmlns:w14="http://schemas.microsoft.com/office/word/2010/wordml" xmlns:w15="http://schemas.microsoft.com/office/word/2012/wordml" xmlns:w16cid="http://schemas.microsoft.com/office/word/2016/wordml/cid" xmlns:w16se="http://schemas.microsoft.com/office/word/2015/wordml/symex" xmlns:wpg="http://schemas.microsoft.com/office/word/2010/wordprocessingGroup" xmlns:wpi="http://schemas.microsoft.com/office/word/2010/wordprocessingInk" xmlns:wne="http://schemas.microsoft.com/office/word/2006/wordml" xmlns:wps="http://schemas.microsoft.com/office/word/2010/wordprocessingShape" mc:Ignorable="w14 w15 w16se w16cid wp14">
   <w:p>
     <w:pPr>
       <w:pStyle w:val="Encabezado"/>
@@ -10490,7 +13192,7 @@
 </file>
 
 <file path=word/numbering.xml><?xml version="1.0" encoding="utf-8"?>
-<w:numbering xmlns:wpc="http://schemas.microsoft.com/office/word/2010/wordprocessingCanvas" xmlns:cx="http://schemas.microsoft.com/office/drawing/2014/chartex" xmlns:cx1="http://schemas.microsoft.com/office/drawing/2015/9/8/chartex" xmlns:mc="http://schemas.openxmlformats.org/markup-compatibility/2006" xmlns:o="urn:schemas-microsoft-com:office:office" xmlns:r="http://schemas.openxmlformats.org/officeDocument/2006/relationships" xmlns:m="http://schemas.openxmlformats.org/officeDocument/2006/math" xmlns:v="urn:schemas-microsoft-com:vml" xmlns:wp14="http://schemas.microsoft.com/office/word/2010/wordprocessingDrawing" xmlns:wp="http://schemas.openxmlformats.org/drawingml/2006/wordprocessingDrawing" xmlns:w10="urn:schemas-microsoft-com:office:word" xmlns:w="http://schemas.openxmlformats.org/wordprocessingml/2006/main" xmlns:w14="http://schemas.microsoft.com/office/word/2010/wordml" xmlns:w15="http://schemas.microsoft.com/office/word/2012/wordml" xmlns:w16se="http://schemas.microsoft.com/office/word/2015/wordml/symex" xmlns:wpg="http://schemas.microsoft.com/office/word/2010/wordprocessingGroup" xmlns:wpi="http://schemas.microsoft.com/office/word/2010/wordprocessingInk" xmlns:wne="http://schemas.microsoft.com/office/word/2006/wordml" xmlns:wps="http://schemas.microsoft.com/office/word/2010/wordprocessingShape" mc:Ignorable="w14 w15 w16se wp14">
+<w:numbering xmlns:wpc="http://schemas.microsoft.com/office/word/2010/wordprocessingCanvas" xmlns:cx="http://schemas.microsoft.com/office/drawing/2014/chartex" xmlns:cx1="http://schemas.microsoft.com/office/drawing/2015/9/8/chartex" xmlns:cx2="http://schemas.microsoft.com/office/drawing/2015/10/21/chartex" xmlns:cx3="http://schemas.microsoft.com/office/drawing/2016/5/9/chartex" xmlns:cx4="http://schemas.microsoft.com/office/drawing/2016/5/10/chartex" xmlns:cx5="http://schemas.microsoft.com/office/drawing/2016/5/11/chartex" xmlns:cx6="http://schemas.microsoft.com/office/drawing/2016/5/12/chartex" xmlns:cx7="http://schemas.microsoft.com/office/drawing/2016/5/13/chartex" xmlns:cx8="http://schemas.microsoft.com/office/drawing/2016/5/14/chartex" xmlns:mc="http://schemas.openxmlformats.org/markup-compatibility/2006" xmlns:aink="http://schemas.microsoft.com/office/drawing/2016/ink" xmlns:am3d="http://schemas.microsoft.com/office/drawing/2017/model3d" xmlns:o="urn:schemas-microsoft-com:office:office" xmlns:r="http://schemas.openxmlformats.org/officeDocument/2006/relationships" xmlns:m="http://schemas.openxmlformats.org/officeDocument/2006/math" xmlns:v="urn:schemas-microsoft-com:vml" xmlns:wp14="http://schemas.microsoft.com/office/word/2010/wordprocessingDrawing" xmlns:wp="http://schemas.openxmlformats.org/drawingml/2006/wordprocessingDrawing" xmlns:w10="urn:schemas-microsoft-com:office:word" xmlns:w="http://schemas.openxmlformats.org/wordprocessingml/2006/main" xmlns:w14="http://schemas.microsoft.com/office/word/2010/wordml" xmlns:w15="http://schemas.microsoft.com/office/word/2012/wordml" xmlns:w16cid="http://schemas.microsoft.com/office/word/2016/wordml/cid" xmlns:w16se="http://schemas.microsoft.com/office/word/2015/wordml/symex" xmlns:wpg="http://schemas.microsoft.com/office/word/2010/wordprocessingGroup" xmlns:wpi="http://schemas.microsoft.com/office/word/2010/wordprocessingInk" xmlns:wne="http://schemas.microsoft.com/office/word/2006/wordml" xmlns:wps="http://schemas.microsoft.com/office/word/2010/wordprocessingShape" mc:Ignorable="w14 w15 w16se w16cid wp14">
   <w:numPicBullet w:numPicBulletId="0">
     <w:pict>
       <v:shapetype id="_x0000_t75" coordsize="21600,21600" o:spt="75" o:preferrelative="t" path="m@4@5l@4@11@9@11@9@5xe" filled="f" stroked="f">
@@ -10512,7 +13214,7 @@
         <v:path o:extrusionok="f" gradientshapeok="t" o:connecttype="rect"/>
         <o:lock v:ext="edit" aspectratio="t"/>
       </v:shapetype>
-      <v:shape id="_x0000_i1032" type="#_x0000_t75" style="width:14.5pt;height:14.5pt" o:bullet="t">
+      <v:shape id="_x0000_i1039" type="#_x0000_t75" style="width:11.25pt;height:11.25pt" o:bullet="t">
         <v:imagedata r:id="rId1" o:title="mso166B"/>
       </v:shape>
     </w:pict>
@@ -11843,7 +14545,7 @@
 </file>
 
 <file path=word/styles.xml><?xml version="1.0" encoding="utf-8"?>
-<w:styles xmlns:mc="http://schemas.openxmlformats.org/markup-compatibility/2006" xmlns:r="http://schemas.openxmlformats.org/officeDocument/2006/relationships" xmlns:w="http://schemas.openxmlformats.org/wordprocessingml/2006/main" xmlns:w14="http://schemas.microsoft.com/office/word/2010/wordml" xmlns:w15="http://schemas.microsoft.com/office/word/2012/wordml" xmlns:w16se="http://schemas.microsoft.com/office/word/2015/wordml/symex" mc:Ignorable="w14 w15 w16se">
+<w:styles xmlns:mc="http://schemas.openxmlformats.org/markup-compatibility/2006" xmlns:r="http://schemas.openxmlformats.org/officeDocument/2006/relationships" xmlns:w="http://schemas.openxmlformats.org/wordprocessingml/2006/main" xmlns:w14="http://schemas.microsoft.com/office/word/2010/wordml" xmlns:w15="http://schemas.microsoft.com/office/word/2012/wordml" xmlns:w16cid="http://schemas.microsoft.com/office/word/2016/wordml/cid" xmlns:w16se="http://schemas.microsoft.com/office/word/2015/wordml/symex" mc:Ignorable="w14 w15 w16se w16cid">
   <w:docDefaults>
     <w:rPrDefault>
       <w:rPr>
@@ -11859,7 +14561,7 @@
       </w:pPr>
     </w:pPrDefault>
   </w:docDefaults>
-  <w:latentStyles w:defLockedState="0" w:defUIPriority="99" w:defSemiHidden="0" w:defUnhideWhenUsed="0" w:defQFormat="0" w:count="371">
+  <w:latentStyles w:defLockedState="0" w:defUIPriority="99" w:defSemiHidden="0" w:defUnhideWhenUsed="0" w:defQFormat="0" w:count="376">
     <w:lsdException w:name="Normal" w:uiPriority="0" w:qFormat="1"/>
     <w:lsdException w:name="heading 1" w:uiPriority="9" w:qFormat="1"/>
     <w:lsdException w:name="heading 2" w:semiHidden="1" w:uiPriority="9" w:unhideWhenUsed="1" w:qFormat="1"/>
@@ -11965,7 +14667,6 @@
     <w:lsdException w:name="HTML Sample" w:semiHidden="1" w:unhideWhenUsed="1"/>
     <w:lsdException w:name="HTML Typewriter" w:semiHidden="1" w:unhideWhenUsed="1"/>
     <w:lsdException w:name="HTML Variable" w:semiHidden="1" w:unhideWhenUsed="1"/>
-    <w:lsdException w:name="Normal Table" w:semiHidden="1" w:unhideWhenUsed="1"/>
     <w:lsdException w:name="annotation subject" w:semiHidden="1" w:unhideWhenUsed="1"/>
     <w:lsdException w:name="No List" w:semiHidden="1" w:unhideWhenUsed="1"/>
     <w:lsdException w:name="Outline List 1" w:semiHidden="1" w:unhideWhenUsed="1"/>
@@ -12008,11 +14709,8 @@
     <w:lsdException w:name="Table Contemporary" w:semiHidden="1" w:unhideWhenUsed="1"/>
     <w:lsdException w:name="Table Elegant" w:semiHidden="1" w:unhideWhenUsed="1"/>
     <w:lsdException w:name="Table Professional" w:semiHidden="1" w:unhideWhenUsed="1"/>
-    <w:lsdException w:name="Table Subtle 1" w:semiHidden="1" w:unhideWhenUsed="1"/>
     <w:lsdException w:name="Table Subtle 2" w:semiHidden="1" w:unhideWhenUsed="1"/>
     <w:lsdException w:name="Table Web 1" w:semiHidden="1" w:unhideWhenUsed="1"/>
-    <w:lsdException w:name="Table Web 2" w:semiHidden="1" w:unhideWhenUsed="1"/>
-    <w:lsdException w:name="Table Web 3" w:semiHidden="1" w:unhideWhenUsed="1"/>
     <w:lsdException w:name="Balloon Text" w:semiHidden="1" w:unhideWhenUsed="1"/>
     <w:lsdException w:name="Table Grid" w:uiPriority="39"/>
     <w:lsdException w:name="Table Theme" w:semiHidden="1" w:unhideWhenUsed="1"/>
@@ -12231,6 +14929,11 @@
     <w:lsdException w:name="List Table 5 Dark Accent 6" w:uiPriority="50"/>
     <w:lsdException w:name="List Table 6 Colorful Accent 6" w:uiPriority="51"/>
     <w:lsdException w:name="List Table 7 Colorful Accent 6" w:uiPriority="52"/>
+    <w:lsdException w:name="Mention" w:semiHidden="1" w:unhideWhenUsed="1"/>
+    <w:lsdException w:name="Smart Hyperlink" w:semiHidden="1" w:unhideWhenUsed="1"/>
+    <w:lsdException w:name="Hashtag" w:semiHidden="1" w:unhideWhenUsed="1"/>
+    <w:lsdException w:name="Unresolved Mention" w:semiHidden="1" w:unhideWhenUsed="1"/>
+    <w:lsdException w:name="Smart Link" w:semiHidden="1" w:unhideWhenUsed="1"/>
   </w:latentStyles>
   <w:style w:type="paragraph" w:default="1" w:styleId="Normal">
     <w:name w:val="Normal"/>
@@ -12765,7 +15468,7 @@
 </file>
 
 <file path=customXml/itemProps1.xml><?xml version="1.0" encoding="utf-8"?>
-<ds:datastoreItem xmlns:ds="http://schemas.openxmlformats.org/officeDocument/2006/customXml" ds:itemID="{ABD73377-002A-4E51-BBDE-2D7A756B312A}">
+<ds:datastoreItem xmlns:ds="http://schemas.openxmlformats.org/officeDocument/2006/customXml" ds:itemID="{17C2464C-1B35-4B6E-948D-BADB7593B4E8}">
   <ds:schemaRefs>
     <ds:schemaRef ds:uri="http://schemas.openxmlformats.org/officeDocument/2006/bibliography"/>
   </ds:schemaRefs>

</xml_diff>

<commit_message>
I did the class diagram
</commit_message>
<xml_diff>
--- a/Metodo de la ingenieria.docx
+++ b/Metodo de la ingenieria.docx
@@ -6115,8 +6115,6 @@
               </w:rPr>
               <w:t>D</w:t>
             </w:r>
-            <w:bookmarkStart w:id="0" w:name="_GoBack"/>
-            <w:bookmarkEnd w:id="0"/>
             <w:r>
               <w:rPr>
                 <w:rFonts w:ascii="Arial" w:hAnsi="Arial" w:cs="Arial"/>
@@ -7580,31 +7578,7 @@
                 <w:sz w:val="24"/>
                 <w:szCs w:val="24"/>
               </w:rPr>
-              <w:t xml:space="preserve">Probar el correcto funcionamiento del método que encuentra el </w:t>
-            </w:r>
-            <w:r>
-              <w:rPr>
-                <w:rFonts w:ascii="Arial" w:hAnsi="Arial" w:cs="Arial"/>
-                <w:sz w:val="24"/>
-                <w:szCs w:val="24"/>
-              </w:rPr>
-              <w:t>árbol</w:t>
-            </w:r>
-            <w:r>
-              <w:rPr>
-                <w:rFonts w:ascii="Arial" w:hAnsi="Arial" w:cs="Arial"/>
-                <w:sz w:val="24"/>
-                <w:szCs w:val="24"/>
-              </w:rPr>
-              <w:t xml:space="preserve"> de mínima expansión </w:t>
-            </w:r>
-            <w:r>
-              <w:rPr>
-                <w:rFonts w:ascii="Arial" w:hAnsi="Arial" w:cs="Arial"/>
-                <w:sz w:val="24"/>
-                <w:szCs w:val="24"/>
-              </w:rPr>
-              <w:t>Prim</w:t>
+              <w:t>Probar el correcto funcionamiento del método que encuentra el árbol de mínima expansión Prim</w:t>
             </w:r>
           </w:p>
         </w:tc>
@@ -7951,15 +7925,7 @@
                 <w:sz w:val="24"/>
                 <w:szCs w:val="24"/>
               </w:rPr>
-              <w:t xml:space="preserve">Se espera que el resultado sea un árbol cuya raíz sea el vértice pasado como parámetro y </w:t>
-            </w:r>
-            <w:r>
-              <w:rPr>
-                <w:rFonts w:ascii="Arial" w:hAnsi="Arial" w:cs="Arial"/>
-                <w:sz w:val="24"/>
-                <w:szCs w:val="24"/>
-              </w:rPr>
-              <w:t>que contenga todos los vértices</w:t>
+              <w:t>Se espera que el resultado sea un árbol cuya raíz sea el vértice pasado como parámetro y que contenga todos los vértices</w:t>
             </w:r>
           </w:p>
         </w:tc>
@@ -8017,15 +7983,7 @@
                 <w:sz w:val="24"/>
                 <w:szCs w:val="24"/>
               </w:rPr>
-              <w:t xml:space="preserve">Probar el correcto funcionamiento del método </w:t>
-            </w:r>
-            <w:r>
-              <w:rPr>
-                <w:rFonts w:ascii="Arial" w:hAnsi="Arial" w:cs="Arial"/>
-                <w:sz w:val="24"/>
-                <w:szCs w:val="24"/>
-              </w:rPr>
-              <w:t>que encuentra el árbol de mínima expansión Kruskal</w:t>
+              <w:t>Probar el correcto funcionamiento del método que encuentra el árbol de mínima expansión Kruskal</w:t>
             </w:r>
           </w:p>
         </w:tc>
@@ -8095,16 +8053,7 @@
                 <w:sz w:val="24"/>
                 <w:szCs w:val="24"/>
               </w:rPr>
-              <w:t>Kruskal (</w:t>
-            </w:r>
-            <w:r>
-              <w:rPr>
-                <w:rFonts w:ascii="Arial" w:hAnsi="Arial" w:cs="Arial"/>
-                <w:b/>
-                <w:sz w:val="24"/>
-                <w:szCs w:val="24"/>
-              </w:rPr>
-              <w:t>Vértice)</w:t>
+              <w:t>Kruskal (Vértice)</w:t>
             </w:r>
           </w:p>
         </w:tc>
@@ -8372,15 +8321,7 @@
                 <w:sz w:val="24"/>
                 <w:szCs w:val="24"/>
               </w:rPr>
-              <w:t xml:space="preserve">Se espera que el resultado sea un árbol cuya raíz sea el vértice pasado como parámetro y que contenga todos los </w:t>
-            </w:r>
-            <w:r>
-              <w:rPr>
-                <w:rFonts w:ascii="Arial" w:hAnsi="Arial" w:cs="Arial"/>
-                <w:sz w:val="24"/>
-                <w:szCs w:val="24"/>
-              </w:rPr>
-              <w:t>vértices</w:t>
+              <w:t>Se espera que el resultado sea un árbol cuya raíz sea el vértice pasado como parámetro y que contenga todos los vértices</w:t>
             </w:r>
           </w:p>
         </w:tc>
@@ -12762,6 +12703,669 @@
           <w:szCs w:val="24"/>
         </w:rPr>
       </w:pPr>
+    </w:p>
+    <w:p>
+      <w:pPr>
+        <w:spacing w:after="0" w:line="240" w:lineRule="auto"/>
+        <w:rPr>
+          <w:rFonts w:ascii="Arial" w:hAnsi="Arial" w:cs="Arial"/>
+          <w:b/>
+          <w:sz w:val="24"/>
+          <w:szCs w:val="24"/>
+        </w:rPr>
+      </w:pPr>
+    </w:p>
+    <w:p>
+      <w:pPr>
+        <w:spacing w:after="0" w:line="240" w:lineRule="auto"/>
+        <w:rPr>
+          <w:rFonts w:ascii="Arial" w:hAnsi="Arial" w:cs="Arial"/>
+          <w:b/>
+          <w:sz w:val="24"/>
+          <w:szCs w:val="24"/>
+        </w:rPr>
+      </w:pPr>
+    </w:p>
+    <w:p>
+      <w:pPr>
+        <w:spacing w:after="0" w:line="240" w:lineRule="auto"/>
+        <w:rPr>
+          <w:rFonts w:ascii="Arial" w:hAnsi="Arial" w:cs="Arial"/>
+          <w:b/>
+          <w:sz w:val="24"/>
+          <w:szCs w:val="24"/>
+        </w:rPr>
+      </w:pPr>
+    </w:p>
+    <w:p>
+      <w:pPr>
+        <w:spacing w:after="0" w:line="240" w:lineRule="auto"/>
+        <w:rPr>
+          <w:rFonts w:ascii="Arial" w:hAnsi="Arial" w:cs="Arial"/>
+          <w:b/>
+          <w:sz w:val="24"/>
+          <w:szCs w:val="24"/>
+        </w:rPr>
+      </w:pPr>
+    </w:p>
+    <w:p>
+      <w:pPr>
+        <w:pStyle w:val="Prrafodelista"/>
+        <w:numPr>
+          <w:ilvl w:val="0"/>
+          <w:numId w:val="12"/>
+        </w:numPr>
+        <w:spacing w:after="0" w:line="240" w:lineRule="auto"/>
+        <w:ind w:left="357" w:hanging="357"/>
+        <w:rPr>
+          <w:rFonts w:ascii="Arial" w:hAnsi="Arial" w:cs="Arial"/>
+          <w:b/>
+          <w:sz w:val="24"/>
+          <w:szCs w:val="24"/>
+        </w:rPr>
+      </w:pPr>
+      <w:r>
+        <w:rPr>
+          <w:rFonts w:ascii="Arial" w:hAnsi="Arial" w:cs="Arial"/>
+          <w:b/>
+          <w:sz w:val="24"/>
+          <w:szCs w:val="24"/>
+        </w:rPr>
+        <w:lastRenderedPageBreak/>
+        <w:t>Diagrama de clases</w:t>
+      </w:r>
+    </w:p>
+    <w:p>
+      <w:pPr>
+        <w:spacing w:after="0" w:line="240" w:lineRule="auto"/>
+        <w:rPr>
+          <w:rFonts w:ascii="Arial" w:hAnsi="Arial" w:cs="Arial"/>
+          <w:b/>
+          <w:sz w:val="24"/>
+          <w:szCs w:val="24"/>
+        </w:rPr>
+      </w:pPr>
+    </w:p>
+    <w:p>
+      <w:pPr>
+        <w:spacing w:after="0" w:line="240" w:lineRule="auto"/>
+        <w:rPr>
+          <w:rFonts w:ascii="Arial" w:hAnsi="Arial" w:cs="Arial"/>
+          <w:b/>
+          <w:sz w:val="24"/>
+          <w:szCs w:val="24"/>
+        </w:rPr>
+      </w:pPr>
+    </w:p>
+    <w:p>
+      <w:pPr>
+        <w:spacing w:after="0" w:line="240" w:lineRule="auto"/>
+        <w:rPr>
+          <w:rFonts w:ascii="Arial" w:hAnsi="Arial" w:cs="Arial"/>
+          <w:b/>
+          <w:sz w:val="24"/>
+          <w:szCs w:val="24"/>
+        </w:rPr>
+      </w:pPr>
+    </w:p>
+    <w:p>
+      <w:pPr>
+        <w:spacing w:after="0" w:line="240" w:lineRule="auto"/>
+        <w:rPr>
+          <w:rFonts w:ascii="Arial" w:hAnsi="Arial" w:cs="Arial"/>
+          <w:b/>
+          <w:sz w:val="24"/>
+          <w:szCs w:val="24"/>
+        </w:rPr>
+      </w:pPr>
+    </w:p>
+    <w:p>
+      <w:pPr>
+        <w:spacing w:after="0" w:line="240" w:lineRule="auto"/>
+        <w:rPr>
+          <w:rFonts w:ascii="Arial" w:hAnsi="Arial" w:cs="Arial"/>
+          <w:b/>
+          <w:sz w:val="24"/>
+          <w:szCs w:val="24"/>
+        </w:rPr>
+      </w:pPr>
+    </w:p>
+    <w:p>
+      <w:pPr>
+        <w:spacing w:after="0" w:line="240" w:lineRule="auto"/>
+        <w:rPr>
+          <w:rFonts w:ascii="Arial" w:hAnsi="Arial" w:cs="Arial"/>
+          <w:b/>
+          <w:sz w:val="24"/>
+          <w:szCs w:val="24"/>
+        </w:rPr>
+      </w:pPr>
+      <w:bookmarkStart w:id="0" w:name="_GoBack"/>
+      <w:r>
+        <w:rPr>
+          <w:rFonts w:ascii="Arial" w:hAnsi="Arial" w:cs="Arial"/>
+          <w:b/>
+          <w:noProof/>
+          <w:sz w:val="24"/>
+          <w:szCs w:val="24"/>
+        </w:rPr>
+        <w:drawing>
+          <wp:anchor distT="0" distB="0" distL="114300" distR="114300" simplePos="0" relativeHeight="251658240" behindDoc="0" locked="0" layoutInCell="1" allowOverlap="1">
+            <wp:simplePos x="0" y="0"/>
+            <wp:positionH relativeFrom="margin">
+              <wp:align>center</wp:align>
+            </wp:positionH>
+            <wp:positionV relativeFrom="paragraph">
+              <wp:posOffset>179070</wp:posOffset>
+            </wp:positionV>
+            <wp:extent cx="6535684" cy="5334000"/>
+            <wp:effectExtent l="0" t="0" r="0" b="0"/>
+            <wp:wrapNone/>
+            <wp:docPr id="1" name="Imagen 1"/>
+            <wp:cNvGraphicFramePr>
+              <a:graphicFrameLocks xmlns:a="http://schemas.openxmlformats.org/drawingml/2006/main" noChangeAspect="1"/>
+            </wp:cNvGraphicFramePr>
+            <a:graphic xmlns:a="http://schemas.openxmlformats.org/drawingml/2006/main">
+              <a:graphicData uri="http://schemas.openxmlformats.org/drawingml/2006/picture">
+                <pic:pic xmlns:pic="http://schemas.openxmlformats.org/drawingml/2006/picture">
+                  <pic:nvPicPr>
+                    <pic:cNvPr id="1" name="DiagramaLab2.jpg"/>
+                    <pic:cNvPicPr/>
+                  </pic:nvPicPr>
+                  <pic:blipFill>
+                    <a:blip r:embed="rId8">
+                      <a:extLst>
+                        <a:ext uri="{28A0092B-C50C-407E-A947-70E740481C1C}">
+                          <a14:useLocalDpi xmlns:a14="http://schemas.microsoft.com/office/drawing/2010/main" val="0"/>
+                        </a:ext>
+                      </a:extLst>
+                    </a:blip>
+                    <a:stretch>
+                      <a:fillRect/>
+                    </a:stretch>
+                  </pic:blipFill>
+                  <pic:spPr>
+                    <a:xfrm>
+                      <a:off x="0" y="0"/>
+                      <a:ext cx="6535684" cy="5334000"/>
+                    </a:xfrm>
+                    <a:prstGeom prst="rect">
+                      <a:avLst/>
+                    </a:prstGeom>
+                  </pic:spPr>
+                </pic:pic>
+              </a:graphicData>
+            </a:graphic>
+            <wp14:sizeRelH relativeFrom="page">
+              <wp14:pctWidth>0</wp14:pctWidth>
+            </wp14:sizeRelH>
+            <wp14:sizeRelV relativeFrom="page">
+              <wp14:pctHeight>0</wp14:pctHeight>
+            </wp14:sizeRelV>
+          </wp:anchor>
+        </w:drawing>
+      </w:r>
+      <w:bookmarkEnd w:id="0"/>
+    </w:p>
+    <w:p>
+      <w:pPr>
+        <w:spacing w:after="0" w:line="240" w:lineRule="auto"/>
+        <w:rPr>
+          <w:rFonts w:ascii="Arial" w:hAnsi="Arial" w:cs="Arial"/>
+          <w:b/>
+          <w:sz w:val="24"/>
+          <w:szCs w:val="24"/>
+        </w:rPr>
+      </w:pPr>
+    </w:p>
+    <w:p>
+      <w:pPr>
+        <w:spacing w:after="0" w:line="240" w:lineRule="auto"/>
+        <w:rPr>
+          <w:rFonts w:ascii="Arial" w:hAnsi="Arial" w:cs="Arial"/>
+          <w:b/>
+          <w:sz w:val="24"/>
+          <w:szCs w:val="24"/>
+        </w:rPr>
+      </w:pPr>
+    </w:p>
+    <w:p>
+      <w:pPr>
+        <w:spacing w:after="0" w:line="240" w:lineRule="auto"/>
+        <w:rPr>
+          <w:rFonts w:ascii="Arial" w:hAnsi="Arial" w:cs="Arial"/>
+          <w:b/>
+          <w:sz w:val="24"/>
+          <w:szCs w:val="24"/>
+        </w:rPr>
+      </w:pPr>
+    </w:p>
+    <w:p>
+      <w:pPr>
+        <w:spacing w:after="0" w:line="240" w:lineRule="auto"/>
+        <w:rPr>
+          <w:rFonts w:ascii="Arial" w:hAnsi="Arial" w:cs="Arial"/>
+          <w:b/>
+          <w:sz w:val="24"/>
+          <w:szCs w:val="24"/>
+        </w:rPr>
+      </w:pPr>
+    </w:p>
+    <w:p>
+      <w:pPr>
+        <w:spacing w:after="0" w:line="240" w:lineRule="auto"/>
+        <w:rPr>
+          <w:rFonts w:ascii="Arial" w:hAnsi="Arial" w:cs="Arial"/>
+          <w:b/>
+          <w:sz w:val="24"/>
+          <w:szCs w:val="24"/>
+        </w:rPr>
+      </w:pPr>
+    </w:p>
+    <w:p>
+      <w:pPr>
+        <w:spacing w:after="0" w:line="240" w:lineRule="auto"/>
+        <w:rPr>
+          <w:rFonts w:ascii="Arial" w:hAnsi="Arial" w:cs="Arial"/>
+          <w:b/>
+          <w:sz w:val="24"/>
+          <w:szCs w:val="24"/>
+        </w:rPr>
+      </w:pPr>
+    </w:p>
+    <w:p>
+      <w:pPr>
+        <w:spacing w:after="0" w:line="240" w:lineRule="auto"/>
+        <w:rPr>
+          <w:rFonts w:ascii="Arial" w:hAnsi="Arial" w:cs="Arial"/>
+          <w:b/>
+          <w:sz w:val="24"/>
+          <w:szCs w:val="24"/>
+        </w:rPr>
+      </w:pPr>
+    </w:p>
+    <w:p>
+      <w:pPr>
+        <w:spacing w:after="0" w:line="240" w:lineRule="auto"/>
+        <w:rPr>
+          <w:rFonts w:ascii="Arial" w:hAnsi="Arial" w:cs="Arial"/>
+          <w:b/>
+          <w:sz w:val="24"/>
+          <w:szCs w:val="24"/>
+        </w:rPr>
+      </w:pPr>
+    </w:p>
+    <w:p>
+      <w:pPr>
+        <w:spacing w:after="0" w:line="240" w:lineRule="auto"/>
+        <w:rPr>
+          <w:rFonts w:ascii="Arial" w:hAnsi="Arial" w:cs="Arial"/>
+          <w:b/>
+          <w:sz w:val="24"/>
+          <w:szCs w:val="24"/>
+        </w:rPr>
+      </w:pPr>
+    </w:p>
+    <w:p>
+      <w:pPr>
+        <w:spacing w:after="0" w:line="240" w:lineRule="auto"/>
+        <w:rPr>
+          <w:rFonts w:ascii="Arial" w:hAnsi="Arial" w:cs="Arial"/>
+          <w:b/>
+          <w:sz w:val="24"/>
+          <w:szCs w:val="24"/>
+        </w:rPr>
+      </w:pPr>
+    </w:p>
+    <w:p>
+      <w:pPr>
+        <w:spacing w:after="0" w:line="240" w:lineRule="auto"/>
+        <w:rPr>
+          <w:rFonts w:ascii="Arial" w:hAnsi="Arial" w:cs="Arial"/>
+          <w:b/>
+          <w:sz w:val="24"/>
+          <w:szCs w:val="24"/>
+        </w:rPr>
+      </w:pPr>
+    </w:p>
+    <w:p>
+      <w:pPr>
+        <w:spacing w:after="0" w:line="240" w:lineRule="auto"/>
+        <w:rPr>
+          <w:rFonts w:ascii="Arial" w:hAnsi="Arial" w:cs="Arial"/>
+          <w:b/>
+          <w:sz w:val="24"/>
+          <w:szCs w:val="24"/>
+        </w:rPr>
+      </w:pPr>
+    </w:p>
+    <w:p>
+      <w:pPr>
+        <w:spacing w:after="0" w:line="240" w:lineRule="auto"/>
+        <w:rPr>
+          <w:rFonts w:ascii="Arial" w:hAnsi="Arial" w:cs="Arial"/>
+          <w:b/>
+          <w:sz w:val="24"/>
+          <w:szCs w:val="24"/>
+        </w:rPr>
+      </w:pPr>
+    </w:p>
+    <w:p>
+      <w:pPr>
+        <w:spacing w:after="0" w:line="240" w:lineRule="auto"/>
+        <w:rPr>
+          <w:rFonts w:ascii="Arial" w:hAnsi="Arial" w:cs="Arial"/>
+          <w:b/>
+          <w:sz w:val="24"/>
+          <w:szCs w:val="24"/>
+        </w:rPr>
+      </w:pPr>
+    </w:p>
+    <w:p>
+      <w:pPr>
+        <w:spacing w:after="0" w:line="240" w:lineRule="auto"/>
+        <w:rPr>
+          <w:rFonts w:ascii="Arial" w:hAnsi="Arial" w:cs="Arial"/>
+          <w:b/>
+          <w:sz w:val="24"/>
+          <w:szCs w:val="24"/>
+        </w:rPr>
+      </w:pPr>
+    </w:p>
+    <w:p>
+      <w:pPr>
+        <w:spacing w:after="0" w:line="240" w:lineRule="auto"/>
+        <w:rPr>
+          <w:rFonts w:ascii="Arial" w:hAnsi="Arial" w:cs="Arial"/>
+          <w:b/>
+          <w:sz w:val="24"/>
+          <w:szCs w:val="24"/>
+        </w:rPr>
+      </w:pPr>
+    </w:p>
+    <w:p>
+      <w:pPr>
+        <w:spacing w:after="0" w:line="240" w:lineRule="auto"/>
+        <w:rPr>
+          <w:rFonts w:ascii="Arial" w:hAnsi="Arial" w:cs="Arial"/>
+          <w:b/>
+          <w:sz w:val="24"/>
+          <w:szCs w:val="24"/>
+        </w:rPr>
+      </w:pPr>
+    </w:p>
+    <w:p>
+      <w:pPr>
+        <w:spacing w:after="0" w:line="240" w:lineRule="auto"/>
+        <w:rPr>
+          <w:rFonts w:ascii="Arial" w:hAnsi="Arial" w:cs="Arial"/>
+          <w:b/>
+          <w:sz w:val="24"/>
+          <w:szCs w:val="24"/>
+        </w:rPr>
+      </w:pPr>
+    </w:p>
+    <w:p>
+      <w:pPr>
+        <w:spacing w:after="0" w:line="240" w:lineRule="auto"/>
+        <w:rPr>
+          <w:rFonts w:ascii="Arial" w:hAnsi="Arial" w:cs="Arial"/>
+          <w:b/>
+          <w:sz w:val="24"/>
+          <w:szCs w:val="24"/>
+        </w:rPr>
+      </w:pPr>
+    </w:p>
+    <w:p>
+      <w:pPr>
+        <w:spacing w:after="0" w:line="240" w:lineRule="auto"/>
+        <w:rPr>
+          <w:rFonts w:ascii="Arial" w:hAnsi="Arial" w:cs="Arial"/>
+          <w:b/>
+          <w:sz w:val="24"/>
+          <w:szCs w:val="24"/>
+        </w:rPr>
+      </w:pPr>
+    </w:p>
+    <w:p>
+      <w:pPr>
+        <w:spacing w:after="0" w:line="240" w:lineRule="auto"/>
+        <w:rPr>
+          <w:rFonts w:ascii="Arial" w:hAnsi="Arial" w:cs="Arial"/>
+          <w:b/>
+          <w:sz w:val="24"/>
+          <w:szCs w:val="24"/>
+        </w:rPr>
+      </w:pPr>
+    </w:p>
+    <w:p>
+      <w:pPr>
+        <w:spacing w:after="0" w:line="240" w:lineRule="auto"/>
+        <w:rPr>
+          <w:rFonts w:ascii="Arial" w:hAnsi="Arial" w:cs="Arial"/>
+          <w:b/>
+          <w:sz w:val="24"/>
+          <w:szCs w:val="24"/>
+        </w:rPr>
+      </w:pPr>
+    </w:p>
+    <w:p>
+      <w:pPr>
+        <w:spacing w:after="0" w:line="240" w:lineRule="auto"/>
+        <w:rPr>
+          <w:rFonts w:ascii="Arial" w:hAnsi="Arial" w:cs="Arial"/>
+          <w:b/>
+          <w:sz w:val="24"/>
+          <w:szCs w:val="24"/>
+        </w:rPr>
+      </w:pPr>
+    </w:p>
+    <w:p>
+      <w:pPr>
+        <w:spacing w:after="0" w:line="240" w:lineRule="auto"/>
+        <w:rPr>
+          <w:rFonts w:ascii="Arial" w:hAnsi="Arial" w:cs="Arial"/>
+          <w:b/>
+          <w:sz w:val="24"/>
+          <w:szCs w:val="24"/>
+        </w:rPr>
+      </w:pPr>
+    </w:p>
+    <w:p>
+      <w:pPr>
+        <w:spacing w:after="0" w:line="240" w:lineRule="auto"/>
+        <w:rPr>
+          <w:rFonts w:ascii="Arial" w:hAnsi="Arial" w:cs="Arial"/>
+          <w:b/>
+          <w:sz w:val="24"/>
+          <w:szCs w:val="24"/>
+        </w:rPr>
+      </w:pPr>
+    </w:p>
+    <w:p>
+      <w:pPr>
+        <w:spacing w:after="0" w:line="240" w:lineRule="auto"/>
+        <w:rPr>
+          <w:rFonts w:ascii="Arial" w:hAnsi="Arial" w:cs="Arial"/>
+          <w:b/>
+          <w:sz w:val="24"/>
+          <w:szCs w:val="24"/>
+        </w:rPr>
+      </w:pPr>
+    </w:p>
+    <w:p>
+      <w:pPr>
+        <w:spacing w:after="0" w:line="240" w:lineRule="auto"/>
+        <w:rPr>
+          <w:rFonts w:ascii="Arial" w:hAnsi="Arial" w:cs="Arial"/>
+          <w:b/>
+          <w:sz w:val="24"/>
+          <w:szCs w:val="24"/>
+        </w:rPr>
+      </w:pPr>
+    </w:p>
+    <w:p>
+      <w:pPr>
+        <w:spacing w:after="0" w:line="240" w:lineRule="auto"/>
+        <w:rPr>
+          <w:rFonts w:ascii="Arial" w:hAnsi="Arial" w:cs="Arial"/>
+          <w:b/>
+          <w:sz w:val="24"/>
+          <w:szCs w:val="24"/>
+        </w:rPr>
+      </w:pPr>
+    </w:p>
+    <w:p>
+      <w:pPr>
+        <w:spacing w:after="0" w:line="240" w:lineRule="auto"/>
+        <w:rPr>
+          <w:rFonts w:ascii="Arial" w:hAnsi="Arial" w:cs="Arial"/>
+          <w:b/>
+          <w:sz w:val="24"/>
+          <w:szCs w:val="24"/>
+        </w:rPr>
+      </w:pPr>
+    </w:p>
+    <w:p>
+      <w:pPr>
+        <w:spacing w:after="0" w:line="240" w:lineRule="auto"/>
+        <w:rPr>
+          <w:rFonts w:ascii="Arial" w:hAnsi="Arial" w:cs="Arial"/>
+          <w:b/>
+          <w:sz w:val="24"/>
+          <w:szCs w:val="24"/>
+        </w:rPr>
+      </w:pPr>
+    </w:p>
+    <w:p>
+      <w:pPr>
+        <w:spacing w:after="0" w:line="240" w:lineRule="auto"/>
+        <w:rPr>
+          <w:rFonts w:ascii="Arial" w:hAnsi="Arial" w:cs="Arial"/>
+          <w:b/>
+          <w:sz w:val="24"/>
+          <w:szCs w:val="24"/>
+        </w:rPr>
+      </w:pPr>
+    </w:p>
+    <w:p>
+      <w:pPr>
+        <w:spacing w:after="0" w:line="240" w:lineRule="auto"/>
+        <w:rPr>
+          <w:rFonts w:ascii="Arial" w:hAnsi="Arial" w:cs="Arial"/>
+          <w:b/>
+          <w:sz w:val="24"/>
+          <w:szCs w:val="24"/>
+        </w:rPr>
+      </w:pPr>
+    </w:p>
+    <w:p>
+      <w:pPr>
+        <w:spacing w:after="0" w:line="240" w:lineRule="auto"/>
+        <w:rPr>
+          <w:rFonts w:ascii="Arial" w:hAnsi="Arial" w:cs="Arial"/>
+          <w:b/>
+          <w:sz w:val="24"/>
+          <w:szCs w:val="24"/>
+        </w:rPr>
+      </w:pPr>
+    </w:p>
+    <w:p>
+      <w:pPr>
+        <w:spacing w:after="0" w:line="240" w:lineRule="auto"/>
+        <w:rPr>
+          <w:rFonts w:ascii="Arial" w:hAnsi="Arial" w:cs="Arial"/>
+          <w:b/>
+          <w:sz w:val="24"/>
+          <w:szCs w:val="24"/>
+        </w:rPr>
+      </w:pPr>
+    </w:p>
+    <w:p>
+      <w:pPr>
+        <w:spacing w:after="0" w:line="240" w:lineRule="auto"/>
+        <w:rPr>
+          <w:rFonts w:ascii="Arial" w:hAnsi="Arial" w:cs="Arial"/>
+          <w:b/>
+          <w:sz w:val="24"/>
+          <w:szCs w:val="24"/>
+        </w:rPr>
+      </w:pPr>
+    </w:p>
+    <w:p>
+      <w:pPr>
+        <w:spacing w:after="0" w:line="240" w:lineRule="auto"/>
+        <w:rPr>
+          <w:rFonts w:ascii="Arial" w:hAnsi="Arial" w:cs="Arial"/>
+          <w:b/>
+          <w:sz w:val="24"/>
+          <w:szCs w:val="24"/>
+        </w:rPr>
+      </w:pPr>
+    </w:p>
+    <w:p>
+      <w:pPr>
+        <w:spacing w:after="0" w:line="240" w:lineRule="auto"/>
+        <w:rPr>
+          <w:rFonts w:ascii="Arial" w:hAnsi="Arial" w:cs="Arial"/>
+          <w:b/>
+          <w:sz w:val="24"/>
+          <w:szCs w:val="24"/>
+        </w:rPr>
+      </w:pPr>
+    </w:p>
+    <w:p>
+      <w:pPr>
+        <w:spacing w:after="0" w:line="240" w:lineRule="auto"/>
+        <w:rPr>
+          <w:rFonts w:ascii="Arial" w:hAnsi="Arial" w:cs="Arial"/>
+          <w:b/>
+          <w:sz w:val="24"/>
+          <w:szCs w:val="24"/>
+        </w:rPr>
+      </w:pPr>
+    </w:p>
+    <w:p>
+      <w:pPr>
+        <w:spacing w:after="0" w:line="240" w:lineRule="auto"/>
+        <w:rPr>
+          <w:rFonts w:ascii="Arial" w:hAnsi="Arial" w:cs="Arial"/>
+          <w:b/>
+          <w:sz w:val="24"/>
+          <w:szCs w:val="24"/>
+        </w:rPr>
+      </w:pPr>
+    </w:p>
+    <w:p>
+      <w:pPr>
+        <w:spacing w:after="0" w:line="240" w:lineRule="auto"/>
+        <w:rPr>
+          <w:rFonts w:ascii="Arial" w:hAnsi="Arial" w:cs="Arial"/>
+          <w:b/>
+          <w:sz w:val="24"/>
+          <w:szCs w:val="24"/>
+        </w:rPr>
+      </w:pPr>
+      <w:r>
+        <w:rPr>
+          <w:rFonts w:ascii="Arial" w:hAnsi="Arial" w:cs="Arial"/>
+          <w:b/>
+          <w:sz w:val="24"/>
+          <w:szCs w:val="24"/>
+        </w:rPr>
+        <w:t xml:space="preserve">Fase 7: Implementación  </w:t>
+      </w:r>
+    </w:p>
+    <w:p>
+      <w:pPr>
+        <w:spacing w:after="0" w:line="240" w:lineRule="auto"/>
+        <w:rPr>
+          <w:rFonts w:ascii="Arial" w:hAnsi="Arial" w:cs="Arial"/>
+          <w:b/>
+          <w:sz w:val="24"/>
+          <w:szCs w:val="24"/>
+        </w:rPr>
+      </w:pPr>
       <w:r>
         <w:rPr>
           <w:rFonts w:ascii="Arial" w:hAnsi="Arial" w:cs="Arial"/>
@@ -12771,95 +13375,23 @@
         </w:rPr>
         <w:t xml:space="preserve"> </w:t>
       </w:r>
+    </w:p>
+    <w:p>
+      <w:pPr>
+        <w:spacing w:after="0" w:line="240" w:lineRule="auto"/>
+        <w:rPr>
+          <w:rFonts w:ascii="Arial" w:hAnsi="Arial" w:cs="Arial"/>
+          <w:b/>
+          <w:sz w:val="24"/>
+          <w:szCs w:val="24"/>
+        </w:rPr>
+      </w:pPr>
       <w:r>
         <w:rPr>
           <w:rFonts w:ascii="Arial" w:hAnsi="Arial" w:cs="Arial"/>
-          <w:b/>
-          <w:sz w:val="24"/>
-          <w:szCs w:val="24"/>
-        </w:rPr>
-        <w:t> Diagrama de clases</w:t>
-      </w:r>
-    </w:p>
-    <w:p>
-      <w:pPr>
-        <w:spacing w:after="0" w:line="240" w:lineRule="auto"/>
-        <w:rPr>
-          <w:rFonts w:ascii="Arial" w:hAnsi="Arial" w:cs="Arial"/>
-          <w:b/>
-          <w:sz w:val="24"/>
-          <w:szCs w:val="24"/>
-        </w:rPr>
-      </w:pPr>
-    </w:p>
-    <w:p>
-      <w:pPr>
-        <w:spacing w:after="0" w:line="240" w:lineRule="auto"/>
-        <w:rPr>
-          <w:rFonts w:ascii="Arial" w:hAnsi="Arial" w:cs="Arial"/>
-          <w:b/>
-          <w:sz w:val="24"/>
-          <w:szCs w:val="24"/>
-        </w:rPr>
-      </w:pPr>
-    </w:p>
-    <w:p>
-      <w:pPr>
-        <w:spacing w:after="0" w:line="240" w:lineRule="auto"/>
-        <w:rPr>
-          <w:rFonts w:ascii="Arial" w:hAnsi="Arial" w:cs="Arial"/>
-          <w:b/>
-          <w:sz w:val="24"/>
-          <w:szCs w:val="24"/>
-        </w:rPr>
-      </w:pPr>
-      <w:r>
-        <w:rPr>
-          <w:rFonts w:ascii="Arial" w:hAnsi="Arial" w:cs="Arial"/>
-          <w:b/>
-          <w:sz w:val="24"/>
-          <w:szCs w:val="24"/>
-        </w:rPr>
-        <w:t xml:space="preserve">Fase 7: Implementación  </w:t>
-      </w:r>
-    </w:p>
-    <w:p>
-      <w:pPr>
-        <w:spacing w:after="0" w:line="240" w:lineRule="auto"/>
-        <w:rPr>
-          <w:rFonts w:ascii="Arial" w:hAnsi="Arial" w:cs="Arial"/>
-          <w:b/>
-          <w:sz w:val="24"/>
-          <w:szCs w:val="24"/>
-        </w:rPr>
-      </w:pPr>
-      <w:r>
-        <w:rPr>
-          <w:rFonts w:ascii="Arial" w:hAnsi="Arial" w:cs="Arial"/>
-          <w:b/>
-          <w:sz w:val="24"/>
-          <w:szCs w:val="24"/>
-        </w:rPr>
-        <w:t xml:space="preserve"> </w:t>
-      </w:r>
-    </w:p>
-    <w:p>
-      <w:pPr>
-        <w:spacing w:after="0" w:line="240" w:lineRule="auto"/>
-        <w:rPr>
-          <w:rFonts w:ascii="Arial" w:hAnsi="Arial" w:cs="Arial"/>
-          <w:b/>
-          <w:sz w:val="24"/>
-          <w:szCs w:val="24"/>
-        </w:rPr>
-      </w:pPr>
-      <w:r>
-        <w:rPr>
-          <w:rFonts w:ascii="Arial" w:hAnsi="Arial" w:cs="Arial"/>
-          <w:sz w:val="24"/>
-          <w:szCs w:val="24"/>
-        </w:rPr>
-        <w:lastRenderedPageBreak/>
+          <w:sz w:val="24"/>
+          <w:szCs w:val="24"/>
+        </w:rPr>
         <w:t>La implementación de la solución se encuentra en el</w:t>
       </w:r>
       <w:r>
@@ -13097,7 +13629,7 @@
     </w:p>
     <w:p/>
     <w:sectPr>
-      <w:headerReference w:type="default" r:id="rId8"/>
+      <w:headerReference w:type="default" r:id="rId9"/>
       <w:pgSz w:w="12240" w:h="15840"/>
       <w:pgMar w:top="1417" w:right="1701" w:bottom="1417" w:left="1701" w:header="708" w:footer="708" w:gutter="0"/>
       <w:cols w:space="708"/>
@@ -13214,7 +13746,7 @@
         <v:path o:extrusionok="f" gradientshapeok="t" o:connecttype="rect"/>
         <o:lock v:ext="edit" aspectratio="t"/>
       </v:shapetype>
-      <v:shape id="_x0000_i1039" type="#_x0000_t75" style="width:11.25pt;height:11.25pt" o:bullet="t">
+      <v:shape id="_x0000_i1037" type="#_x0000_t75" style="width:11.25pt;height:11.25pt" o:bullet="t">
         <v:imagedata r:id="rId1" o:title="mso166B"/>
       </v:shape>
     </w:pict>
@@ -13334,6 +13866,119 @@
     </w:lvl>
   </w:abstractNum>
   <w:abstractNum w:abstractNumId="1" w15:restartNumberingAfterBreak="0">
+    <w:nsid w:val="20D53D0C"/>
+    <w:multiLevelType w:val="hybridMultilevel"/>
+    <w:tmpl w:val="7E285A8C"/>
+    <w:lvl w:ilvl="0" w:tplc="240A000B">
+      <w:start w:val="1"/>
+      <w:numFmt w:val="bullet"/>
+      <w:lvlText w:val=""/>
+      <w:lvlJc w:val="left"/>
+      <w:pPr>
+        <w:ind w:left="780" w:hanging="360"/>
+      </w:pPr>
+      <w:rPr>
+        <w:rFonts w:ascii="Wingdings" w:hAnsi="Wingdings" w:hint="default"/>
+      </w:rPr>
+    </w:lvl>
+    <w:lvl w:ilvl="1" w:tplc="240A0003" w:tentative="1">
+      <w:start w:val="1"/>
+      <w:numFmt w:val="bullet"/>
+      <w:lvlText w:val="o"/>
+      <w:lvlJc w:val="left"/>
+      <w:pPr>
+        <w:ind w:left="1500" w:hanging="360"/>
+      </w:pPr>
+      <w:rPr>
+        <w:rFonts w:ascii="Courier New" w:hAnsi="Courier New" w:cs="Courier New" w:hint="default"/>
+      </w:rPr>
+    </w:lvl>
+    <w:lvl w:ilvl="2" w:tplc="240A0005" w:tentative="1">
+      <w:start w:val="1"/>
+      <w:numFmt w:val="bullet"/>
+      <w:lvlText w:val=""/>
+      <w:lvlJc w:val="left"/>
+      <w:pPr>
+        <w:ind w:left="2220" w:hanging="360"/>
+      </w:pPr>
+      <w:rPr>
+        <w:rFonts w:ascii="Wingdings" w:hAnsi="Wingdings" w:hint="default"/>
+      </w:rPr>
+    </w:lvl>
+    <w:lvl w:ilvl="3" w:tplc="240A0001" w:tentative="1">
+      <w:start w:val="1"/>
+      <w:numFmt w:val="bullet"/>
+      <w:lvlText w:val=""/>
+      <w:lvlJc w:val="left"/>
+      <w:pPr>
+        <w:ind w:left="2940" w:hanging="360"/>
+      </w:pPr>
+      <w:rPr>
+        <w:rFonts w:ascii="Symbol" w:hAnsi="Symbol" w:hint="default"/>
+      </w:rPr>
+    </w:lvl>
+    <w:lvl w:ilvl="4" w:tplc="240A0003" w:tentative="1">
+      <w:start w:val="1"/>
+      <w:numFmt w:val="bullet"/>
+      <w:lvlText w:val="o"/>
+      <w:lvlJc w:val="left"/>
+      <w:pPr>
+        <w:ind w:left="3660" w:hanging="360"/>
+      </w:pPr>
+      <w:rPr>
+        <w:rFonts w:ascii="Courier New" w:hAnsi="Courier New" w:cs="Courier New" w:hint="default"/>
+      </w:rPr>
+    </w:lvl>
+    <w:lvl w:ilvl="5" w:tplc="240A0005" w:tentative="1">
+      <w:start w:val="1"/>
+      <w:numFmt w:val="bullet"/>
+      <w:lvlText w:val=""/>
+      <w:lvlJc w:val="left"/>
+      <w:pPr>
+        <w:ind w:left="4380" w:hanging="360"/>
+      </w:pPr>
+      <w:rPr>
+        <w:rFonts w:ascii="Wingdings" w:hAnsi="Wingdings" w:hint="default"/>
+      </w:rPr>
+    </w:lvl>
+    <w:lvl w:ilvl="6" w:tplc="240A0001" w:tentative="1">
+      <w:start w:val="1"/>
+      <w:numFmt w:val="bullet"/>
+      <w:lvlText w:val=""/>
+      <w:lvlJc w:val="left"/>
+      <w:pPr>
+        <w:ind w:left="5100" w:hanging="360"/>
+      </w:pPr>
+      <w:rPr>
+        <w:rFonts w:ascii="Symbol" w:hAnsi="Symbol" w:hint="default"/>
+      </w:rPr>
+    </w:lvl>
+    <w:lvl w:ilvl="7" w:tplc="240A0003" w:tentative="1">
+      <w:start w:val="1"/>
+      <w:numFmt w:val="bullet"/>
+      <w:lvlText w:val="o"/>
+      <w:lvlJc w:val="left"/>
+      <w:pPr>
+        <w:ind w:left="5820" w:hanging="360"/>
+      </w:pPr>
+      <w:rPr>
+        <w:rFonts w:ascii="Courier New" w:hAnsi="Courier New" w:cs="Courier New" w:hint="default"/>
+      </w:rPr>
+    </w:lvl>
+    <w:lvl w:ilvl="8" w:tplc="240A0005" w:tentative="1">
+      <w:start w:val="1"/>
+      <w:numFmt w:val="bullet"/>
+      <w:lvlText w:val=""/>
+      <w:lvlJc w:val="left"/>
+      <w:pPr>
+        <w:ind w:left="6540" w:hanging="360"/>
+      </w:pPr>
+      <w:rPr>
+        <w:rFonts w:ascii="Wingdings" w:hAnsi="Wingdings" w:hint="default"/>
+      </w:rPr>
+    </w:lvl>
+  </w:abstractNum>
+  <w:abstractNum w:abstractNumId="2" w15:restartNumberingAfterBreak="0">
     <w:nsid w:val="2AC8044E"/>
     <w:multiLevelType w:val="hybridMultilevel"/>
     <w:tmpl w:val="0BEE09FC"/>
@@ -13446,7 +14091,7 @@
       </w:rPr>
     </w:lvl>
   </w:abstractNum>
-  <w:abstractNum w:abstractNumId="2" w15:restartNumberingAfterBreak="0">
+  <w:abstractNum w:abstractNumId="3" w15:restartNumberingAfterBreak="0">
     <w:nsid w:val="2DA42B53"/>
     <w:multiLevelType w:val="hybridMultilevel"/>
     <w:tmpl w:val="72B61D3C"/>
@@ -13559,7 +14204,7 @@
       </w:rPr>
     </w:lvl>
   </w:abstractNum>
-  <w:abstractNum w:abstractNumId="3" w15:restartNumberingAfterBreak="0">
+  <w:abstractNum w:abstractNumId="4" w15:restartNumberingAfterBreak="0">
     <w:nsid w:val="4F0E15D2"/>
     <w:multiLevelType w:val="hybridMultilevel"/>
     <w:tmpl w:val="83E42850"/>
@@ -13672,7 +14317,7 @@
       </w:rPr>
     </w:lvl>
   </w:abstractNum>
-  <w:abstractNum w:abstractNumId="4" w15:restartNumberingAfterBreak="0">
+  <w:abstractNum w:abstractNumId="5" w15:restartNumberingAfterBreak="0">
     <w:nsid w:val="50785F11"/>
     <w:multiLevelType w:val="multilevel"/>
     <w:tmpl w:val="A168C408"/>
@@ -13821,7 +14466,7 @@
       </w:rPr>
     </w:lvl>
   </w:abstractNum>
-  <w:abstractNum w:abstractNumId="5" w15:restartNumberingAfterBreak="0">
+  <w:abstractNum w:abstractNumId="6" w15:restartNumberingAfterBreak="0">
     <w:nsid w:val="516E3B25"/>
     <w:multiLevelType w:val="multilevel"/>
     <w:tmpl w:val="70EA5474"/>
@@ -13934,7 +14579,7 @@
       </w:pPr>
     </w:lvl>
   </w:abstractNum>
-  <w:abstractNum w:abstractNumId="6" w15:restartNumberingAfterBreak="0">
+  <w:abstractNum w:abstractNumId="7" w15:restartNumberingAfterBreak="0">
     <w:nsid w:val="5DDD415C"/>
     <w:multiLevelType w:val="hybridMultilevel"/>
     <w:tmpl w:val="1F92A5F6"/>
@@ -14047,7 +14692,7 @@
       </w:rPr>
     </w:lvl>
   </w:abstractNum>
-  <w:abstractNum w:abstractNumId="7" w15:restartNumberingAfterBreak="0">
+  <w:abstractNum w:abstractNumId="8" w15:restartNumberingAfterBreak="0">
     <w:nsid w:val="65E95E8E"/>
     <w:multiLevelType w:val="multilevel"/>
     <w:tmpl w:val="71F07DF4"/>
@@ -14196,7 +14841,7 @@
       </w:rPr>
     </w:lvl>
   </w:abstractNum>
-  <w:abstractNum w:abstractNumId="8" w15:restartNumberingAfterBreak="0">
+  <w:abstractNum w:abstractNumId="9" w15:restartNumberingAfterBreak="0">
     <w:nsid w:val="6CA07459"/>
     <w:multiLevelType w:val="hybridMultilevel"/>
     <w:tmpl w:val="83F6ED36"/>
@@ -14309,7 +14954,7 @@
       </w:rPr>
     </w:lvl>
   </w:abstractNum>
-  <w:abstractNum w:abstractNumId="9" w15:restartNumberingAfterBreak="0">
+  <w:abstractNum w:abstractNumId="10" w15:restartNumberingAfterBreak="0">
     <w:nsid w:val="7CBF10C2"/>
     <w:multiLevelType w:val="hybridMultilevel"/>
     <w:tmpl w:val="7EE24A16"/>
@@ -14395,7 +15040,7 @@
       </w:pPr>
     </w:lvl>
   </w:abstractNum>
-  <w:abstractNum w:abstractNumId="10" w15:restartNumberingAfterBreak="0">
+  <w:abstractNum w:abstractNumId="11" w15:restartNumberingAfterBreak="0">
     <w:nsid w:val="7FDD1D2E"/>
     <w:multiLevelType w:val="hybridMultilevel"/>
     <w:tmpl w:val="5D9A39C4"/>
@@ -14509,37 +15154,40 @@
     </w:lvl>
   </w:abstractNum>
   <w:num w:numId="1">
+    <w:abstractNumId w:val="7"/>
+  </w:num>
+  <w:num w:numId="2">
+    <w:abstractNumId w:val="2"/>
+  </w:num>
+  <w:num w:numId="3">
     <w:abstractNumId w:val="6"/>
   </w:num>
-  <w:num w:numId="2">
-    <w:abstractNumId w:val="1"/>
-  </w:num>
-  <w:num w:numId="3">
-    <w:abstractNumId w:val="5"/>
-  </w:num>
   <w:num w:numId="4">
-    <w:abstractNumId w:val="9"/>
+    <w:abstractNumId w:val="10"/>
   </w:num>
   <w:num w:numId="5">
-    <w:abstractNumId w:val="7"/>
+    <w:abstractNumId w:val="8"/>
   </w:num>
   <w:num w:numId="6">
-    <w:abstractNumId w:val="4"/>
+    <w:abstractNumId w:val="5"/>
   </w:num>
   <w:num w:numId="7">
     <w:abstractNumId w:val="0"/>
   </w:num>
   <w:num w:numId="8">
-    <w:abstractNumId w:val="8"/>
+    <w:abstractNumId w:val="9"/>
   </w:num>
   <w:num w:numId="9">
+    <w:abstractNumId w:val="4"/>
+  </w:num>
+  <w:num w:numId="10">
+    <w:abstractNumId w:val="11"/>
+  </w:num>
+  <w:num w:numId="11">
     <w:abstractNumId w:val="3"/>
   </w:num>
-  <w:num w:numId="10">
-    <w:abstractNumId w:val="10"/>
-  </w:num>
-  <w:num w:numId="11">
-    <w:abstractNumId w:val="2"/>
+  <w:num w:numId="12">
+    <w:abstractNumId w:val="1"/>
   </w:num>
 </w:numbering>
 </file>
@@ -14667,6 +15315,7 @@
     <w:lsdException w:name="HTML Sample" w:semiHidden="1" w:unhideWhenUsed="1"/>
     <w:lsdException w:name="HTML Typewriter" w:semiHidden="1" w:unhideWhenUsed="1"/>
     <w:lsdException w:name="HTML Variable" w:semiHidden="1" w:unhideWhenUsed="1"/>
+    <w:lsdException w:name="Normal Table" w:semiHidden="1" w:unhideWhenUsed="1"/>
     <w:lsdException w:name="annotation subject" w:semiHidden="1" w:unhideWhenUsed="1"/>
     <w:lsdException w:name="No List" w:semiHidden="1" w:unhideWhenUsed="1"/>
     <w:lsdException w:name="Outline List 1" w:semiHidden="1" w:unhideWhenUsed="1"/>
@@ -14709,8 +15358,11 @@
     <w:lsdException w:name="Table Contemporary" w:semiHidden="1" w:unhideWhenUsed="1"/>
     <w:lsdException w:name="Table Elegant" w:semiHidden="1" w:unhideWhenUsed="1"/>
     <w:lsdException w:name="Table Professional" w:semiHidden="1" w:unhideWhenUsed="1"/>
+    <w:lsdException w:name="Table Subtle 1" w:semiHidden="1" w:unhideWhenUsed="1"/>
     <w:lsdException w:name="Table Subtle 2" w:semiHidden="1" w:unhideWhenUsed="1"/>
     <w:lsdException w:name="Table Web 1" w:semiHidden="1" w:unhideWhenUsed="1"/>
+    <w:lsdException w:name="Table Web 2" w:semiHidden="1" w:unhideWhenUsed="1"/>
+    <w:lsdException w:name="Table Web 3" w:semiHidden="1" w:unhideWhenUsed="1"/>
     <w:lsdException w:name="Balloon Text" w:semiHidden="1" w:unhideWhenUsed="1"/>
     <w:lsdException w:name="Table Grid" w:uiPriority="39"/>
     <w:lsdException w:name="Table Theme" w:semiHidden="1" w:unhideWhenUsed="1"/>
@@ -15134,6 +15786,36 @@
     <w:unhideWhenUsed/>
     <w:rsid w:val="00B2412D"/>
   </w:style>
+  <w:style w:type="paragraph" w:styleId="Textodeglobo">
+    <w:name w:val="Balloon Text"/>
+    <w:basedOn w:val="Normal"/>
+    <w:link w:val="TextodegloboCar"/>
+    <w:uiPriority w:val="99"/>
+    <w:semiHidden/>
+    <w:unhideWhenUsed/>
+    <w:rsid w:val="00CE497A"/>
+    <w:pPr>
+      <w:spacing w:after="0" w:line="240" w:lineRule="auto"/>
+    </w:pPr>
+    <w:rPr>
+      <w:rFonts w:ascii="Segoe UI" w:hAnsi="Segoe UI" w:cs="Segoe UI"/>
+      <w:sz w:val="18"/>
+      <w:szCs w:val="18"/>
+    </w:rPr>
+  </w:style>
+  <w:style w:type="character" w:customStyle="1" w:styleId="TextodegloboCar">
+    <w:name w:val="Texto de globo Car"/>
+    <w:basedOn w:val="Fuentedeprrafopredeter"/>
+    <w:link w:val="Textodeglobo"/>
+    <w:uiPriority w:val="99"/>
+    <w:semiHidden/>
+    <w:rsid w:val="00CE497A"/>
+    <w:rPr>
+      <w:rFonts w:ascii="Segoe UI" w:hAnsi="Segoe UI" w:cs="Segoe UI"/>
+      <w:sz w:val="18"/>
+      <w:szCs w:val="18"/>
+    </w:rPr>
+  </w:style>
 </w:styles>
 </file>
 
@@ -15468,7 +16150,7 @@
 </file>
 
 <file path=customXml/itemProps1.xml><?xml version="1.0" encoding="utf-8"?>
-<ds:datastoreItem xmlns:ds="http://schemas.openxmlformats.org/officeDocument/2006/customXml" ds:itemID="{17C2464C-1B35-4B6E-948D-BADB7593B4E8}">
+<ds:datastoreItem xmlns:ds="http://schemas.openxmlformats.org/officeDocument/2006/customXml" ds:itemID="{930FA205-D091-4929-9E53-AA10DC486FE8}">
   <ds:schemaRefs>
     <ds:schemaRef ds:uri="http://schemas.openxmlformats.org/officeDocument/2006/bibliography"/>
   </ds:schemaRefs>

</xml_diff>